<commit_message>
contents related to context added to architecture document
</commit_message>
<xml_diff>
--- a/Architecture/Grill Fresh Online.docx
+++ b/Architecture/Grill Fresh Online.docx
@@ -145,7 +145,55 @@
           <w:sz w:val="20"/>
           <w:szCs w:val="20"/>
         </w:rPr>
-        <w:t>–</w:t>
+        <w:t>across the country in a gradual manner</w:t>
+      </w:r>
+      <w:r>
+        <w:rPr>
+          <w:rFonts w:ascii="Ebrima" w:hAnsi="Ebrima"/>
+          <w:sz w:val="20"/>
+          <w:szCs w:val="20"/>
+        </w:rPr>
+        <w:t xml:space="preserve">, </w:t>
+      </w:r>
+      <w:r>
+        <w:rPr>
+          <w:rFonts w:ascii="Ebrima" w:hAnsi="Ebrima"/>
+          <w:sz w:val="20"/>
+          <w:szCs w:val="20"/>
+        </w:rPr>
+        <w:t xml:space="preserve">in terms of </w:t>
+      </w:r>
+      <w:r>
+        <w:rPr>
+          <w:rFonts w:ascii="Ebrima" w:hAnsi="Ebrima"/>
+          <w:sz w:val="20"/>
+          <w:szCs w:val="20"/>
+        </w:rPr>
+        <w:t>customer base</w:t>
+      </w:r>
+      <w:r>
+        <w:rPr>
+          <w:rFonts w:ascii="Ebrima" w:hAnsi="Ebrima"/>
+          <w:sz w:val="20"/>
+          <w:szCs w:val="20"/>
+        </w:rPr>
+        <w:t>, volume of business</w:t>
+      </w:r>
+      <w:r>
+        <w:rPr>
+          <w:rFonts w:ascii="Ebrima" w:hAnsi="Ebrima"/>
+          <w:sz w:val="20"/>
+          <w:szCs w:val="20"/>
+        </w:rPr>
+        <w:t xml:space="preserve"> and number of stores</w:t>
+      </w:r>
+      <w:r>
+        <w:rPr>
+          <w:rFonts w:ascii="Ebrima" w:hAnsi="Ebrima"/>
+          <w:sz w:val="20"/>
+          <w:szCs w:val="20"/>
+        </w:rPr>
+        <w:t>.</w:t>
       </w:r>
       <w:r>
         <w:rPr>
@@ -161,31 +209,15 @@
           <w:sz w:val="20"/>
           <w:szCs w:val="20"/>
         </w:rPr>
-        <w:t>customer base</w:t>
-      </w:r>
-      <w:r>
-        <w:rPr>
-          <w:rFonts w:ascii="Ebrima" w:hAnsi="Ebrima"/>
-          <w:sz w:val="20"/>
-          <w:szCs w:val="20"/>
-        </w:rPr>
-        <w:t>, volume of business</w:t>
-      </w:r>
-      <w:r>
-        <w:rPr>
-          <w:rFonts w:ascii="Ebrima" w:hAnsi="Ebrima"/>
-          <w:sz w:val="20"/>
-          <w:szCs w:val="20"/>
-        </w:rPr>
-        <w:t xml:space="preserve"> and number of stores – </w:t>
-      </w:r>
-      <w:r>
-        <w:rPr>
-          <w:rFonts w:ascii="Ebrima" w:hAnsi="Ebrima"/>
-          <w:sz w:val="20"/>
-          <w:szCs w:val="20"/>
-        </w:rPr>
-        <w:t>across</w:t>
+        <w:t xml:space="preserve">It tries to realize </w:t>
+      </w:r>
+      <w:r>
+        <w:rPr>
+          <w:rFonts w:ascii="Ebrima" w:hAnsi="Ebrima"/>
+          <w:sz w:val="20"/>
+          <w:szCs w:val="20"/>
+        </w:rPr>
+        <w:t>this</w:t>
       </w:r>
       <w:r>
         <w:rPr>
@@ -194,62 +226,6 @@
           <w:szCs w:val="20"/>
         </w:rPr>
         <w:t xml:space="preserve"> </w:t>
-      </w:r>
-      <w:r>
-        <w:rPr>
-          <w:rFonts w:ascii="Ebrima" w:hAnsi="Ebrima"/>
-          <w:sz w:val="20"/>
-          <w:szCs w:val="20"/>
-        </w:rPr>
-        <w:t xml:space="preserve">the country </w:t>
-      </w:r>
-      <w:r>
-        <w:rPr>
-          <w:rFonts w:ascii="Ebrima" w:hAnsi="Ebrima"/>
-          <w:sz w:val="20"/>
-          <w:szCs w:val="20"/>
-        </w:rPr>
-        <w:t xml:space="preserve">in a </w:t>
-      </w:r>
-      <w:r>
-        <w:rPr>
-          <w:rFonts w:ascii="Ebrima" w:hAnsi="Ebrima"/>
-          <w:sz w:val="20"/>
-          <w:szCs w:val="20"/>
-        </w:rPr>
-        <w:t>gradual</w:t>
-      </w:r>
-      <w:r>
-        <w:rPr>
-          <w:rFonts w:ascii="Ebrima" w:hAnsi="Ebrima"/>
-          <w:sz w:val="20"/>
-          <w:szCs w:val="20"/>
-        </w:rPr>
-        <w:t xml:space="preserve"> manner</w:t>
-      </w:r>
-      <w:r>
-        <w:rPr>
-          <w:rFonts w:ascii="Ebrima" w:hAnsi="Ebrima"/>
-          <w:sz w:val="20"/>
-          <w:szCs w:val="20"/>
-        </w:rPr>
-        <w:t xml:space="preserve">. </w:t>
-      </w:r>
-      <w:r>
-        <w:rPr>
-          <w:rFonts w:ascii="Ebrima" w:hAnsi="Ebrima"/>
-          <w:sz w:val="20"/>
-          <w:szCs w:val="20"/>
-        </w:rPr>
-        <w:t xml:space="preserve">It tries to realize </w:t>
-      </w:r>
-      <w:r>
-        <w:rPr>
-          <w:rFonts w:ascii="Ebrima" w:hAnsi="Ebrima"/>
-          <w:sz w:val="20"/>
-          <w:szCs w:val="20"/>
-        </w:rPr>
-        <w:t xml:space="preserve">it </w:t>
       </w:r>
       <w:r>
         <w:rPr>
@@ -297,7 +273,15 @@
           <w:sz w:val="20"/>
           <w:szCs w:val="20"/>
         </w:rPr>
-        <w:t>make</w:t>
+        <w:t>plac</w:t>
+      </w:r>
+      <w:r>
+        <w:rPr>
+          <w:rFonts w:ascii="Ebrima" w:hAnsi="Ebrima"/>
+          <w:sz w:val="20"/>
+          <w:szCs w:val="20"/>
+        </w:rPr>
+        <w:t>e</w:t>
       </w:r>
       <w:r>
         <w:rPr>
@@ -362,6 +346,14 @@
           <w:szCs w:val="20"/>
         </w:rPr>
         <w:t>ease</w:t>
+      </w:r>
+      <w:r>
+        <w:rPr>
+          <w:rFonts w:ascii="Ebrima" w:hAnsi="Ebrima"/>
+          <w:sz w:val="20"/>
+          <w:szCs w:val="20"/>
+        </w:rPr>
+        <w:t>, in comparison to make a visit to the same store to place orders</w:t>
       </w:r>
     </w:p>
     <w:p>
@@ -393,6 +385,14 @@
           <w:sz w:val="20"/>
           <w:szCs w:val="20"/>
         </w:rPr>
+        <w:t xml:space="preserve">the ordered </w:t>
+      </w:r>
+      <w:r>
+        <w:rPr>
+          <w:rFonts w:ascii="Ebrima" w:hAnsi="Ebrima"/>
+          <w:sz w:val="20"/>
+          <w:szCs w:val="20"/>
+        </w:rPr>
         <w:t>Pizza deliver</w:t>
       </w:r>
       <w:r>
@@ -697,15 +697,55 @@
           <w:sz w:val="20"/>
           <w:szCs w:val="20"/>
         </w:rPr>
-        <w:t>monitor</w:t>
-      </w:r>
-      <w:r>
-        <w:rPr>
-          <w:rFonts w:ascii="Ebrima" w:hAnsi="Ebrima"/>
-          <w:sz w:val="20"/>
-          <w:szCs w:val="20"/>
-        </w:rPr>
-        <w:t xml:space="preserve"> sustainability of business</w:t>
+        <w:t>understand</w:t>
+      </w:r>
+      <w:r>
+        <w:rPr>
+          <w:rFonts w:ascii="Ebrima" w:hAnsi="Ebrima"/>
+          <w:sz w:val="20"/>
+          <w:szCs w:val="20"/>
+        </w:rPr>
+        <w:t xml:space="preserve"> business</w:t>
+      </w:r>
+      <w:r>
+        <w:rPr>
+          <w:rFonts w:ascii="Ebrima" w:hAnsi="Ebrima"/>
+          <w:sz w:val="20"/>
+          <w:szCs w:val="20"/>
+        </w:rPr>
+        <w:t xml:space="preserve"> health</w:t>
+      </w:r>
+      <w:r>
+        <w:rPr>
+          <w:rFonts w:ascii="Ebrima" w:hAnsi="Ebrima"/>
+          <w:sz w:val="20"/>
+          <w:szCs w:val="20"/>
+        </w:rPr>
+        <w:t xml:space="preserve"> and </w:t>
+      </w:r>
+      <w:r>
+        <w:rPr>
+          <w:rFonts w:ascii="Ebrima" w:hAnsi="Ebrima"/>
+          <w:sz w:val="20"/>
+          <w:szCs w:val="20"/>
+        </w:rPr>
+        <w:t xml:space="preserve">to take </w:t>
+      </w:r>
+      <w:r>
+        <w:rPr>
+          <w:rFonts w:ascii="Ebrima" w:hAnsi="Ebrima"/>
+          <w:sz w:val="20"/>
+          <w:szCs w:val="20"/>
+        </w:rPr>
+        <w:t>act</w:t>
+      </w:r>
+      <w:r>
+        <w:rPr>
+          <w:rFonts w:ascii="Ebrima" w:hAnsi="Ebrima"/>
+          <w:sz w:val="20"/>
+          <w:szCs w:val="20"/>
+        </w:rPr>
+        <w:t>ion</w:t>
       </w:r>
     </w:p>
     <w:p>
@@ -737,7 +777,39 @@
           <w:sz w:val="20"/>
           <w:szCs w:val="20"/>
         </w:rPr>
-        <w:t>he business owner and a store owner prefer t</w:t>
+        <w:t xml:space="preserve">he business owner </w:t>
+      </w:r>
+      <w:r>
+        <w:rPr>
+          <w:rFonts w:ascii="Ebrima" w:hAnsi="Ebrima"/>
+          <w:sz w:val="20"/>
+          <w:szCs w:val="20"/>
+        </w:rPr>
+        <w:t>or</w:t>
+      </w:r>
+      <w:r>
+        <w:rPr>
+          <w:rFonts w:ascii="Ebrima" w:hAnsi="Ebrima"/>
+          <w:sz w:val="20"/>
+          <w:szCs w:val="20"/>
+        </w:rPr>
+        <w:t xml:space="preserve"> a store owner prefer</w:t>
+      </w:r>
+      <w:r>
+        <w:rPr>
+          <w:rFonts w:ascii="Ebrima" w:hAnsi="Ebrima"/>
+          <w:sz w:val="20"/>
+          <w:szCs w:val="20"/>
+        </w:rPr>
+        <w:t>s</w:t>
+      </w:r>
+      <w:r>
+        <w:rPr>
+          <w:rFonts w:ascii="Ebrima" w:hAnsi="Ebrima"/>
+          <w:sz w:val="20"/>
+          <w:szCs w:val="20"/>
+        </w:rPr>
+        <w:t xml:space="preserve"> t</w:t>
       </w:r>
       <w:r>
         <w:rPr>
@@ -1006,8 +1078,6 @@
         </w:rPr>
         <w:t xml:space="preserve">their </w:t>
       </w:r>
-      <w:bookmarkStart w:id="0" w:name="_GoBack"/>
-      <w:bookmarkEnd w:id="0"/>
       <w:r>
         <w:rPr>
           <w:rFonts w:ascii="Ebrima" w:hAnsi="Ebrima"/>
@@ -1046,7 +1116,23 @@
           <w:sz w:val="20"/>
           <w:szCs w:val="20"/>
         </w:rPr>
-        <w:t>For customers:</w:t>
+        <w:t xml:space="preserve">For </w:t>
+      </w:r>
+      <w:r>
+        <w:rPr>
+          <w:rFonts w:ascii="Ebrima" w:hAnsi="Ebrima"/>
+          <w:sz w:val="20"/>
+          <w:szCs w:val="20"/>
+        </w:rPr>
+        <w:t>C</w:t>
+      </w:r>
+      <w:r>
+        <w:rPr>
+          <w:rFonts w:ascii="Ebrima" w:hAnsi="Ebrima"/>
+          <w:sz w:val="20"/>
+          <w:szCs w:val="20"/>
+        </w:rPr>
+        <w:t>ustomer:</w:t>
       </w:r>
     </w:p>
     <w:p>
@@ -1070,7 +1156,7 @@
           <w:sz w:val="20"/>
           <w:szCs w:val="20"/>
         </w:rPr>
-        <w:t>To make orders from laptops, tablets and smart phones</w:t>
+        <w:t>To place orders from laptops, tablets and smart phones</w:t>
       </w:r>
     </w:p>
     <w:p>
@@ -1094,23 +1180,31 @@
           <w:sz w:val="20"/>
           <w:szCs w:val="20"/>
         </w:rPr>
-        <w:t xml:space="preserve">To </w:t>
-      </w:r>
-      <w:r>
-        <w:rPr>
-          <w:rFonts w:ascii="Ebrima" w:hAnsi="Ebrima"/>
-          <w:sz w:val="20"/>
-          <w:szCs w:val="20"/>
-        </w:rPr>
-        <w:t>have</w:t>
-      </w:r>
-      <w:r>
-        <w:rPr>
-          <w:rFonts w:ascii="Ebrima" w:hAnsi="Ebrima"/>
-          <w:sz w:val="20"/>
-          <w:szCs w:val="20"/>
-        </w:rPr>
-        <w:t xml:space="preserve"> uniform experience of ordering across all stores</w:t>
+        <w:t xml:space="preserve">To have a personalized profile having my </w:t>
+      </w:r>
+      <w:r>
+        <w:rPr>
+          <w:rFonts w:ascii="Ebrima" w:hAnsi="Ebrima"/>
+          <w:sz w:val="20"/>
+          <w:szCs w:val="20"/>
+        </w:rPr>
+        <w:t xml:space="preserve">contact details and </w:t>
+      </w:r>
+      <w:r>
+        <w:rPr>
+          <w:rFonts w:ascii="Ebrima" w:hAnsi="Ebrima"/>
+          <w:sz w:val="20"/>
+          <w:szCs w:val="20"/>
+        </w:rPr>
+        <w:t xml:space="preserve">other </w:t>
+      </w:r>
+      <w:r>
+        <w:rPr>
+          <w:rFonts w:ascii="Ebrima" w:hAnsi="Ebrima"/>
+          <w:sz w:val="20"/>
+          <w:szCs w:val="20"/>
+        </w:rPr>
+        <w:t>preferences</w:t>
       </w:r>
     </w:p>
     <w:p>
@@ -1134,47 +1228,23 @@
           <w:sz w:val="20"/>
           <w:szCs w:val="20"/>
         </w:rPr>
-        <w:t xml:space="preserve">To have </w:t>
-      </w:r>
-      <w:r>
-        <w:rPr>
-          <w:rFonts w:ascii="Ebrima" w:hAnsi="Ebrima"/>
-          <w:sz w:val="20"/>
-          <w:szCs w:val="20"/>
-        </w:rPr>
-        <w:t xml:space="preserve">clear and timely </w:t>
-      </w:r>
-      <w:r>
-        <w:rPr>
-          <w:rFonts w:ascii="Ebrima" w:hAnsi="Ebrima"/>
-          <w:sz w:val="20"/>
-          <w:szCs w:val="20"/>
-        </w:rPr>
-        <w:t xml:space="preserve">status updates </w:t>
-      </w:r>
-      <w:r>
-        <w:rPr>
-          <w:rFonts w:ascii="Ebrima" w:hAnsi="Ebrima"/>
-          <w:sz w:val="20"/>
-          <w:szCs w:val="20"/>
-        </w:rPr>
-        <w:t>through</w:t>
-      </w:r>
-      <w:r>
-        <w:rPr>
-          <w:rFonts w:ascii="Ebrima" w:hAnsi="Ebrima"/>
-          <w:sz w:val="20"/>
-          <w:szCs w:val="20"/>
-        </w:rPr>
-        <w:t xml:space="preserve"> every </w:t>
-      </w:r>
-      <w:r>
-        <w:rPr>
-          <w:rFonts w:ascii="Ebrima" w:hAnsi="Ebrima"/>
-          <w:sz w:val="20"/>
-          <w:szCs w:val="20"/>
-        </w:rPr>
-        <w:t>stage from order through delivery</w:t>
+        <w:t xml:space="preserve">To browse through catalog of available </w:t>
+      </w:r>
+      <w:r>
+        <w:rPr>
+          <w:rFonts w:ascii="Ebrima" w:hAnsi="Ebrima"/>
+          <w:sz w:val="20"/>
+          <w:szCs w:val="20"/>
+        </w:rPr>
+        <w:t xml:space="preserve">items: </w:t>
+      </w:r>
+      <w:r>
+        <w:rPr>
+          <w:rFonts w:ascii="Ebrima" w:hAnsi="Ebrima"/>
+          <w:sz w:val="20"/>
+          <w:szCs w:val="20"/>
+        </w:rPr>
+        <w:t>pizzas, toppings, sides, desserts, beverages</w:t>
       </w:r>
     </w:p>
     <w:p>
@@ -1198,6 +1268,38 @@
           <w:sz w:val="20"/>
           <w:szCs w:val="20"/>
         </w:rPr>
+        <w:t>To place orders</w:t>
+      </w:r>
+      <w:r>
+        <w:rPr>
+          <w:rFonts w:ascii="Ebrima" w:hAnsi="Ebrima"/>
+          <w:sz w:val="20"/>
+          <w:szCs w:val="20"/>
+        </w:rPr>
+        <w:t xml:space="preserve"> for take away and home delivery</w:t>
+      </w:r>
+    </w:p>
+    <w:p>
+      <w:pPr>
+        <w:pStyle w:val="ListParagraph"/>
+        <w:numPr>
+          <w:ilvl w:val="1"/>
+          <w:numId w:val="2"/>
+        </w:numPr>
+        <w:spacing w:before="100" w:beforeAutospacing="1" w:after="100" w:afterAutospacing="1" w:line="264" w:lineRule="auto"/>
+        <w:jc w:val="both"/>
+        <w:rPr>
+          <w:rFonts w:ascii="Ebrima" w:hAnsi="Ebrima"/>
+          <w:sz w:val="20"/>
+          <w:szCs w:val="20"/>
+        </w:rPr>
+      </w:pPr>
+      <w:r>
+        <w:rPr>
+          <w:rFonts w:ascii="Ebrima" w:hAnsi="Ebrima"/>
+          <w:sz w:val="20"/>
+          <w:szCs w:val="20"/>
+        </w:rPr>
         <w:t xml:space="preserve">To </w:t>
       </w:r>
       <w:r>
@@ -1206,8 +1308,1451 @@
           <w:sz w:val="20"/>
           <w:szCs w:val="20"/>
         </w:rPr>
-        <w:t xml:space="preserve">locate nearby stores </w:t>
-      </w:r>
+        <w:t>pay using</w:t>
+      </w:r>
+      <w:r>
+        <w:rPr>
+          <w:rFonts w:ascii="Ebrima" w:hAnsi="Ebrima"/>
+          <w:sz w:val="20"/>
+          <w:szCs w:val="20"/>
+        </w:rPr>
+        <w:t xml:space="preserve"> varied secure payment options</w:t>
+      </w:r>
+    </w:p>
+    <w:p>
+      <w:pPr>
+        <w:pStyle w:val="ListParagraph"/>
+        <w:numPr>
+          <w:ilvl w:val="1"/>
+          <w:numId w:val="2"/>
+        </w:numPr>
+        <w:spacing w:before="100" w:beforeAutospacing="1" w:after="100" w:afterAutospacing="1" w:line="264" w:lineRule="auto"/>
+        <w:jc w:val="both"/>
+        <w:rPr>
+          <w:rFonts w:ascii="Ebrima" w:hAnsi="Ebrima"/>
+          <w:sz w:val="20"/>
+          <w:szCs w:val="20"/>
+        </w:rPr>
+      </w:pPr>
+      <w:r>
+        <w:rPr>
+          <w:rFonts w:ascii="Ebrima" w:hAnsi="Ebrima"/>
+          <w:sz w:val="20"/>
+          <w:szCs w:val="20"/>
+        </w:rPr>
+        <w:t xml:space="preserve">To track clear and timely status updates for </w:t>
+      </w:r>
+      <w:r>
+        <w:rPr>
+          <w:rFonts w:ascii="Ebrima" w:hAnsi="Ebrima"/>
+          <w:sz w:val="20"/>
+          <w:szCs w:val="20"/>
+        </w:rPr>
+        <w:t xml:space="preserve">placed </w:t>
+      </w:r>
+      <w:r>
+        <w:rPr>
+          <w:rFonts w:ascii="Ebrima" w:hAnsi="Ebrima"/>
+          <w:sz w:val="20"/>
+          <w:szCs w:val="20"/>
+        </w:rPr>
+        <w:t>orders – order-placed, order-confirmed, in-preparation, out-for-delivery, delivered</w:t>
+      </w:r>
+    </w:p>
+    <w:p>
+      <w:pPr>
+        <w:pStyle w:val="ListParagraph"/>
+        <w:numPr>
+          <w:ilvl w:val="1"/>
+          <w:numId w:val="2"/>
+        </w:numPr>
+        <w:spacing w:before="100" w:beforeAutospacing="1" w:after="100" w:afterAutospacing="1" w:line="264" w:lineRule="auto"/>
+        <w:jc w:val="both"/>
+        <w:rPr>
+          <w:rFonts w:ascii="Ebrima" w:hAnsi="Ebrima"/>
+          <w:sz w:val="20"/>
+          <w:szCs w:val="20"/>
+        </w:rPr>
+      </w:pPr>
+      <w:r>
+        <w:rPr>
+          <w:rFonts w:ascii="Ebrima" w:hAnsi="Ebrima"/>
+          <w:sz w:val="20"/>
+          <w:szCs w:val="20"/>
+        </w:rPr>
+        <w:t>To locate and contact nearby stores in an easy and intuitive way</w:t>
+      </w:r>
+    </w:p>
+    <w:p>
+      <w:pPr>
+        <w:pStyle w:val="ListParagraph"/>
+        <w:numPr>
+          <w:ilvl w:val="1"/>
+          <w:numId w:val="2"/>
+        </w:numPr>
+        <w:spacing w:before="100" w:beforeAutospacing="1" w:after="100" w:afterAutospacing="1" w:line="264" w:lineRule="auto"/>
+        <w:jc w:val="both"/>
+        <w:rPr>
+          <w:rFonts w:ascii="Ebrima" w:hAnsi="Ebrima"/>
+          <w:sz w:val="20"/>
+          <w:szCs w:val="20"/>
+        </w:rPr>
+      </w:pPr>
+      <w:r>
+        <w:rPr>
+          <w:rFonts w:ascii="Ebrima" w:hAnsi="Ebrima"/>
+          <w:sz w:val="20"/>
+          <w:szCs w:val="20"/>
+        </w:rPr>
+        <w:t>To view past orders</w:t>
+      </w:r>
+    </w:p>
+    <w:p>
+      <w:pPr>
+        <w:pStyle w:val="ListParagraph"/>
+        <w:numPr>
+          <w:ilvl w:val="1"/>
+          <w:numId w:val="2"/>
+        </w:numPr>
+        <w:spacing w:before="100" w:beforeAutospacing="1" w:after="100" w:afterAutospacing="1" w:line="264" w:lineRule="auto"/>
+        <w:jc w:val="both"/>
+        <w:rPr>
+          <w:rFonts w:ascii="Ebrima" w:hAnsi="Ebrima"/>
+          <w:sz w:val="20"/>
+          <w:szCs w:val="20"/>
+        </w:rPr>
+      </w:pPr>
+      <w:r>
+        <w:rPr>
+          <w:rFonts w:ascii="Ebrima" w:hAnsi="Ebrima"/>
+          <w:sz w:val="20"/>
+          <w:szCs w:val="20"/>
+        </w:rPr>
+        <w:t xml:space="preserve">To view </w:t>
+      </w:r>
+      <w:r>
+        <w:rPr>
+          <w:rFonts w:ascii="Ebrima" w:hAnsi="Ebrima"/>
+          <w:sz w:val="20"/>
+          <w:szCs w:val="20"/>
+        </w:rPr>
+        <w:t>sentiments (</w:t>
+      </w:r>
+      <w:r>
+        <w:rPr>
+          <w:rFonts w:ascii="Ebrima" w:hAnsi="Ebrima"/>
+          <w:sz w:val="20"/>
+          <w:szCs w:val="20"/>
+        </w:rPr>
+        <w:t>ratings</w:t>
+      </w:r>
+      <w:r>
+        <w:rPr>
+          <w:rFonts w:ascii="Ebrima" w:hAnsi="Ebrima"/>
+          <w:sz w:val="20"/>
+          <w:szCs w:val="20"/>
+        </w:rPr>
+        <w:t>)</w:t>
+      </w:r>
+      <w:r>
+        <w:rPr>
+          <w:rFonts w:ascii="Ebrima" w:hAnsi="Ebrima"/>
+          <w:sz w:val="20"/>
+          <w:szCs w:val="20"/>
+        </w:rPr>
+        <w:t xml:space="preserve"> </w:t>
+      </w:r>
+      <w:r>
+        <w:rPr>
+          <w:rFonts w:ascii="Ebrima" w:hAnsi="Ebrima"/>
+          <w:sz w:val="20"/>
+          <w:szCs w:val="20"/>
+        </w:rPr>
+        <w:t xml:space="preserve">about </w:t>
+      </w:r>
+      <w:r>
+        <w:rPr>
+          <w:rFonts w:ascii="Ebrima" w:hAnsi="Ebrima"/>
+          <w:sz w:val="20"/>
+          <w:szCs w:val="20"/>
+        </w:rPr>
+        <w:t xml:space="preserve">a store, item </w:t>
+      </w:r>
+      <w:r>
+        <w:rPr>
+          <w:rFonts w:ascii="Ebrima" w:hAnsi="Ebrima"/>
+          <w:sz w:val="20"/>
+          <w:szCs w:val="20"/>
+        </w:rPr>
+        <w:t>or overall business</w:t>
+      </w:r>
+    </w:p>
+    <w:p>
+      <w:pPr>
+        <w:pStyle w:val="ListParagraph"/>
+        <w:numPr>
+          <w:ilvl w:val="1"/>
+          <w:numId w:val="2"/>
+        </w:numPr>
+        <w:spacing w:before="100" w:beforeAutospacing="1" w:after="100" w:afterAutospacing="1" w:line="264" w:lineRule="auto"/>
+        <w:jc w:val="both"/>
+        <w:rPr>
+          <w:rFonts w:ascii="Ebrima" w:hAnsi="Ebrima"/>
+          <w:sz w:val="20"/>
+          <w:szCs w:val="20"/>
+        </w:rPr>
+      </w:pPr>
+      <w:r>
+        <w:rPr>
+          <w:rFonts w:ascii="Ebrima" w:hAnsi="Ebrima"/>
+          <w:sz w:val="20"/>
+          <w:szCs w:val="20"/>
+        </w:rPr>
+        <w:t xml:space="preserve">To optionally provide feedback </w:t>
+      </w:r>
+      <w:r>
+        <w:rPr>
+          <w:rFonts w:ascii="Ebrima" w:hAnsi="Ebrima"/>
+          <w:sz w:val="20"/>
+          <w:szCs w:val="20"/>
+        </w:rPr>
+        <w:t>about</w:t>
+      </w:r>
+      <w:r>
+        <w:rPr>
+          <w:rFonts w:ascii="Ebrima" w:hAnsi="Ebrima"/>
+          <w:sz w:val="20"/>
+          <w:szCs w:val="20"/>
+        </w:rPr>
+        <w:t xml:space="preserve"> an order</w:t>
+      </w:r>
+      <w:r>
+        <w:rPr>
+          <w:rFonts w:ascii="Ebrima" w:hAnsi="Ebrima"/>
+          <w:sz w:val="20"/>
+          <w:szCs w:val="20"/>
+        </w:rPr>
+        <w:t>,</w:t>
+      </w:r>
+      <w:r>
+        <w:rPr>
+          <w:rFonts w:ascii="Ebrima" w:hAnsi="Ebrima"/>
+          <w:sz w:val="20"/>
+          <w:szCs w:val="20"/>
+        </w:rPr>
+        <w:t xml:space="preserve"> </w:t>
+      </w:r>
+      <w:r>
+        <w:rPr>
+          <w:rFonts w:ascii="Ebrima" w:hAnsi="Ebrima"/>
+          <w:sz w:val="20"/>
+          <w:szCs w:val="20"/>
+        </w:rPr>
+        <w:t>store or business</w:t>
+      </w:r>
+    </w:p>
+    <w:p>
+      <w:pPr>
+        <w:pStyle w:val="ListParagraph"/>
+        <w:numPr>
+          <w:ilvl w:val="1"/>
+          <w:numId w:val="2"/>
+        </w:numPr>
+        <w:spacing w:before="100" w:beforeAutospacing="1" w:after="100" w:afterAutospacing="1" w:line="264" w:lineRule="auto"/>
+        <w:jc w:val="both"/>
+        <w:rPr>
+          <w:rFonts w:ascii="Ebrima" w:hAnsi="Ebrima"/>
+          <w:sz w:val="20"/>
+          <w:szCs w:val="20"/>
+        </w:rPr>
+      </w:pPr>
+      <w:r>
+        <w:rPr>
+          <w:rFonts w:ascii="Ebrima" w:hAnsi="Ebrima"/>
+          <w:sz w:val="20"/>
+          <w:szCs w:val="20"/>
+        </w:rPr>
+        <w:t xml:space="preserve">To have uniform experience of </w:t>
+      </w:r>
+      <w:r>
+        <w:rPr>
+          <w:rFonts w:ascii="Ebrima" w:hAnsi="Ebrima"/>
+          <w:sz w:val="20"/>
+          <w:szCs w:val="20"/>
+        </w:rPr>
+        <w:t>service</w:t>
+      </w:r>
+      <w:r>
+        <w:rPr>
+          <w:rFonts w:ascii="Ebrima" w:hAnsi="Ebrima"/>
+          <w:sz w:val="20"/>
+          <w:szCs w:val="20"/>
+        </w:rPr>
+        <w:t xml:space="preserve"> across all stores in country</w:t>
+      </w:r>
+    </w:p>
+    <w:p>
+      <w:pPr>
+        <w:pStyle w:val="ListParagraph"/>
+        <w:numPr>
+          <w:ilvl w:val="0"/>
+          <w:numId w:val="2"/>
+        </w:numPr>
+        <w:spacing w:before="100" w:beforeAutospacing="1" w:after="100" w:afterAutospacing="1" w:line="264" w:lineRule="auto"/>
+        <w:jc w:val="both"/>
+        <w:rPr>
+          <w:rFonts w:ascii="Ebrima" w:hAnsi="Ebrima"/>
+          <w:sz w:val="20"/>
+          <w:szCs w:val="20"/>
+        </w:rPr>
+      </w:pPr>
+      <w:r>
+        <w:rPr>
+          <w:rFonts w:ascii="Ebrima" w:hAnsi="Ebrima"/>
+          <w:sz w:val="20"/>
+          <w:szCs w:val="20"/>
+        </w:rPr>
+        <w:t xml:space="preserve">For </w:t>
+      </w:r>
+      <w:r>
+        <w:rPr>
+          <w:rFonts w:ascii="Ebrima" w:hAnsi="Ebrima"/>
+          <w:sz w:val="20"/>
+          <w:szCs w:val="20"/>
+        </w:rPr>
+        <w:t>S</w:t>
+      </w:r>
+      <w:r>
+        <w:rPr>
+          <w:rFonts w:ascii="Ebrima" w:hAnsi="Ebrima"/>
+          <w:sz w:val="20"/>
+          <w:szCs w:val="20"/>
+        </w:rPr>
+        <w:t xml:space="preserve">tore </w:t>
+      </w:r>
+      <w:r>
+        <w:rPr>
+          <w:rFonts w:ascii="Ebrima" w:hAnsi="Ebrima"/>
+          <w:sz w:val="20"/>
+          <w:szCs w:val="20"/>
+        </w:rPr>
+        <w:t>F</w:t>
+      </w:r>
+      <w:r>
+        <w:rPr>
+          <w:rFonts w:ascii="Ebrima" w:hAnsi="Ebrima"/>
+          <w:sz w:val="20"/>
+          <w:szCs w:val="20"/>
+        </w:rPr>
+        <w:t xml:space="preserve">ront </w:t>
+      </w:r>
+      <w:r>
+        <w:rPr>
+          <w:rFonts w:ascii="Ebrima" w:hAnsi="Ebrima"/>
+          <w:sz w:val="20"/>
+          <w:szCs w:val="20"/>
+        </w:rPr>
+        <w:t>D</w:t>
+      </w:r>
+      <w:r>
+        <w:rPr>
+          <w:rFonts w:ascii="Ebrima" w:hAnsi="Ebrima"/>
+          <w:sz w:val="20"/>
+          <w:szCs w:val="20"/>
+        </w:rPr>
+        <w:t xml:space="preserve">esk </w:t>
+      </w:r>
+      <w:r>
+        <w:rPr>
+          <w:rFonts w:ascii="Ebrima" w:hAnsi="Ebrima"/>
+          <w:sz w:val="20"/>
+          <w:szCs w:val="20"/>
+        </w:rPr>
+        <w:t>O</w:t>
+      </w:r>
+      <w:r>
+        <w:rPr>
+          <w:rFonts w:ascii="Ebrima" w:hAnsi="Ebrima"/>
+          <w:sz w:val="20"/>
+          <w:szCs w:val="20"/>
+        </w:rPr>
+        <w:t>perator:</w:t>
+      </w:r>
+    </w:p>
+    <w:p>
+      <w:pPr>
+        <w:pStyle w:val="ListParagraph"/>
+        <w:numPr>
+          <w:ilvl w:val="1"/>
+          <w:numId w:val="2"/>
+        </w:numPr>
+        <w:spacing w:before="100" w:beforeAutospacing="1" w:after="100" w:afterAutospacing="1" w:line="264" w:lineRule="auto"/>
+        <w:jc w:val="both"/>
+        <w:rPr>
+          <w:rFonts w:ascii="Ebrima" w:hAnsi="Ebrima"/>
+          <w:sz w:val="20"/>
+          <w:szCs w:val="20"/>
+        </w:rPr>
+      </w:pPr>
+      <w:r>
+        <w:rPr>
+          <w:rFonts w:ascii="Ebrima" w:hAnsi="Ebrima"/>
+          <w:sz w:val="20"/>
+          <w:szCs w:val="20"/>
+        </w:rPr>
+        <w:t>To make orders from Point-of-Service devices – desktops and smart phones</w:t>
+      </w:r>
+    </w:p>
+    <w:p>
+      <w:pPr>
+        <w:pStyle w:val="ListParagraph"/>
+        <w:numPr>
+          <w:ilvl w:val="1"/>
+          <w:numId w:val="2"/>
+        </w:numPr>
+        <w:spacing w:before="100" w:beforeAutospacing="1" w:after="100" w:afterAutospacing="1" w:line="264" w:lineRule="auto"/>
+        <w:jc w:val="both"/>
+        <w:rPr>
+          <w:rFonts w:ascii="Ebrima" w:hAnsi="Ebrima"/>
+          <w:sz w:val="20"/>
+          <w:szCs w:val="20"/>
+        </w:rPr>
+      </w:pPr>
+      <w:r>
+        <w:rPr>
+          <w:rFonts w:ascii="Ebrima" w:hAnsi="Ebrima"/>
+          <w:sz w:val="20"/>
+          <w:szCs w:val="20"/>
+        </w:rPr>
+        <w:t xml:space="preserve">To view non-personal profile </w:t>
+      </w:r>
+      <w:r>
+        <w:rPr>
+          <w:rFonts w:ascii="Ebrima" w:hAnsi="Ebrima"/>
+          <w:sz w:val="20"/>
+          <w:szCs w:val="20"/>
+        </w:rPr>
+        <w:t xml:space="preserve">and other preferences </w:t>
+      </w:r>
+      <w:r>
+        <w:rPr>
+          <w:rFonts w:ascii="Ebrima" w:hAnsi="Ebrima"/>
+          <w:sz w:val="20"/>
+          <w:szCs w:val="20"/>
+        </w:rPr>
+        <w:t>of a customer</w:t>
+      </w:r>
+    </w:p>
+    <w:p>
+      <w:pPr>
+        <w:pStyle w:val="ListParagraph"/>
+        <w:numPr>
+          <w:ilvl w:val="1"/>
+          <w:numId w:val="2"/>
+        </w:numPr>
+        <w:spacing w:before="100" w:beforeAutospacing="1" w:after="100" w:afterAutospacing="1" w:line="264" w:lineRule="auto"/>
+        <w:jc w:val="both"/>
+        <w:rPr>
+          <w:rFonts w:ascii="Ebrima" w:hAnsi="Ebrima"/>
+          <w:sz w:val="20"/>
+          <w:szCs w:val="20"/>
+        </w:rPr>
+      </w:pPr>
+      <w:r>
+        <w:rPr>
+          <w:rFonts w:ascii="Ebrima" w:hAnsi="Ebrima"/>
+          <w:sz w:val="20"/>
+          <w:szCs w:val="20"/>
+        </w:rPr>
+        <w:lastRenderedPageBreak/>
+        <w:t xml:space="preserve">To view serviceability to a customer location </w:t>
+      </w:r>
+      <w:r>
+        <w:rPr>
+          <w:rFonts w:ascii="Ebrima" w:hAnsi="Ebrima"/>
+          <w:sz w:val="20"/>
+          <w:szCs w:val="20"/>
+        </w:rPr>
+        <w:t xml:space="preserve">from this store </w:t>
+      </w:r>
+      <w:r>
+        <w:rPr>
+          <w:rFonts w:ascii="Ebrima" w:hAnsi="Ebrima"/>
+          <w:sz w:val="20"/>
+          <w:szCs w:val="20"/>
+        </w:rPr>
+        <w:t>for home delivery</w:t>
+      </w:r>
+    </w:p>
+    <w:p>
+      <w:pPr>
+        <w:pStyle w:val="ListParagraph"/>
+        <w:numPr>
+          <w:ilvl w:val="1"/>
+          <w:numId w:val="2"/>
+        </w:numPr>
+        <w:spacing w:before="100" w:beforeAutospacing="1" w:after="100" w:afterAutospacing="1" w:line="264" w:lineRule="auto"/>
+        <w:jc w:val="both"/>
+        <w:rPr>
+          <w:rFonts w:ascii="Ebrima" w:hAnsi="Ebrima"/>
+          <w:sz w:val="20"/>
+          <w:szCs w:val="20"/>
+        </w:rPr>
+      </w:pPr>
+      <w:r>
+        <w:rPr>
+          <w:rFonts w:ascii="Ebrima" w:hAnsi="Ebrima"/>
+          <w:sz w:val="20"/>
+          <w:szCs w:val="20"/>
+        </w:rPr>
+        <w:t xml:space="preserve">To </w:t>
+      </w:r>
+      <w:r>
+        <w:rPr>
+          <w:rFonts w:ascii="Ebrima" w:hAnsi="Ebrima"/>
+          <w:sz w:val="20"/>
+          <w:szCs w:val="20"/>
+        </w:rPr>
+        <w:t>locate a store able</w:t>
+      </w:r>
+      <w:r>
+        <w:rPr>
+          <w:rFonts w:ascii="Ebrima" w:hAnsi="Ebrima"/>
+          <w:sz w:val="20"/>
+          <w:szCs w:val="20"/>
+        </w:rPr>
+        <w:t xml:space="preserve"> to </w:t>
+      </w:r>
+      <w:r>
+        <w:rPr>
+          <w:rFonts w:ascii="Ebrima" w:hAnsi="Ebrima"/>
+          <w:sz w:val="20"/>
+          <w:szCs w:val="20"/>
+        </w:rPr>
+        <w:t xml:space="preserve">serve </w:t>
+      </w:r>
+      <w:r>
+        <w:rPr>
+          <w:rFonts w:ascii="Ebrima" w:hAnsi="Ebrima"/>
+          <w:sz w:val="20"/>
+          <w:szCs w:val="20"/>
+        </w:rPr>
+        <w:t xml:space="preserve">a customer </w:t>
+      </w:r>
+      <w:r>
+        <w:rPr>
+          <w:rFonts w:ascii="Ebrima" w:hAnsi="Ebrima"/>
+          <w:sz w:val="20"/>
+          <w:szCs w:val="20"/>
+        </w:rPr>
+        <w:t xml:space="preserve">at </w:t>
+      </w:r>
+      <w:r>
+        <w:rPr>
+          <w:rFonts w:ascii="Ebrima" w:hAnsi="Ebrima"/>
+          <w:sz w:val="20"/>
+          <w:szCs w:val="20"/>
+        </w:rPr>
+        <w:t>a given</w:t>
+      </w:r>
+      <w:r>
+        <w:rPr>
+          <w:rFonts w:ascii="Ebrima" w:hAnsi="Ebrima"/>
+          <w:sz w:val="20"/>
+          <w:szCs w:val="20"/>
+        </w:rPr>
+        <w:t xml:space="preserve"> </w:t>
+      </w:r>
+      <w:r>
+        <w:rPr>
+          <w:rFonts w:ascii="Ebrima" w:hAnsi="Ebrima"/>
+          <w:sz w:val="20"/>
+          <w:szCs w:val="20"/>
+        </w:rPr>
+        <w:t xml:space="preserve">location for </w:t>
+      </w:r>
+      <w:r>
+        <w:rPr>
+          <w:rFonts w:ascii="Ebrima" w:hAnsi="Ebrima"/>
+          <w:sz w:val="20"/>
+          <w:szCs w:val="20"/>
+        </w:rPr>
+        <w:t xml:space="preserve">dine-in, take away or </w:t>
+      </w:r>
+      <w:r>
+        <w:rPr>
+          <w:rFonts w:ascii="Ebrima" w:hAnsi="Ebrima"/>
+          <w:sz w:val="20"/>
+          <w:szCs w:val="20"/>
+        </w:rPr>
+        <w:t>home delivery</w:t>
+      </w:r>
+    </w:p>
+    <w:p>
+      <w:pPr>
+        <w:pStyle w:val="ListParagraph"/>
+        <w:numPr>
+          <w:ilvl w:val="1"/>
+          <w:numId w:val="2"/>
+        </w:numPr>
+        <w:spacing w:before="100" w:beforeAutospacing="1" w:after="100" w:afterAutospacing="1" w:line="264" w:lineRule="auto"/>
+        <w:jc w:val="both"/>
+        <w:rPr>
+          <w:rFonts w:ascii="Ebrima" w:hAnsi="Ebrima"/>
+          <w:sz w:val="20"/>
+          <w:szCs w:val="20"/>
+        </w:rPr>
+      </w:pPr>
+      <w:r>
+        <w:rPr>
+          <w:rFonts w:ascii="Ebrima" w:hAnsi="Ebrima"/>
+          <w:sz w:val="20"/>
+          <w:szCs w:val="20"/>
+        </w:rPr>
+        <w:t xml:space="preserve">To browse through catalog of available </w:t>
+      </w:r>
+      <w:r>
+        <w:rPr>
+          <w:rFonts w:ascii="Ebrima" w:hAnsi="Ebrima"/>
+          <w:sz w:val="20"/>
+          <w:szCs w:val="20"/>
+        </w:rPr>
+        <w:t>items</w:t>
+      </w:r>
+      <w:r>
+        <w:rPr>
+          <w:rFonts w:ascii="Ebrima" w:hAnsi="Ebrima"/>
+          <w:sz w:val="20"/>
+          <w:szCs w:val="20"/>
+        </w:rPr>
+        <w:t xml:space="preserve">: </w:t>
+      </w:r>
+      <w:r>
+        <w:rPr>
+          <w:rFonts w:ascii="Ebrima" w:hAnsi="Ebrima"/>
+          <w:sz w:val="20"/>
+          <w:szCs w:val="20"/>
+        </w:rPr>
+        <w:t>pizzas, toppings, sides, desserts, beverages</w:t>
+      </w:r>
+    </w:p>
+    <w:p>
+      <w:pPr>
+        <w:pStyle w:val="ListParagraph"/>
+        <w:numPr>
+          <w:ilvl w:val="1"/>
+          <w:numId w:val="2"/>
+        </w:numPr>
+        <w:spacing w:before="100" w:beforeAutospacing="1" w:after="100" w:afterAutospacing="1" w:line="264" w:lineRule="auto"/>
+        <w:jc w:val="both"/>
+        <w:rPr>
+          <w:rFonts w:ascii="Ebrima" w:hAnsi="Ebrima"/>
+          <w:sz w:val="20"/>
+          <w:szCs w:val="20"/>
+        </w:rPr>
+      </w:pPr>
+      <w:r>
+        <w:rPr>
+          <w:rFonts w:ascii="Ebrima" w:hAnsi="Ebrima"/>
+          <w:sz w:val="20"/>
+          <w:szCs w:val="20"/>
+        </w:rPr>
+        <w:t>To place orders for dine-in, take away and home delivery</w:t>
+      </w:r>
+    </w:p>
+    <w:p>
+      <w:pPr>
+        <w:pStyle w:val="ListParagraph"/>
+        <w:numPr>
+          <w:ilvl w:val="1"/>
+          <w:numId w:val="2"/>
+        </w:numPr>
+        <w:spacing w:before="100" w:beforeAutospacing="1" w:after="100" w:afterAutospacing="1" w:line="264" w:lineRule="auto"/>
+        <w:jc w:val="both"/>
+        <w:rPr>
+          <w:rFonts w:ascii="Ebrima" w:hAnsi="Ebrima"/>
+          <w:sz w:val="20"/>
+          <w:szCs w:val="20"/>
+        </w:rPr>
+      </w:pPr>
+      <w:r>
+        <w:rPr>
+          <w:rFonts w:ascii="Ebrima" w:hAnsi="Ebrima"/>
+          <w:sz w:val="20"/>
+          <w:szCs w:val="20"/>
+        </w:rPr>
+        <w:t xml:space="preserve">To </w:t>
+      </w:r>
+      <w:r>
+        <w:rPr>
+          <w:rFonts w:ascii="Ebrima" w:hAnsi="Ebrima"/>
+          <w:sz w:val="20"/>
+          <w:szCs w:val="20"/>
+        </w:rPr>
+        <w:t>raise</w:t>
+      </w:r>
+      <w:r>
+        <w:rPr>
+          <w:rFonts w:ascii="Ebrima" w:hAnsi="Ebrima"/>
+          <w:sz w:val="20"/>
+          <w:szCs w:val="20"/>
+        </w:rPr>
+        <w:t xml:space="preserve"> </w:t>
+      </w:r>
+      <w:r>
+        <w:rPr>
+          <w:rFonts w:ascii="Ebrima" w:hAnsi="Ebrima"/>
+          <w:sz w:val="20"/>
+          <w:szCs w:val="20"/>
+        </w:rPr>
+        <w:t>pay</w:t>
+      </w:r>
+      <w:r>
+        <w:rPr>
+          <w:rFonts w:ascii="Ebrima" w:hAnsi="Ebrima"/>
+          <w:sz w:val="20"/>
+          <w:szCs w:val="20"/>
+        </w:rPr>
+        <w:t>ments</w:t>
+      </w:r>
+      <w:r>
+        <w:rPr>
+          <w:rFonts w:ascii="Ebrima" w:hAnsi="Ebrima"/>
+          <w:sz w:val="20"/>
+          <w:szCs w:val="20"/>
+        </w:rPr>
+        <w:t xml:space="preserve"> using varied secure payment options</w:t>
+      </w:r>
+      <w:r>
+        <w:rPr>
+          <w:rFonts w:ascii="Ebrima" w:hAnsi="Ebrima"/>
+          <w:sz w:val="20"/>
+          <w:szCs w:val="20"/>
+        </w:rPr>
+        <w:t xml:space="preserve"> including </w:t>
+      </w:r>
+      <w:r>
+        <w:rPr>
+          <w:rFonts w:ascii="Ebrima" w:hAnsi="Ebrima"/>
+          <w:sz w:val="20"/>
+          <w:szCs w:val="20"/>
+        </w:rPr>
+        <w:t xml:space="preserve">one-time </w:t>
+      </w:r>
+      <w:r>
+        <w:rPr>
+          <w:rFonts w:ascii="Ebrima" w:hAnsi="Ebrima"/>
+          <w:sz w:val="20"/>
+          <w:szCs w:val="20"/>
+        </w:rPr>
+        <w:t xml:space="preserve">payment </w:t>
+      </w:r>
+      <w:proofErr w:type="spellStart"/>
+      <w:r>
+        <w:rPr>
+          <w:rFonts w:ascii="Ebrima" w:hAnsi="Ebrima"/>
+          <w:sz w:val="20"/>
+          <w:szCs w:val="20"/>
+        </w:rPr>
+        <w:t>urls</w:t>
+      </w:r>
+      <w:proofErr w:type="spellEnd"/>
+    </w:p>
+    <w:p>
+      <w:pPr>
+        <w:pStyle w:val="ListParagraph"/>
+        <w:numPr>
+          <w:ilvl w:val="1"/>
+          <w:numId w:val="2"/>
+        </w:numPr>
+        <w:spacing w:before="100" w:beforeAutospacing="1" w:after="100" w:afterAutospacing="1" w:line="264" w:lineRule="auto"/>
+        <w:jc w:val="both"/>
+        <w:rPr>
+          <w:rFonts w:ascii="Ebrima" w:hAnsi="Ebrima"/>
+          <w:sz w:val="20"/>
+          <w:szCs w:val="20"/>
+        </w:rPr>
+      </w:pPr>
+      <w:r>
+        <w:rPr>
+          <w:rFonts w:ascii="Ebrima" w:hAnsi="Ebrima"/>
+          <w:sz w:val="20"/>
+          <w:szCs w:val="20"/>
+        </w:rPr>
+        <w:t>To view recent “n” orders of a customer from this and any other store</w:t>
+      </w:r>
+    </w:p>
+    <w:p>
+      <w:pPr>
+        <w:pStyle w:val="ListParagraph"/>
+        <w:numPr>
+          <w:ilvl w:val="1"/>
+          <w:numId w:val="2"/>
+        </w:numPr>
+        <w:spacing w:before="100" w:beforeAutospacing="1" w:after="100" w:afterAutospacing="1" w:line="264" w:lineRule="auto"/>
+        <w:jc w:val="both"/>
+        <w:rPr>
+          <w:rFonts w:ascii="Ebrima" w:hAnsi="Ebrima"/>
+          <w:sz w:val="20"/>
+          <w:szCs w:val="20"/>
+        </w:rPr>
+      </w:pPr>
+      <w:r>
+        <w:rPr>
+          <w:rFonts w:ascii="Ebrima" w:hAnsi="Ebrima"/>
+          <w:sz w:val="20"/>
+          <w:szCs w:val="20"/>
+        </w:rPr>
+        <w:t xml:space="preserve">To </w:t>
+      </w:r>
+      <w:r>
+        <w:rPr>
+          <w:rFonts w:ascii="Ebrima" w:hAnsi="Ebrima"/>
+          <w:sz w:val="20"/>
+          <w:szCs w:val="20"/>
+        </w:rPr>
+        <w:t xml:space="preserve">optionally </w:t>
+      </w:r>
+      <w:r>
+        <w:rPr>
+          <w:rFonts w:ascii="Ebrima" w:hAnsi="Ebrima"/>
+          <w:sz w:val="20"/>
+          <w:szCs w:val="20"/>
+        </w:rPr>
+        <w:t>capture feedback from a customer</w:t>
+      </w:r>
+      <w:r>
+        <w:rPr>
+          <w:rFonts w:ascii="Ebrima" w:hAnsi="Ebrima"/>
+          <w:sz w:val="20"/>
+          <w:szCs w:val="20"/>
+        </w:rPr>
+        <w:t xml:space="preserve"> about order, store or business</w:t>
+      </w:r>
+    </w:p>
+    <w:p>
+      <w:pPr>
+        <w:pStyle w:val="ListParagraph"/>
+        <w:numPr>
+          <w:ilvl w:val="1"/>
+          <w:numId w:val="2"/>
+        </w:numPr>
+        <w:spacing w:before="100" w:beforeAutospacing="1" w:after="100" w:afterAutospacing="1" w:line="264" w:lineRule="auto"/>
+        <w:jc w:val="both"/>
+        <w:rPr>
+          <w:rFonts w:ascii="Ebrima" w:hAnsi="Ebrima"/>
+          <w:sz w:val="20"/>
+          <w:szCs w:val="20"/>
+        </w:rPr>
+      </w:pPr>
+      <w:r>
+        <w:rPr>
+          <w:rFonts w:ascii="Ebrima" w:hAnsi="Ebrima"/>
+          <w:sz w:val="20"/>
+          <w:szCs w:val="20"/>
+        </w:rPr>
+        <w:t xml:space="preserve">To track status updates for all orders </w:t>
+      </w:r>
+      <w:r>
+        <w:rPr>
+          <w:rFonts w:ascii="Ebrima" w:hAnsi="Ebrima"/>
+          <w:sz w:val="20"/>
+          <w:szCs w:val="20"/>
+        </w:rPr>
+        <w:t xml:space="preserve">or orders </w:t>
+      </w:r>
+      <w:r>
+        <w:rPr>
+          <w:rFonts w:ascii="Ebrima" w:hAnsi="Ebrima"/>
+          <w:sz w:val="20"/>
+          <w:szCs w:val="20"/>
+        </w:rPr>
+        <w:t xml:space="preserve">placed by self </w:t>
+      </w:r>
+      <w:r>
+        <w:rPr>
+          <w:rFonts w:ascii="Ebrima" w:hAnsi="Ebrima"/>
+          <w:sz w:val="20"/>
+          <w:szCs w:val="20"/>
+        </w:rPr>
+        <w:t>in the store – order-placed, order-confirmed, in-preparation, out-for-delivery, delivered</w:t>
+      </w:r>
+    </w:p>
+    <w:p>
+      <w:pPr>
+        <w:pStyle w:val="ListParagraph"/>
+        <w:numPr>
+          <w:ilvl w:val="1"/>
+          <w:numId w:val="2"/>
+        </w:numPr>
+        <w:spacing w:before="100" w:beforeAutospacing="1" w:after="100" w:afterAutospacing="1" w:line="264" w:lineRule="auto"/>
+        <w:jc w:val="both"/>
+        <w:rPr>
+          <w:rFonts w:ascii="Ebrima" w:hAnsi="Ebrima"/>
+          <w:sz w:val="20"/>
+          <w:szCs w:val="20"/>
+        </w:rPr>
+      </w:pPr>
+      <w:r>
+        <w:rPr>
+          <w:rFonts w:ascii="Ebrima" w:hAnsi="Ebrima"/>
+          <w:sz w:val="20"/>
+          <w:szCs w:val="20"/>
+        </w:rPr>
+        <w:t xml:space="preserve">To </w:t>
+      </w:r>
+      <w:r>
+        <w:rPr>
+          <w:rFonts w:ascii="Ebrima" w:hAnsi="Ebrima"/>
+          <w:sz w:val="20"/>
+          <w:szCs w:val="20"/>
+        </w:rPr>
+        <w:t>receive alerts about</w:t>
+      </w:r>
+      <w:r>
+        <w:rPr>
+          <w:rFonts w:ascii="Ebrima" w:hAnsi="Ebrima"/>
+          <w:sz w:val="20"/>
+          <w:szCs w:val="20"/>
+        </w:rPr>
+        <w:t xml:space="preserve"> all orders </w:t>
+      </w:r>
+      <w:r>
+        <w:rPr>
+          <w:rFonts w:ascii="Ebrima" w:hAnsi="Ebrima"/>
+          <w:sz w:val="20"/>
+          <w:szCs w:val="20"/>
+        </w:rPr>
+        <w:t xml:space="preserve">or orders </w:t>
+      </w:r>
+      <w:r>
+        <w:rPr>
+          <w:rFonts w:ascii="Ebrima" w:hAnsi="Ebrima"/>
+          <w:sz w:val="20"/>
+          <w:szCs w:val="20"/>
+        </w:rPr>
+        <w:t>placed by self in the store –</w:t>
+      </w:r>
+      <w:r>
+        <w:rPr>
+          <w:rFonts w:ascii="Ebrima" w:hAnsi="Ebrima"/>
+          <w:sz w:val="20"/>
+          <w:szCs w:val="20"/>
+        </w:rPr>
+        <w:t xml:space="preserve"> </w:t>
+      </w:r>
+      <w:r>
+        <w:rPr>
+          <w:rFonts w:ascii="Ebrima" w:hAnsi="Ebrima"/>
+          <w:sz w:val="20"/>
+          <w:szCs w:val="20"/>
+        </w:rPr>
+        <w:t>order-going-into-delay, order-delayed</w:t>
+      </w:r>
+    </w:p>
+    <w:p>
+      <w:pPr>
+        <w:pStyle w:val="ListParagraph"/>
+        <w:numPr>
+          <w:ilvl w:val="1"/>
+          <w:numId w:val="2"/>
+        </w:numPr>
+        <w:spacing w:before="100" w:beforeAutospacing="1" w:after="100" w:afterAutospacing="1" w:line="264" w:lineRule="auto"/>
+        <w:jc w:val="both"/>
+        <w:rPr>
+          <w:rFonts w:ascii="Ebrima" w:hAnsi="Ebrima"/>
+          <w:sz w:val="20"/>
+          <w:szCs w:val="20"/>
+        </w:rPr>
+      </w:pPr>
+      <w:r>
+        <w:rPr>
+          <w:rFonts w:ascii="Ebrima" w:hAnsi="Ebrima"/>
+          <w:sz w:val="20"/>
+          <w:szCs w:val="20"/>
+        </w:rPr>
+        <w:t xml:space="preserve">To view </w:t>
+      </w:r>
+      <w:r>
+        <w:rPr>
+          <w:rFonts w:ascii="Ebrima" w:hAnsi="Ebrima"/>
+          <w:sz w:val="20"/>
+          <w:szCs w:val="20"/>
+        </w:rPr>
+        <w:t xml:space="preserve">rich </w:t>
+      </w:r>
+      <w:r>
+        <w:rPr>
+          <w:rFonts w:ascii="Ebrima" w:hAnsi="Ebrima"/>
+          <w:sz w:val="20"/>
+          <w:szCs w:val="20"/>
+        </w:rPr>
+        <w:t xml:space="preserve">details about </w:t>
+      </w:r>
+      <w:r>
+        <w:rPr>
+          <w:rFonts w:ascii="Ebrima" w:hAnsi="Ebrima"/>
+          <w:sz w:val="20"/>
+          <w:szCs w:val="20"/>
+        </w:rPr>
+        <w:t xml:space="preserve">all </w:t>
+      </w:r>
+      <w:r>
+        <w:rPr>
+          <w:rFonts w:ascii="Ebrima" w:hAnsi="Ebrima"/>
+          <w:sz w:val="20"/>
+          <w:szCs w:val="20"/>
+        </w:rPr>
+        <w:t>orders</w:t>
+      </w:r>
+      <w:r>
+        <w:rPr>
+          <w:rFonts w:ascii="Ebrima" w:hAnsi="Ebrima"/>
+          <w:sz w:val="20"/>
+          <w:szCs w:val="20"/>
+        </w:rPr>
+        <w:t xml:space="preserve"> </w:t>
+      </w:r>
+      <w:r>
+        <w:rPr>
+          <w:rFonts w:ascii="Ebrima" w:hAnsi="Ebrima"/>
+          <w:sz w:val="20"/>
+          <w:szCs w:val="20"/>
+        </w:rPr>
+        <w:t xml:space="preserve">placed by self </w:t>
+      </w:r>
+      <w:r>
+        <w:rPr>
+          <w:rFonts w:ascii="Ebrima" w:hAnsi="Ebrima"/>
+          <w:sz w:val="20"/>
+          <w:szCs w:val="20"/>
+        </w:rPr>
+        <w:t>during</w:t>
+      </w:r>
+      <w:r>
+        <w:rPr>
+          <w:rFonts w:ascii="Ebrima" w:hAnsi="Ebrima"/>
+          <w:sz w:val="20"/>
+          <w:szCs w:val="20"/>
+        </w:rPr>
+        <w:t xml:space="preserve"> the day, week, month </w:t>
+      </w:r>
+      <w:r>
+        <w:rPr>
+          <w:rFonts w:ascii="Ebrima" w:hAnsi="Ebrima"/>
+          <w:sz w:val="20"/>
+          <w:szCs w:val="20"/>
+        </w:rPr>
+        <w:t>or</w:t>
+      </w:r>
+      <w:r>
+        <w:rPr>
+          <w:rFonts w:ascii="Ebrima" w:hAnsi="Ebrima"/>
+          <w:sz w:val="20"/>
+          <w:szCs w:val="20"/>
+        </w:rPr>
+        <w:t xml:space="preserve"> year</w:t>
+      </w:r>
+    </w:p>
+    <w:p>
+      <w:pPr>
+        <w:pStyle w:val="ListParagraph"/>
+        <w:numPr>
+          <w:ilvl w:val="0"/>
+          <w:numId w:val="2"/>
+        </w:numPr>
+        <w:spacing w:before="100" w:beforeAutospacing="1" w:after="100" w:afterAutospacing="1" w:line="264" w:lineRule="auto"/>
+        <w:jc w:val="both"/>
+        <w:rPr>
+          <w:rFonts w:ascii="Ebrima" w:hAnsi="Ebrima"/>
+          <w:sz w:val="20"/>
+          <w:szCs w:val="20"/>
+        </w:rPr>
+      </w:pPr>
+      <w:r>
+        <w:rPr>
+          <w:rFonts w:ascii="Ebrima" w:hAnsi="Ebrima"/>
+          <w:sz w:val="20"/>
+          <w:szCs w:val="20"/>
+        </w:rPr>
+        <w:t>For Kitchen Manager:</w:t>
+      </w:r>
+    </w:p>
+    <w:p>
+      <w:pPr>
+        <w:pStyle w:val="ListParagraph"/>
+        <w:numPr>
+          <w:ilvl w:val="1"/>
+          <w:numId w:val="2"/>
+        </w:numPr>
+        <w:spacing w:before="100" w:beforeAutospacing="1" w:after="100" w:afterAutospacing="1" w:line="264" w:lineRule="auto"/>
+        <w:jc w:val="both"/>
+        <w:rPr>
+          <w:rFonts w:ascii="Ebrima" w:hAnsi="Ebrima"/>
+          <w:sz w:val="20"/>
+          <w:szCs w:val="20"/>
+        </w:rPr>
+      </w:pPr>
+      <w:r>
+        <w:rPr>
+          <w:rFonts w:ascii="Ebrima" w:hAnsi="Ebrima"/>
+          <w:sz w:val="20"/>
+          <w:szCs w:val="20"/>
+        </w:rPr>
+        <w:t xml:space="preserve">To view all </w:t>
+      </w:r>
+      <w:r>
+        <w:rPr>
+          <w:rFonts w:ascii="Ebrima" w:hAnsi="Ebrima"/>
+          <w:sz w:val="20"/>
+          <w:szCs w:val="20"/>
+        </w:rPr>
+        <w:t xml:space="preserve">different </w:t>
+      </w:r>
+      <w:r>
+        <w:rPr>
+          <w:rFonts w:ascii="Ebrima" w:hAnsi="Ebrima"/>
+          <w:sz w:val="20"/>
+          <w:szCs w:val="20"/>
+        </w:rPr>
+        <w:t xml:space="preserve">items </w:t>
+      </w:r>
+      <w:r>
+        <w:rPr>
+          <w:rFonts w:ascii="Ebrima" w:hAnsi="Ebrima"/>
+          <w:sz w:val="20"/>
+          <w:szCs w:val="20"/>
+        </w:rPr>
+        <w:t>that can be served</w:t>
+      </w:r>
+      <w:r>
+        <w:rPr>
+          <w:rFonts w:ascii="Ebrima" w:hAnsi="Ebrima"/>
+          <w:sz w:val="20"/>
+          <w:szCs w:val="20"/>
+        </w:rPr>
+        <w:t xml:space="preserve"> in the store for the day </w:t>
+      </w:r>
+      <w:r>
+        <w:rPr>
+          <w:rFonts w:ascii="Ebrima" w:hAnsi="Ebrima"/>
+          <w:sz w:val="20"/>
+          <w:szCs w:val="20"/>
+        </w:rPr>
+        <w:t>and next “n” days</w:t>
+      </w:r>
+    </w:p>
+    <w:p>
+      <w:pPr>
+        <w:pStyle w:val="ListParagraph"/>
+        <w:numPr>
+          <w:ilvl w:val="1"/>
+          <w:numId w:val="2"/>
+        </w:numPr>
+        <w:spacing w:before="100" w:beforeAutospacing="1" w:after="100" w:afterAutospacing="1" w:line="264" w:lineRule="auto"/>
+        <w:jc w:val="both"/>
+        <w:rPr>
+          <w:rFonts w:ascii="Ebrima" w:hAnsi="Ebrima"/>
+          <w:sz w:val="20"/>
+          <w:szCs w:val="20"/>
+        </w:rPr>
+      </w:pPr>
+      <w:r>
+        <w:rPr>
+          <w:rFonts w:ascii="Ebrima" w:hAnsi="Ebrima"/>
+          <w:sz w:val="20"/>
+          <w:szCs w:val="20"/>
+        </w:rPr>
+        <w:t xml:space="preserve">To </w:t>
+      </w:r>
+      <w:r>
+        <w:rPr>
+          <w:rFonts w:ascii="Ebrima" w:hAnsi="Ebrima"/>
+          <w:sz w:val="20"/>
+          <w:szCs w:val="20"/>
+        </w:rPr>
+        <w:t xml:space="preserve">view </w:t>
+      </w:r>
+      <w:r>
+        <w:rPr>
+          <w:rFonts w:ascii="Ebrima" w:hAnsi="Ebrima"/>
+          <w:sz w:val="20"/>
+          <w:szCs w:val="20"/>
+        </w:rPr>
+        <w:t xml:space="preserve">predicted </w:t>
+      </w:r>
+      <w:r>
+        <w:rPr>
+          <w:rFonts w:ascii="Ebrima" w:hAnsi="Ebrima"/>
+          <w:sz w:val="20"/>
+          <w:szCs w:val="20"/>
+        </w:rPr>
+        <w:t xml:space="preserve">maximum quantities for </w:t>
+      </w:r>
+      <w:r>
+        <w:rPr>
+          <w:rFonts w:ascii="Ebrima" w:hAnsi="Ebrima"/>
+          <w:sz w:val="20"/>
+          <w:szCs w:val="20"/>
+        </w:rPr>
+        <w:t xml:space="preserve">those individual </w:t>
+      </w:r>
+      <w:r>
+        <w:rPr>
+          <w:rFonts w:ascii="Ebrima" w:hAnsi="Ebrima"/>
+          <w:sz w:val="20"/>
+          <w:szCs w:val="20"/>
+        </w:rPr>
+        <w:t>items</w:t>
+      </w:r>
+    </w:p>
+    <w:p>
+      <w:pPr>
+        <w:pStyle w:val="ListParagraph"/>
+        <w:numPr>
+          <w:ilvl w:val="1"/>
+          <w:numId w:val="2"/>
+        </w:numPr>
+        <w:spacing w:before="100" w:beforeAutospacing="1" w:after="100" w:afterAutospacing="1" w:line="264" w:lineRule="auto"/>
+        <w:jc w:val="both"/>
+        <w:rPr>
+          <w:rFonts w:ascii="Ebrima" w:hAnsi="Ebrima"/>
+          <w:sz w:val="20"/>
+          <w:szCs w:val="20"/>
+        </w:rPr>
+      </w:pPr>
+      <w:r>
+        <w:rPr>
+          <w:rFonts w:ascii="Ebrima" w:hAnsi="Ebrima"/>
+          <w:sz w:val="20"/>
+          <w:szCs w:val="20"/>
+        </w:rPr>
+        <w:t xml:space="preserve">To view the recipes </w:t>
+      </w:r>
+      <w:r>
+        <w:rPr>
+          <w:rFonts w:ascii="Ebrima" w:hAnsi="Ebrima"/>
+          <w:sz w:val="20"/>
+          <w:szCs w:val="20"/>
+        </w:rPr>
+        <w:t xml:space="preserve">for preparing various </w:t>
+      </w:r>
+    </w:p>
+    <w:p>
+      <w:pPr>
+        <w:pStyle w:val="ListParagraph"/>
+        <w:numPr>
+          <w:ilvl w:val="1"/>
+          <w:numId w:val="2"/>
+        </w:numPr>
+        <w:spacing w:before="100" w:beforeAutospacing="1" w:after="100" w:afterAutospacing="1" w:line="264" w:lineRule="auto"/>
+        <w:jc w:val="both"/>
+        <w:rPr>
+          <w:rFonts w:ascii="Ebrima" w:hAnsi="Ebrima"/>
+          <w:sz w:val="20"/>
+          <w:szCs w:val="20"/>
+        </w:rPr>
+      </w:pPr>
+      <w:r>
+        <w:rPr>
+          <w:rFonts w:ascii="Ebrima" w:hAnsi="Ebrima"/>
+          <w:sz w:val="20"/>
+          <w:szCs w:val="20"/>
+        </w:rPr>
+        <w:t xml:space="preserve">To view inventory levels </w:t>
+      </w:r>
+      <w:r>
+        <w:rPr>
+          <w:rFonts w:ascii="Ebrima" w:hAnsi="Ebrima"/>
+          <w:sz w:val="20"/>
+          <w:szCs w:val="20"/>
+        </w:rPr>
+        <w:t xml:space="preserve">of ingredients individual </w:t>
+      </w:r>
+      <w:r>
+        <w:rPr>
+          <w:rFonts w:ascii="Ebrima" w:hAnsi="Ebrima"/>
+          <w:sz w:val="20"/>
+          <w:szCs w:val="20"/>
+        </w:rPr>
+        <w:t>required to satisfy</w:t>
+      </w:r>
+      <w:r>
+        <w:rPr>
+          <w:rFonts w:ascii="Ebrima" w:hAnsi="Ebrima"/>
+          <w:sz w:val="20"/>
+          <w:szCs w:val="20"/>
+        </w:rPr>
+        <w:t xml:space="preserve"> the </w:t>
+      </w:r>
+    </w:p>
+    <w:p>
+      <w:pPr>
+        <w:pStyle w:val="ListParagraph"/>
+        <w:numPr>
+          <w:ilvl w:val="1"/>
+          <w:numId w:val="2"/>
+        </w:numPr>
+        <w:spacing w:before="100" w:beforeAutospacing="1" w:after="100" w:afterAutospacing="1" w:line="264" w:lineRule="auto"/>
+        <w:jc w:val="both"/>
+        <w:rPr>
+          <w:rFonts w:ascii="Ebrima" w:hAnsi="Ebrima"/>
+          <w:sz w:val="20"/>
+          <w:szCs w:val="20"/>
+        </w:rPr>
+      </w:pPr>
+      <w:r>
+        <w:rPr>
+          <w:rFonts w:ascii="Ebrima" w:hAnsi="Ebrima"/>
+          <w:sz w:val="20"/>
+          <w:szCs w:val="20"/>
+        </w:rPr>
+        <w:t>To raise alerts about unavailability of items</w:t>
+      </w:r>
+    </w:p>
+    <w:p>
+      <w:pPr>
+        <w:pStyle w:val="ListParagraph"/>
+        <w:numPr>
+          <w:ilvl w:val="0"/>
+          <w:numId w:val="2"/>
+        </w:numPr>
+        <w:spacing w:before="100" w:beforeAutospacing="1" w:after="100" w:afterAutospacing="1" w:line="264" w:lineRule="auto"/>
+        <w:jc w:val="both"/>
+        <w:rPr>
+          <w:rFonts w:ascii="Ebrima" w:hAnsi="Ebrima"/>
+          <w:sz w:val="20"/>
+          <w:szCs w:val="20"/>
+        </w:rPr>
+      </w:pPr>
+      <w:r>
+        <w:rPr>
+          <w:rFonts w:ascii="Ebrima" w:hAnsi="Ebrima"/>
+          <w:sz w:val="20"/>
+          <w:szCs w:val="20"/>
+        </w:rPr>
+        <w:t>For Store Manager:</w:t>
+      </w:r>
+    </w:p>
+    <w:p>
+      <w:pPr>
+        <w:pStyle w:val="ListParagraph"/>
+        <w:numPr>
+          <w:ilvl w:val="1"/>
+          <w:numId w:val="2"/>
+        </w:numPr>
+        <w:spacing w:before="100" w:beforeAutospacing="1" w:after="100" w:afterAutospacing="1" w:line="264" w:lineRule="auto"/>
+        <w:jc w:val="both"/>
+        <w:rPr>
+          <w:rFonts w:ascii="Ebrima" w:hAnsi="Ebrima"/>
+          <w:sz w:val="20"/>
+          <w:szCs w:val="20"/>
+        </w:rPr>
+      </w:pPr>
+      <w:r>
+        <w:rPr>
+          <w:rFonts w:ascii="Ebrima" w:hAnsi="Ebrima"/>
+          <w:sz w:val="20"/>
+          <w:szCs w:val="20"/>
+        </w:rPr>
+        <w:t xml:space="preserve">To set the list of items that can be served in the store </w:t>
+      </w:r>
+      <w:r>
+        <w:rPr>
+          <w:rFonts w:ascii="Ebrima" w:hAnsi="Ebrima"/>
+          <w:sz w:val="20"/>
+          <w:szCs w:val="20"/>
+        </w:rPr>
+        <w:t>for the day and next “n” days</w:t>
+      </w:r>
+    </w:p>
+    <w:p>
+      <w:pPr>
+        <w:pStyle w:val="ListParagraph"/>
+        <w:numPr>
+          <w:ilvl w:val="1"/>
+          <w:numId w:val="2"/>
+        </w:numPr>
+        <w:spacing w:before="100" w:beforeAutospacing="1" w:after="100" w:afterAutospacing="1" w:line="264" w:lineRule="auto"/>
+        <w:jc w:val="both"/>
+        <w:rPr>
+          <w:rFonts w:ascii="Ebrima" w:hAnsi="Ebrima"/>
+          <w:sz w:val="20"/>
+          <w:szCs w:val="20"/>
+        </w:rPr>
+      </w:pPr>
+      <w:r>
+        <w:rPr>
+          <w:rFonts w:ascii="Ebrima" w:hAnsi="Ebrima"/>
+          <w:sz w:val="20"/>
+          <w:szCs w:val="20"/>
+        </w:rPr>
+        <w:t xml:space="preserve">To set </w:t>
+      </w:r>
+      <w:r>
+        <w:rPr>
+          <w:rFonts w:ascii="Ebrima" w:hAnsi="Ebrima"/>
+          <w:sz w:val="20"/>
+          <w:szCs w:val="20"/>
+        </w:rPr>
+        <w:t>predicted</w:t>
+      </w:r>
+      <w:r>
+        <w:rPr>
+          <w:rFonts w:ascii="Ebrima" w:hAnsi="Ebrima"/>
+          <w:sz w:val="20"/>
+          <w:szCs w:val="20"/>
+        </w:rPr>
+        <w:t xml:space="preserve"> </w:t>
+      </w:r>
+      <w:r>
+        <w:rPr>
+          <w:rFonts w:ascii="Ebrima" w:hAnsi="Ebrima"/>
+          <w:sz w:val="20"/>
+          <w:szCs w:val="20"/>
+        </w:rPr>
+        <w:t>maximum quantities for those individual items</w:t>
+      </w:r>
+    </w:p>
+    <w:p>
+      <w:pPr>
+        <w:pStyle w:val="ListParagraph"/>
+        <w:numPr>
+          <w:ilvl w:val="1"/>
+          <w:numId w:val="2"/>
+        </w:numPr>
+        <w:spacing w:before="100" w:beforeAutospacing="1" w:after="100" w:afterAutospacing="1" w:line="264" w:lineRule="auto"/>
+        <w:jc w:val="both"/>
+        <w:rPr>
+          <w:rFonts w:ascii="Ebrima" w:hAnsi="Ebrima"/>
+          <w:sz w:val="20"/>
+          <w:szCs w:val="20"/>
+        </w:rPr>
+      </w:pPr>
+      <w:r>
+        <w:rPr>
+          <w:rFonts w:ascii="Ebrima" w:hAnsi="Ebrima"/>
+          <w:sz w:val="20"/>
+          <w:szCs w:val="20"/>
+        </w:rPr>
+        <w:t xml:space="preserve">To view inventory levels required to satisfy those </w:t>
+      </w:r>
+    </w:p>
+    <w:p>
+      <w:pPr>
+        <w:pStyle w:val="ListParagraph"/>
+        <w:numPr>
+          <w:ilvl w:val="0"/>
+          <w:numId w:val="2"/>
+        </w:numPr>
+        <w:spacing w:before="100" w:beforeAutospacing="1" w:after="100" w:afterAutospacing="1" w:line="264" w:lineRule="auto"/>
+        <w:jc w:val="both"/>
+        <w:rPr>
+          <w:rFonts w:ascii="Ebrima" w:hAnsi="Ebrima"/>
+          <w:sz w:val="20"/>
+          <w:szCs w:val="20"/>
+        </w:rPr>
+      </w:pPr>
     </w:p>
     <w:p>
       <w:pPr>
@@ -2246,21 +3791,6 @@
 </file>
 
 <file path=customXml/item1.xml><?xml version="1.0" encoding="utf-8"?>
-<p:properties xmlns:p="http://schemas.microsoft.com/office/2006/metadata/properties" xmlns:xsi="http://www.w3.org/2001/XMLSchema-instance" xmlns:pc="http://schemas.microsoft.com/office/infopath/2007/PartnerControls">
-  <documentManagement/>
-</p:properties>
-</file>
-
-<file path=customXml/item2.xml><?xml version="1.0" encoding="utf-8"?>
-<?mso-contentType ?>
-<FormTemplates xmlns="http://schemas.microsoft.com/sharepoint/v3/contenttype/forms">
-  <Display>DocumentLibraryForm</Display>
-  <Edit>DocumentLibraryForm</Edit>
-  <New>DocumentLibraryForm</New>
-</FormTemplates>
-</file>
-
-<file path=customXml/item3.xml><?xml version="1.0" encoding="utf-8"?>
 <ct:contentTypeSchema xmlns:ct="http://schemas.microsoft.com/office/2006/metadata/contentType" xmlns:ma="http://schemas.microsoft.com/office/2006/metadata/properties/metaAttributes" ct:_="" ma:_="" ma:contentTypeName="Document" ma:contentTypeID="0x010100829787C7628E74469880AFD9B4150184" ma:contentTypeVersion="7" ma:contentTypeDescription="Create a new document." ma:contentTypeScope="" ma:versionID="c34c91132abec69f4fdde499ac0afb60">
   <xsd:schema xmlns:xsd="http://www.w3.org/2001/XMLSchema" xmlns:xs="http://www.w3.org/2001/XMLSchema" xmlns:p="http://schemas.microsoft.com/office/2006/metadata/properties" xmlns:ns3="829c4b5f-0870-4f4f-8265-966204830818" xmlns:ns4="868df097-0cf9-4d80-8a77-3d5bbdea6469" targetNamespace="http://schemas.microsoft.com/office/2006/metadata/properties" ma:root="true" ma:fieldsID="6f2f90b052ec62e69491c13ebe3cc84a" ns3:_="" ns4:_="">
     <xsd:import namespace="829c4b5f-0870-4f4f-8265-966204830818"/>
@@ -2445,24 +3975,22 @@
 </ct:contentTypeSchema>
 </file>
 
-<file path=customXml/itemProps1.xml><?xml version="1.0" encoding="utf-8"?>
-<ds:datastoreItem xmlns:ds="http://schemas.openxmlformats.org/officeDocument/2006/customXml" ds:itemID="{CE2F7ECD-71FD-4055-BDB6-1F53074E4513}">
-  <ds:schemaRefs>
-    <ds:schemaRef ds:uri="http://schemas.microsoft.com/office/2006/metadata/properties"/>
-    <ds:schemaRef ds:uri="http://schemas.microsoft.com/office/infopath/2007/PartnerControls"/>
-  </ds:schemaRefs>
-</ds:datastoreItem>
+<file path=customXml/item2.xml><?xml version="1.0" encoding="utf-8"?>
+<?mso-contentType ?>
+<FormTemplates xmlns="http://schemas.microsoft.com/sharepoint/v3/contenttype/forms">
+  <Display>DocumentLibraryForm</Display>
+  <Edit>DocumentLibraryForm</Edit>
+  <New>DocumentLibraryForm</New>
+</FormTemplates>
 </file>
 
-<file path=customXml/itemProps2.xml><?xml version="1.0" encoding="utf-8"?>
-<ds:datastoreItem xmlns:ds="http://schemas.openxmlformats.org/officeDocument/2006/customXml" ds:itemID="{56D0ADCC-DEA0-4B66-BB57-1A07290E3290}">
-  <ds:schemaRefs>
-    <ds:schemaRef ds:uri="http://schemas.microsoft.com/sharepoint/v3/contenttype/forms"/>
-  </ds:schemaRefs>
-</ds:datastoreItem>
+<file path=customXml/item3.xml><?xml version="1.0" encoding="utf-8"?>
+<p:properties xmlns:p="http://schemas.microsoft.com/office/2006/metadata/properties" xmlns:xsi="http://www.w3.org/2001/XMLSchema-instance" xmlns:pc="http://schemas.microsoft.com/office/infopath/2007/PartnerControls">
+  <documentManagement/>
+</p:properties>
 </file>
 
-<file path=customXml/itemProps3.xml><?xml version="1.0" encoding="utf-8"?>
+<file path=customXml/itemProps1.xml><?xml version="1.0" encoding="utf-8"?>
 <ds:datastoreItem xmlns:ds="http://schemas.openxmlformats.org/officeDocument/2006/customXml" ds:itemID="{DF91923F-9E67-4A99-93D2-60019B933FCB}">
   <ds:schemaRefs>
     <ds:schemaRef ds:uri="http://schemas.microsoft.com/office/2006/metadata/contentType"/>
@@ -2479,4 +4007,21 @@
     <ds:schemaRef ds:uri="http://schemas.microsoft.com/internal/obd"/>
   </ds:schemaRefs>
 </ds:datastoreItem>
+</file>
+
+<file path=customXml/itemProps2.xml><?xml version="1.0" encoding="utf-8"?>
+<ds:datastoreItem xmlns:ds="http://schemas.openxmlformats.org/officeDocument/2006/customXml" ds:itemID="{56D0ADCC-DEA0-4B66-BB57-1A07290E3290}">
+  <ds:schemaRefs>
+    <ds:schemaRef ds:uri="http://schemas.microsoft.com/sharepoint/v3/contenttype/forms"/>
+  </ds:schemaRefs>
+</ds:datastoreItem>
+</file>
+
+<file path=customXml/itemProps3.xml><?xml version="1.0" encoding="utf-8"?>
+<ds:datastoreItem xmlns:ds="http://schemas.openxmlformats.org/officeDocument/2006/customXml" ds:itemID="{CE2F7ECD-71FD-4055-BDB6-1F53074E4513}">
+  <ds:schemaRefs>
+    <ds:schemaRef ds:uri="http://schemas.microsoft.com/office/2006/metadata/properties"/>
+    <ds:schemaRef ds:uri="http://schemas.microsoft.com/office/infopath/2007/PartnerControls"/>
+  </ds:schemaRefs>
+</ds:datastoreItem>
 </file>
</xml_diff>

<commit_message>
Architecture: added descriptions about microservices and API Gateway/BFFs
</commit_message>
<xml_diff>
--- a/Architecture/Grill Fresh Online.docx
+++ b/Architecture/Grill Fresh Online.docx
@@ -4321,15 +4321,7 @@
           <w:sz w:val="20"/>
           <w:szCs w:val="20"/>
         </w:rPr>
-        <w:t xml:space="preserve">and </w:t>
-      </w:r>
-      <w:r>
-        <w:rPr>
-          <w:rFonts w:ascii="Ebrima" w:hAnsi="Ebrima"/>
-          <w:sz w:val="20"/>
-          <w:szCs w:val="20"/>
-        </w:rPr>
-        <w:t xml:space="preserve">payment </w:t>
+        <w:t xml:space="preserve">and payment </w:t>
       </w:r>
       <w:r>
         <w:rPr>
@@ -4362,7 +4354,112 @@
           <w:sz w:val="20"/>
           <w:szCs w:val="20"/>
         </w:rPr>
-        <w:t>A downtime of “less than 5 minutes per day” can be tolerated.</w:t>
+        <w:t xml:space="preserve">A downtime of “less than </w:t>
+      </w:r>
+      <w:r>
+        <w:rPr>
+          <w:rFonts w:ascii="Ebrima" w:hAnsi="Ebrima"/>
+          <w:sz w:val="20"/>
+          <w:szCs w:val="20"/>
+        </w:rPr>
+        <w:t>3</w:t>
+      </w:r>
+      <w:r>
+        <w:rPr>
+          <w:rFonts w:ascii="Ebrima" w:hAnsi="Ebrima"/>
+          <w:sz w:val="20"/>
+          <w:szCs w:val="20"/>
+        </w:rPr>
+        <w:t xml:space="preserve"> minutes </w:t>
+      </w:r>
+      <w:r>
+        <w:rPr>
+          <w:rFonts w:ascii="Ebrima" w:hAnsi="Ebrima"/>
+          <w:sz w:val="20"/>
+          <w:szCs w:val="20"/>
+        </w:rPr>
+        <w:t xml:space="preserve">per </w:t>
+      </w:r>
+      <w:r>
+        <w:rPr>
+          <w:rFonts w:ascii="Ebrima" w:hAnsi="Ebrima"/>
+          <w:sz w:val="20"/>
+          <w:szCs w:val="20"/>
+        </w:rPr>
+        <w:t>day” can be tolerated.</w:t>
+      </w:r>
+    </w:p>
+    <w:p>
+      <w:pPr>
+        <w:pStyle w:val="ListParagraph"/>
+        <w:numPr>
+          <w:ilvl w:val="1"/>
+          <w:numId w:val="2"/>
+        </w:numPr>
+        <w:spacing w:before="100" w:beforeAutospacing="1" w:after="100" w:afterAutospacing="1" w:line="264" w:lineRule="auto"/>
+        <w:ind w:left="1080"/>
+        <w:jc w:val="both"/>
+        <w:rPr>
+          <w:rFonts w:ascii="Ebrima" w:hAnsi="Ebrima"/>
+          <w:sz w:val="20"/>
+          <w:szCs w:val="20"/>
+        </w:rPr>
+      </w:pPr>
+      <w:r>
+        <w:rPr>
+          <w:rFonts w:ascii="Ebrima" w:hAnsi="Ebrima"/>
+          <w:sz w:val="20"/>
+          <w:szCs w:val="20"/>
+        </w:rPr>
+        <w:t>System sh</w:t>
+      </w:r>
+      <w:r>
+        <w:rPr>
+          <w:rFonts w:ascii="Ebrima" w:hAnsi="Ebrima"/>
+          <w:sz w:val="20"/>
+          <w:szCs w:val="20"/>
+        </w:rPr>
+        <w:t>all</w:t>
+      </w:r>
+      <w:r>
+        <w:rPr>
+          <w:rFonts w:ascii="Ebrima" w:hAnsi="Ebrima"/>
+          <w:sz w:val="20"/>
+          <w:szCs w:val="20"/>
+        </w:rPr>
+        <w:t xml:space="preserve"> continue being available </w:t>
+      </w:r>
+      <w:r>
+        <w:rPr>
+          <w:rFonts w:ascii="Ebrima" w:hAnsi="Ebrima"/>
+          <w:sz w:val="20"/>
+          <w:szCs w:val="20"/>
+        </w:rPr>
+        <w:t xml:space="preserve">even </w:t>
+      </w:r>
+      <w:r>
+        <w:rPr>
+          <w:rFonts w:ascii="Ebrima" w:hAnsi="Ebrima"/>
+          <w:sz w:val="20"/>
+          <w:szCs w:val="20"/>
+        </w:rPr>
+        <w:t>during deployment</w:t>
+      </w:r>
+      <w:r>
+        <w:rPr>
+          <w:rFonts w:ascii="Ebrima" w:hAnsi="Ebrima"/>
+          <w:sz w:val="20"/>
+          <w:szCs w:val="20"/>
+        </w:rPr>
+        <w:t>, if possible</w:t>
+      </w:r>
+      <w:r>
+        <w:rPr>
+          <w:rFonts w:ascii="Ebrima" w:hAnsi="Ebrima"/>
+          <w:sz w:val="20"/>
+          <w:szCs w:val="20"/>
+        </w:rPr>
+        <w:t>.</w:t>
       </w:r>
     </w:p>
     <w:p>
@@ -4551,15 +4648,7 @@
           <w:sz w:val="20"/>
           <w:szCs w:val="20"/>
         </w:rPr>
-        <w:t xml:space="preserve">identity </w:t>
-      </w:r>
-      <w:r>
-        <w:rPr>
-          <w:rFonts w:ascii="Ebrima" w:hAnsi="Ebrima"/>
-          <w:sz w:val="20"/>
-          <w:szCs w:val="20"/>
-        </w:rPr>
-        <w:t xml:space="preserve">provider based on </w:t>
+        <w:t xml:space="preserve">identity provider based on </w:t>
       </w:r>
       <w:r>
         <w:rPr>
@@ -4625,6 +4714,31 @@
           <w:szCs w:val="20"/>
         </w:rPr>
         <w:t xml:space="preserve"> Google, Facebook and Twitter</w:t>
+      </w:r>
+    </w:p>
+    <w:p>
+      <w:pPr>
+        <w:pStyle w:val="ListParagraph"/>
+        <w:numPr>
+          <w:ilvl w:val="1"/>
+          <w:numId w:val="2"/>
+        </w:numPr>
+        <w:spacing w:before="100" w:beforeAutospacing="1" w:after="100" w:afterAutospacing="1" w:line="264" w:lineRule="auto"/>
+        <w:ind w:left="1080"/>
+        <w:jc w:val="both"/>
+        <w:rPr>
+          <w:rFonts w:ascii="Ebrima" w:hAnsi="Ebrima"/>
+          <w:sz w:val="20"/>
+          <w:szCs w:val="20"/>
+        </w:rPr>
+      </w:pPr>
+      <w:r>
+        <w:rPr>
+          <w:rFonts w:ascii="Ebrima" w:hAnsi="Ebrima"/>
+          <w:sz w:val="20"/>
+          <w:szCs w:val="20"/>
+        </w:rPr>
+        <w:t>System should be deployed within the country for statutory data compliance requirements.</w:t>
       </w:r>
     </w:p>
     <w:p>
@@ -4775,7 +4889,7 @@
       <w:tblPr>
         <w:tblStyle w:val="TableGrid"/>
         <w:tblW w:w="0" w:type="auto"/>
-        <w:tblInd w:w="780" w:type="dxa"/>
+        <w:tblInd w:w="2095" w:type="dxa"/>
         <w:tblLook w:val="04A0" w:firstRow="1" w:lastRow="0" w:firstColumn="1" w:lastColumn="0" w:noHBand="0" w:noVBand="1"/>
       </w:tblPr>
       <w:tblGrid>
@@ -5445,15 +5559,7 @@
           <w:sz w:val="20"/>
           <w:szCs w:val="20"/>
         </w:rPr>
-        <w:t>System should 100%</w:t>
-      </w:r>
-      <w:r>
-        <w:rPr>
-          <w:rFonts w:ascii="Ebrima" w:hAnsi="Ebrima"/>
-          <w:sz w:val="20"/>
-          <w:szCs w:val="20"/>
-        </w:rPr>
-        <w:t xml:space="preserve"> reliably track and notify order status.</w:t>
+        <w:t>System should 100% reliably track and notify order status.</w:t>
       </w:r>
     </w:p>
     <w:p>
@@ -5602,6 +5708,32 @@
           <w:sz w:val="20"/>
           <w:szCs w:val="20"/>
         </w:rPr>
+        <w:lastRenderedPageBreak/>
+        <w:t>System should 100% accurately calculate inventory levels based on orders and wastages.</w:t>
+      </w:r>
+    </w:p>
+    <w:p>
+      <w:pPr>
+        <w:pStyle w:val="ListParagraph"/>
+        <w:numPr>
+          <w:ilvl w:val="1"/>
+          <w:numId w:val="2"/>
+        </w:numPr>
+        <w:spacing w:before="100" w:beforeAutospacing="1" w:after="100" w:afterAutospacing="1" w:line="264" w:lineRule="auto"/>
+        <w:ind w:left="1080"/>
+        <w:jc w:val="both"/>
+        <w:rPr>
+          <w:rFonts w:ascii="Ebrima" w:hAnsi="Ebrima"/>
+          <w:sz w:val="20"/>
+          <w:szCs w:val="20"/>
+        </w:rPr>
+      </w:pPr>
+      <w:r>
+        <w:rPr>
+          <w:rFonts w:ascii="Ebrima" w:hAnsi="Ebrima"/>
+          <w:sz w:val="20"/>
+          <w:szCs w:val="20"/>
+        </w:rPr>
         <w:t xml:space="preserve">System should 100% </w:t>
       </w:r>
       <w:r>
@@ -5618,7 +5750,32 @@
           <w:sz w:val="20"/>
           <w:szCs w:val="20"/>
         </w:rPr>
-        <w:t xml:space="preserve"> calculate inventory levels based on orders and wastages.</w:t>
+        <w:t xml:space="preserve"> calculate profitability at store-level and at business-level.</w:t>
+      </w:r>
+    </w:p>
+    <w:p>
+      <w:pPr>
+        <w:pStyle w:val="ListParagraph"/>
+        <w:numPr>
+          <w:ilvl w:val="0"/>
+          <w:numId w:val="2"/>
+        </w:numPr>
+        <w:spacing w:before="100" w:beforeAutospacing="1" w:after="100" w:afterAutospacing="1" w:line="264" w:lineRule="auto"/>
+        <w:ind w:left="360"/>
+        <w:jc w:val="both"/>
+        <w:rPr>
+          <w:rFonts w:ascii="Ebrima" w:hAnsi="Ebrima"/>
+          <w:sz w:val="20"/>
+          <w:szCs w:val="20"/>
+        </w:rPr>
+      </w:pPr>
+      <w:r>
+        <w:rPr>
+          <w:rFonts w:ascii="Ebrima" w:hAnsi="Ebrima"/>
+          <w:sz w:val="20"/>
+          <w:szCs w:val="20"/>
+        </w:rPr>
+        <w:t>Latency</w:t>
       </w:r>
     </w:p>
     <w:p>
@@ -5643,23 +5800,258 @@
           <w:sz w:val="20"/>
           <w:szCs w:val="20"/>
         </w:rPr>
-        <w:t xml:space="preserve">System should 100% </w:t>
-      </w:r>
-      <w:r>
-        <w:rPr>
-          <w:rFonts w:ascii="Ebrima" w:hAnsi="Ebrima"/>
-          <w:sz w:val="20"/>
-          <w:szCs w:val="20"/>
-        </w:rPr>
-        <w:t>accurately</w:t>
-      </w:r>
-      <w:r>
-        <w:rPr>
-          <w:rFonts w:ascii="Ebrima" w:hAnsi="Ebrima"/>
-          <w:sz w:val="20"/>
-          <w:szCs w:val="20"/>
-        </w:rPr>
-        <w:t xml:space="preserve"> calculate profitability at store-level and at business-level.</w:t>
+        <w:t xml:space="preserve">System should notify </w:t>
+      </w:r>
+      <w:r>
+        <w:rPr>
+          <w:rFonts w:ascii="Ebrima" w:hAnsi="Ebrima"/>
+          <w:sz w:val="20"/>
+          <w:szCs w:val="20"/>
+        </w:rPr>
+        <w:t xml:space="preserve">about order </w:t>
+      </w:r>
+      <w:r>
+        <w:rPr>
+          <w:rFonts w:ascii="Ebrima" w:hAnsi="Ebrima"/>
+          <w:sz w:val="20"/>
+          <w:szCs w:val="20"/>
+        </w:rPr>
+        <w:t>status updates within 2 seconds</w:t>
+      </w:r>
+      <w:r>
+        <w:rPr>
+          <w:rFonts w:ascii="Ebrima" w:hAnsi="Ebrima"/>
+          <w:sz w:val="20"/>
+          <w:szCs w:val="20"/>
+        </w:rPr>
+        <w:t>.</w:t>
+      </w:r>
+    </w:p>
+    <w:p>
+      <w:pPr>
+        <w:pStyle w:val="ListParagraph"/>
+        <w:numPr>
+          <w:ilvl w:val="1"/>
+          <w:numId w:val="2"/>
+        </w:numPr>
+        <w:spacing w:before="100" w:beforeAutospacing="1" w:after="100" w:afterAutospacing="1" w:line="264" w:lineRule="auto"/>
+        <w:ind w:left="1080"/>
+        <w:jc w:val="both"/>
+        <w:rPr>
+          <w:rFonts w:ascii="Ebrima" w:hAnsi="Ebrima"/>
+          <w:sz w:val="20"/>
+          <w:szCs w:val="20"/>
+        </w:rPr>
+      </w:pPr>
+      <w:r>
+        <w:rPr>
+          <w:rFonts w:ascii="Ebrima" w:hAnsi="Ebrima"/>
+          <w:sz w:val="20"/>
+          <w:szCs w:val="20"/>
+        </w:rPr>
+        <w:t xml:space="preserve">System should pass approved orders to kitchen queue with </w:t>
+      </w:r>
+      <w:r>
+        <w:rPr>
+          <w:rFonts w:ascii="Ebrima" w:hAnsi="Ebrima"/>
+          <w:sz w:val="20"/>
+          <w:szCs w:val="20"/>
+        </w:rPr>
+        <w:t>zero-time</w:t>
+      </w:r>
+      <w:r>
+        <w:rPr>
+          <w:rFonts w:ascii="Ebrima" w:hAnsi="Ebrima"/>
+          <w:sz w:val="20"/>
+          <w:szCs w:val="20"/>
+        </w:rPr>
+        <w:t xml:space="preserve"> delay.</w:t>
+      </w:r>
+    </w:p>
+    <w:p>
+      <w:pPr>
+        <w:pStyle w:val="ListParagraph"/>
+        <w:numPr>
+          <w:ilvl w:val="1"/>
+          <w:numId w:val="2"/>
+        </w:numPr>
+        <w:spacing w:before="100" w:beforeAutospacing="1" w:after="100" w:afterAutospacing="1" w:line="264" w:lineRule="auto"/>
+        <w:ind w:left="1080"/>
+        <w:jc w:val="both"/>
+        <w:rPr>
+          <w:rFonts w:ascii="Ebrima" w:hAnsi="Ebrima"/>
+          <w:sz w:val="20"/>
+          <w:szCs w:val="20"/>
+        </w:rPr>
+      </w:pPr>
+      <w:r>
+        <w:rPr>
+          <w:rFonts w:ascii="Ebrima" w:hAnsi="Ebrima"/>
+          <w:sz w:val="20"/>
+          <w:szCs w:val="20"/>
+        </w:rPr>
+        <w:t>System should fetch customer profile</w:t>
+      </w:r>
+      <w:r>
+        <w:rPr>
+          <w:rFonts w:ascii="Ebrima" w:hAnsi="Ebrima"/>
+          <w:sz w:val="20"/>
+          <w:szCs w:val="20"/>
+        </w:rPr>
+        <w:t>,</w:t>
+      </w:r>
+      <w:r>
+        <w:rPr>
+          <w:rFonts w:ascii="Ebrima" w:hAnsi="Ebrima"/>
+          <w:sz w:val="20"/>
+          <w:szCs w:val="20"/>
+        </w:rPr>
+        <w:t xml:space="preserve"> wish-list </w:t>
+      </w:r>
+      <w:r>
+        <w:rPr>
+          <w:rFonts w:ascii="Ebrima" w:hAnsi="Ebrima"/>
+          <w:sz w:val="20"/>
+          <w:szCs w:val="20"/>
+        </w:rPr>
+        <w:t xml:space="preserve">items </w:t>
+      </w:r>
+      <w:r>
+        <w:rPr>
+          <w:rFonts w:ascii="Ebrima" w:hAnsi="Ebrima"/>
+          <w:sz w:val="20"/>
+          <w:szCs w:val="20"/>
+        </w:rPr>
+        <w:t>and respective</w:t>
+      </w:r>
+      <w:r>
+        <w:rPr>
+          <w:rFonts w:ascii="Ebrima" w:hAnsi="Ebrima"/>
+          <w:sz w:val="20"/>
+          <w:szCs w:val="20"/>
+        </w:rPr>
+        <w:t xml:space="preserve"> availability</w:t>
+      </w:r>
+      <w:r>
+        <w:rPr>
+          <w:rFonts w:ascii="Ebrima" w:hAnsi="Ebrima"/>
+          <w:sz w:val="20"/>
+          <w:szCs w:val="20"/>
+        </w:rPr>
+        <w:t>-in-store</w:t>
+      </w:r>
+      <w:r>
+        <w:rPr>
+          <w:rFonts w:ascii="Ebrima" w:hAnsi="Ebrima"/>
+          <w:sz w:val="20"/>
+          <w:szCs w:val="20"/>
+        </w:rPr>
+        <w:t xml:space="preserve"> details within </w:t>
+      </w:r>
+      <w:r>
+        <w:rPr>
+          <w:rFonts w:ascii="Ebrima" w:hAnsi="Ebrima"/>
+          <w:sz w:val="20"/>
+          <w:szCs w:val="20"/>
+        </w:rPr>
+        <w:t>1</w:t>
+      </w:r>
+      <w:r>
+        <w:rPr>
+          <w:rFonts w:ascii="Ebrima" w:hAnsi="Ebrima"/>
+          <w:sz w:val="20"/>
+          <w:szCs w:val="20"/>
+        </w:rPr>
+        <w:t xml:space="preserve"> second</w:t>
+      </w:r>
+      <w:r>
+        <w:rPr>
+          <w:rFonts w:ascii="Ebrima" w:hAnsi="Ebrima"/>
+          <w:sz w:val="20"/>
+          <w:szCs w:val="20"/>
+        </w:rPr>
+        <w:t xml:space="preserve"> for front desk operator</w:t>
+      </w:r>
+      <w:r>
+        <w:rPr>
+          <w:rFonts w:ascii="Ebrima" w:hAnsi="Ebrima"/>
+          <w:sz w:val="20"/>
+          <w:szCs w:val="20"/>
+        </w:rPr>
+        <w:t>.</w:t>
+      </w:r>
+    </w:p>
+    <w:p>
+      <w:pPr>
+        <w:pStyle w:val="ListParagraph"/>
+        <w:numPr>
+          <w:ilvl w:val="1"/>
+          <w:numId w:val="2"/>
+        </w:numPr>
+        <w:spacing w:before="100" w:beforeAutospacing="1" w:after="100" w:afterAutospacing="1" w:line="264" w:lineRule="auto"/>
+        <w:ind w:left="1080"/>
+        <w:jc w:val="both"/>
+        <w:rPr>
+          <w:rFonts w:ascii="Ebrima" w:hAnsi="Ebrima"/>
+          <w:sz w:val="20"/>
+          <w:szCs w:val="20"/>
+        </w:rPr>
+      </w:pPr>
+      <w:r>
+        <w:rPr>
+          <w:rFonts w:ascii="Ebrima" w:hAnsi="Ebrima"/>
+          <w:sz w:val="20"/>
+          <w:szCs w:val="20"/>
+        </w:rPr>
+        <w:t xml:space="preserve">System should fetch </w:t>
+      </w:r>
+      <w:r>
+        <w:rPr>
+          <w:rFonts w:ascii="Ebrima" w:hAnsi="Ebrima"/>
+          <w:sz w:val="20"/>
+          <w:szCs w:val="20"/>
+        </w:rPr>
+        <w:t xml:space="preserve">catalog details </w:t>
+      </w:r>
+      <w:r>
+        <w:rPr>
+          <w:rFonts w:ascii="Ebrima" w:hAnsi="Ebrima"/>
+          <w:sz w:val="20"/>
+          <w:szCs w:val="20"/>
+        </w:rPr>
+        <w:t>and</w:t>
+      </w:r>
+      <w:r>
+        <w:rPr>
+          <w:rFonts w:ascii="Ebrima" w:hAnsi="Ebrima"/>
+          <w:sz w:val="20"/>
+          <w:szCs w:val="20"/>
+        </w:rPr>
+        <w:t xml:space="preserve"> </w:t>
+      </w:r>
+      <w:r>
+        <w:rPr>
+          <w:rFonts w:ascii="Ebrima" w:hAnsi="Ebrima"/>
+          <w:sz w:val="20"/>
+          <w:szCs w:val="20"/>
+        </w:rPr>
+        <w:t xml:space="preserve">respective </w:t>
+      </w:r>
+      <w:r>
+        <w:rPr>
+          <w:rFonts w:ascii="Ebrima" w:hAnsi="Ebrima"/>
+          <w:sz w:val="20"/>
+          <w:szCs w:val="20"/>
+        </w:rPr>
+        <w:t xml:space="preserve">availability-in-store details within 2 seconds for </w:t>
+      </w:r>
+      <w:r>
+        <w:rPr>
+          <w:rFonts w:ascii="Ebrima" w:hAnsi="Ebrima"/>
+          <w:sz w:val="20"/>
+          <w:szCs w:val="20"/>
+        </w:rPr>
+        <w:t>customer.</w:t>
       </w:r>
     </w:p>
     <w:p>
@@ -5684,8 +6076,15 @@
           <w:sz w:val="20"/>
           <w:szCs w:val="20"/>
         </w:rPr>
-        <w:lastRenderedPageBreak/>
-        <w:t>Latency</w:t>
+        <w:t>Observ</w:t>
+      </w:r>
+      <w:r>
+        <w:rPr>
+          <w:rFonts w:ascii="Ebrima" w:hAnsi="Ebrima"/>
+          <w:sz w:val="20"/>
+          <w:szCs w:val="20"/>
+        </w:rPr>
+        <w:t>ability</w:t>
       </w:r>
     </w:p>
     <w:p>
@@ -5710,23 +6109,23 @@
           <w:sz w:val="20"/>
           <w:szCs w:val="20"/>
         </w:rPr>
-        <w:t xml:space="preserve">System should notify </w:t>
-      </w:r>
-      <w:r>
-        <w:rPr>
-          <w:rFonts w:ascii="Ebrima" w:hAnsi="Ebrima"/>
-          <w:sz w:val="20"/>
-          <w:szCs w:val="20"/>
-        </w:rPr>
-        <w:t xml:space="preserve">about order </w:t>
-      </w:r>
-      <w:r>
-        <w:rPr>
-          <w:rFonts w:ascii="Ebrima" w:hAnsi="Ebrima"/>
-          <w:sz w:val="20"/>
-          <w:szCs w:val="20"/>
-        </w:rPr>
-        <w:t>status updates within 2 seconds</w:t>
+        <w:t xml:space="preserve">System should provide </w:t>
+      </w:r>
+      <w:r>
+        <w:rPr>
+          <w:rFonts w:ascii="Ebrima" w:hAnsi="Ebrima"/>
+          <w:sz w:val="20"/>
+          <w:szCs w:val="20"/>
+        </w:rPr>
+        <w:t xml:space="preserve">continuous updates about and </w:t>
+      </w:r>
+      <w:r>
+        <w:rPr>
+          <w:rFonts w:ascii="Ebrima" w:hAnsi="Ebrima"/>
+          <w:sz w:val="20"/>
+          <w:szCs w:val="20"/>
+        </w:rPr>
+        <w:t>ability to monitor system health</w:t>
       </w:r>
       <w:r>
         <w:rPr>
@@ -5759,31 +6158,7 @@
           <w:sz w:val="20"/>
           <w:szCs w:val="20"/>
         </w:rPr>
-        <w:t>System should pass approved orders to kitchen queue</w:t>
-      </w:r>
-      <w:r>
-        <w:rPr>
-          <w:rFonts w:ascii="Ebrima" w:hAnsi="Ebrima"/>
-          <w:sz w:val="20"/>
-          <w:szCs w:val="20"/>
-        </w:rPr>
-        <w:t xml:space="preserve"> with </w:t>
-      </w:r>
-      <w:r>
-        <w:rPr>
-          <w:rFonts w:ascii="Ebrima" w:hAnsi="Ebrima"/>
-          <w:sz w:val="20"/>
-          <w:szCs w:val="20"/>
-        </w:rPr>
-        <w:t>zero-time</w:t>
-      </w:r>
-      <w:r>
-        <w:rPr>
-          <w:rFonts w:ascii="Ebrima" w:hAnsi="Ebrima"/>
-          <w:sz w:val="20"/>
-          <w:szCs w:val="20"/>
-        </w:rPr>
-        <w:t xml:space="preserve"> delay</w:t>
+        <w:t>System should automatically restart on any failures</w:t>
       </w:r>
       <w:r>
         <w:rPr>
@@ -5816,119 +6191,32 @@
           <w:sz w:val="20"/>
           <w:szCs w:val="20"/>
         </w:rPr>
-        <w:t>System should fetch customer profile</w:t>
-      </w:r>
-      <w:r>
-        <w:rPr>
-          <w:rFonts w:ascii="Ebrima" w:hAnsi="Ebrima"/>
-          <w:sz w:val="20"/>
-          <w:szCs w:val="20"/>
-        </w:rPr>
-        <w:t>,</w:t>
-      </w:r>
-      <w:r>
-        <w:rPr>
-          <w:rFonts w:ascii="Ebrima" w:hAnsi="Ebrima"/>
-          <w:sz w:val="20"/>
-          <w:szCs w:val="20"/>
-        </w:rPr>
-        <w:t xml:space="preserve"> wish-list </w:t>
-      </w:r>
-      <w:r>
-        <w:rPr>
-          <w:rFonts w:ascii="Ebrima" w:hAnsi="Ebrima"/>
-          <w:sz w:val="20"/>
-          <w:szCs w:val="20"/>
-        </w:rPr>
-        <w:t xml:space="preserve">items </w:t>
-      </w:r>
-      <w:r>
-        <w:rPr>
-          <w:rFonts w:ascii="Ebrima" w:hAnsi="Ebrima"/>
-          <w:sz w:val="20"/>
-          <w:szCs w:val="20"/>
-        </w:rPr>
-        <w:t xml:space="preserve">and </w:t>
-      </w:r>
-      <w:r>
-        <w:rPr>
-          <w:rFonts w:ascii="Ebrima" w:hAnsi="Ebrima"/>
-          <w:sz w:val="20"/>
-          <w:szCs w:val="20"/>
-        </w:rPr>
-        <w:t>respective</w:t>
-      </w:r>
-      <w:r>
-        <w:rPr>
-          <w:rFonts w:ascii="Ebrima" w:hAnsi="Ebrima"/>
-          <w:sz w:val="20"/>
-          <w:szCs w:val="20"/>
-        </w:rPr>
-        <w:t xml:space="preserve"> availability</w:t>
-      </w:r>
-      <w:r>
-        <w:rPr>
-          <w:rFonts w:ascii="Ebrima" w:hAnsi="Ebrima"/>
-          <w:sz w:val="20"/>
-          <w:szCs w:val="20"/>
-        </w:rPr>
-        <w:t>-in-store</w:t>
-      </w:r>
-      <w:r>
-        <w:rPr>
-          <w:rFonts w:ascii="Ebrima" w:hAnsi="Ebrima"/>
-          <w:sz w:val="20"/>
-          <w:szCs w:val="20"/>
-        </w:rPr>
-        <w:t xml:space="preserve"> </w:t>
-      </w:r>
-      <w:r>
-        <w:rPr>
-          <w:rFonts w:ascii="Ebrima" w:hAnsi="Ebrima"/>
-          <w:sz w:val="20"/>
-          <w:szCs w:val="20"/>
-        </w:rPr>
-        <w:t>details</w:t>
-      </w:r>
-      <w:r>
-        <w:rPr>
-          <w:rFonts w:ascii="Ebrima" w:hAnsi="Ebrima"/>
-          <w:sz w:val="20"/>
-          <w:szCs w:val="20"/>
-        </w:rPr>
-        <w:t xml:space="preserve"> within </w:t>
-      </w:r>
-      <w:r>
-        <w:rPr>
-          <w:rFonts w:ascii="Ebrima" w:hAnsi="Ebrima"/>
-          <w:sz w:val="20"/>
-          <w:szCs w:val="20"/>
-        </w:rPr>
-        <w:t>1</w:t>
-      </w:r>
-      <w:r>
-        <w:rPr>
-          <w:rFonts w:ascii="Ebrima" w:hAnsi="Ebrima"/>
-          <w:sz w:val="20"/>
-          <w:szCs w:val="20"/>
-        </w:rPr>
-        <w:t xml:space="preserve"> second</w:t>
-      </w:r>
-      <w:r>
-        <w:rPr>
-          <w:rFonts w:ascii="Ebrima" w:hAnsi="Ebrima"/>
-          <w:sz w:val="20"/>
-          <w:szCs w:val="20"/>
-        </w:rPr>
-        <w:t xml:space="preserve"> for front desk operator</w:t>
-      </w:r>
-      <w:r>
-        <w:rPr>
-          <w:rFonts w:ascii="Ebrima" w:hAnsi="Ebrima"/>
-          <w:sz w:val="20"/>
-          <w:szCs w:val="20"/>
-        </w:rPr>
-        <w:t>.</w:t>
+        <w:t>System should provide system-wide activity logs.</w:t>
+      </w:r>
+    </w:p>
+    <w:p>
+      <w:pPr>
+        <w:pStyle w:val="ListParagraph"/>
+        <w:numPr>
+          <w:ilvl w:val="0"/>
+          <w:numId w:val="2"/>
+        </w:numPr>
+        <w:spacing w:before="100" w:beforeAutospacing="1" w:after="100" w:afterAutospacing="1" w:line="264" w:lineRule="auto"/>
+        <w:ind w:left="360"/>
+        <w:jc w:val="both"/>
+        <w:rPr>
+          <w:rFonts w:ascii="Ebrima" w:hAnsi="Ebrima"/>
+          <w:sz w:val="20"/>
+          <w:szCs w:val="20"/>
+        </w:rPr>
+      </w:pPr>
+      <w:r>
+        <w:rPr>
+          <w:rFonts w:ascii="Ebrima" w:hAnsi="Ebrima"/>
+          <w:sz w:val="20"/>
+          <w:szCs w:val="20"/>
+        </w:rPr>
+        <w:t>Usability</w:t>
       </w:r>
     </w:p>
     <w:p>
@@ -5953,245 +6241,7 @@
           <w:sz w:val="20"/>
           <w:szCs w:val="20"/>
         </w:rPr>
-        <w:t xml:space="preserve">System should fetch </w:t>
-      </w:r>
-      <w:r>
-        <w:rPr>
-          <w:rFonts w:ascii="Ebrima" w:hAnsi="Ebrima"/>
-          <w:sz w:val="20"/>
-          <w:szCs w:val="20"/>
-        </w:rPr>
-        <w:t xml:space="preserve">catalog details </w:t>
-      </w:r>
-      <w:r>
-        <w:rPr>
-          <w:rFonts w:ascii="Ebrima" w:hAnsi="Ebrima"/>
-          <w:sz w:val="20"/>
-          <w:szCs w:val="20"/>
-        </w:rPr>
-        <w:t>and</w:t>
-      </w:r>
-      <w:r>
-        <w:rPr>
-          <w:rFonts w:ascii="Ebrima" w:hAnsi="Ebrima"/>
-          <w:sz w:val="20"/>
-          <w:szCs w:val="20"/>
-        </w:rPr>
-        <w:t xml:space="preserve"> </w:t>
-      </w:r>
-      <w:r>
-        <w:rPr>
-          <w:rFonts w:ascii="Ebrima" w:hAnsi="Ebrima"/>
-          <w:sz w:val="20"/>
-          <w:szCs w:val="20"/>
-        </w:rPr>
-        <w:t xml:space="preserve">respective </w:t>
-      </w:r>
-      <w:r>
-        <w:rPr>
-          <w:rFonts w:ascii="Ebrima" w:hAnsi="Ebrima"/>
-          <w:sz w:val="20"/>
-          <w:szCs w:val="20"/>
-        </w:rPr>
-        <w:t xml:space="preserve">availability-in-store details within 2 seconds for </w:t>
-      </w:r>
-      <w:r>
-        <w:rPr>
-          <w:rFonts w:ascii="Ebrima" w:hAnsi="Ebrima"/>
-          <w:sz w:val="20"/>
-          <w:szCs w:val="20"/>
-        </w:rPr>
-        <w:t>customer.</w:t>
-      </w:r>
-    </w:p>
-    <w:p>
-      <w:pPr>
-        <w:pStyle w:val="ListParagraph"/>
-        <w:numPr>
-          <w:ilvl w:val="0"/>
-          <w:numId w:val="2"/>
-        </w:numPr>
-        <w:spacing w:before="100" w:beforeAutospacing="1" w:after="100" w:afterAutospacing="1" w:line="264" w:lineRule="auto"/>
-        <w:ind w:left="360"/>
-        <w:jc w:val="both"/>
-        <w:rPr>
-          <w:rFonts w:ascii="Ebrima" w:hAnsi="Ebrima"/>
-          <w:sz w:val="20"/>
-          <w:szCs w:val="20"/>
-        </w:rPr>
-      </w:pPr>
-      <w:r>
-        <w:rPr>
-          <w:rFonts w:ascii="Ebrima" w:hAnsi="Ebrima"/>
-          <w:sz w:val="20"/>
-          <w:szCs w:val="20"/>
-        </w:rPr>
-        <w:t>Supportability</w:t>
-      </w:r>
-    </w:p>
-    <w:p>
-      <w:pPr>
-        <w:pStyle w:val="ListParagraph"/>
-        <w:numPr>
-          <w:ilvl w:val="1"/>
-          <w:numId w:val="2"/>
-        </w:numPr>
-        <w:spacing w:before="100" w:beforeAutospacing="1" w:after="100" w:afterAutospacing="1" w:line="264" w:lineRule="auto"/>
-        <w:ind w:left="1080"/>
-        <w:jc w:val="both"/>
-        <w:rPr>
-          <w:rFonts w:ascii="Ebrima" w:hAnsi="Ebrima"/>
-          <w:sz w:val="20"/>
-          <w:szCs w:val="20"/>
-        </w:rPr>
-      </w:pPr>
-      <w:r>
-        <w:rPr>
-          <w:rFonts w:ascii="Ebrima" w:hAnsi="Ebrima"/>
-          <w:sz w:val="20"/>
-          <w:szCs w:val="20"/>
-        </w:rPr>
-        <w:t xml:space="preserve">System should provide </w:t>
-      </w:r>
-      <w:r>
-        <w:rPr>
-          <w:rFonts w:ascii="Ebrima" w:hAnsi="Ebrima"/>
-          <w:sz w:val="20"/>
-          <w:szCs w:val="20"/>
-        </w:rPr>
-        <w:t xml:space="preserve">continuous updates about and </w:t>
-      </w:r>
-      <w:r>
-        <w:rPr>
-          <w:rFonts w:ascii="Ebrima" w:hAnsi="Ebrima"/>
-          <w:sz w:val="20"/>
-          <w:szCs w:val="20"/>
-        </w:rPr>
-        <w:t>ability to monitor system health</w:t>
-      </w:r>
-      <w:r>
-        <w:rPr>
-          <w:rFonts w:ascii="Ebrima" w:hAnsi="Ebrima"/>
-          <w:sz w:val="20"/>
-          <w:szCs w:val="20"/>
-        </w:rPr>
-        <w:t>.</w:t>
-      </w:r>
-    </w:p>
-    <w:p>
-      <w:pPr>
-        <w:pStyle w:val="ListParagraph"/>
-        <w:numPr>
-          <w:ilvl w:val="1"/>
-          <w:numId w:val="2"/>
-        </w:numPr>
-        <w:spacing w:before="100" w:beforeAutospacing="1" w:after="100" w:afterAutospacing="1" w:line="264" w:lineRule="auto"/>
-        <w:ind w:left="1080"/>
-        <w:jc w:val="both"/>
-        <w:rPr>
-          <w:rFonts w:ascii="Ebrima" w:hAnsi="Ebrima"/>
-          <w:sz w:val="20"/>
-          <w:szCs w:val="20"/>
-        </w:rPr>
-      </w:pPr>
-      <w:r>
-        <w:rPr>
-          <w:rFonts w:ascii="Ebrima" w:hAnsi="Ebrima"/>
-          <w:sz w:val="20"/>
-          <w:szCs w:val="20"/>
-        </w:rPr>
-        <w:t>System should automatically restart on any failures</w:t>
-      </w:r>
-      <w:r>
-        <w:rPr>
-          <w:rFonts w:ascii="Ebrima" w:hAnsi="Ebrima"/>
-          <w:sz w:val="20"/>
-          <w:szCs w:val="20"/>
-        </w:rPr>
-        <w:t>.</w:t>
-      </w:r>
-    </w:p>
-    <w:p>
-      <w:pPr>
-        <w:pStyle w:val="ListParagraph"/>
-        <w:numPr>
-          <w:ilvl w:val="1"/>
-          <w:numId w:val="2"/>
-        </w:numPr>
-        <w:spacing w:before="100" w:beforeAutospacing="1" w:after="100" w:afterAutospacing="1" w:line="264" w:lineRule="auto"/>
-        <w:ind w:left="1080"/>
-        <w:jc w:val="both"/>
-        <w:rPr>
-          <w:rFonts w:ascii="Ebrima" w:hAnsi="Ebrima"/>
-          <w:sz w:val="20"/>
-          <w:szCs w:val="20"/>
-        </w:rPr>
-      </w:pPr>
-      <w:r>
-        <w:rPr>
-          <w:rFonts w:ascii="Ebrima" w:hAnsi="Ebrima"/>
-          <w:sz w:val="20"/>
-          <w:szCs w:val="20"/>
-        </w:rPr>
-        <w:t>System should provide system-wide activity logs.</w:t>
-      </w:r>
-    </w:p>
-    <w:p>
-      <w:pPr>
-        <w:pStyle w:val="ListParagraph"/>
-        <w:numPr>
-          <w:ilvl w:val="0"/>
-          <w:numId w:val="2"/>
-        </w:numPr>
-        <w:spacing w:before="100" w:beforeAutospacing="1" w:after="100" w:afterAutospacing="1" w:line="264" w:lineRule="auto"/>
-        <w:ind w:left="360"/>
-        <w:jc w:val="both"/>
-        <w:rPr>
-          <w:rFonts w:ascii="Ebrima" w:hAnsi="Ebrima"/>
-          <w:sz w:val="20"/>
-          <w:szCs w:val="20"/>
-        </w:rPr>
-      </w:pPr>
-      <w:r>
-        <w:rPr>
-          <w:rFonts w:ascii="Ebrima" w:hAnsi="Ebrima"/>
-          <w:sz w:val="20"/>
-          <w:szCs w:val="20"/>
-        </w:rPr>
-        <w:t>Usability</w:t>
-      </w:r>
-    </w:p>
-    <w:p>
-      <w:pPr>
-        <w:pStyle w:val="ListParagraph"/>
-        <w:numPr>
-          <w:ilvl w:val="1"/>
-          <w:numId w:val="2"/>
-        </w:numPr>
-        <w:spacing w:before="100" w:beforeAutospacing="1" w:after="100" w:afterAutospacing="1" w:line="264" w:lineRule="auto"/>
-        <w:ind w:left="1080"/>
-        <w:jc w:val="both"/>
-        <w:rPr>
-          <w:rFonts w:ascii="Ebrima" w:hAnsi="Ebrima"/>
-          <w:sz w:val="20"/>
-          <w:szCs w:val="20"/>
-        </w:rPr>
-      </w:pPr>
-      <w:r>
-        <w:rPr>
-          <w:rFonts w:ascii="Ebrima" w:hAnsi="Ebrima"/>
-          <w:sz w:val="20"/>
-          <w:szCs w:val="20"/>
-        </w:rPr>
-        <w:t>L</w:t>
-      </w:r>
-      <w:r>
-        <w:rPr>
-          <w:rFonts w:ascii="Ebrima" w:hAnsi="Ebrima"/>
-          <w:sz w:val="20"/>
-          <w:szCs w:val="20"/>
-        </w:rPr>
-        <w:t xml:space="preserve">earning curve of transition to cloud-based online platform for the users </w:t>
+        <w:t xml:space="preserve">Learning curve of transition to cloud-based online platform for the users </w:t>
       </w:r>
       <w:r>
         <w:rPr>
@@ -6412,23 +6462,7 @@
           <w:sz w:val="20"/>
           <w:szCs w:val="20"/>
         </w:rPr>
-        <w:t xml:space="preserve">ervice – front desk operators </w:t>
-      </w:r>
-      <w:r>
-        <w:rPr>
-          <w:rFonts w:ascii="Ebrima" w:hAnsi="Ebrima"/>
-          <w:sz w:val="20"/>
-          <w:szCs w:val="20"/>
-        </w:rPr>
-        <w:t>shall be able to pla</w:t>
-      </w:r>
-      <w:r>
-        <w:rPr>
-          <w:rFonts w:ascii="Ebrima" w:hAnsi="Ebrima"/>
-          <w:sz w:val="20"/>
-          <w:szCs w:val="20"/>
-        </w:rPr>
-        <w:t>ce orders from point-of-sale devices and smart phones, kitchen managers shall be able to update orders from point-of-service devices and business owner and store managers shall be able to access system from laptops.</w:t>
+        <w:t>ervice – front desk operators shall be able to place orders from point-of-sale devices and smart phones, kitchen managers shall be able to update orders from point-of-service devices and business owner and store managers shall be able to access system from laptops.</w:t>
       </w:r>
     </w:p>
     <w:p>
@@ -6461,15 +6495,7 @@
           <w:sz w:val="20"/>
           <w:szCs w:val="20"/>
         </w:rPr>
-        <w:t xml:space="preserve"> </w:t>
-      </w:r>
-      <w:r>
-        <w:rPr>
-          <w:rFonts w:ascii="Ebrima" w:hAnsi="Ebrima"/>
-          <w:sz w:val="20"/>
-          <w:szCs w:val="20"/>
-        </w:rPr>
-        <w:t xml:space="preserve">modern trending </w:t>
+        <w:t xml:space="preserve"> modern trending </w:t>
       </w:r>
       <w:r>
         <w:rPr>
@@ -6557,15 +6583,7 @@
           <w:sz w:val="20"/>
           <w:szCs w:val="20"/>
         </w:rPr>
-        <w:t xml:space="preserve"> </w:t>
-      </w:r>
-      <w:r>
-        <w:rPr>
-          <w:rFonts w:ascii="Ebrima" w:hAnsi="Ebrima"/>
-          <w:sz w:val="20"/>
-          <w:szCs w:val="20"/>
-        </w:rPr>
-        <w:t>tech savvy generation</w:t>
+        <w:t xml:space="preserve"> tech savvy generation</w:t>
       </w:r>
       <w:r>
         <w:rPr>
@@ -6590,25 +6608,1848 @@
           <w:rFonts w:ascii="Ebrima" w:hAnsi="Ebrima"/>
         </w:rPr>
       </w:pPr>
-      <w:bookmarkStart w:id="6" w:name="_Toc56548992"/>
-      <w:r>
-        <w:rPr>
-          <w:rFonts w:ascii="Ebrima" w:hAnsi="Ebrima"/>
-        </w:rPr>
-        <w:t>Software Architecture</w:t>
-      </w:r>
+      <w:r>
+        <w:rPr>
+          <w:rFonts w:ascii="Ebrima" w:hAnsi="Ebrima"/>
+        </w:rPr>
+        <w:t>Principles</w:t>
+      </w:r>
+    </w:p>
+    <w:p>
+      <w:pPr>
+        <w:pStyle w:val="Heading2"/>
+        <w:numPr>
+          <w:ilvl w:val="1"/>
+          <w:numId w:val="1"/>
+        </w:numPr>
+        <w:spacing w:before="100" w:beforeAutospacing="1" w:after="100" w:afterAutospacing="1" w:line="264" w:lineRule="auto"/>
+        <w:ind w:left="720"/>
+        <w:contextualSpacing/>
+      </w:pPr>
+      <w:r>
+        <w:rPr>
+          <w:rFonts w:ascii="Ebrima" w:hAnsi="Ebrima"/>
+        </w:rPr>
+        <w:t>Microservices</w:t>
+      </w:r>
+      <w:r>
+        <w:t xml:space="preserve"> Architecture</w:t>
+      </w:r>
+    </w:p>
+    <w:p>
+      <w:pPr>
+        <w:spacing w:before="100" w:beforeAutospacing="1" w:after="100" w:afterAutospacing="1" w:line="264" w:lineRule="auto"/>
+        <w:jc w:val="both"/>
+        <w:rPr>
+          <w:rFonts w:ascii="Ebrima" w:hAnsi="Ebrima"/>
+          <w:sz w:val="20"/>
+          <w:szCs w:val="20"/>
+        </w:rPr>
+      </w:pPr>
+      <w:r>
+        <w:rPr>
+          <w:rFonts w:ascii="Ebrima" w:hAnsi="Ebrima"/>
+          <w:sz w:val="20"/>
+          <w:szCs w:val="20"/>
+        </w:rPr>
+        <w:t>This system follows microservices architecture style in order t</w:t>
+      </w:r>
+      <w:r>
+        <w:rPr>
+          <w:rFonts w:ascii="Ebrima" w:hAnsi="Ebrima"/>
+          <w:sz w:val="20"/>
+          <w:szCs w:val="20"/>
+        </w:rPr>
+        <w:t xml:space="preserve">o </w:t>
+      </w:r>
+      <w:r>
+        <w:rPr>
+          <w:rFonts w:ascii="Ebrima" w:hAnsi="Ebrima"/>
+          <w:sz w:val="20"/>
+          <w:szCs w:val="20"/>
+        </w:rPr>
+        <w:t>ensure:</w:t>
+      </w:r>
+    </w:p>
+    <w:p>
+      <w:pPr>
+        <w:pStyle w:val="ListParagraph"/>
+        <w:numPr>
+          <w:ilvl w:val="0"/>
+          <w:numId w:val="2"/>
+        </w:numPr>
+        <w:spacing w:before="100" w:beforeAutospacing="1" w:after="100" w:afterAutospacing="1" w:line="264" w:lineRule="auto"/>
+        <w:ind w:left="360"/>
+        <w:jc w:val="both"/>
+        <w:rPr>
+          <w:rFonts w:ascii="Ebrima" w:hAnsi="Ebrima"/>
+          <w:sz w:val="20"/>
+          <w:szCs w:val="20"/>
+        </w:rPr>
+      </w:pPr>
+      <w:r>
+        <w:rPr>
+          <w:rFonts w:ascii="Ebrima" w:hAnsi="Ebrima"/>
+          <w:sz w:val="20"/>
+          <w:szCs w:val="20"/>
+        </w:rPr>
+        <w:t>Aligned to business capabilities</w:t>
+      </w:r>
+      <w:r>
+        <w:rPr>
+          <w:rFonts w:ascii="Ebrima" w:hAnsi="Ebrima"/>
+          <w:sz w:val="20"/>
+          <w:szCs w:val="20"/>
+        </w:rPr>
+        <w:t xml:space="preserve"> –</w:t>
+      </w:r>
+      <w:r>
+        <w:rPr>
+          <w:rFonts w:ascii="Ebrima" w:hAnsi="Ebrima"/>
+          <w:sz w:val="20"/>
+          <w:szCs w:val="20"/>
+        </w:rPr>
+        <w:t xml:space="preserve"> </w:t>
+      </w:r>
+      <w:r>
+        <w:rPr>
+          <w:rFonts w:ascii="Ebrima" w:hAnsi="Ebrima"/>
+          <w:sz w:val="20"/>
+          <w:szCs w:val="20"/>
+        </w:rPr>
+        <w:t>ownership</w:t>
+      </w:r>
+      <w:r>
+        <w:rPr>
+          <w:rFonts w:ascii="Ebrima" w:hAnsi="Ebrima"/>
+          <w:sz w:val="20"/>
+          <w:szCs w:val="20"/>
+        </w:rPr>
+        <w:t xml:space="preserve"> by a small </w:t>
+      </w:r>
+      <w:r>
+        <w:rPr>
+          <w:rFonts w:ascii="Ebrima" w:hAnsi="Ebrima"/>
+          <w:sz w:val="20"/>
+          <w:szCs w:val="20"/>
+        </w:rPr>
+        <w:t xml:space="preserve">focused </w:t>
+      </w:r>
+      <w:r>
+        <w:rPr>
+          <w:rFonts w:ascii="Ebrima" w:hAnsi="Ebrima"/>
+          <w:sz w:val="20"/>
+          <w:szCs w:val="20"/>
+        </w:rPr>
+        <w:t>team</w:t>
+      </w:r>
+    </w:p>
+    <w:p>
+      <w:pPr>
+        <w:pStyle w:val="ListParagraph"/>
+        <w:numPr>
+          <w:ilvl w:val="0"/>
+          <w:numId w:val="2"/>
+        </w:numPr>
+        <w:spacing w:before="100" w:beforeAutospacing="1" w:after="100" w:afterAutospacing="1" w:line="264" w:lineRule="auto"/>
+        <w:ind w:left="360"/>
+        <w:jc w:val="both"/>
+        <w:rPr>
+          <w:rFonts w:ascii="Ebrima" w:hAnsi="Ebrima"/>
+          <w:sz w:val="20"/>
+          <w:szCs w:val="20"/>
+        </w:rPr>
+      </w:pPr>
+      <w:r>
+        <w:rPr>
+          <w:rFonts w:ascii="Ebrima" w:hAnsi="Ebrima"/>
+          <w:sz w:val="20"/>
+          <w:szCs w:val="20"/>
+        </w:rPr>
+        <w:t>Loosely coupled</w:t>
+      </w:r>
+      <w:r>
+        <w:rPr>
+          <w:rFonts w:ascii="Ebrima" w:hAnsi="Ebrima"/>
+          <w:sz w:val="20"/>
+          <w:szCs w:val="20"/>
+        </w:rPr>
+        <w:t xml:space="preserve"> –</w:t>
+      </w:r>
+      <w:r>
+        <w:rPr>
+          <w:rFonts w:ascii="Ebrima" w:hAnsi="Ebrima"/>
+          <w:sz w:val="20"/>
+          <w:szCs w:val="20"/>
+        </w:rPr>
+        <w:t xml:space="preserve"> </w:t>
+      </w:r>
+      <w:r>
+        <w:rPr>
+          <w:rFonts w:ascii="Ebrima" w:hAnsi="Ebrima"/>
+          <w:sz w:val="20"/>
+          <w:szCs w:val="20"/>
+        </w:rPr>
+        <w:t>clear</w:t>
+      </w:r>
+      <w:r>
+        <w:rPr>
+          <w:rFonts w:ascii="Ebrima" w:hAnsi="Ebrima"/>
+          <w:sz w:val="20"/>
+          <w:szCs w:val="20"/>
+        </w:rPr>
+        <w:t xml:space="preserve"> microservices </w:t>
+      </w:r>
+      <w:r>
+        <w:rPr>
+          <w:rFonts w:ascii="Ebrima" w:hAnsi="Ebrima"/>
+          <w:sz w:val="20"/>
+          <w:szCs w:val="20"/>
+        </w:rPr>
+        <w:t xml:space="preserve">boundaries and </w:t>
+      </w:r>
+      <w:r>
+        <w:rPr>
+          <w:rFonts w:ascii="Ebrima" w:hAnsi="Ebrima"/>
+          <w:sz w:val="20"/>
+          <w:szCs w:val="20"/>
+        </w:rPr>
+        <w:t xml:space="preserve">interaction </w:t>
+      </w:r>
+      <w:r>
+        <w:rPr>
+          <w:rFonts w:ascii="Ebrima" w:hAnsi="Ebrima"/>
+          <w:sz w:val="20"/>
+          <w:szCs w:val="20"/>
+        </w:rPr>
+        <w:t>across</w:t>
+      </w:r>
+      <w:r>
+        <w:rPr>
+          <w:rFonts w:ascii="Ebrima" w:hAnsi="Ebrima"/>
+          <w:sz w:val="20"/>
+          <w:szCs w:val="20"/>
+        </w:rPr>
+        <w:t xml:space="preserve"> </w:t>
+      </w:r>
+      <w:r>
+        <w:rPr>
+          <w:rFonts w:ascii="Ebrima" w:hAnsi="Ebrima"/>
+          <w:sz w:val="20"/>
+          <w:szCs w:val="20"/>
+        </w:rPr>
+        <w:t>boundarie</w:t>
+      </w:r>
+      <w:r>
+        <w:rPr>
+          <w:rFonts w:ascii="Ebrima" w:hAnsi="Ebrima"/>
+          <w:sz w:val="20"/>
+          <w:szCs w:val="20"/>
+        </w:rPr>
+        <w:t>s through well-defined APIs</w:t>
+      </w:r>
+    </w:p>
+    <w:p>
+      <w:pPr>
+        <w:pStyle w:val="ListParagraph"/>
+        <w:numPr>
+          <w:ilvl w:val="0"/>
+          <w:numId w:val="2"/>
+        </w:numPr>
+        <w:spacing w:before="100" w:beforeAutospacing="1" w:after="100" w:afterAutospacing="1" w:line="264" w:lineRule="auto"/>
+        <w:ind w:left="360"/>
+        <w:jc w:val="both"/>
+        <w:rPr>
+          <w:rFonts w:ascii="Ebrima" w:hAnsi="Ebrima"/>
+          <w:sz w:val="20"/>
+          <w:szCs w:val="20"/>
+        </w:rPr>
+      </w:pPr>
+      <w:r>
+        <w:rPr>
+          <w:rFonts w:ascii="Ebrima" w:hAnsi="Ebrima"/>
+          <w:sz w:val="20"/>
+          <w:szCs w:val="20"/>
+        </w:rPr>
+        <w:t xml:space="preserve">Highly cohesive </w:t>
+      </w:r>
+      <w:r>
+        <w:rPr>
+          <w:rFonts w:ascii="Ebrima" w:hAnsi="Ebrima"/>
+          <w:sz w:val="20"/>
+          <w:szCs w:val="20"/>
+        </w:rPr>
+        <w:t xml:space="preserve">and isolated </w:t>
+      </w:r>
+      <w:r>
+        <w:rPr>
+          <w:rFonts w:ascii="Ebrima" w:hAnsi="Ebrima"/>
+          <w:sz w:val="20"/>
+          <w:szCs w:val="20"/>
+        </w:rPr>
+        <w:t>–</w:t>
+      </w:r>
+      <w:r>
+        <w:rPr>
+          <w:rFonts w:ascii="Ebrima" w:hAnsi="Ebrima"/>
+          <w:sz w:val="20"/>
+          <w:szCs w:val="20"/>
+        </w:rPr>
+        <w:t xml:space="preserve"> </w:t>
+      </w:r>
+      <w:r>
+        <w:rPr>
+          <w:rFonts w:ascii="Ebrima" w:hAnsi="Ebrima"/>
+          <w:sz w:val="20"/>
+          <w:szCs w:val="20"/>
+        </w:rPr>
+        <w:t>each microservice owns its own capability centric data and database</w:t>
+      </w:r>
+    </w:p>
+    <w:p>
+      <w:pPr>
+        <w:pStyle w:val="ListParagraph"/>
+        <w:numPr>
+          <w:ilvl w:val="0"/>
+          <w:numId w:val="2"/>
+        </w:numPr>
+        <w:spacing w:before="100" w:beforeAutospacing="1" w:after="100" w:afterAutospacing="1" w:line="264" w:lineRule="auto"/>
+        <w:ind w:left="360"/>
+        <w:jc w:val="both"/>
+        <w:rPr>
+          <w:rFonts w:ascii="Ebrima" w:hAnsi="Ebrima"/>
+          <w:sz w:val="20"/>
+          <w:szCs w:val="20"/>
+        </w:rPr>
+      </w:pPr>
+      <w:r>
+        <w:rPr>
+          <w:rFonts w:ascii="Ebrima" w:hAnsi="Ebrima"/>
+          <w:sz w:val="20"/>
+          <w:szCs w:val="20"/>
+        </w:rPr>
+        <w:t>Independently scalab</w:t>
+      </w:r>
+      <w:r>
+        <w:rPr>
+          <w:rFonts w:ascii="Ebrima" w:hAnsi="Ebrima"/>
+          <w:sz w:val="20"/>
+          <w:szCs w:val="20"/>
+        </w:rPr>
+        <w:t>le</w:t>
+      </w:r>
+      <w:r>
+        <w:rPr>
+          <w:rFonts w:ascii="Ebrima" w:hAnsi="Ebrima"/>
+          <w:sz w:val="20"/>
+          <w:szCs w:val="20"/>
+        </w:rPr>
+        <w:t xml:space="preserve"> –</w:t>
+      </w:r>
+      <w:r>
+        <w:rPr>
+          <w:rFonts w:ascii="Ebrima" w:hAnsi="Ebrima"/>
+          <w:sz w:val="20"/>
+          <w:szCs w:val="20"/>
+        </w:rPr>
+        <w:t xml:space="preserve"> </w:t>
+      </w:r>
+      <w:r>
+        <w:rPr>
+          <w:rFonts w:ascii="Ebrima" w:hAnsi="Ebrima"/>
+          <w:sz w:val="20"/>
+          <w:szCs w:val="20"/>
+        </w:rPr>
+        <w:t>scale</w:t>
+      </w:r>
+      <w:r>
+        <w:rPr>
+          <w:rFonts w:ascii="Ebrima" w:hAnsi="Ebrima"/>
+          <w:sz w:val="20"/>
+          <w:szCs w:val="20"/>
+        </w:rPr>
+        <w:t>-</w:t>
+      </w:r>
+      <w:r>
+        <w:rPr>
+          <w:rFonts w:ascii="Ebrima" w:hAnsi="Ebrima"/>
+          <w:sz w:val="20"/>
+          <w:szCs w:val="20"/>
+        </w:rPr>
+        <w:t xml:space="preserve">out </w:t>
+      </w:r>
+      <w:r>
+        <w:rPr>
+          <w:rFonts w:ascii="Ebrima" w:hAnsi="Ebrima"/>
+          <w:sz w:val="20"/>
+          <w:szCs w:val="20"/>
+        </w:rPr>
+        <w:t>only certain required business capabilities</w:t>
+      </w:r>
+      <w:r>
+        <w:rPr>
+          <w:rFonts w:ascii="Ebrima" w:hAnsi="Ebrima"/>
+          <w:sz w:val="20"/>
+          <w:szCs w:val="20"/>
+        </w:rPr>
+        <w:t xml:space="preserve"> on high demand</w:t>
+      </w:r>
+    </w:p>
+    <w:p>
+      <w:pPr>
+        <w:pStyle w:val="ListParagraph"/>
+        <w:numPr>
+          <w:ilvl w:val="0"/>
+          <w:numId w:val="2"/>
+        </w:numPr>
+        <w:spacing w:before="100" w:beforeAutospacing="1" w:after="100" w:afterAutospacing="1" w:line="264" w:lineRule="auto"/>
+        <w:ind w:left="360"/>
+        <w:jc w:val="both"/>
+        <w:rPr>
+          <w:rFonts w:ascii="Ebrima" w:hAnsi="Ebrima"/>
+          <w:sz w:val="20"/>
+          <w:szCs w:val="20"/>
+        </w:rPr>
+      </w:pPr>
+      <w:r>
+        <w:rPr>
+          <w:rFonts w:ascii="Ebrima" w:hAnsi="Ebrima"/>
+          <w:sz w:val="20"/>
+          <w:szCs w:val="20"/>
+        </w:rPr>
+        <w:t>Highly r</w:t>
+      </w:r>
+      <w:r>
+        <w:rPr>
+          <w:rFonts w:ascii="Ebrima" w:hAnsi="Ebrima"/>
+          <w:sz w:val="20"/>
+          <w:szCs w:val="20"/>
+        </w:rPr>
+        <w:t>esilien</w:t>
+      </w:r>
+      <w:r>
+        <w:rPr>
+          <w:rFonts w:ascii="Ebrima" w:hAnsi="Ebrima"/>
+          <w:sz w:val="20"/>
+          <w:szCs w:val="20"/>
+        </w:rPr>
+        <w:t>t</w:t>
+      </w:r>
+      <w:r>
+        <w:rPr>
+          <w:rFonts w:ascii="Ebrima" w:hAnsi="Ebrima"/>
+          <w:sz w:val="20"/>
+          <w:szCs w:val="20"/>
+        </w:rPr>
+        <w:t xml:space="preserve"> </w:t>
+      </w:r>
+      <w:r>
+        <w:rPr>
+          <w:rFonts w:ascii="Ebrima" w:hAnsi="Ebrima"/>
+          <w:sz w:val="20"/>
+          <w:szCs w:val="20"/>
+        </w:rPr>
+        <w:t xml:space="preserve">and </w:t>
+      </w:r>
+      <w:r>
+        <w:rPr>
+          <w:rFonts w:ascii="Ebrima" w:hAnsi="Ebrima"/>
+          <w:sz w:val="20"/>
+          <w:szCs w:val="20"/>
+        </w:rPr>
+        <w:t>n</w:t>
+      </w:r>
+      <w:r>
+        <w:rPr>
+          <w:rFonts w:ascii="Ebrima" w:hAnsi="Ebrima"/>
+          <w:sz w:val="20"/>
+          <w:szCs w:val="20"/>
+        </w:rPr>
+        <w:t>on-disruptive deployment</w:t>
+      </w:r>
+    </w:p>
+    <w:p>
+      <w:pPr>
+        <w:pStyle w:val="Heading2"/>
+        <w:numPr>
+          <w:ilvl w:val="1"/>
+          <w:numId w:val="1"/>
+        </w:numPr>
+        <w:spacing w:before="100" w:beforeAutospacing="1" w:after="100" w:afterAutospacing="1" w:line="264" w:lineRule="auto"/>
+        <w:ind w:left="720"/>
+        <w:contextualSpacing/>
+        <w:rPr>
+          <w:rFonts w:ascii="Ebrima" w:hAnsi="Ebrima"/>
+        </w:rPr>
+      </w:pPr>
+      <w:r>
+        <w:rPr>
+          <w:rFonts w:ascii="Ebrima" w:hAnsi="Ebrima"/>
+        </w:rPr>
+        <w:t>API Gateway / BFFs</w:t>
+      </w:r>
+    </w:p>
+    <w:p>
+      <w:pPr>
+        <w:spacing w:before="100" w:beforeAutospacing="1" w:after="100" w:afterAutospacing="1" w:line="264" w:lineRule="auto"/>
+        <w:jc w:val="both"/>
+        <w:rPr>
+          <w:rFonts w:ascii="Ebrima" w:hAnsi="Ebrima"/>
+          <w:b/>
+          <w:bCs/>
+          <w:sz w:val="20"/>
+          <w:szCs w:val="20"/>
+          <w:u w:val="single"/>
+        </w:rPr>
+      </w:pPr>
+      <w:r>
+        <w:rPr>
+          <w:rFonts w:ascii="Ebrima" w:hAnsi="Ebrima"/>
+          <w:b/>
+          <w:bCs/>
+          <w:sz w:val="20"/>
+          <w:szCs w:val="20"/>
+          <w:u w:val="single"/>
+        </w:rPr>
+        <w:t>API gateway</w:t>
+      </w:r>
+    </w:p>
+    <w:p>
+      <w:pPr>
+        <w:spacing w:before="100" w:beforeAutospacing="1" w:after="100" w:afterAutospacing="1" w:line="264" w:lineRule="auto"/>
+        <w:jc w:val="both"/>
+        <w:rPr>
+          <w:rFonts w:ascii="Ebrima" w:hAnsi="Ebrima"/>
+          <w:sz w:val="20"/>
+          <w:szCs w:val="20"/>
+        </w:rPr>
+      </w:pPr>
+      <w:r>
+        <w:rPr>
+          <w:rFonts w:ascii="Ebrima" w:hAnsi="Ebrima"/>
+          <w:sz w:val="20"/>
+          <w:szCs w:val="20"/>
+        </w:rPr>
+        <w:t>There are few concerns in exposing API</w:t>
+      </w:r>
+      <w:r>
+        <w:rPr>
+          <w:rFonts w:ascii="Ebrima" w:hAnsi="Ebrima"/>
+          <w:sz w:val="20"/>
+          <w:szCs w:val="20"/>
+        </w:rPr>
+        <w:t>s</w:t>
+      </w:r>
+      <w:r>
+        <w:rPr>
+          <w:rFonts w:ascii="Ebrima" w:hAnsi="Ebrima"/>
+          <w:sz w:val="20"/>
+          <w:szCs w:val="20"/>
+        </w:rPr>
+        <w:t xml:space="preserve"> directly to client</w:t>
+      </w:r>
+      <w:r>
+        <w:rPr>
+          <w:rFonts w:ascii="Ebrima" w:hAnsi="Ebrima"/>
+          <w:sz w:val="20"/>
+          <w:szCs w:val="20"/>
+        </w:rPr>
+        <w:t>:</w:t>
+      </w:r>
+    </w:p>
+    <w:p>
+      <w:pPr>
+        <w:pStyle w:val="ListParagraph"/>
+        <w:numPr>
+          <w:ilvl w:val="0"/>
+          <w:numId w:val="2"/>
+        </w:numPr>
+        <w:spacing w:before="100" w:beforeAutospacing="1" w:after="100" w:afterAutospacing="1" w:line="264" w:lineRule="auto"/>
+        <w:ind w:left="360"/>
+        <w:jc w:val="both"/>
+        <w:rPr>
+          <w:rFonts w:ascii="Ebrima" w:hAnsi="Ebrima"/>
+          <w:sz w:val="20"/>
+          <w:szCs w:val="20"/>
+        </w:rPr>
+      </w:pPr>
+      <w:r>
+        <w:rPr>
+          <w:rFonts w:ascii="Ebrima" w:hAnsi="Ebrima"/>
+          <w:sz w:val="20"/>
+          <w:szCs w:val="20"/>
+        </w:rPr>
+        <w:t>T</w:t>
+      </w:r>
+      <w:r>
+        <w:rPr>
+          <w:rFonts w:ascii="Ebrima" w:hAnsi="Ebrima"/>
+          <w:sz w:val="20"/>
+          <w:szCs w:val="20"/>
+        </w:rPr>
+        <w:t xml:space="preserve">ypically, </w:t>
+      </w:r>
+      <w:r>
+        <w:rPr>
+          <w:rFonts w:ascii="Ebrima" w:hAnsi="Ebrima"/>
+          <w:sz w:val="20"/>
+          <w:szCs w:val="20"/>
+        </w:rPr>
+        <w:t xml:space="preserve">business capabilities </w:t>
+      </w:r>
+      <w:r>
+        <w:rPr>
+          <w:rFonts w:ascii="Ebrima" w:hAnsi="Ebrima"/>
+          <w:sz w:val="20"/>
+          <w:szCs w:val="20"/>
+        </w:rPr>
+        <w:t xml:space="preserve">to support </w:t>
+      </w:r>
+      <w:r>
+        <w:rPr>
+          <w:rFonts w:ascii="Ebrima" w:hAnsi="Ebrima"/>
+          <w:sz w:val="20"/>
+          <w:szCs w:val="20"/>
+        </w:rPr>
+        <w:t>a single</w:t>
+      </w:r>
+      <w:r>
+        <w:rPr>
+          <w:rFonts w:ascii="Ebrima" w:hAnsi="Ebrima"/>
+          <w:sz w:val="20"/>
+          <w:szCs w:val="20"/>
+        </w:rPr>
+        <w:t xml:space="preserve"> functionality </w:t>
+      </w:r>
+      <w:r>
+        <w:rPr>
+          <w:rFonts w:ascii="Ebrima" w:hAnsi="Ebrima"/>
+          <w:sz w:val="20"/>
+          <w:szCs w:val="20"/>
+        </w:rPr>
+        <w:t xml:space="preserve">are spread across multiple </w:t>
+      </w:r>
+      <w:r>
+        <w:rPr>
+          <w:rFonts w:ascii="Ebrima" w:hAnsi="Ebrima"/>
+          <w:sz w:val="20"/>
+          <w:szCs w:val="20"/>
+        </w:rPr>
+        <w:t xml:space="preserve">focused </w:t>
+      </w:r>
+      <w:r>
+        <w:rPr>
+          <w:rFonts w:ascii="Ebrima" w:hAnsi="Ebrima"/>
+          <w:sz w:val="20"/>
+          <w:szCs w:val="20"/>
+        </w:rPr>
+        <w:t xml:space="preserve">microservices, </w:t>
+      </w:r>
+      <w:r>
+        <w:rPr>
+          <w:rFonts w:ascii="Ebrima" w:hAnsi="Ebrima"/>
+          <w:sz w:val="20"/>
+          <w:szCs w:val="20"/>
+        </w:rPr>
+        <w:t>for e.g. a functionality for placing an order involves</w:t>
+      </w:r>
+      <w:r>
+        <w:rPr>
+          <w:rFonts w:ascii="Ebrima" w:hAnsi="Ebrima"/>
+          <w:sz w:val="20"/>
+          <w:szCs w:val="20"/>
+        </w:rPr>
+        <w:t xml:space="preserve"> the services name</w:t>
+      </w:r>
+      <w:r>
+        <w:rPr>
+          <w:rFonts w:ascii="Ebrima" w:hAnsi="Ebrima"/>
+          <w:sz w:val="20"/>
+          <w:szCs w:val="20"/>
+        </w:rPr>
+        <w:t>ly</w:t>
+      </w:r>
+      <w:r>
+        <w:rPr>
+          <w:rFonts w:ascii="Ebrima" w:hAnsi="Ebrima"/>
+          <w:sz w:val="20"/>
+          <w:szCs w:val="20"/>
+        </w:rPr>
+        <w:t xml:space="preserve"> “Catalog”, “Cart”, “Payment” and “Order”</w:t>
+      </w:r>
+      <w:r>
+        <w:rPr>
+          <w:rFonts w:ascii="Ebrima" w:hAnsi="Ebrima"/>
+          <w:sz w:val="20"/>
+          <w:szCs w:val="20"/>
+        </w:rPr>
+        <w:t xml:space="preserve">. </w:t>
+      </w:r>
+      <w:r>
+        <w:rPr>
+          <w:rFonts w:ascii="Ebrima" w:hAnsi="Ebrima"/>
+          <w:sz w:val="20"/>
+          <w:szCs w:val="20"/>
+        </w:rPr>
+        <w:t>T</w:t>
+      </w:r>
+      <w:r>
+        <w:rPr>
+          <w:rFonts w:ascii="Ebrima" w:hAnsi="Ebrima"/>
+          <w:sz w:val="20"/>
+          <w:szCs w:val="20"/>
+        </w:rPr>
+        <w:t xml:space="preserve">he APIs exposed by microservices are very fine-grained in nature, while the client needs are </w:t>
+      </w:r>
+      <w:r>
+        <w:rPr>
+          <w:rFonts w:ascii="Ebrima" w:hAnsi="Ebrima"/>
+          <w:sz w:val="20"/>
+          <w:szCs w:val="20"/>
+        </w:rPr>
+        <w:t>much larger</w:t>
+      </w:r>
+      <w:r>
+        <w:rPr>
+          <w:rFonts w:ascii="Ebrima" w:hAnsi="Ebrima"/>
+          <w:sz w:val="20"/>
+          <w:szCs w:val="20"/>
+        </w:rPr>
+        <w:t xml:space="preserve">. </w:t>
+      </w:r>
+      <w:r>
+        <w:rPr>
+          <w:rFonts w:ascii="Ebrima" w:hAnsi="Ebrima"/>
+          <w:sz w:val="20"/>
+          <w:szCs w:val="20"/>
+        </w:rPr>
+        <w:t>Consequently, the code that offers th</w:t>
+      </w:r>
+      <w:r>
+        <w:rPr>
+          <w:rFonts w:ascii="Ebrima" w:hAnsi="Ebrima"/>
+          <w:sz w:val="20"/>
+          <w:szCs w:val="20"/>
+        </w:rPr>
+        <w:t xml:space="preserve">is functionality </w:t>
+      </w:r>
+      <w:r>
+        <w:rPr>
+          <w:rFonts w:ascii="Ebrima" w:hAnsi="Ebrima"/>
+          <w:sz w:val="20"/>
+          <w:szCs w:val="20"/>
+        </w:rPr>
+        <w:t xml:space="preserve">needs to fetch information </w:t>
+      </w:r>
+      <w:r>
+        <w:rPr>
+          <w:rFonts w:ascii="Ebrima" w:hAnsi="Ebrima"/>
+          <w:sz w:val="20"/>
+          <w:szCs w:val="20"/>
+        </w:rPr>
+        <w:t xml:space="preserve">by calling APIs </w:t>
+      </w:r>
+      <w:r>
+        <w:rPr>
+          <w:rFonts w:ascii="Ebrima" w:hAnsi="Ebrima"/>
+          <w:sz w:val="20"/>
+          <w:szCs w:val="20"/>
+        </w:rPr>
+        <w:t xml:space="preserve">from </w:t>
+      </w:r>
+      <w:r>
+        <w:rPr>
+          <w:rFonts w:ascii="Ebrima" w:hAnsi="Ebrima"/>
+          <w:sz w:val="20"/>
+          <w:szCs w:val="20"/>
+        </w:rPr>
+        <w:t>multiple</w:t>
+      </w:r>
+      <w:r>
+        <w:rPr>
+          <w:rFonts w:ascii="Ebrima" w:hAnsi="Ebrima"/>
+          <w:sz w:val="20"/>
+          <w:szCs w:val="20"/>
+        </w:rPr>
+        <w:t xml:space="preserve"> services.</w:t>
+      </w:r>
+      <w:r>
+        <w:rPr>
+          <w:rFonts w:ascii="Ebrima" w:hAnsi="Ebrima"/>
+          <w:sz w:val="20"/>
+          <w:szCs w:val="20"/>
+        </w:rPr>
+        <w:t xml:space="preserve"> </w:t>
+      </w:r>
+      <w:r>
+        <w:rPr>
+          <w:rFonts w:ascii="Ebrima" w:hAnsi="Ebrima"/>
+          <w:sz w:val="20"/>
+          <w:szCs w:val="20"/>
+        </w:rPr>
+        <w:t>This</w:t>
+      </w:r>
+      <w:r>
+        <w:rPr>
+          <w:rFonts w:ascii="Ebrima" w:hAnsi="Ebrima"/>
+          <w:sz w:val="20"/>
+          <w:szCs w:val="20"/>
+        </w:rPr>
+        <w:t xml:space="preserve"> results in multiple roundtrips to server, increasing the latency.</w:t>
+      </w:r>
+    </w:p>
+    <w:p>
+      <w:pPr>
+        <w:pStyle w:val="ListParagraph"/>
+        <w:numPr>
+          <w:ilvl w:val="0"/>
+          <w:numId w:val="2"/>
+        </w:numPr>
+        <w:spacing w:before="100" w:beforeAutospacing="1" w:after="100" w:afterAutospacing="1" w:line="264" w:lineRule="auto"/>
+        <w:ind w:left="360"/>
+        <w:jc w:val="both"/>
+        <w:rPr>
+          <w:rFonts w:ascii="Ebrima" w:hAnsi="Ebrima"/>
+          <w:sz w:val="20"/>
+          <w:szCs w:val="20"/>
+        </w:rPr>
+      </w:pPr>
+      <w:r>
+        <w:rPr>
+          <w:rFonts w:ascii="Ebrima" w:hAnsi="Ebrima"/>
+          <w:sz w:val="20"/>
+          <w:szCs w:val="20"/>
+        </w:rPr>
+        <w:t xml:space="preserve">When API endpoints change, </w:t>
+      </w:r>
+      <w:r>
+        <w:rPr>
+          <w:rFonts w:ascii="Ebrima" w:hAnsi="Ebrima"/>
+          <w:sz w:val="20"/>
+          <w:szCs w:val="20"/>
+        </w:rPr>
+        <w:t>client</w:t>
+      </w:r>
+      <w:r>
+        <w:rPr>
+          <w:rFonts w:ascii="Ebrima" w:hAnsi="Ebrima"/>
+          <w:sz w:val="20"/>
+          <w:szCs w:val="20"/>
+        </w:rPr>
+        <w:t xml:space="preserve"> dependencies </w:t>
+      </w:r>
+      <w:r>
+        <w:rPr>
+          <w:rFonts w:ascii="Ebrima" w:hAnsi="Ebrima"/>
+          <w:sz w:val="20"/>
+          <w:szCs w:val="20"/>
+        </w:rPr>
+        <w:t xml:space="preserve">get disrupted </w:t>
+      </w:r>
+      <w:r>
+        <w:rPr>
+          <w:rFonts w:ascii="Ebrima" w:hAnsi="Ebrima"/>
+          <w:sz w:val="20"/>
+          <w:szCs w:val="20"/>
+        </w:rPr>
+        <w:t xml:space="preserve">and consequently </w:t>
+      </w:r>
+      <w:r>
+        <w:rPr>
+          <w:rFonts w:ascii="Ebrima" w:hAnsi="Ebrima"/>
+          <w:sz w:val="20"/>
+          <w:szCs w:val="20"/>
+        </w:rPr>
+        <w:t xml:space="preserve">need to be </w:t>
+      </w:r>
+      <w:r>
+        <w:rPr>
+          <w:rFonts w:ascii="Ebrima" w:hAnsi="Ebrima"/>
+          <w:sz w:val="20"/>
+          <w:szCs w:val="20"/>
+        </w:rPr>
+        <w:t>updated.</w:t>
+      </w:r>
+    </w:p>
+    <w:p>
+      <w:pPr>
+        <w:spacing w:before="100" w:beforeAutospacing="1" w:after="100" w:afterAutospacing="1" w:line="264" w:lineRule="auto"/>
+        <w:jc w:val="both"/>
+        <w:rPr>
+          <w:rFonts w:ascii="Ebrima" w:hAnsi="Ebrima"/>
+          <w:sz w:val="20"/>
+          <w:szCs w:val="20"/>
+        </w:rPr>
+      </w:pPr>
+      <w:r>
+        <w:rPr>
+          <w:rFonts w:ascii="Ebrima" w:hAnsi="Ebrima"/>
+          <w:sz w:val="20"/>
+          <w:szCs w:val="20"/>
+        </w:rPr>
+        <w:lastRenderedPageBreak/>
+        <w:t>In order to address these concerns</w:t>
+      </w:r>
+      <w:r>
+        <w:rPr>
+          <w:rFonts w:ascii="Ebrima" w:hAnsi="Ebrima"/>
+          <w:sz w:val="20"/>
+          <w:szCs w:val="20"/>
+        </w:rPr>
+        <w:t xml:space="preserve">, this system </w:t>
+      </w:r>
+      <w:r>
+        <w:rPr>
+          <w:rFonts w:ascii="Ebrima" w:hAnsi="Ebrima"/>
+          <w:sz w:val="20"/>
+          <w:szCs w:val="20"/>
+        </w:rPr>
+        <w:t>places</w:t>
+      </w:r>
+      <w:r>
+        <w:rPr>
+          <w:rFonts w:ascii="Ebrima" w:hAnsi="Ebrima"/>
+          <w:sz w:val="20"/>
+          <w:szCs w:val="20"/>
+        </w:rPr>
+        <w:t xml:space="preserve"> the functionalities behind an API Gateway</w:t>
+      </w:r>
+      <w:r>
+        <w:rPr>
+          <w:rFonts w:ascii="Ebrima" w:hAnsi="Ebrima"/>
+          <w:sz w:val="20"/>
+          <w:szCs w:val="20"/>
+        </w:rPr>
+        <w:t xml:space="preserve"> that takes care of fanning out a client request to multiple required microservices appropriately</w:t>
+      </w:r>
+      <w:r>
+        <w:rPr>
+          <w:rFonts w:ascii="Ebrima" w:hAnsi="Ebrima"/>
+          <w:sz w:val="20"/>
+          <w:szCs w:val="20"/>
+        </w:rPr>
+        <w:t>.</w:t>
+      </w:r>
+    </w:p>
+    <w:p>
+      <w:pPr>
+        <w:spacing w:before="100" w:beforeAutospacing="1" w:after="100" w:afterAutospacing="1" w:line="264" w:lineRule="auto"/>
+        <w:jc w:val="both"/>
+        <w:rPr>
+          <w:rFonts w:ascii="Ebrima" w:hAnsi="Ebrima"/>
+          <w:sz w:val="20"/>
+          <w:szCs w:val="20"/>
+        </w:rPr>
+      </w:pPr>
+      <w:r>
+        <w:rPr>
+          <w:rFonts w:ascii="Ebrima" w:hAnsi="Ebrima"/>
+          <w:sz w:val="20"/>
+          <w:szCs w:val="20"/>
+        </w:rPr>
+        <w:t>S</w:t>
+      </w:r>
+      <w:r>
+        <w:rPr>
+          <w:rFonts w:ascii="Ebrima" w:hAnsi="Ebrima"/>
+          <w:sz w:val="20"/>
+          <w:szCs w:val="20"/>
+        </w:rPr>
+        <w:t xml:space="preserve">ince </w:t>
+      </w:r>
+      <w:r>
+        <w:rPr>
+          <w:rFonts w:ascii="Ebrima" w:hAnsi="Ebrima"/>
+          <w:sz w:val="20"/>
+          <w:szCs w:val="20"/>
+        </w:rPr>
+        <w:t>th</w:t>
+      </w:r>
+      <w:r>
+        <w:rPr>
+          <w:rFonts w:ascii="Ebrima" w:hAnsi="Ebrima"/>
+          <w:sz w:val="20"/>
+          <w:szCs w:val="20"/>
+        </w:rPr>
+        <w:t>e</w:t>
+      </w:r>
+      <w:r>
+        <w:rPr>
+          <w:rFonts w:ascii="Ebrima" w:hAnsi="Ebrima"/>
+          <w:sz w:val="20"/>
+          <w:szCs w:val="20"/>
+        </w:rPr>
+        <w:t xml:space="preserve"> API gateway</w:t>
+      </w:r>
+      <w:r>
+        <w:rPr>
+          <w:rFonts w:ascii="Ebrima" w:hAnsi="Ebrima"/>
+          <w:sz w:val="20"/>
+          <w:szCs w:val="20"/>
+        </w:rPr>
+        <w:t xml:space="preserve"> acts on behalf of server</w:t>
+      </w:r>
+      <w:r>
+        <w:rPr>
+          <w:rFonts w:ascii="Ebrima" w:hAnsi="Ebrima"/>
+          <w:sz w:val="20"/>
+          <w:szCs w:val="20"/>
+        </w:rPr>
+        <w:t xml:space="preserve"> by consolidating</w:t>
+      </w:r>
+      <w:r>
+        <w:rPr>
+          <w:rFonts w:ascii="Ebrima" w:hAnsi="Ebrima"/>
+          <w:sz w:val="20"/>
+          <w:szCs w:val="20"/>
+        </w:rPr>
+        <w:t xml:space="preserve"> </w:t>
+      </w:r>
+      <w:r>
+        <w:rPr>
+          <w:rFonts w:ascii="Ebrima" w:hAnsi="Ebrima"/>
+          <w:sz w:val="20"/>
+          <w:szCs w:val="20"/>
+        </w:rPr>
+        <w:t xml:space="preserve">all </w:t>
+      </w:r>
+      <w:r>
+        <w:rPr>
+          <w:rFonts w:ascii="Ebrima" w:hAnsi="Ebrima"/>
+          <w:sz w:val="20"/>
+          <w:szCs w:val="20"/>
+        </w:rPr>
+        <w:t>APIs</w:t>
+      </w:r>
+      <w:r>
+        <w:rPr>
+          <w:rFonts w:ascii="Ebrima" w:hAnsi="Ebrima"/>
+          <w:sz w:val="20"/>
+          <w:szCs w:val="20"/>
+        </w:rPr>
+        <w:t xml:space="preserve">, it </w:t>
+      </w:r>
+      <w:r>
+        <w:rPr>
+          <w:rFonts w:ascii="Ebrima" w:hAnsi="Ebrima"/>
+          <w:sz w:val="20"/>
+          <w:szCs w:val="20"/>
+        </w:rPr>
+        <w:t xml:space="preserve">can </w:t>
+      </w:r>
+      <w:r>
+        <w:rPr>
+          <w:rFonts w:ascii="Ebrima" w:hAnsi="Ebrima"/>
+          <w:sz w:val="20"/>
+          <w:szCs w:val="20"/>
+        </w:rPr>
+        <w:t>bring</w:t>
+      </w:r>
+      <w:r>
+        <w:rPr>
+          <w:rFonts w:ascii="Ebrima" w:hAnsi="Ebrima"/>
+          <w:sz w:val="20"/>
+          <w:szCs w:val="20"/>
+        </w:rPr>
+        <w:t xml:space="preserve"> </w:t>
+      </w:r>
+      <w:r>
+        <w:rPr>
+          <w:rFonts w:ascii="Ebrima" w:hAnsi="Ebrima"/>
+          <w:sz w:val="20"/>
+          <w:szCs w:val="20"/>
+        </w:rPr>
+        <w:t xml:space="preserve">all </w:t>
+      </w:r>
+      <w:r>
+        <w:rPr>
+          <w:rFonts w:ascii="Ebrima" w:hAnsi="Ebrima"/>
+          <w:sz w:val="20"/>
+          <w:szCs w:val="20"/>
+        </w:rPr>
+        <w:t xml:space="preserve">boilerplate functionalities </w:t>
+      </w:r>
+      <w:r>
+        <w:rPr>
+          <w:rFonts w:ascii="Ebrima" w:hAnsi="Ebrima"/>
+          <w:sz w:val="20"/>
+          <w:szCs w:val="20"/>
+        </w:rPr>
+        <w:t xml:space="preserve">also inside </w:t>
+      </w:r>
+      <w:r>
+        <w:rPr>
+          <w:rFonts w:ascii="Ebrima" w:hAnsi="Ebrima"/>
+          <w:sz w:val="20"/>
+          <w:szCs w:val="20"/>
+        </w:rPr>
+        <w:t>itself</w:t>
+      </w:r>
+      <w:r>
+        <w:rPr>
+          <w:rFonts w:ascii="Ebrima" w:hAnsi="Ebrima"/>
+          <w:sz w:val="20"/>
+          <w:szCs w:val="20"/>
+        </w:rPr>
+        <w:t xml:space="preserve">, </w:t>
+      </w:r>
+      <w:r>
+        <w:rPr>
+          <w:rFonts w:ascii="Ebrima" w:hAnsi="Ebrima"/>
+          <w:sz w:val="20"/>
+          <w:szCs w:val="20"/>
+        </w:rPr>
+        <w:t>like</w:t>
+      </w:r>
+      <w:r>
+        <w:rPr>
+          <w:rFonts w:ascii="Ebrima" w:hAnsi="Ebrima"/>
+          <w:sz w:val="20"/>
+          <w:szCs w:val="20"/>
+        </w:rPr>
+        <w:t xml:space="preserve"> authentication</w:t>
+      </w:r>
+      <w:r>
+        <w:rPr>
+          <w:rFonts w:ascii="Ebrima" w:hAnsi="Ebrima"/>
+          <w:sz w:val="20"/>
+          <w:szCs w:val="20"/>
+        </w:rPr>
+        <w:t xml:space="preserve">, </w:t>
+      </w:r>
+      <w:r>
+        <w:rPr>
+          <w:rFonts w:ascii="Ebrima" w:hAnsi="Ebrima"/>
+          <w:sz w:val="20"/>
+          <w:szCs w:val="20"/>
+        </w:rPr>
+        <w:t>authorization</w:t>
+      </w:r>
+      <w:r>
+        <w:rPr>
+          <w:rFonts w:ascii="Ebrima" w:hAnsi="Ebrima"/>
+          <w:sz w:val="20"/>
+          <w:szCs w:val="20"/>
+        </w:rPr>
+        <w:t xml:space="preserve">, </w:t>
+      </w:r>
+      <w:r>
+        <w:rPr>
+          <w:rFonts w:ascii="Ebrima" w:hAnsi="Ebrima"/>
+          <w:sz w:val="20"/>
+          <w:szCs w:val="20"/>
+        </w:rPr>
+        <w:t xml:space="preserve">tracing </w:t>
+      </w:r>
+      <w:r>
+        <w:rPr>
+          <w:rFonts w:ascii="Ebrima" w:hAnsi="Ebrima"/>
+          <w:sz w:val="20"/>
+          <w:szCs w:val="20"/>
+        </w:rPr>
+        <w:t xml:space="preserve">and </w:t>
+      </w:r>
+      <w:r>
+        <w:rPr>
+          <w:rFonts w:ascii="Ebrima" w:hAnsi="Ebrima"/>
+          <w:sz w:val="20"/>
+          <w:szCs w:val="20"/>
+        </w:rPr>
+        <w:t>more</w:t>
+      </w:r>
+      <w:r>
+        <w:rPr>
+          <w:rFonts w:ascii="Ebrima" w:hAnsi="Ebrima"/>
+          <w:sz w:val="20"/>
+          <w:szCs w:val="20"/>
+        </w:rPr>
+        <w:t>.</w:t>
+      </w:r>
+    </w:p>
+    <w:p>
+      <w:pPr>
+        <w:spacing w:before="100" w:beforeAutospacing="1" w:after="100" w:afterAutospacing="1" w:line="264" w:lineRule="auto"/>
+        <w:jc w:val="both"/>
+        <w:rPr>
+          <w:rFonts w:ascii="Ebrima" w:hAnsi="Ebrima"/>
+          <w:b/>
+          <w:bCs/>
+          <w:sz w:val="20"/>
+          <w:szCs w:val="20"/>
+          <w:u w:val="single"/>
+        </w:rPr>
+      </w:pPr>
+      <w:r>
+        <w:rPr>
+          <w:rFonts w:ascii="Ebrima" w:hAnsi="Ebrima"/>
+          <w:b/>
+          <w:bCs/>
+          <w:sz w:val="20"/>
+          <w:szCs w:val="20"/>
+          <w:u w:val="single"/>
+        </w:rPr>
+        <w:t>Backends</w:t>
+      </w:r>
+      <w:r>
+        <w:rPr>
+          <w:rFonts w:ascii="Ebrima" w:hAnsi="Ebrima"/>
+          <w:b/>
+          <w:bCs/>
+          <w:sz w:val="20"/>
+          <w:szCs w:val="20"/>
+          <w:u w:val="single"/>
+        </w:rPr>
+        <w:t xml:space="preserve"> </w:t>
+      </w:r>
+      <w:r>
+        <w:rPr>
+          <w:rFonts w:ascii="Ebrima" w:hAnsi="Ebrima"/>
+          <w:b/>
+          <w:bCs/>
+          <w:sz w:val="20"/>
+          <w:szCs w:val="20"/>
+          <w:u w:val="single"/>
+        </w:rPr>
+        <w:t>for</w:t>
+      </w:r>
+      <w:r>
+        <w:rPr>
+          <w:rFonts w:ascii="Ebrima" w:hAnsi="Ebrima"/>
+          <w:b/>
+          <w:bCs/>
+          <w:sz w:val="20"/>
+          <w:szCs w:val="20"/>
+          <w:u w:val="single"/>
+        </w:rPr>
+        <w:t xml:space="preserve"> </w:t>
+      </w:r>
+      <w:r>
+        <w:rPr>
+          <w:rFonts w:ascii="Ebrima" w:hAnsi="Ebrima"/>
+          <w:b/>
+          <w:bCs/>
+          <w:sz w:val="20"/>
+          <w:szCs w:val="20"/>
+          <w:u w:val="single"/>
+        </w:rPr>
+        <w:t>Frontends</w:t>
+      </w:r>
+      <w:r>
+        <w:rPr>
+          <w:rFonts w:ascii="Ebrima" w:hAnsi="Ebrima"/>
+          <w:b/>
+          <w:bCs/>
+          <w:sz w:val="20"/>
+          <w:szCs w:val="20"/>
+          <w:u w:val="single"/>
+        </w:rPr>
+        <w:t xml:space="preserve"> (BFFs)</w:t>
+      </w:r>
+    </w:p>
+    <w:p>
+      <w:pPr>
+        <w:spacing w:before="100" w:beforeAutospacing="1" w:after="100" w:afterAutospacing="1" w:line="264" w:lineRule="auto"/>
+        <w:jc w:val="both"/>
+        <w:rPr>
+          <w:rFonts w:ascii="Ebrima" w:hAnsi="Ebrima"/>
+          <w:sz w:val="20"/>
+          <w:szCs w:val="20"/>
+        </w:rPr>
+      </w:pPr>
+      <w:r>
+        <w:rPr>
+          <w:rFonts w:ascii="Ebrima" w:hAnsi="Ebrima"/>
+          <w:sz w:val="20"/>
+          <w:szCs w:val="20"/>
+        </w:rPr>
+        <w:t>There are few concerns in supporting disparate devices like laptops</w:t>
+      </w:r>
+      <w:r>
+        <w:rPr>
+          <w:rFonts w:ascii="Ebrima" w:hAnsi="Ebrima"/>
+          <w:sz w:val="20"/>
+          <w:szCs w:val="20"/>
+        </w:rPr>
+        <w:t xml:space="preserve"> and mobile devices (</w:t>
+      </w:r>
+      <w:r>
+        <w:rPr>
+          <w:rFonts w:ascii="Ebrima" w:hAnsi="Ebrima"/>
+          <w:sz w:val="20"/>
+          <w:szCs w:val="20"/>
+        </w:rPr>
+        <w:t>smartphones and tablets</w:t>
+      </w:r>
+      <w:r>
+        <w:rPr>
+          <w:rFonts w:ascii="Ebrima" w:hAnsi="Ebrima"/>
+          <w:sz w:val="20"/>
+          <w:szCs w:val="20"/>
+        </w:rPr>
+        <w:t>)</w:t>
+      </w:r>
+      <w:r>
+        <w:rPr>
+          <w:rFonts w:ascii="Ebrima" w:hAnsi="Ebrima"/>
+          <w:sz w:val="20"/>
+          <w:szCs w:val="20"/>
+        </w:rPr>
+        <w:t>:</w:t>
+      </w:r>
+    </w:p>
+    <w:p>
+      <w:pPr>
+        <w:pStyle w:val="ListParagraph"/>
+        <w:numPr>
+          <w:ilvl w:val="0"/>
+          <w:numId w:val="2"/>
+        </w:numPr>
+        <w:spacing w:before="100" w:beforeAutospacing="1" w:after="100" w:afterAutospacing="1" w:line="264" w:lineRule="auto"/>
+        <w:ind w:left="360"/>
+        <w:jc w:val="both"/>
+        <w:rPr>
+          <w:rFonts w:ascii="Ebrima" w:hAnsi="Ebrima"/>
+          <w:sz w:val="20"/>
+          <w:szCs w:val="20"/>
+        </w:rPr>
+      </w:pPr>
+      <w:r>
+        <w:rPr>
+          <w:rFonts w:ascii="Ebrima" w:hAnsi="Ebrima"/>
+          <w:sz w:val="20"/>
+          <w:szCs w:val="20"/>
+        </w:rPr>
+        <w:t>D</w:t>
+      </w:r>
+      <w:r>
+        <w:rPr>
+          <w:rFonts w:ascii="Ebrima" w:hAnsi="Ebrima"/>
+          <w:sz w:val="20"/>
+          <w:szCs w:val="20"/>
+        </w:rPr>
+        <w:t>ata – d</w:t>
+      </w:r>
+      <w:r>
+        <w:rPr>
+          <w:rFonts w:ascii="Ebrima" w:hAnsi="Ebrima"/>
+          <w:sz w:val="20"/>
+          <w:szCs w:val="20"/>
+        </w:rPr>
+        <w:t>ue</w:t>
+      </w:r>
+      <w:r>
+        <w:rPr>
+          <w:rFonts w:ascii="Ebrima" w:hAnsi="Ebrima"/>
+          <w:sz w:val="20"/>
+          <w:szCs w:val="20"/>
+        </w:rPr>
+        <w:t xml:space="preserve"> </w:t>
+      </w:r>
+      <w:r>
+        <w:rPr>
+          <w:rFonts w:ascii="Ebrima" w:hAnsi="Ebrima"/>
+          <w:sz w:val="20"/>
+          <w:szCs w:val="20"/>
+        </w:rPr>
+        <w:t xml:space="preserve">to </w:t>
+      </w:r>
+      <w:r>
+        <w:rPr>
+          <w:rFonts w:ascii="Ebrima" w:hAnsi="Ebrima"/>
+          <w:sz w:val="20"/>
+          <w:szCs w:val="20"/>
+        </w:rPr>
+        <w:t xml:space="preserve">smaller </w:t>
+      </w:r>
+      <w:r>
+        <w:rPr>
+          <w:rFonts w:ascii="Ebrima" w:hAnsi="Ebrima"/>
+          <w:sz w:val="20"/>
+          <w:szCs w:val="20"/>
+        </w:rPr>
+        <w:t xml:space="preserve">size of </w:t>
+      </w:r>
+      <w:r>
+        <w:rPr>
+          <w:rFonts w:ascii="Ebrima" w:hAnsi="Ebrima"/>
+          <w:sz w:val="20"/>
+          <w:szCs w:val="20"/>
+        </w:rPr>
+        <w:t xml:space="preserve">screens, </w:t>
+      </w:r>
+      <w:r>
+        <w:rPr>
+          <w:rFonts w:ascii="Ebrima" w:hAnsi="Ebrima"/>
+          <w:sz w:val="20"/>
+          <w:szCs w:val="20"/>
+        </w:rPr>
+        <w:t xml:space="preserve">mobile </w:t>
+      </w:r>
+      <w:r>
+        <w:rPr>
+          <w:rFonts w:ascii="Ebrima" w:hAnsi="Ebrima"/>
+          <w:sz w:val="20"/>
+          <w:szCs w:val="20"/>
+        </w:rPr>
+        <w:t>device</w:t>
+      </w:r>
+      <w:r>
+        <w:rPr>
+          <w:rFonts w:ascii="Ebrima" w:hAnsi="Ebrima"/>
+          <w:sz w:val="20"/>
+          <w:szCs w:val="20"/>
+        </w:rPr>
+        <w:t>s</w:t>
+      </w:r>
+      <w:r>
+        <w:rPr>
+          <w:rFonts w:ascii="Ebrima" w:hAnsi="Ebrima"/>
+          <w:sz w:val="20"/>
+          <w:szCs w:val="20"/>
+        </w:rPr>
+        <w:t xml:space="preserve"> </w:t>
+      </w:r>
+      <w:r>
+        <w:rPr>
+          <w:rFonts w:ascii="Ebrima" w:hAnsi="Ebrima"/>
+          <w:sz w:val="20"/>
+          <w:szCs w:val="20"/>
+        </w:rPr>
+        <w:t xml:space="preserve">tend to </w:t>
+      </w:r>
+      <w:r>
+        <w:rPr>
+          <w:rFonts w:ascii="Ebrima" w:hAnsi="Ebrima"/>
+          <w:sz w:val="20"/>
+          <w:szCs w:val="20"/>
+        </w:rPr>
+        <w:t xml:space="preserve">show </w:t>
+      </w:r>
+      <w:r>
+        <w:rPr>
+          <w:rFonts w:ascii="Ebrima" w:hAnsi="Ebrima"/>
+          <w:sz w:val="20"/>
+          <w:szCs w:val="20"/>
+        </w:rPr>
+        <w:t>less</w:t>
+      </w:r>
+      <w:r>
+        <w:rPr>
+          <w:rFonts w:ascii="Ebrima" w:hAnsi="Ebrima"/>
+          <w:sz w:val="20"/>
+          <w:szCs w:val="20"/>
+        </w:rPr>
+        <w:t xml:space="preserve"> data </w:t>
+      </w:r>
+      <w:r>
+        <w:rPr>
+          <w:rFonts w:ascii="Ebrima" w:hAnsi="Ebrima"/>
+          <w:sz w:val="20"/>
+          <w:szCs w:val="20"/>
+        </w:rPr>
+        <w:t>than laptops</w:t>
+      </w:r>
+      <w:r>
+        <w:rPr>
+          <w:rFonts w:ascii="Ebrima" w:hAnsi="Ebrima"/>
+          <w:sz w:val="20"/>
+          <w:szCs w:val="20"/>
+        </w:rPr>
+        <w:t>.</w:t>
+      </w:r>
+    </w:p>
+    <w:p>
+      <w:pPr>
+        <w:pStyle w:val="ListParagraph"/>
+        <w:numPr>
+          <w:ilvl w:val="0"/>
+          <w:numId w:val="2"/>
+        </w:numPr>
+        <w:spacing w:before="100" w:beforeAutospacing="1" w:after="100" w:afterAutospacing="1" w:line="264" w:lineRule="auto"/>
+        <w:ind w:left="360"/>
+        <w:jc w:val="both"/>
+        <w:rPr>
+          <w:rFonts w:ascii="Ebrima" w:hAnsi="Ebrima"/>
+          <w:sz w:val="20"/>
+          <w:szCs w:val="20"/>
+        </w:rPr>
+      </w:pPr>
+      <w:r>
+        <w:rPr>
+          <w:rFonts w:ascii="Ebrima" w:hAnsi="Ebrima"/>
+          <w:sz w:val="20"/>
+          <w:szCs w:val="20"/>
+        </w:rPr>
+        <w:t>API</w:t>
+      </w:r>
+      <w:r>
+        <w:rPr>
+          <w:rFonts w:ascii="Ebrima" w:hAnsi="Ebrima"/>
+          <w:sz w:val="20"/>
+          <w:szCs w:val="20"/>
+        </w:rPr>
+        <w:t xml:space="preserve"> formats</w:t>
+      </w:r>
+      <w:r>
+        <w:rPr>
+          <w:rFonts w:ascii="Ebrima" w:hAnsi="Ebrima"/>
+          <w:sz w:val="20"/>
+          <w:szCs w:val="20"/>
+        </w:rPr>
+        <w:t xml:space="preserve"> – </w:t>
+      </w:r>
+      <w:r>
+        <w:rPr>
+          <w:rFonts w:ascii="Ebrima" w:hAnsi="Ebrima"/>
+          <w:sz w:val="20"/>
+          <w:szCs w:val="20"/>
+        </w:rPr>
+        <w:t xml:space="preserve">due </w:t>
+      </w:r>
+      <w:r>
+        <w:rPr>
+          <w:rFonts w:ascii="Ebrima" w:hAnsi="Ebrima"/>
+          <w:sz w:val="20"/>
+          <w:szCs w:val="20"/>
+        </w:rPr>
+        <w:t xml:space="preserve">to </w:t>
+      </w:r>
+      <w:r>
+        <w:rPr>
+          <w:rFonts w:ascii="Ebrima" w:hAnsi="Ebrima"/>
+          <w:sz w:val="20"/>
+          <w:szCs w:val="20"/>
+        </w:rPr>
+        <w:t xml:space="preserve">only a </w:t>
+      </w:r>
+      <w:r>
+        <w:rPr>
+          <w:rFonts w:ascii="Ebrima" w:hAnsi="Ebrima"/>
+          <w:sz w:val="20"/>
+          <w:szCs w:val="20"/>
+        </w:rPr>
+        <w:t>subset of</w:t>
+      </w:r>
+      <w:r>
+        <w:rPr>
+          <w:rFonts w:ascii="Ebrima" w:hAnsi="Ebrima"/>
+          <w:sz w:val="20"/>
+          <w:szCs w:val="20"/>
+        </w:rPr>
+        <w:t xml:space="preserve"> data</w:t>
+      </w:r>
+      <w:r>
+        <w:rPr>
+          <w:rFonts w:ascii="Ebrima" w:hAnsi="Ebrima"/>
+          <w:sz w:val="20"/>
+          <w:szCs w:val="20"/>
+        </w:rPr>
+        <w:t xml:space="preserve"> needed</w:t>
+      </w:r>
+      <w:r>
+        <w:rPr>
+          <w:rFonts w:ascii="Ebrima" w:hAnsi="Ebrima"/>
+          <w:sz w:val="20"/>
+          <w:szCs w:val="20"/>
+        </w:rPr>
+        <w:t xml:space="preserve">, mobile devices </w:t>
+      </w:r>
+      <w:r>
+        <w:rPr>
+          <w:rFonts w:ascii="Ebrima" w:hAnsi="Ebrima"/>
+          <w:sz w:val="20"/>
+          <w:szCs w:val="20"/>
+        </w:rPr>
+        <w:t>can</w:t>
+      </w:r>
+      <w:r>
+        <w:rPr>
+          <w:rFonts w:ascii="Ebrima" w:hAnsi="Ebrima"/>
+          <w:sz w:val="20"/>
+          <w:szCs w:val="20"/>
+        </w:rPr>
+        <w:t xml:space="preserve"> </w:t>
+      </w:r>
+      <w:r>
+        <w:rPr>
+          <w:rFonts w:ascii="Ebrima" w:hAnsi="Ebrima"/>
+          <w:sz w:val="20"/>
+          <w:szCs w:val="20"/>
+        </w:rPr>
+        <w:t>use</w:t>
+      </w:r>
+      <w:r>
+        <w:rPr>
+          <w:rFonts w:ascii="Ebrima" w:hAnsi="Ebrima"/>
+          <w:sz w:val="20"/>
+          <w:szCs w:val="20"/>
+        </w:rPr>
+        <w:t xml:space="preserve"> techniques like GraphQL</w:t>
+      </w:r>
+      <w:r>
+        <w:rPr>
+          <w:rFonts w:ascii="Ebrima" w:hAnsi="Ebrima"/>
+          <w:sz w:val="20"/>
+          <w:szCs w:val="20"/>
+        </w:rPr>
+        <w:t xml:space="preserve"> than REST APIs.</w:t>
+      </w:r>
+    </w:p>
+    <w:p>
+      <w:pPr>
+        <w:pStyle w:val="ListParagraph"/>
+        <w:numPr>
+          <w:ilvl w:val="0"/>
+          <w:numId w:val="2"/>
+        </w:numPr>
+        <w:spacing w:before="100" w:beforeAutospacing="1" w:after="100" w:afterAutospacing="1" w:line="264" w:lineRule="auto"/>
+        <w:ind w:left="360"/>
+        <w:jc w:val="both"/>
+        <w:rPr>
+          <w:rFonts w:ascii="Ebrima" w:hAnsi="Ebrima"/>
+          <w:sz w:val="20"/>
+          <w:szCs w:val="20"/>
+        </w:rPr>
+      </w:pPr>
+      <w:r>
+        <w:rPr>
+          <w:rFonts w:ascii="Ebrima" w:hAnsi="Ebrima"/>
+          <w:sz w:val="20"/>
+          <w:szCs w:val="20"/>
+        </w:rPr>
+        <w:t>N</w:t>
+      </w:r>
+      <w:r>
+        <w:rPr>
+          <w:rFonts w:ascii="Ebrima" w:hAnsi="Ebrima"/>
+          <w:sz w:val="20"/>
+          <w:szCs w:val="20"/>
+        </w:rPr>
+        <w:t>etwork speeds</w:t>
+      </w:r>
+      <w:r>
+        <w:rPr>
+          <w:rFonts w:ascii="Ebrima" w:hAnsi="Ebrima"/>
+          <w:sz w:val="20"/>
+          <w:szCs w:val="20"/>
+        </w:rPr>
+        <w:t xml:space="preserve"> – due to </w:t>
+      </w:r>
+      <w:r>
+        <w:rPr>
+          <w:rFonts w:ascii="Ebrima" w:hAnsi="Ebrima"/>
+          <w:sz w:val="20"/>
+          <w:szCs w:val="20"/>
+        </w:rPr>
+        <w:t>slower</w:t>
+      </w:r>
+      <w:r>
+        <w:rPr>
+          <w:rFonts w:ascii="Ebrima" w:hAnsi="Ebrima"/>
+          <w:sz w:val="20"/>
+          <w:szCs w:val="20"/>
+        </w:rPr>
+        <w:t xml:space="preserve"> </w:t>
+      </w:r>
+      <w:r>
+        <w:rPr>
+          <w:rFonts w:ascii="Ebrima" w:hAnsi="Ebrima"/>
+          <w:sz w:val="20"/>
+          <w:szCs w:val="20"/>
+        </w:rPr>
+        <w:t xml:space="preserve">mobile network </w:t>
+      </w:r>
+      <w:r>
+        <w:rPr>
+          <w:rFonts w:ascii="Ebrima" w:hAnsi="Ebrima"/>
+          <w:sz w:val="20"/>
+          <w:szCs w:val="20"/>
+        </w:rPr>
+        <w:t>speeds, m</w:t>
+      </w:r>
+      <w:r>
+        <w:rPr>
+          <w:rFonts w:ascii="Ebrima" w:hAnsi="Ebrima"/>
+          <w:sz w:val="20"/>
+          <w:szCs w:val="20"/>
+        </w:rPr>
+        <w:t>obile devices</w:t>
+      </w:r>
+      <w:r>
+        <w:rPr>
+          <w:rFonts w:ascii="Ebrima" w:hAnsi="Ebrima"/>
+          <w:sz w:val="20"/>
+          <w:szCs w:val="20"/>
+        </w:rPr>
+        <w:t xml:space="preserve"> prefer less</w:t>
+      </w:r>
+      <w:r>
+        <w:rPr>
+          <w:rFonts w:ascii="Ebrima" w:hAnsi="Ebrima"/>
+          <w:sz w:val="20"/>
+          <w:szCs w:val="20"/>
+        </w:rPr>
+        <w:t>er</w:t>
+      </w:r>
+      <w:r>
+        <w:rPr>
+          <w:rFonts w:ascii="Ebrima" w:hAnsi="Ebrima"/>
+          <w:sz w:val="20"/>
+          <w:szCs w:val="20"/>
+        </w:rPr>
+        <w:t xml:space="preserve"> requests </w:t>
+      </w:r>
+      <w:r>
+        <w:rPr>
+          <w:rFonts w:ascii="Ebrima" w:hAnsi="Ebrima"/>
+          <w:sz w:val="20"/>
+          <w:szCs w:val="20"/>
+        </w:rPr>
+        <w:t>and roundtrips.</w:t>
+      </w:r>
+    </w:p>
+    <w:p>
+      <w:pPr>
+        <w:spacing w:before="100" w:beforeAutospacing="1" w:after="100" w:afterAutospacing="1" w:line="264" w:lineRule="auto"/>
+        <w:jc w:val="both"/>
+        <w:rPr>
+          <w:rFonts w:ascii="Ebrima" w:hAnsi="Ebrima"/>
+          <w:sz w:val="20"/>
+          <w:szCs w:val="20"/>
+        </w:rPr>
+      </w:pPr>
+      <w:r>
+        <w:rPr>
+          <w:rFonts w:ascii="Ebrima" w:hAnsi="Ebrima"/>
+          <w:sz w:val="20"/>
+          <w:szCs w:val="20"/>
+        </w:rPr>
+        <w:t>In order to address these concerns</w:t>
+      </w:r>
+      <w:r>
+        <w:rPr>
+          <w:rFonts w:ascii="Ebrima" w:hAnsi="Ebrima"/>
+          <w:sz w:val="20"/>
+          <w:szCs w:val="20"/>
+        </w:rPr>
+        <w:t>, the system defines a separate API gateway for each kind of client</w:t>
+      </w:r>
+      <w:r>
+        <w:rPr>
+          <w:rFonts w:ascii="Ebrima" w:hAnsi="Ebrima"/>
+          <w:sz w:val="20"/>
+          <w:szCs w:val="20"/>
+        </w:rPr>
+        <w:t>, in other words</w:t>
+      </w:r>
+      <w:r>
+        <w:rPr>
+          <w:rFonts w:ascii="Ebrima" w:hAnsi="Ebrima"/>
+          <w:sz w:val="20"/>
+          <w:szCs w:val="20"/>
+        </w:rPr>
+        <w:t>,</w:t>
+      </w:r>
+      <w:bookmarkStart w:id="6" w:name="_GoBack"/>
       <w:bookmarkEnd w:id="6"/>
-    </w:p>
-    <w:p>
-      <w:pPr>
-        <w:spacing w:before="100" w:beforeAutospacing="1" w:after="100" w:afterAutospacing="1" w:line="264" w:lineRule="auto"/>
-        <w:jc w:val="both"/>
-        <w:rPr>
-          <w:rFonts w:ascii="Ebrima" w:hAnsi="Ebrima"/>
-          <w:sz w:val="20"/>
-          <w:szCs w:val="20"/>
-        </w:rPr>
-      </w:pPr>
+      <w:r>
+        <w:rPr>
+          <w:rFonts w:ascii="Ebrima" w:hAnsi="Ebrima"/>
+          <w:sz w:val="20"/>
+          <w:szCs w:val="20"/>
+        </w:rPr>
+        <w:t xml:space="preserve"> a separate backend for each frontend</w:t>
+      </w:r>
+      <w:r>
+        <w:rPr>
+          <w:rFonts w:ascii="Ebrima" w:hAnsi="Ebrima"/>
+          <w:sz w:val="20"/>
+          <w:szCs w:val="20"/>
+        </w:rPr>
+        <w:t xml:space="preserve"> – laptops and mobile devices.</w:t>
+      </w:r>
+    </w:p>
+    <w:p>
+      <w:pPr>
+        <w:spacing w:before="100" w:beforeAutospacing="1" w:after="100" w:afterAutospacing="1" w:line="264" w:lineRule="auto"/>
+        <w:jc w:val="both"/>
+        <w:rPr>
+          <w:rFonts w:ascii="Ebrima" w:hAnsi="Ebrima"/>
+          <w:sz w:val="20"/>
+          <w:szCs w:val="20"/>
+        </w:rPr>
+      </w:pPr>
+    </w:p>
+    <w:p>
+      <w:pPr>
+        <w:spacing w:before="100" w:beforeAutospacing="1" w:after="100" w:afterAutospacing="1" w:line="264" w:lineRule="auto"/>
+        <w:jc w:val="both"/>
+        <w:rPr>
+          <w:rFonts w:ascii="Ebrima" w:hAnsi="Ebrima"/>
+          <w:sz w:val="20"/>
+          <w:szCs w:val="20"/>
+        </w:rPr>
+      </w:pPr>
+      <w:r>
+        <w:rPr>
+          <w:rFonts w:ascii="Ebrima" w:hAnsi="Ebrima"/>
+          <w:sz w:val="20"/>
+          <w:szCs w:val="20"/>
+        </w:rPr>
+        <w:t>Technology Stack</w:t>
+      </w:r>
+    </w:p>
+    <w:p>
+      <w:pPr>
+        <w:spacing w:before="100" w:beforeAutospacing="1" w:after="100" w:afterAutospacing="1" w:line="264" w:lineRule="auto"/>
+        <w:jc w:val="both"/>
+        <w:rPr>
+          <w:rFonts w:ascii="Ebrima" w:hAnsi="Ebrima"/>
+          <w:sz w:val="20"/>
+          <w:szCs w:val="20"/>
+        </w:rPr>
+      </w:pPr>
+    </w:p>
+    <w:p>
+      <w:pPr>
+        <w:spacing w:before="100" w:beforeAutospacing="1" w:after="100" w:afterAutospacing="1" w:line="264" w:lineRule="auto"/>
+        <w:jc w:val="both"/>
+        <w:rPr>
+          <w:rFonts w:ascii="Ebrima" w:hAnsi="Ebrima"/>
+          <w:sz w:val="20"/>
+          <w:szCs w:val="20"/>
+        </w:rPr>
+      </w:pPr>
+    </w:p>
+    <w:p>
+      <w:pPr>
+        <w:spacing w:before="100" w:beforeAutospacing="1" w:after="100" w:afterAutospacing="1" w:line="264" w:lineRule="auto"/>
+        <w:jc w:val="both"/>
+        <w:rPr>
+          <w:rFonts w:ascii="Ebrima" w:hAnsi="Ebrima"/>
+          <w:sz w:val="20"/>
+          <w:szCs w:val="20"/>
+        </w:rPr>
+      </w:pPr>
+    </w:p>
+    <w:p>
+      <w:pPr>
+        <w:spacing w:before="100" w:beforeAutospacing="1" w:after="100" w:afterAutospacing="1" w:line="264" w:lineRule="auto"/>
+        <w:jc w:val="both"/>
+        <w:rPr>
+          <w:rFonts w:ascii="Ebrima" w:hAnsi="Ebrima"/>
+          <w:sz w:val="20"/>
+          <w:szCs w:val="20"/>
+        </w:rPr>
+      </w:pPr>
+      <w:r>
+        <w:rPr>
+          <w:rFonts w:ascii="Ebrima" w:hAnsi="Ebrima"/>
+          <w:sz w:val="20"/>
+          <w:szCs w:val="20"/>
+        </w:rPr>
+        <w:t>Identity Service</w:t>
+      </w:r>
     </w:p>
     <w:p>
       <w:pPr>
@@ -6753,55 +8594,55 @@
           <w:sz w:val="20"/>
           <w:szCs w:val="20"/>
         </w:rPr>
+        <w:t>Store Front Desk Operator:</w:t>
+      </w:r>
+    </w:p>
+    <w:p>
+      <w:pPr>
+        <w:pStyle w:val="ListParagraph"/>
+        <w:numPr>
+          <w:ilvl w:val="1"/>
+          <w:numId w:val="2"/>
+        </w:numPr>
+        <w:spacing w:before="100" w:beforeAutospacing="1" w:after="100" w:afterAutospacing="1" w:line="264" w:lineRule="auto"/>
+        <w:jc w:val="both"/>
+        <w:rPr>
+          <w:rFonts w:ascii="Ebrima" w:hAnsi="Ebrima"/>
+          <w:sz w:val="20"/>
+          <w:szCs w:val="20"/>
+        </w:rPr>
+      </w:pPr>
+      <w:r>
+        <w:rPr>
+          <w:rFonts w:ascii="Ebrima" w:hAnsi="Ebrima"/>
+          <w:sz w:val="20"/>
+          <w:szCs w:val="20"/>
+        </w:rPr>
+        <w:t>To view serviceability to a customer location from this store for home delivery</w:t>
+      </w:r>
+    </w:p>
+    <w:p>
+      <w:pPr>
+        <w:pStyle w:val="ListParagraph"/>
+        <w:numPr>
+          <w:ilvl w:val="1"/>
+          <w:numId w:val="2"/>
+        </w:numPr>
+        <w:spacing w:before="100" w:beforeAutospacing="1" w:after="100" w:afterAutospacing="1" w:line="264" w:lineRule="auto"/>
+        <w:jc w:val="both"/>
+        <w:rPr>
+          <w:rFonts w:ascii="Ebrima" w:hAnsi="Ebrima"/>
+          <w:sz w:val="20"/>
+          <w:szCs w:val="20"/>
+        </w:rPr>
+      </w:pPr>
+      <w:r>
+        <w:rPr>
+          <w:rFonts w:ascii="Ebrima" w:hAnsi="Ebrima"/>
+          <w:sz w:val="20"/>
+          <w:szCs w:val="20"/>
+        </w:rPr>
         <w:lastRenderedPageBreak/>
-        <w:t>Store Front Desk Operator:</w:t>
-      </w:r>
-    </w:p>
-    <w:p>
-      <w:pPr>
-        <w:pStyle w:val="ListParagraph"/>
-        <w:numPr>
-          <w:ilvl w:val="1"/>
-          <w:numId w:val="2"/>
-        </w:numPr>
-        <w:spacing w:before="100" w:beforeAutospacing="1" w:after="100" w:afterAutospacing="1" w:line="264" w:lineRule="auto"/>
-        <w:jc w:val="both"/>
-        <w:rPr>
-          <w:rFonts w:ascii="Ebrima" w:hAnsi="Ebrima"/>
-          <w:sz w:val="20"/>
-          <w:szCs w:val="20"/>
-        </w:rPr>
-      </w:pPr>
-      <w:r>
-        <w:rPr>
-          <w:rFonts w:ascii="Ebrima" w:hAnsi="Ebrima"/>
-          <w:sz w:val="20"/>
-          <w:szCs w:val="20"/>
-        </w:rPr>
-        <w:t>To view serviceability to a customer location from this store for home delivery</w:t>
-      </w:r>
-    </w:p>
-    <w:p>
-      <w:pPr>
-        <w:pStyle w:val="ListParagraph"/>
-        <w:numPr>
-          <w:ilvl w:val="1"/>
-          <w:numId w:val="2"/>
-        </w:numPr>
-        <w:spacing w:before="100" w:beforeAutospacing="1" w:after="100" w:afterAutospacing="1" w:line="264" w:lineRule="auto"/>
-        <w:jc w:val="both"/>
-        <w:rPr>
-          <w:rFonts w:ascii="Ebrima" w:hAnsi="Ebrima"/>
-          <w:sz w:val="20"/>
-          <w:szCs w:val="20"/>
-        </w:rPr>
-      </w:pPr>
-      <w:r>
-        <w:rPr>
-          <w:rFonts w:ascii="Ebrima" w:hAnsi="Ebrima"/>
-          <w:sz w:val="20"/>
-          <w:szCs w:val="20"/>
-        </w:rPr>
         <w:t>To locate a store able to serve a customer at a given location for dine-in, take away or home delivery</w:t>
       </w:r>
     </w:p>
@@ -7907,6 +9748,232 @@
     </w:lvl>
   </w:abstractNum>
   <w:abstractNum w:abstractNumId="1" w15:restartNumberingAfterBreak="0">
+    <w:nsid w:val="09E55252"/>
+    <w:multiLevelType w:val="hybridMultilevel"/>
+    <w:tmpl w:val="9A88BAA6"/>
+    <w:lvl w:ilvl="0" w:tplc="04090001">
+      <w:start w:val="1"/>
+      <w:numFmt w:val="bullet"/>
+      <w:lvlText w:val=""/>
+      <w:lvlJc w:val="left"/>
+      <w:pPr>
+        <w:ind w:left="720" w:hanging="360"/>
+      </w:pPr>
+      <w:rPr>
+        <w:rFonts w:ascii="Symbol" w:hAnsi="Symbol" w:hint="default"/>
+      </w:rPr>
+    </w:lvl>
+    <w:lvl w:ilvl="1" w:tplc="04090003" w:tentative="1">
+      <w:start w:val="1"/>
+      <w:numFmt w:val="bullet"/>
+      <w:lvlText w:val="o"/>
+      <w:lvlJc w:val="left"/>
+      <w:pPr>
+        <w:ind w:left="1440" w:hanging="360"/>
+      </w:pPr>
+      <w:rPr>
+        <w:rFonts w:ascii="Courier New" w:hAnsi="Courier New" w:cs="Courier New" w:hint="default"/>
+      </w:rPr>
+    </w:lvl>
+    <w:lvl w:ilvl="2" w:tplc="04090005" w:tentative="1">
+      <w:start w:val="1"/>
+      <w:numFmt w:val="bullet"/>
+      <w:lvlText w:val=""/>
+      <w:lvlJc w:val="left"/>
+      <w:pPr>
+        <w:ind w:left="2160" w:hanging="360"/>
+      </w:pPr>
+      <w:rPr>
+        <w:rFonts w:ascii="Wingdings" w:hAnsi="Wingdings" w:hint="default"/>
+      </w:rPr>
+    </w:lvl>
+    <w:lvl w:ilvl="3" w:tplc="04090001" w:tentative="1">
+      <w:start w:val="1"/>
+      <w:numFmt w:val="bullet"/>
+      <w:lvlText w:val=""/>
+      <w:lvlJc w:val="left"/>
+      <w:pPr>
+        <w:ind w:left="2880" w:hanging="360"/>
+      </w:pPr>
+      <w:rPr>
+        <w:rFonts w:ascii="Symbol" w:hAnsi="Symbol" w:hint="default"/>
+      </w:rPr>
+    </w:lvl>
+    <w:lvl w:ilvl="4" w:tplc="04090003" w:tentative="1">
+      <w:start w:val="1"/>
+      <w:numFmt w:val="bullet"/>
+      <w:lvlText w:val="o"/>
+      <w:lvlJc w:val="left"/>
+      <w:pPr>
+        <w:ind w:left="3600" w:hanging="360"/>
+      </w:pPr>
+      <w:rPr>
+        <w:rFonts w:ascii="Courier New" w:hAnsi="Courier New" w:cs="Courier New" w:hint="default"/>
+      </w:rPr>
+    </w:lvl>
+    <w:lvl w:ilvl="5" w:tplc="04090005" w:tentative="1">
+      <w:start w:val="1"/>
+      <w:numFmt w:val="bullet"/>
+      <w:lvlText w:val=""/>
+      <w:lvlJc w:val="left"/>
+      <w:pPr>
+        <w:ind w:left="4320" w:hanging="360"/>
+      </w:pPr>
+      <w:rPr>
+        <w:rFonts w:ascii="Wingdings" w:hAnsi="Wingdings" w:hint="default"/>
+      </w:rPr>
+    </w:lvl>
+    <w:lvl w:ilvl="6" w:tplc="04090001" w:tentative="1">
+      <w:start w:val="1"/>
+      <w:numFmt w:val="bullet"/>
+      <w:lvlText w:val=""/>
+      <w:lvlJc w:val="left"/>
+      <w:pPr>
+        <w:ind w:left="5040" w:hanging="360"/>
+      </w:pPr>
+      <w:rPr>
+        <w:rFonts w:ascii="Symbol" w:hAnsi="Symbol" w:hint="default"/>
+      </w:rPr>
+    </w:lvl>
+    <w:lvl w:ilvl="7" w:tplc="04090003" w:tentative="1">
+      <w:start w:val="1"/>
+      <w:numFmt w:val="bullet"/>
+      <w:lvlText w:val="o"/>
+      <w:lvlJc w:val="left"/>
+      <w:pPr>
+        <w:ind w:left="5760" w:hanging="360"/>
+      </w:pPr>
+      <w:rPr>
+        <w:rFonts w:ascii="Courier New" w:hAnsi="Courier New" w:cs="Courier New" w:hint="default"/>
+      </w:rPr>
+    </w:lvl>
+    <w:lvl w:ilvl="8" w:tplc="04090005" w:tentative="1">
+      <w:start w:val="1"/>
+      <w:numFmt w:val="bullet"/>
+      <w:lvlText w:val=""/>
+      <w:lvlJc w:val="left"/>
+      <w:pPr>
+        <w:ind w:left="6480" w:hanging="360"/>
+      </w:pPr>
+      <w:rPr>
+        <w:rFonts w:ascii="Wingdings" w:hAnsi="Wingdings" w:hint="default"/>
+      </w:rPr>
+    </w:lvl>
+  </w:abstractNum>
+  <w:abstractNum w:abstractNumId="2" w15:restartNumberingAfterBreak="0">
+    <w:nsid w:val="1129771B"/>
+    <w:multiLevelType w:val="hybridMultilevel"/>
+    <w:tmpl w:val="540CC400"/>
+    <w:lvl w:ilvl="0" w:tplc="04090001">
+      <w:start w:val="1"/>
+      <w:numFmt w:val="bullet"/>
+      <w:lvlText w:val=""/>
+      <w:lvlJc w:val="left"/>
+      <w:pPr>
+        <w:ind w:left="720" w:hanging="360"/>
+      </w:pPr>
+      <w:rPr>
+        <w:rFonts w:ascii="Symbol" w:hAnsi="Symbol" w:hint="default"/>
+      </w:rPr>
+    </w:lvl>
+    <w:lvl w:ilvl="1" w:tplc="04090003" w:tentative="1">
+      <w:start w:val="1"/>
+      <w:numFmt w:val="bullet"/>
+      <w:lvlText w:val="o"/>
+      <w:lvlJc w:val="left"/>
+      <w:pPr>
+        <w:ind w:left="1440" w:hanging="360"/>
+      </w:pPr>
+      <w:rPr>
+        <w:rFonts w:ascii="Courier New" w:hAnsi="Courier New" w:cs="Courier New" w:hint="default"/>
+      </w:rPr>
+    </w:lvl>
+    <w:lvl w:ilvl="2" w:tplc="04090005" w:tentative="1">
+      <w:start w:val="1"/>
+      <w:numFmt w:val="bullet"/>
+      <w:lvlText w:val=""/>
+      <w:lvlJc w:val="left"/>
+      <w:pPr>
+        <w:ind w:left="2160" w:hanging="360"/>
+      </w:pPr>
+      <w:rPr>
+        <w:rFonts w:ascii="Wingdings" w:hAnsi="Wingdings" w:hint="default"/>
+      </w:rPr>
+    </w:lvl>
+    <w:lvl w:ilvl="3" w:tplc="04090001" w:tentative="1">
+      <w:start w:val="1"/>
+      <w:numFmt w:val="bullet"/>
+      <w:lvlText w:val=""/>
+      <w:lvlJc w:val="left"/>
+      <w:pPr>
+        <w:ind w:left="2880" w:hanging="360"/>
+      </w:pPr>
+      <w:rPr>
+        <w:rFonts w:ascii="Symbol" w:hAnsi="Symbol" w:hint="default"/>
+      </w:rPr>
+    </w:lvl>
+    <w:lvl w:ilvl="4" w:tplc="04090003" w:tentative="1">
+      <w:start w:val="1"/>
+      <w:numFmt w:val="bullet"/>
+      <w:lvlText w:val="o"/>
+      <w:lvlJc w:val="left"/>
+      <w:pPr>
+        <w:ind w:left="3600" w:hanging="360"/>
+      </w:pPr>
+      <w:rPr>
+        <w:rFonts w:ascii="Courier New" w:hAnsi="Courier New" w:cs="Courier New" w:hint="default"/>
+      </w:rPr>
+    </w:lvl>
+    <w:lvl w:ilvl="5" w:tplc="04090005" w:tentative="1">
+      <w:start w:val="1"/>
+      <w:numFmt w:val="bullet"/>
+      <w:lvlText w:val=""/>
+      <w:lvlJc w:val="left"/>
+      <w:pPr>
+        <w:ind w:left="4320" w:hanging="360"/>
+      </w:pPr>
+      <w:rPr>
+        <w:rFonts w:ascii="Wingdings" w:hAnsi="Wingdings" w:hint="default"/>
+      </w:rPr>
+    </w:lvl>
+    <w:lvl w:ilvl="6" w:tplc="04090001" w:tentative="1">
+      <w:start w:val="1"/>
+      <w:numFmt w:val="bullet"/>
+      <w:lvlText w:val=""/>
+      <w:lvlJc w:val="left"/>
+      <w:pPr>
+        <w:ind w:left="5040" w:hanging="360"/>
+      </w:pPr>
+      <w:rPr>
+        <w:rFonts w:ascii="Symbol" w:hAnsi="Symbol" w:hint="default"/>
+      </w:rPr>
+    </w:lvl>
+    <w:lvl w:ilvl="7" w:tplc="04090003" w:tentative="1">
+      <w:start w:val="1"/>
+      <w:numFmt w:val="bullet"/>
+      <w:lvlText w:val="o"/>
+      <w:lvlJc w:val="left"/>
+      <w:pPr>
+        <w:ind w:left="5760" w:hanging="360"/>
+      </w:pPr>
+      <w:rPr>
+        <w:rFonts w:ascii="Courier New" w:hAnsi="Courier New" w:cs="Courier New" w:hint="default"/>
+      </w:rPr>
+    </w:lvl>
+    <w:lvl w:ilvl="8" w:tplc="04090005" w:tentative="1">
+      <w:start w:val="1"/>
+      <w:numFmt w:val="bullet"/>
+      <w:lvlText w:val=""/>
+      <w:lvlJc w:val="left"/>
+      <w:pPr>
+        <w:ind w:left="6480" w:hanging="360"/>
+      </w:pPr>
+      <w:rPr>
+        <w:rFonts w:ascii="Wingdings" w:hAnsi="Wingdings" w:hint="default"/>
+      </w:rPr>
+    </w:lvl>
+  </w:abstractNum>
+  <w:abstractNum w:abstractNumId="3" w15:restartNumberingAfterBreak="0">
     <w:nsid w:val="1A6F41F2"/>
     <w:multiLevelType w:val="hybridMultilevel"/>
     <w:tmpl w:val="4F8AEE52"/>
@@ -8019,7 +10086,7 @@
       </w:rPr>
     </w:lvl>
   </w:abstractNum>
-  <w:abstractNum w:abstractNumId="2" w15:restartNumberingAfterBreak="0">
+  <w:abstractNum w:abstractNumId="4" w15:restartNumberingAfterBreak="0">
     <w:nsid w:val="2EEF34E7"/>
     <w:multiLevelType w:val="hybridMultilevel"/>
     <w:tmpl w:val="9808FAFC"/>
@@ -8108,7 +10175,7 @@
       </w:pPr>
     </w:lvl>
   </w:abstractNum>
-  <w:abstractNum w:abstractNumId="3" w15:restartNumberingAfterBreak="0">
+  <w:abstractNum w:abstractNumId="5" w15:restartNumberingAfterBreak="0">
     <w:nsid w:val="5860146D"/>
     <w:multiLevelType w:val="hybridMultilevel"/>
     <w:tmpl w:val="974268B8"/>
@@ -8221,7 +10288,7 @@
       </w:rPr>
     </w:lvl>
   </w:abstractNum>
-  <w:abstractNum w:abstractNumId="4" w15:restartNumberingAfterBreak="0">
+  <w:abstractNum w:abstractNumId="6" w15:restartNumberingAfterBreak="0">
     <w:nsid w:val="62B15BBC"/>
     <w:multiLevelType w:val="hybridMultilevel"/>
     <w:tmpl w:val="09C05C54"/>
@@ -8334,20 +10401,142 @@
       </w:rPr>
     </w:lvl>
   </w:abstractNum>
+  <w:abstractNum w:abstractNumId="7" w15:restartNumberingAfterBreak="0">
+    <w:nsid w:val="6DDB4826"/>
+    <w:multiLevelType w:val="hybridMultilevel"/>
+    <w:tmpl w:val="38C4FEFC"/>
+    <w:lvl w:ilvl="0" w:tplc="04090001">
+      <w:start w:val="1"/>
+      <w:numFmt w:val="bullet"/>
+      <w:lvlText w:val=""/>
+      <w:lvlJc w:val="left"/>
+      <w:pPr>
+        <w:ind w:left="720" w:hanging="360"/>
+      </w:pPr>
+      <w:rPr>
+        <w:rFonts w:ascii="Symbol" w:hAnsi="Symbol" w:hint="default"/>
+      </w:rPr>
+    </w:lvl>
+    <w:lvl w:ilvl="1" w:tplc="04090003" w:tentative="1">
+      <w:start w:val="1"/>
+      <w:numFmt w:val="bullet"/>
+      <w:lvlText w:val="o"/>
+      <w:lvlJc w:val="left"/>
+      <w:pPr>
+        <w:ind w:left="1440" w:hanging="360"/>
+      </w:pPr>
+      <w:rPr>
+        <w:rFonts w:ascii="Courier New" w:hAnsi="Courier New" w:cs="Courier New" w:hint="default"/>
+      </w:rPr>
+    </w:lvl>
+    <w:lvl w:ilvl="2" w:tplc="04090005" w:tentative="1">
+      <w:start w:val="1"/>
+      <w:numFmt w:val="bullet"/>
+      <w:lvlText w:val=""/>
+      <w:lvlJc w:val="left"/>
+      <w:pPr>
+        <w:ind w:left="2160" w:hanging="360"/>
+      </w:pPr>
+      <w:rPr>
+        <w:rFonts w:ascii="Wingdings" w:hAnsi="Wingdings" w:hint="default"/>
+      </w:rPr>
+    </w:lvl>
+    <w:lvl w:ilvl="3" w:tplc="04090001" w:tentative="1">
+      <w:start w:val="1"/>
+      <w:numFmt w:val="bullet"/>
+      <w:lvlText w:val=""/>
+      <w:lvlJc w:val="left"/>
+      <w:pPr>
+        <w:ind w:left="2880" w:hanging="360"/>
+      </w:pPr>
+      <w:rPr>
+        <w:rFonts w:ascii="Symbol" w:hAnsi="Symbol" w:hint="default"/>
+      </w:rPr>
+    </w:lvl>
+    <w:lvl w:ilvl="4" w:tplc="04090003" w:tentative="1">
+      <w:start w:val="1"/>
+      <w:numFmt w:val="bullet"/>
+      <w:lvlText w:val="o"/>
+      <w:lvlJc w:val="left"/>
+      <w:pPr>
+        <w:ind w:left="3600" w:hanging="360"/>
+      </w:pPr>
+      <w:rPr>
+        <w:rFonts w:ascii="Courier New" w:hAnsi="Courier New" w:cs="Courier New" w:hint="default"/>
+      </w:rPr>
+    </w:lvl>
+    <w:lvl w:ilvl="5" w:tplc="04090005" w:tentative="1">
+      <w:start w:val="1"/>
+      <w:numFmt w:val="bullet"/>
+      <w:lvlText w:val=""/>
+      <w:lvlJc w:val="left"/>
+      <w:pPr>
+        <w:ind w:left="4320" w:hanging="360"/>
+      </w:pPr>
+      <w:rPr>
+        <w:rFonts w:ascii="Wingdings" w:hAnsi="Wingdings" w:hint="default"/>
+      </w:rPr>
+    </w:lvl>
+    <w:lvl w:ilvl="6" w:tplc="04090001" w:tentative="1">
+      <w:start w:val="1"/>
+      <w:numFmt w:val="bullet"/>
+      <w:lvlText w:val=""/>
+      <w:lvlJc w:val="left"/>
+      <w:pPr>
+        <w:ind w:left="5040" w:hanging="360"/>
+      </w:pPr>
+      <w:rPr>
+        <w:rFonts w:ascii="Symbol" w:hAnsi="Symbol" w:hint="default"/>
+      </w:rPr>
+    </w:lvl>
+    <w:lvl w:ilvl="7" w:tplc="04090003" w:tentative="1">
+      <w:start w:val="1"/>
+      <w:numFmt w:val="bullet"/>
+      <w:lvlText w:val="o"/>
+      <w:lvlJc w:val="left"/>
+      <w:pPr>
+        <w:ind w:left="5760" w:hanging="360"/>
+      </w:pPr>
+      <w:rPr>
+        <w:rFonts w:ascii="Courier New" w:hAnsi="Courier New" w:cs="Courier New" w:hint="default"/>
+      </w:rPr>
+    </w:lvl>
+    <w:lvl w:ilvl="8" w:tplc="04090005" w:tentative="1">
+      <w:start w:val="1"/>
+      <w:numFmt w:val="bullet"/>
+      <w:lvlText w:val=""/>
+      <w:lvlJc w:val="left"/>
+      <w:pPr>
+        <w:ind w:left="6480" w:hanging="360"/>
+      </w:pPr>
+      <w:rPr>
+        <w:rFonts w:ascii="Wingdings" w:hAnsi="Wingdings" w:hint="default"/>
+      </w:rPr>
+    </w:lvl>
+  </w:abstractNum>
   <w:num w:numId="1">
     <w:abstractNumId w:val="0"/>
   </w:num>
   <w:num w:numId="2">
+    <w:abstractNumId w:val="5"/>
+  </w:num>
+  <w:num w:numId="3">
+    <w:abstractNumId w:val="6"/>
+  </w:num>
+  <w:num w:numId="4">
     <w:abstractNumId w:val="3"/>
   </w:num>
-  <w:num w:numId="3">
+  <w:num w:numId="5">
     <w:abstractNumId w:val="4"/>
   </w:num>
-  <w:num w:numId="4">
+  <w:num w:numId="6">
+    <w:abstractNumId w:val="2"/>
+  </w:num>
+  <w:num w:numId="7">
+    <w:abstractNumId w:val="7"/>
+  </w:num>
+  <w:num w:numId="8">
     <w:abstractNumId w:val="1"/>
-  </w:num>
-  <w:num w:numId="5">
-    <w:abstractNumId w:val="2"/>
   </w:num>
 </w:numbering>
 </file>
@@ -9409,18 +11598,18 @@
 </file>
 
 <file path=customXml/item2.xml><?xml version="1.0" encoding="utf-8"?>
-<p:properties xmlns:p="http://schemas.microsoft.com/office/2006/metadata/properties" xmlns:xsi="http://www.w3.org/2001/XMLSchema-instance" xmlns:pc="http://schemas.microsoft.com/office/infopath/2007/PartnerControls">
-  <documentManagement/>
-</p:properties>
-</file>
-
-<file path=customXml/item3.xml><?xml version="1.0" encoding="utf-8"?>
 <?mso-contentType ?>
 <FormTemplates xmlns="http://schemas.microsoft.com/sharepoint/v3/contenttype/forms">
   <Display>DocumentLibraryForm</Display>
   <Edit>DocumentLibraryForm</Edit>
   <New>DocumentLibraryForm</New>
 </FormTemplates>
+</file>
+
+<file path=customXml/item3.xml><?xml version="1.0" encoding="utf-8"?>
+<p:properties xmlns:p="http://schemas.microsoft.com/office/2006/metadata/properties" xmlns:xsi="http://www.w3.org/2001/XMLSchema-instance" xmlns:pc="http://schemas.microsoft.com/office/infopath/2007/PartnerControls">
+  <documentManagement/>
+</p:properties>
 </file>
 
 <file path=customXml/item4.xml><?xml version="1.0" encoding="utf-8"?>
@@ -9447,6 +11636,14 @@
 </file>
 
 <file path=customXml/itemProps2.xml><?xml version="1.0" encoding="utf-8"?>
+<ds:datastoreItem xmlns:ds="http://schemas.openxmlformats.org/officeDocument/2006/customXml" ds:itemID="{56D0ADCC-DEA0-4B66-BB57-1A07290E3290}">
+  <ds:schemaRefs>
+    <ds:schemaRef ds:uri="http://schemas.microsoft.com/sharepoint/v3/contenttype/forms"/>
+  </ds:schemaRefs>
+</ds:datastoreItem>
+</file>
+
+<file path=customXml/itemProps3.xml><?xml version="1.0" encoding="utf-8"?>
 <ds:datastoreItem xmlns:ds="http://schemas.openxmlformats.org/officeDocument/2006/customXml" ds:itemID="{CE2F7ECD-71FD-4055-BDB6-1F53074E4513}">
   <ds:schemaRefs>
     <ds:schemaRef ds:uri="http://schemas.microsoft.com/office/2006/metadata/properties"/>
@@ -9455,16 +11652,8 @@
 </ds:datastoreItem>
 </file>
 
-<file path=customXml/itemProps3.xml><?xml version="1.0" encoding="utf-8"?>
-<ds:datastoreItem xmlns:ds="http://schemas.openxmlformats.org/officeDocument/2006/customXml" ds:itemID="{56D0ADCC-DEA0-4B66-BB57-1A07290E3290}">
-  <ds:schemaRefs>
-    <ds:schemaRef ds:uri="http://schemas.microsoft.com/sharepoint/v3/contenttype/forms"/>
-  </ds:schemaRefs>
-</ds:datastoreItem>
-</file>
-
 <file path=customXml/itemProps4.xml><?xml version="1.0" encoding="utf-8"?>
-<ds:datastoreItem xmlns:ds="http://schemas.openxmlformats.org/officeDocument/2006/customXml" ds:itemID="{D11C4B22-160D-48EE-8912-4CB329921083}">
+<ds:datastoreItem xmlns:ds="http://schemas.openxmlformats.org/officeDocument/2006/customXml" ds:itemID="{B9C1574B-7944-4093-AD23-FBF2070DD169}">
   <ds:schemaRefs>
     <ds:schemaRef ds:uri="http://schemas.openxmlformats.org/officeDocument/2006/bibliography"/>
   </ds:schemaRefs>

</xml_diff>

<commit_message>
Architecture Diagram is completed!
</commit_message>
<xml_diff>
--- a/Architecture/Grill Fresh Online.docx
+++ b/Architecture/Grill Fresh Online.docx
@@ -193,7 +193,7 @@
           <w:r>
             <w:fldChar w:fldCharType="separate"/>
           </w:r>
-          <w:hyperlink w:anchor="_Toc56548986" w:history="1">
+          <w:hyperlink w:anchor="_Toc56625183" w:history="1">
             <w:r>
               <w:rPr>
                 <w:rStyle w:val="Hyperlink"/>
@@ -237,7 +237,7 @@
                 <w:noProof/>
                 <w:webHidden/>
               </w:rPr>
-              <w:instrText xml:space="preserve"> PAGEREF _Toc56548986 \h </w:instrText>
+              <w:instrText xml:space="preserve"> PAGEREF _Toc56625183 \h </w:instrText>
             </w:r>
             <w:r>
               <w:rPr>
@@ -281,7 +281,7 @@
               <w:lang w:val="en-IN" w:eastAsia="en-IN"/>
             </w:rPr>
           </w:pPr>
-          <w:hyperlink w:anchor="_Toc56548987" w:history="1">
+          <w:hyperlink w:anchor="_Toc56625184" w:history="1">
             <w:r>
               <w:rPr>
                 <w:rStyle w:val="Hyperlink"/>
@@ -325,7 +325,7 @@
                 <w:noProof/>
                 <w:webHidden/>
               </w:rPr>
-              <w:instrText xml:space="preserve"> PAGEREF _Toc56548987 \h </w:instrText>
+              <w:instrText xml:space="preserve"> PAGEREF _Toc56625184 \h </w:instrText>
             </w:r>
             <w:r>
               <w:rPr>
@@ -369,7 +369,7 @@
               <w:lang w:val="en-IN" w:eastAsia="en-IN"/>
             </w:rPr>
           </w:pPr>
-          <w:hyperlink w:anchor="_Toc56548988" w:history="1">
+          <w:hyperlink w:anchor="_Toc56625185" w:history="1">
             <w:r>
               <w:rPr>
                 <w:rStyle w:val="Hyperlink"/>
@@ -413,7 +413,7 @@
                 <w:noProof/>
                 <w:webHidden/>
               </w:rPr>
-              <w:instrText xml:space="preserve"> PAGEREF _Toc56548988 \h </w:instrText>
+              <w:instrText xml:space="preserve"> PAGEREF _Toc56625185 \h </w:instrText>
             </w:r>
             <w:r>
               <w:rPr>
@@ -457,7 +457,7 @@
               <w:lang w:val="en-IN" w:eastAsia="en-IN"/>
             </w:rPr>
           </w:pPr>
-          <w:hyperlink w:anchor="_Toc56548989" w:history="1">
+          <w:hyperlink w:anchor="_Toc56625186" w:history="1">
             <w:r>
               <w:rPr>
                 <w:rStyle w:val="Hyperlink"/>
@@ -501,7 +501,7 @@
                 <w:noProof/>
                 <w:webHidden/>
               </w:rPr>
-              <w:instrText xml:space="preserve"> PAGEREF _Toc56548989 \h </w:instrText>
+              <w:instrText xml:space="preserve"> PAGEREF _Toc56625186 \h </w:instrText>
             </w:r>
             <w:r>
               <w:rPr>
@@ -545,7 +545,7 @@
               <w:lang w:val="en-IN" w:eastAsia="en-IN"/>
             </w:rPr>
           </w:pPr>
-          <w:hyperlink w:anchor="_Toc56548990" w:history="1">
+          <w:hyperlink w:anchor="_Toc56625187" w:history="1">
             <w:r>
               <w:rPr>
                 <w:rStyle w:val="Hyperlink"/>
@@ -589,7 +589,7 @@
                 <w:noProof/>
                 <w:webHidden/>
               </w:rPr>
-              <w:instrText xml:space="preserve"> PAGEREF _Toc56548990 \h </w:instrText>
+              <w:instrText xml:space="preserve"> PAGEREF _Toc56625187 \h </w:instrText>
             </w:r>
             <w:r>
               <w:rPr>
@@ -633,7 +633,7 @@
               <w:lang w:val="en-IN" w:eastAsia="en-IN"/>
             </w:rPr>
           </w:pPr>
-          <w:hyperlink w:anchor="_Toc56548991" w:history="1">
+          <w:hyperlink w:anchor="_Toc56625188" w:history="1">
             <w:r>
               <w:rPr>
                 <w:rStyle w:val="Hyperlink"/>
@@ -677,7 +677,7 @@
                 <w:noProof/>
                 <w:webHidden/>
               </w:rPr>
-              <w:instrText xml:space="preserve"> PAGEREF _Toc56548991 \h </w:instrText>
+              <w:instrText xml:space="preserve"> PAGEREF _Toc56625188 \h </w:instrText>
             </w:r>
             <w:r>
               <w:rPr>
@@ -721,7 +721,7 @@
               <w:lang w:val="en-IN" w:eastAsia="en-IN"/>
             </w:rPr>
           </w:pPr>
-          <w:hyperlink w:anchor="_Toc56548992" w:history="1">
+          <w:hyperlink w:anchor="_Toc56625189" w:history="1">
             <w:r>
               <w:rPr>
                 <w:rStyle w:val="Hyperlink"/>
@@ -744,7 +744,7 @@
                 <w:rFonts w:ascii="Ebrima" w:hAnsi="Ebrima"/>
                 <w:noProof/>
               </w:rPr>
-              <w:t>Software Architecture</w:t>
+              <w:t>Principles</w:t>
             </w:r>
             <w:r>
               <w:rPr>
@@ -765,7 +765,189 @@
                 <w:noProof/>
                 <w:webHidden/>
               </w:rPr>
-              <w:instrText xml:space="preserve"> PAGEREF _Toc56548992 \h </w:instrText>
+              <w:instrText xml:space="preserve"> PAGEREF _Toc56625189 \h </w:instrText>
+            </w:r>
+            <w:r>
+              <w:rPr>
+                <w:noProof/>
+                <w:webHidden/>
+              </w:rPr>
+            </w:r>
+            <w:r>
+              <w:rPr>
+                <w:noProof/>
+                <w:webHidden/>
+              </w:rPr>
+              <w:fldChar w:fldCharType="separate"/>
+            </w:r>
+            <w:r>
+              <w:rPr>
+                <w:noProof/>
+                <w:webHidden/>
+              </w:rPr>
+              <w:t>6</w:t>
+            </w:r>
+            <w:r>
+              <w:rPr>
+                <w:noProof/>
+                <w:webHidden/>
+              </w:rPr>
+              <w:fldChar w:fldCharType="end"/>
+            </w:r>
+          </w:hyperlink>
+        </w:p>
+        <w:p>
+          <w:pPr>
+            <w:pStyle w:val="TOC2"/>
+            <w:tabs>
+              <w:tab w:val="left" w:pos="880"/>
+              <w:tab w:val="right" w:leader="dot" w:pos="10456"/>
+            </w:tabs>
+            <w:rPr>
+              <w:rFonts w:eastAsiaTheme="minorEastAsia"/>
+              <w:noProof/>
+              <w:lang w:val="en-IN" w:eastAsia="en-IN"/>
+            </w:rPr>
+          </w:pPr>
+          <w:hyperlink w:anchor="_Toc56625190" w:history="1">
+            <w:r>
+              <w:rPr>
+                <w:rStyle w:val="Hyperlink"/>
+                <w:noProof/>
+              </w:rPr>
+              <w:t>6.1</w:t>
+            </w:r>
+            <w:r>
+              <w:rPr>
+                <w:rFonts w:eastAsiaTheme="minorEastAsia"/>
+                <w:noProof/>
+                <w:lang w:val="en-IN" w:eastAsia="en-IN"/>
+              </w:rPr>
+              <w:tab/>
+            </w:r>
+            <w:r>
+              <w:rPr>
+                <w:rStyle w:val="Hyperlink"/>
+                <w:rFonts w:ascii="Ebrima" w:hAnsi="Ebrima"/>
+                <w:noProof/>
+              </w:rPr>
+              <w:t>Microservices</w:t>
+            </w:r>
+            <w:r>
+              <w:rPr>
+                <w:rStyle w:val="Hyperlink"/>
+                <w:noProof/>
+              </w:rPr>
+              <w:t xml:space="preserve"> Architecture</w:t>
+            </w:r>
+            <w:r>
+              <w:rPr>
+                <w:noProof/>
+                <w:webHidden/>
+              </w:rPr>
+              <w:tab/>
+            </w:r>
+            <w:r>
+              <w:rPr>
+                <w:noProof/>
+                <w:webHidden/>
+              </w:rPr>
+              <w:fldChar w:fldCharType="begin"/>
+            </w:r>
+            <w:r>
+              <w:rPr>
+                <w:noProof/>
+                <w:webHidden/>
+              </w:rPr>
+              <w:instrText xml:space="preserve"> PAGEREF _Toc56625190 \h </w:instrText>
+            </w:r>
+            <w:r>
+              <w:rPr>
+                <w:noProof/>
+                <w:webHidden/>
+              </w:rPr>
+            </w:r>
+            <w:r>
+              <w:rPr>
+                <w:noProof/>
+                <w:webHidden/>
+              </w:rPr>
+              <w:fldChar w:fldCharType="separate"/>
+            </w:r>
+            <w:r>
+              <w:rPr>
+                <w:noProof/>
+                <w:webHidden/>
+              </w:rPr>
+              <w:t>6</w:t>
+            </w:r>
+            <w:r>
+              <w:rPr>
+                <w:noProof/>
+                <w:webHidden/>
+              </w:rPr>
+              <w:fldChar w:fldCharType="end"/>
+            </w:r>
+          </w:hyperlink>
+        </w:p>
+        <w:p>
+          <w:pPr>
+            <w:pStyle w:val="TOC2"/>
+            <w:tabs>
+              <w:tab w:val="left" w:pos="880"/>
+              <w:tab w:val="right" w:leader="dot" w:pos="10456"/>
+            </w:tabs>
+            <w:rPr>
+              <w:rFonts w:eastAsiaTheme="minorEastAsia"/>
+              <w:noProof/>
+              <w:lang w:val="en-IN" w:eastAsia="en-IN"/>
+            </w:rPr>
+          </w:pPr>
+          <w:hyperlink w:anchor="_Toc56625191" w:history="1">
+            <w:r>
+              <w:rPr>
+                <w:rStyle w:val="Hyperlink"/>
+                <w:rFonts w:ascii="Ebrima" w:hAnsi="Ebrima"/>
+                <w:noProof/>
+              </w:rPr>
+              <w:t>6.2</w:t>
+            </w:r>
+            <w:r>
+              <w:rPr>
+                <w:rFonts w:eastAsiaTheme="minorEastAsia"/>
+                <w:noProof/>
+                <w:lang w:val="en-IN" w:eastAsia="en-IN"/>
+              </w:rPr>
+              <w:tab/>
+            </w:r>
+            <w:r>
+              <w:rPr>
+                <w:rStyle w:val="Hyperlink"/>
+                <w:rFonts w:ascii="Ebrima" w:hAnsi="Ebrima"/>
+                <w:noProof/>
+              </w:rPr>
+              <w:t>API Gateway / BFFs</w:t>
+            </w:r>
+            <w:r>
+              <w:rPr>
+                <w:noProof/>
+                <w:webHidden/>
+              </w:rPr>
+              <w:tab/>
+            </w:r>
+            <w:r>
+              <w:rPr>
+                <w:noProof/>
+                <w:webHidden/>
+              </w:rPr>
+              <w:fldChar w:fldCharType="begin"/>
+            </w:r>
+            <w:r>
+              <w:rPr>
+                <w:noProof/>
+                <w:webHidden/>
+              </w:rPr>
+              <w:instrText xml:space="preserve"> PAGEREF _Toc56625191 \h </w:instrText>
             </w:r>
             <w:r>
               <w:rPr>
@@ -838,7 +1020,7 @@
           <w:rFonts w:ascii="Ebrima" w:hAnsi="Ebrima"/>
         </w:rPr>
       </w:pPr>
-      <w:bookmarkStart w:id="0" w:name="_Toc56548986"/>
+      <w:bookmarkStart w:id="0" w:name="_Toc56625183"/>
       <w:r>
         <w:rPr>
           <w:rFonts w:ascii="Ebrima" w:hAnsi="Ebrima"/>
@@ -930,7 +1112,7 @@
           <w:rFonts w:ascii="Ebrima" w:hAnsi="Ebrima"/>
         </w:rPr>
       </w:pPr>
-      <w:bookmarkStart w:id="1" w:name="_Toc56548987"/>
+      <w:bookmarkStart w:id="1" w:name="_Toc56625184"/>
       <w:r>
         <w:rPr>
           <w:rFonts w:ascii="Ebrima" w:hAnsi="Ebrima"/>
@@ -1853,7 +2035,7 @@
           <w:rFonts w:ascii="Ebrima" w:hAnsi="Ebrima"/>
         </w:rPr>
       </w:pPr>
-      <w:bookmarkStart w:id="2" w:name="_Toc56548988"/>
+      <w:bookmarkStart w:id="2" w:name="_Toc56625185"/>
       <w:r>
         <w:rPr>
           <w:rFonts w:ascii="Ebrima" w:hAnsi="Ebrima"/>
@@ -2223,7 +2405,7 @@
           <w:rFonts w:ascii="Ebrima" w:hAnsi="Ebrima"/>
         </w:rPr>
       </w:pPr>
-      <w:bookmarkStart w:id="3" w:name="_Toc56548989"/>
+      <w:bookmarkStart w:id="3" w:name="_Toc56625186"/>
       <w:r>
         <w:rPr>
           <w:rFonts w:ascii="Ebrima" w:hAnsi="Ebrima"/>
@@ -2249,7 +2431,15 @@
           <w:sz w:val="20"/>
           <w:szCs w:val="20"/>
         </w:rPr>
-        <w:t xml:space="preserve">Different </w:t>
+        <w:t>Various major</w:t>
+      </w:r>
+      <w:r>
+        <w:rPr>
+          <w:rFonts w:ascii="Ebrima" w:hAnsi="Ebrima"/>
+          <w:sz w:val="20"/>
+          <w:szCs w:val="20"/>
+        </w:rPr>
+        <w:t xml:space="preserve"> </w:t>
       </w:r>
       <w:r>
         <w:rPr>
@@ -2830,7 +3020,63 @@
           <w:sz w:val="20"/>
           <w:szCs w:val="20"/>
         </w:rPr>
-        <w:t>View profile and preferences of a customer</w:t>
+        <w:t xml:space="preserve">Browse through catalog </w:t>
+      </w:r>
+      <w:r>
+        <w:rPr>
+          <w:rFonts w:ascii="Ebrima" w:hAnsi="Ebrima"/>
+          <w:sz w:val="20"/>
+          <w:szCs w:val="20"/>
+        </w:rPr>
+        <w:t>and p</w:t>
+      </w:r>
+      <w:r>
+        <w:rPr>
+          <w:rFonts w:ascii="Ebrima" w:hAnsi="Ebrima"/>
+          <w:sz w:val="20"/>
+          <w:szCs w:val="20"/>
+        </w:rPr>
+        <w:t xml:space="preserve">lace orders </w:t>
+      </w:r>
+      <w:r>
+        <w:rPr>
+          <w:rFonts w:ascii="Ebrima" w:hAnsi="Ebrima"/>
+          <w:sz w:val="20"/>
+          <w:szCs w:val="20"/>
+        </w:rPr>
+        <w:t>on behalf of a customer</w:t>
+      </w:r>
+      <w:r>
+        <w:rPr>
+          <w:rFonts w:ascii="Ebrima" w:hAnsi="Ebrima"/>
+          <w:sz w:val="20"/>
+          <w:szCs w:val="20"/>
+        </w:rPr>
+        <w:t xml:space="preserve"> – </w:t>
+      </w:r>
+      <w:r>
+        <w:rPr>
+          <w:rFonts w:ascii="Ebrima" w:hAnsi="Ebrima"/>
+          <w:sz w:val="20"/>
+          <w:szCs w:val="20"/>
+        </w:rPr>
+        <w:t>for</w:t>
+      </w:r>
+      <w:r>
+        <w:rPr>
+          <w:rFonts w:ascii="Ebrima" w:hAnsi="Ebrima"/>
+          <w:sz w:val="20"/>
+          <w:szCs w:val="20"/>
+        </w:rPr>
+        <w:t xml:space="preserve"> </w:t>
+      </w:r>
+      <w:r>
+        <w:rPr>
+          <w:rFonts w:ascii="Ebrima" w:hAnsi="Ebrima"/>
+          <w:sz w:val="20"/>
+          <w:szCs w:val="20"/>
+        </w:rPr>
+        <w:t>dine-in, take away and home delivery</w:t>
       </w:r>
     </w:p>
     <w:p>
@@ -2855,39 +3101,23 @@
           <w:sz w:val="20"/>
           <w:szCs w:val="20"/>
         </w:rPr>
-        <w:t>B</w:t>
-      </w:r>
-      <w:r>
-        <w:rPr>
-          <w:rFonts w:ascii="Ebrima" w:hAnsi="Ebrima"/>
-          <w:sz w:val="20"/>
-          <w:szCs w:val="20"/>
-        </w:rPr>
-        <w:t xml:space="preserve">rowse through catalog of available </w:t>
-      </w:r>
-      <w:r>
-        <w:rPr>
-          <w:rFonts w:ascii="Ebrima" w:hAnsi="Ebrima"/>
-          <w:sz w:val="20"/>
-          <w:szCs w:val="20"/>
-        </w:rPr>
-        <w:t>items</w:t>
-      </w:r>
-      <w:r>
-        <w:rPr>
-          <w:rFonts w:ascii="Ebrima" w:hAnsi="Ebrima"/>
-          <w:sz w:val="20"/>
-          <w:szCs w:val="20"/>
-        </w:rPr>
-        <w:t xml:space="preserve"> – </w:t>
-      </w:r>
-      <w:r>
-        <w:rPr>
-          <w:rFonts w:ascii="Ebrima" w:hAnsi="Ebrima"/>
-          <w:sz w:val="20"/>
-          <w:szCs w:val="20"/>
-        </w:rPr>
-        <w:t>pizzas, toppings, sides, desserts, beverages</w:t>
+        <w:t xml:space="preserve">Approve </w:t>
+      </w:r>
+      <w:r>
+        <w:rPr>
+          <w:rFonts w:ascii="Ebrima" w:hAnsi="Ebrima"/>
+          <w:sz w:val="20"/>
+          <w:szCs w:val="20"/>
+        </w:rPr>
+        <w:t xml:space="preserve">and move </w:t>
+      </w:r>
+      <w:r>
+        <w:rPr>
+          <w:rFonts w:ascii="Ebrima" w:hAnsi="Ebrima"/>
+          <w:sz w:val="20"/>
+          <w:szCs w:val="20"/>
+        </w:rPr>
+        <w:t>orders into queue for Kitchen Manager</w:t>
       </w:r>
     </w:p>
     <w:p>
@@ -2912,15 +3142,64 @@
           <w:sz w:val="20"/>
           <w:szCs w:val="20"/>
         </w:rPr>
-        <w:t>P</w:t>
-      </w:r>
-      <w:r>
-        <w:rPr>
-          <w:rFonts w:ascii="Ebrima" w:hAnsi="Ebrima"/>
-          <w:sz w:val="20"/>
-          <w:szCs w:val="20"/>
-        </w:rPr>
-        <w:t>lace orders for dine-in, take away and home delivery</w:t>
+        <w:t xml:space="preserve">Track status updates for </w:t>
+      </w:r>
+      <w:r>
+        <w:rPr>
+          <w:rFonts w:ascii="Ebrima" w:hAnsi="Ebrima"/>
+          <w:sz w:val="20"/>
+          <w:szCs w:val="20"/>
+        </w:rPr>
+        <w:t xml:space="preserve">all </w:t>
+      </w:r>
+      <w:r>
+        <w:rPr>
+          <w:rFonts w:ascii="Ebrima" w:hAnsi="Ebrima"/>
+          <w:sz w:val="20"/>
+          <w:szCs w:val="20"/>
+        </w:rPr>
+        <w:t xml:space="preserve">orders </w:t>
+      </w:r>
+      <w:r>
+        <w:rPr>
+          <w:rFonts w:ascii="Ebrima" w:hAnsi="Ebrima"/>
+          <w:sz w:val="20"/>
+          <w:szCs w:val="20"/>
+        </w:rPr>
+        <w:t xml:space="preserve">placed </w:t>
+      </w:r>
+      <w:r>
+        <w:rPr>
+          <w:rFonts w:ascii="Ebrima" w:hAnsi="Ebrima"/>
+          <w:sz w:val="20"/>
+          <w:szCs w:val="20"/>
+        </w:rPr>
+        <w:t>in store</w:t>
+      </w:r>
+    </w:p>
+    <w:p>
+      <w:pPr>
+        <w:pStyle w:val="ListParagraph"/>
+        <w:numPr>
+          <w:ilvl w:val="0"/>
+          <w:numId w:val="2"/>
+        </w:numPr>
+        <w:spacing w:before="100" w:beforeAutospacing="1" w:after="100" w:afterAutospacing="1" w:line="264" w:lineRule="auto"/>
+        <w:ind w:left="360"/>
+        <w:jc w:val="both"/>
+        <w:rPr>
+          <w:rFonts w:ascii="Ebrima" w:hAnsi="Ebrima"/>
+          <w:sz w:val="20"/>
+          <w:szCs w:val="20"/>
+        </w:rPr>
+      </w:pPr>
+      <w:r>
+        <w:rPr>
+          <w:rFonts w:ascii="Ebrima" w:hAnsi="Ebrima"/>
+          <w:sz w:val="20"/>
+          <w:szCs w:val="20"/>
+        </w:rPr>
+        <w:t>Kitchen Manager:</w:t>
       </w:r>
     </w:p>
     <w:p>
@@ -2945,23 +3224,7 @@
           <w:sz w:val="20"/>
           <w:szCs w:val="20"/>
         </w:rPr>
-        <w:t xml:space="preserve">Approve </w:t>
-      </w:r>
-      <w:r>
-        <w:rPr>
-          <w:rFonts w:ascii="Ebrima" w:hAnsi="Ebrima"/>
-          <w:sz w:val="20"/>
-          <w:szCs w:val="20"/>
-        </w:rPr>
-        <w:t xml:space="preserve">and move </w:t>
-      </w:r>
-      <w:r>
-        <w:rPr>
-          <w:rFonts w:ascii="Ebrima" w:hAnsi="Ebrima"/>
-          <w:sz w:val="20"/>
-          <w:szCs w:val="20"/>
-        </w:rPr>
-        <w:t>orders into queue for Kitchen Manager</w:t>
+        <w:t>Browse through recipes and ingredients for preparing items</w:t>
       </w:r>
     </w:p>
     <w:p>
@@ -2986,39 +3249,47 @@
           <w:sz w:val="20"/>
           <w:szCs w:val="20"/>
         </w:rPr>
-        <w:t>Handle</w:t>
-      </w:r>
-      <w:r>
-        <w:rPr>
-          <w:rFonts w:ascii="Ebrima" w:hAnsi="Ebrima"/>
-          <w:sz w:val="20"/>
-          <w:szCs w:val="20"/>
-        </w:rPr>
-        <w:t xml:space="preserve"> </w:t>
-      </w:r>
-      <w:r>
-        <w:rPr>
-          <w:rFonts w:ascii="Ebrima" w:hAnsi="Ebrima"/>
-          <w:sz w:val="20"/>
-          <w:szCs w:val="20"/>
-        </w:rPr>
-        <w:t>pay</w:t>
-      </w:r>
-      <w:r>
-        <w:rPr>
-          <w:rFonts w:ascii="Ebrima" w:hAnsi="Ebrima"/>
-          <w:sz w:val="20"/>
-          <w:szCs w:val="20"/>
-        </w:rPr>
-        <w:t>ments</w:t>
-      </w:r>
-      <w:r>
-        <w:rPr>
-          <w:rFonts w:ascii="Ebrima" w:hAnsi="Ebrima"/>
-          <w:sz w:val="20"/>
-          <w:szCs w:val="20"/>
-        </w:rPr>
-        <w:t xml:space="preserve"> using varied secure payment options</w:t>
+        <w:t xml:space="preserve">Check </w:t>
+      </w:r>
+      <w:r>
+        <w:rPr>
+          <w:rFonts w:ascii="Ebrima" w:hAnsi="Ebrima"/>
+          <w:sz w:val="20"/>
+          <w:szCs w:val="20"/>
+        </w:rPr>
+        <w:t xml:space="preserve">inventory of ingredients </w:t>
+      </w:r>
+      <w:r>
+        <w:rPr>
+          <w:rFonts w:ascii="Ebrima" w:hAnsi="Ebrima"/>
+          <w:sz w:val="20"/>
+          <w:szCs w:val="20"/>
+        </w:rPr>
+        <w:t xml:space="preserve">and </w:t>
+      </w:r>
+      <w:r>
+        <w:rPr>
+          <w:rFonts w:ascii="Ebrima" w:hAnsi="Ebrima"/>
+          <w:sz w:val="20"/>
+          <w:szCs w:val="20"/>
+        </w:rPr>
+        <w:t>notify</w:t>
+      </w:r>
+      <w:r>
+        <w:rPr>
+          <w:rFonts w:ascii="Ebrima" w:hAnsi="Ebrima"/>
+          <w:sz w:val="20"/>
+          <w:szCs w:val="20"/>
+        </w:rPr>
+        <w:t xml:space="preserve"> purchase </w:t>
+      </w:r>
+      <w:r>
+        <w:rPr>
+          <w:rFonts w:ascii="Ebrima" w:hAnsi="Ebrima"/>
+          <w:sz w:val="20"/>
+          <w:szCs w:val="20"/>
+        </w:rPr>
+        <w:t>needs</w:t>
       </w:r>
     </w:p>
     <w:p>
@@ -3043,23 +3314,15 @@
           <w:sz w:val="20"/>
           <w:szCs w:val="20"/>
         </w:rPr>
-        <w:t xml:space="preserve">Track status updates for orders </w:t>
-      </w:r>
-      <w:r>
-        <w:rPr>
-          <w:rFonts w:ascii="Ebrima" w:hAnsi="Ebrima"/>
-          <w:sz w:val="20"/>
-          <w:szCs w:val="20"/>
-        </w:rPr>
-        <w:t xml:space="preserve">placed </w:t>
-      </w:r>
-      <w:r>
-        <w:rPr>
-          <w:rFonts w:ascii="Ebrima" w:hAnsi="Ebrima"/>
-          <w:sz w:val="20"/>
-          <w:szCs w:val="20"/>
-        </w:rPr>
-        <w:t>in store</w:t>
+        <w:t>View and r</w:t>
+      </w:r>
+      <w:r>
+        <w:rPr>
+          <w:rFonts w:ascii="Ebrima" w:hAnsi="Ebrima"/>
+          <w:sz w:val="20"/>
+          <w:szCs w:val="20"/>
+        </w:rPr>
+        <w:t>eceive notification about incoming orders in queue</w:t>
       </w:r>
     </w:p>
     <w:p>
@@ -3084,23 +3347,55 @@
           <w:sz w:val="20"/>
           <w:szCs w:val="20"/>
         </w:rPr>
-        <w:t>C</w:t>
-      </w:r>
-      <w:r>
-        <w:rPr>
-          <w:rFonts w:ascii="Ebrima" w:hAnsi="Ebrima"/>
-          <w:sz w:val="20"/>
-          <w:szCs w:val="20"/>
-        </w:rPr>
-        <w:t>apture feedback from a customer</w:t>
-      </w:r>
-      <w:r>
-        <w:rPr>
-          <w:rFonts w:ascii="Ebrima" w:hAnsi="Ebrima"/>
-          <w:sz w:val="20"/>
-          <w:szCs w:val="20"/>
-        </w:rPr>
-        <w:t xml:space="preserve"> about order, store or business</w:t>
+        <w:t>P</w:t>
+      </w:r>
+      <w:r>
+        <w:rPr>
+          <w:rFonts w:ascii="Ebrima" w:hAnsi="Ebrima"/>
+          <w:sz w:val="20"/>
+          <w:szCs w:val="20"/>
+        </w:rPr>
+        <w:t xml:space="preserve">rocess </w:t>
+      </w:r>
+      <w:r>
+        <w:rPr>
+          <w:rFonts w:ascii="Ebrima" w:hAnsi="Ebrima"/>
+          <w:sz w:val="20"/>
+          <w:szCs w:val="20"/>
+        </w:rPr>
+        <w:t xml:space="preserve">and </w:t>
+      </w:r>
+      <w:r>
+        <w:rPr>
+          <w:rFonts w:ascii="Ebrima" w:hAnsi="Ebrima"/>
+          <w:sz w:val="20"/>
+          <w:szCs w:val="20"/>
+        </w:rPr>
+        <w:t xml:space="preserve">notify </w:t>
+      </w:r>
+      <w:r>
+        <w:rPr>
+          <w:rFonts w:ascii="Ebrima" w:hAnsi="Ebrima"/>
+          <w:sz w:val="20"/>
+          <w:szCs w:val="20"/>
+        </w:rPr>
+        <w:t xml:space="preserve">status </w:t>
+      </w:r>
+      <w:r>
+        <w:rPr>
+          <w:rFonts w:ascii="Ebrima" w:hAnsi="Ebrima"/>
+          <w:sz w:val="20"/>
+          <w:szCs w:val="20"/>
+        </w:rPr>
+        <w:t>updates</w:t>
+      </w:r>
+      <w:r>
+        <w:rPr>
+          <w:rFonts w:ascii="Ebrima" w:hAnsi="Ebrima"/>
+          <w:sz w:val="20"/>
+          <w:szCs w:val="20"/>
+        </w:rPr>
+        <w:t xml:space="preserve"> for orders</w:t>
       </w:r>
     </w:p>
     <w:p>
@@ -3125,7 +3420,7 @@
           <w:sz w:val="20"/>
           <w:szCs w:val="20"/>
         </w:rPr>
-        <w:t>Kitchen Manager:</w:t>
+        <w:t>Delivery Person:</w:t>
       </w:r>
     </w:p>
     <w:p>
@@ -3150,7 +3445,23 @@
           <w:sz w:val="20"/>
           <w:szCs w:val="20"/>
         </w:rPr>
-        <w:t>Browse through recipes and ingredients for preparing items</w:t>
+        <w:t>Pick-up</w:t>
+      </w:r>
+      <w:r>
+        <w:rPr>
+          <w:rFonts w:ascii="Ebrima" w:hAnsi="Ebrima"/>
+          <w:sz w:val="20"/>
+          <w:szCs w:val="20"/>
+        </w:rPr>
+        <w:t xml:space="preserve"> out-for-delivery orders</w:t>
+      </w:r>
+      <w:r>
+        <w:rPr>
+          <w:rFonts w:ascii="Ebrima" w:hAnsi="Ebrima"/>
+          <w:sz w:val="20"/>
+          <w:szCs w:val="20"/>
+        </w:rPr>
+        <w:t xml:space="preserve"> from delivery queue</w:t>
       </w:r>
     </w:p>
     <w:p>
@@ -3175,47 +3486,23 @@
           <w:sz w:val="20"/>
           <w:szCs w:val="20"/>
         </w:rPr>
-        <w:t xml:space="preserve">Check </w:t>
-      </w:r>
-      <w:r>
-        <w:rPr>
-          <w:rFonts w:ascii="Ebrima" w:hAnsi="Ebrima"/>
-          <w:sz w:val="20"/>
-          <w:szCs w:val="20"/>
-        </w:rPr>
-        <w:t xml:space="preserve">inventory of ingredients </w:t>
-      </w:r>
-      <w:r>
-        <w:rPr>
-          <w:rFonts w:ascii="Ebrima" w:hAnsi="Ebrima"/>
-          <w:sz w:val="20"/>
-          <w:szCs w:val="20"/>
-        </w:rPr>
-        <w:t xml:space="preserve">and </w:t>
-      </w:r>
-      <w:r>
-        <w:rPr>
-          <w:rFonts w:ascii="Ebrima" w:hAnsi="Ebrima"/>
-          <w:sz w:val="20"/>
-          <w:szCs w:val="20"/>
-        </w:rPr>
-        <w:t>notify</w:t>
-      </w:r>
-      <w:r>
-        <w:rPr>
-          <w:rFonts w:ascii="Ebrima" w:hAnsi="Ebrima"/>
-          <w:sz w:val="20"/>
-          <w:szCs w:val="20"/>
-        </w:rPr>
-        <w:t xml:space="preserve"> purchase </w:t>
-      </w:r>
-      <w:r>
-        <w:rPr>
-          <w:rFonts w:ascii="Ebrima" w:hAnsi="Ebrima"/>
-          <w:sz w:val="20"/>
-          <w:szCs w:val="20"/>
-        </w:rPr>
-        <w:t>needs</w:t>
+        <w:t>V</w:t>
+      </w:r>
+      <w:r>
+        <w:rPr>
+          <w:rFonts w:ascii="Ebrima" w:hAnsi="Ebrima"/>
+          <w:sz w:val="20"/>
+          <w:szCs w:val="20"/>
+        </w:rPr>
+        <w:t xml:space="preserve">iew </w:t>
+      </w:r>
+      <w:r>
+        <w:rPr>
+          <w:rFonts w:ascii="Ebrima" w:hAnsi="Ebrima"/>
+          <w:sz w:val="20"/>
+          <w:szCs w:val="20"/>
+        </w:rPr>
+        <w:t>order and delivery information for customer</w:t>
       </w:r>
     </w:p>
     <w:p>
@@ -3240,15 +3527,32 @@
           <w:sz w:val="20"/>
           <w:szCs w:val="20"/>
         </w:rPr>
-        <w:t>View and r</w:t>
-      </w:r>
-      <w:r>
-        <w:rPr>
-          <w:rFonts w:ascii="Ebrima" w:hAnsi="Ebrima"/>
-          <w:sz w:val="20"/>
-          <w:szCs w:val="20"/>
-        </w:rPr>
-        <w:t>eceive notification about incoming orders in queue</w:t>
+        <w:t>Confirm after delivering orders</w:t>
+      </w:r>
+    </w:p>
+    <w:p>
+      <w:pPr>
+        <w:pStyle w:val="ListParagraph"/>
+        <w:numPr>
+          <w:ilvl w:val="0"/>
+          <w:numId w:val="2"/>
+        </w:numPr>
+        <w:spacing w:before="100" w:beforeAutospacing="1" w:after="100" w:afterAutospacing="1" w:line="264" w:lineRule="auto"/>
+        <w:ind w:left="360"/>
+        <w:jc w:val="both"/>
+        <w:rPr>
+          <w:rFonts w:ascii="Ebrima" w:hAnsi="Ebrima"/>
+          <w:sz w:val="20"/>
+          <w:szCs w:val="20"/>
+        </w:rPr>
+      </w:pPr>
+      <w:r>
+        <w:rPr>
+          <w:rFonts w:ascii="Ebrima" w:hAnsi="Ebrima"/>
+          <w:sz w:val="20"/>
+          <w:szCs w:val="20"/>
+        </w:rPr>
+        <w:t>Store Manager:</w:t>
       </w:r>
     </w:p>
     <w:p>
@@ -3273,55 +3577,227 @@
           <w:sz w:val="20"/>
           <w:szCs w:val="20"/>
         </w:rPr>
-        <w:t>P</w:t>
-      </w:r>
-      <w:r>
-        <w:rPr>
-          <w:rFonts w:ascii="Ebrima" w:hAnsi="Ebrima"/>
-          <w:sz w:val="20"/>
-          <w:szCs w:val="20"/>
-        </w:rPr>
-        <w:t xml:space="preserve">rocess </w:t>
-      </w:r>
-      <w:r>
-        <w:rPr>
-          <w:rFonts w:ascii="Ebrima" w:hAnsi="Ebrima"/>
-          <w:sz w:val="20"/>
-          <w:szCs w:val="20"/>
-        </w:rPr>
-        <w:t xml:space="preserve">and </w:t>
-      </w:r>
-      <w:r>
-        <w:rPr>
-          <w:rFonts w:ascii="Ebrima" w:hAnsi="Ebrima"/>
-          <w:sz w:val="20"/>
-          <w:szCs w:val="20"/>
-        </w:rPr>
-        <w:t xml:space="preserve">notify </w:t>
-      </w:r>
-      <w:r>
-        <w:rPr>
-          <w:rFonts w:ascii="Ebrima" w:hAnsi="Ebrima"/>
-          <w:sz w:val="20"/>
-          <w:szCs w:val="20"/>
-        </w:rPr>
-        <w:t xml:space="preserve">status </w:t>
-      </w:r>
-      <w:r>
-        <w:rPr>
-          <w:rFonts w:ascii="Ebrima" w:hAnsi="Ebrima"/>
-          <w:sz w:val="20"/>
-          <w:szCs w:val="20"/>
-        </w:rPr>
-        <w:t>updates</w:t>
-      </w:r>
-      <w:r>
-        <w:rPr>
-          <w:rFonts w:ascii="Ebrima" w:hAnsi="Ebrima"/>
-          <w:sz w:val="20"/>
-          <w:szCs w:val="20"/>
-        </w:rPr>
-        <w:t xml:space="preserve"> for orders</w:t>
+        <w:t>M</w:t>
+      </w:r>
+      <w:r>
+        <w:rPr>
+          <w:rFonts w:ascii="Ebrima" w:hAnsi="Ebrima"/>
+          <w:sz w:val="20"/>
+          <w:szCs w:val="20"/>
+        </w:rPr>
+        <w:t>anage store –</w:t>
+      </w:r>
+      <w:r>
+        <w:rPr>
+          <w:rFonts w:ascii="Ebrima" w:hAnsi="Ebrima"/>
+          <w:sz w:val="20"/>
+          <w:szCs w:val="20"/>
+        </w:rPr>
+        <w:t xml:space="preserve"> </w:t>
+      </w:r>
+      <w:r>
+        <w:rPr>
+          <w:rFonts w:ascii="Ebrima" w:hAnsi="Ebrima"/>
+          <w:sz w:val="20"/>
+          <w:szCs w:val="20"/>
+        </w:rPr>
+        <w:t>address, serving radius, front desk operators</w:t>
+      </w:r>
+      <w:r>
+        <w:rPr>
+          <w:rFonts w:ascii="Ebrima" w:hAnsi="Ebrima"/>
+          <w:sz w:val="20"/>
+          <w:szCs w:val="20"/>
+        </w:rPr>
+        <w:t xml:space="preserve">, </w:t>
+      </w:r>
+      <w:r>
+        <w:rPr>
+          <w:rFonts w:ascii="Ebrima" w:hAnsi="Ebrima"/>
+          <w:sz w:val="20"/>
+          <w:szCs w:val="20"/>
+        </w:rPr>
+        <w:t>kitchen managers</w:t>
+      </w:r>
+      <w:r>
+        <w:rPr>
+          <w:rFonts w:ascii="Ebrima" w:hAnsi="Ebrima"/>
+          <w:sz w:val="20"/>
+          <w:szCs w:val="20"/>
+        </w:rPr>
+        <w:t xml:space="preserve"> and delivery persons</w:t>
+      </w:r>
+    </w:p>
+    <w:p>
+      <w:pPr>
+        <w:pStyle w:val="ListParagraph"/>
+        <w:numPr>
+          <w:ilvl w:val="1"/>
+          <w:numId w:val="2"/>
+        </w:numPr>
+        <w:spacing w:before="100" w:beforeAutospacing="1" w:after="100" w:afterAutospacing="1" w:line="264" w:lineRule="auto"/>
+        <w:ind w:left="1080"/>
+        <w:jc w:val="both"/>
+        <w:rPr>
+          <w:rFonts w:ascii="Ebrima" w:hAnsi="Ebrima"/>
+          <w:sz w:val="20"/>
+          <w:szCs w:val="20"/>
+        </w:rPr>
+      </w:pPr>
+      <w:r>
+        <w:rPr>
+          <w:rFonts w:ascii="Ebrima" w:hAnsi="Ebrima"/>
+          <w:sz w:val="20"/>
+          <w:szCs w:val="20"/>
+        </w:rPr>
+        <w:t>M</w:t>
+      </w:r>
+      <w:r>
+        <w:rPr>
+          <w:rFonts w:ascii="Ebrima" w:hAnsi="Ebrima"/>
+          <w:sz w:val="20"/>
+          <w:szCs w:val="20"/>
+        </w:rPr>
+        <w:t xml:space="preserve">anage catalog of </w:t>
+      </w:r>
+      <w:r>
+        <w:rPr>
+          <w:rFonts w:ascii="Ebrima" w:hAnsi="Ebrima"/>
+          <w:sz w:val="20"/>
+          <w:szCs w:val="20"/>
+        </w:rPr>
+        <w:t>items serv</w:t>
+      </w:r>
+      <w:r>
+        <w:rPr>
+          <w:rFonts w:ascii="Ebrima" w:hAnsi="Ebrima"/>
+          <w:sz w:val="20"/>
+          <w:szCs w:val="20"/>
+        </w:rPr>
+        <w:t>ing</w:t>
+      </w:r>
+      <w:r>
+        <w:rPr>
+          <w:rFonts w:ascii="Ebrima" w:hAnsi="Ebrima"/>
+          <w:sz w:val="20"/>
+          <w:szCs w:val="20"/>
+        </w:rPr>
+        <w:t xml:space="preserve"> in store</w:t>
+      </w:r>
+    </w:p>
+    <w:p>
+      <w:pPr>
+        <w:pStyle w:val="ListParagraph"/>
+        <w:numPr>
+          <w:ilvl w:val="1"/>
+          <w:numId w:val="2"/>
+        </w:numPr>
+        <w:spacing w:before="100" w:beforeAutospacing="1" w:after="100" w:afterAutospacing="1" w:line="264" w:lineRule="auto"/>
+        <w:ind w:left="1080"/>
+        <w:jc w:val="both"/>
+        <w:rPr>
+          <w:rFonts w:ascii="Ebrima" w:hAnsi="Ebrima"/>
+          <w:sz w:val="20"/>
+          <w:szCs w:val="20"/>
+        </w:rPr>
+      </w:pPr>
+      <w:r>
+        <w:rPr>
+          <w:rFonts w:ascii="Ebrima" w:hAnsi="Ebrima"/>
+          <w:sz w:val="20"/>
+          <w:szCs w:val="20"/>
+        </w:rPr>
+        <w:t>Manage</w:t>
+      </w:r>
+      <w:r>
+        <w:rPr>
+          <w:rFonts w:ascii="Ebrima" w:hAnsi="Ebrima"/>
+          <w:sz w:val="20"/>
+          <w:szCs w:val="20"/>
+        </w:rPr>
+        <w:t xml:space="preserve"> inventory </w:t>
+      </w:r>
+      <w:r>
+        <w:rPr>
+          <w:rFonts w:ascii="Ebrima" w:hAnsi="Ebrima"/>
+          <w:sz w:val="20"/>
+          <w:szCs w:val="20"/>
+        </w:rPr>
+        <w:t xml:space="preserve">and purchases for </w:t>
+      </w:r>
+      <w:r>
+        <w:rPr>
+          <w:rFonts w:ascii="Ebrima" w:hAnsi="Ebrima"/>
+          <w:sz w:val="20"/>
+          <w:szCs w:val="20"/>
+        </w:rPr>
+        <w:t>ingredients</w:t>
+      </w:r>
+    </w:p>
+    <w:p>
+      <w:pPr>
+        <w:pStyle w:val="ListParagraph"/>
+        <w:numPr>
+          <w:ilvl w:val="1"/>
+          <w:numId w:val="2"/>
+        </w:numPr>
+        <w:spacing w:before="100" w:beforeAutospacing="1" w:after="100" w:afterAutospacing="1" w:line="264" w:lineRule="auto"/>
+        <w:ind w:left="1080"/>
+        <w:jc w:val="both"/>
+        <w:rPr>
+          <w:rFonts w:ascii="Ebrima" w:hAnsi="Ebrima"/>
+          <w:sz w:val="20"/>
+          <w:szCs w:val="20"/>
+        </w:rPr>
+      </w:pPr>
+      <w:r>
+        <w:rPr>
+          <w:rFonts w:ascii="Ebrima" w:hAnsi="Ebrima"/>
+          <w:sz w:val="20"/>
+          <w:szCs w:val="20"/>
+        </w:rPr>
+        <w:t>Find</w:t>
+      </w:r>
+      <w:r>
+        <w:rPr>
+          <w:rFonts w:ascii="Ebrima" w:hAnsi="Ebrima"/>
+          <w:sz w:val="20"/>
+          <w:szCs w:val="20"/>
+        </w:rPr>
+        <w:t xml:space="preserve"> profitability</w:t>
+      </w:r>
+      <w:r>
+        <w:rPr>
+          <w:rFonts w:ascii="Ebrima" w:hAnsi="Ebrima"/>
+          <w:sz w:val="20"/>
+          <w:szCs w:val="20"/>
+        </w:rPr>
+        <w:t xml:space="preserve"> of store</w:t>
+      </w:r>
+    </w:p>
+    <w:p>
+      <w:pPr>
+        <w:pStyle w:val="ListParagraph"/>
+        <w:numPr>
+          <w:ilvl w:val="1"/>
+          <w:numId w:val="2"/>
+        </w:numPr>
+        <w:spacing w:before="100" w:beforeAutospacing="1" w:after="100" w:afterAutospacing="1" w:line="264" w:lineRule="auto"/>
+        <w:ind w:left="1080"/>
+        <w:jc w:val="both"/>
+        <w:rPr>
+          <w:rFonts w:ascii="Ebrima" w:hAnsi="Ebrima"/>
+          <w:sz w:val="20"/>
+          <w:szCs w:val="20"/>
+        </w:rPr>
+      </w:pPr>
+      <w:r>
+        <w:rPr>
+          <w:rFonts w:ascii="Ebrima" w:hAnsi="Ebrima"/>
+          <w:sz w:val="20"/>
+          <w:szCs w:val="20"/>
+        </w:rPr>
+        <w:t>Find sentiments from customers about store</w:t>
       </w:r>
     </w:p>
     <w:p>
@@ -3346,7 +3822,8 @@
           <w:sz w:val="20"/>
           <w:szCs w:val="20"/>
         </w:rPr>
-        <w:t>Delivery Person:</w:t>
+        <w:lastRenderedPageBreak/>
+        <w:t>Business Owner:</w:t>
       </w:r>
     </w:p>
     <w:p>
@@ -3371,23 +3848,127 @@
           <w:sz w:val="20"/>
           <w:szCs w:val="20"/>
         </w:rPr>
-        <w:t>V</w:t>
-      </w:r>
-      <w:r>
-        <w:rPr>
-          <w:rFonts w:ascii="Ebrima" w:hAnsi="Ebrima"/>
-          <w:sz w:val="20"/>
-          <w:szCs w:val="20"/>
-        </w:rPr>
-        <w:t xml:space="preserve">iew </w:t>
-      </w:r>
-      <w:r>
-        <w:rPr>
-          <w:rFonts w:ascii="Ebrima" w:hAnsi="Ebrima"/>
-          <w:sz w:val="20"/>
-          <w:szCs w:val="20"/>
-        </w:rPr>
-        <w:t>order and delivery information for customer</w:t>
+        <w:t>S</w:t>
+      </w:r>
+      <w:r>
+        <w:rPr>
+          <w:rFonts w:ascii="Ebrima" w:hAnsi="Ebrima"/>
+          <w:sz w:val="20"/>
+          <w:szCs w:val="20"/>
+        </w:rPr>
+        <w:t xml:space="preserve">et </w:t>
+      </w:r>
+      <w:r>
+        <w:rPr>
+          <w:rFonts w:ascii="Ebrima" w:hAnsi="Ebrima"/>
+          <w:sz w:val="20"/>
+          <w:szCs w:val="20"/>
+        </w:rPr>
+        <w:t xml:space="preserve">business SLAs </w:t>
+      </w:r>
+      <w:r>
+        <w:rPr>
+          <w:rFonts w:ascii="Ebrima" w:hAnsi="Ebrima"/>
+          <w:sz w:val="20"/>
+          <w:szCs w:val="20"/>
+        </w:rPr>
+        <w:t>–</w:t>
+      </w:r>
+      <w:r>
+        <w:rPr>
+          <w:rFonts w:ascii="Ebrima" w:hAnsi="Ebrima"/>
+          <w:sz w:val="20"/>
+          <w:szCs w:val="20"/>
+        </w:rPr>
+        <w:t xml:space="preserve"> </w:t>
+      </w:r>
+      <w:r>
+        <w:rPr>
+          <w:rFonts w:ascii="Ebrima" w:hAnsi="Ebrima"/>
+          <w:sz w:val="20"/>
+          <w:szCs w:val="20"/>
+        </w:rPr>
+        <w:t>o</w:t>
+      </w:r>
+      <w:r>
+        <w:rPr>
+          <w:rFonts w:ascii="Ebrima" w:hAnsi="Ebrima"/>
+          <w:sz w:val="20"/>
+          <w:szCs w:val="20"/>
+        </w:rPr>
+        <w:t>rder</w:t>
+      </w:r>
+      <w:r>
+        <w:rPr>
+          <w:rFonts w:ascii="Ebrima" w:hAnsi="Ebrima"/>
+          <w:sz w:val="20"/>
+          <w:szCs w:val="20"/>
+        </w:rPr>
+        <w:t xml:space="preserve"> </w:t>
+      </w:r>
+      <w:r>
+        <w:rPr>
+          <w:rFonts w:ascii="Ebrima" w:hAnsi="Ebrima"/>
+          <w:sz w:val="20"/>
+          <w:szCs w:val="20"/>
+        </w:rPr>
+        <w:t>f</w:t>
+      </w:r>
+      <w:r>
+        <w:rPr>
+          <w:rFonts w:ascii="Ebrima" w:hAnsi="Ebrima"/>
+          <w:sz w:val="20"/>
+          <w:szCs w:val="20"/>
+        </w:rPr>
+        <w:t>ulfillment time</w:t>
+      </w:r>
+      <w:r>
+        <w:rPr>
+          <w:rFonts w:ascii="Ebrima" w:hAnsi="Ebrima"/>
+          <w:sz w:val="20"/>
+          <w:szCs w:val="20"/>
+        </w:rPr>
+        <w:t xml:space="preserve">, </w:t>
+      </w:r>
+      <w:r>
+        <w:rPr>
+          <w:rFonts w:ascii="Ebrima" w:hAnsi="Ebrima"/>
+          <w:sz w:val="20"/>
+          <w:szCs w:val="20"/>
+        </w:rPr>
+        <w:t xml:space="preserve">max </w:t>
+      </w:r>
+      <w:r>
+        <w:rPr>
+          <w:rFonts w:ascii="Ebrima" w:hAnsi="Ebrima"/>
+          <w:sz w:val="20"/>
+          <w:szCs w:val="20"/>
+        </w:rPr>
+        <w:t xml:space="preserve">inventory </w:t>
+      </w:r>
+      <w:r>
+        <w:rPr>
+          <w:rFonts w:ascii="Ebrima" w:hAnsi="Ebrima"/>
+          <w:sz w:val="20"/>
+          <w:szCs w:val="20"/>
+        </w:rPr>
+        <w:t xml:space="preserve">levels, </w:t>
+      </w:r>
+      <w:r>
+        <w:rPr>
+          <w:rFonts w:ascii="Ebrima" w:hAnsi="Ebrima"/>
+          <w:sz w:val="20"/>
+          <w:szCs w:val="20"/>
+        </w:rPr>
+        <w:t>delivery charges</w:t>
+      </w:r>
+      <w:r>
+        <w:rPr>
+          <w:rFonts w:ascii="Ebrima" w:hAnsi="Ebrima"/>
+          <w:sz w:val="20"/>
+          <w:szCs w:val="20"/>
+        </w:rPr>
+        <w:t>, etc.</w:t>
       </w:r>
     </w:p>
     <w:p>
@@ -3412,32 +3993,7 @@
           <w:sz w:val="20"/>
           <w:szCs w:val="20"/>
         </w:rPr>
-        <w:t>Confirm after delivering orders</w:t>
-      </w:r>
-    </w:p>
-    <w:p>
-      <w:pPr>
-        <w:pStyle w:val="ListParagraph"/>
-        <w:numPr>
-          <w:ilvl w:val="0"/>
-          <w:numId w:val="2"/>
-        </w:numPr>
-        <w:spacing w:before="100" w:beforeAutospacing="1" w:after="100" w:afterAutospacing="1" w:line="264" w:lineRule="auto"/>
-        <w:ind w:left="360"/>
-        <w:jc w:val="both"/>
-        <w:rPr>
-          <w:rFonts w:ascii="Ebrima" w:hAnsi="Ebrima"/>
-          <w:sz w:val="20"/>
-          <w:szCs w:val="20"/>
-        </w:rPr>
-      </w:pPr>
-      <w:r>
-        <w:rPr>
-          <w:rFonts w:ascii="Ebrima" w:hAnsi="Ebrima"/>
-          <w:sz w:val="20"/>
-          <w:szCs w:val="20"/>
-        </w:rPr>
-        <w:t>Store Manager:</w:t>
+        <w:t>Manage stores – stores and store managers</w:t>
       </w:r>
     </w:p>
     <w:p>
@@ -3462,7 +4018,23 @@
           <w:sz w:val="20"/>
           <w:szCs w:val="20"/>
         </w:rPr>
-        <w:t>To manage store –</w:t>
+        <w:t>M</w:t>
+      </w:r>
+      <w:r>
+        <w:rPr>
+          <w:rFonts w:ascii="Ebrima" w:hAnsi="Ebrima"/>
+          <w:sz w:val="20"/>
+          <w:szCs w:val="20"/>
+        </w:rPr>
+        <w:t xml:space="preserve">anage catalog of items serving in </w:t>
+      </w:r>
+      <w:r>
+        <w:rPr>
+          <w:rFonts w:ascii="Ebrima" w:hAnsi="Ebrima"/>
+          <w:sz w:val="20"/>
+          <w:szCs w:val="20"/>
+        </w:rPr>
+        <w:t>business</w:t>
       </w:r>
       <w:r>
         <w:rPr>
@@ -3478,31 +4050,7 @@
           <w:sz w:val="20"/>
           <w:szCs w:val="20"/>
         </w:rPr>
-        <w:t>address, serving radius, front desk operators</w:t>
-      </w:r>
-      <w:r>
-        <w:rPr>
-          <w:rFonts w:ascii="Ebrima" w:hAnsi="Ebrima"/>
-          <w:sz w:val="20"/>
-          <w:szCs w:val="20"/>
-        </w:rPr>
-        <w:t xml:space="preserve">, </w:t>
-      </w:r>
-      <w:r>
-        <w:rPr>
-          <w:rFonts w:ascii="Ebrima" w:hAnsi="Ebrima"/>
-          <w:sz w:val="20"/>
-          <w:szCs w:val="20"/>
-        </w:rPr>
-        <w:t>kitchen managers</w:t>
-      </w:r>
-      <w:r>
-        <w:rPr>
-          <w:rFonts w:ascii="Ebrima" w:hAnsi="Ebrima"/>
-          <w:sz w:val="20"/>
-          <w:szCs w:val="20"/>
-        </w:rPr>
-        <w:t xml:space="preserve"> and delivery persons</w:t>
+        <w:t>and prices</w:t>
       </w:r>
     </w:p>
     <w:p>
@@ -3527,39 +4075,31 @@
           <w:sz w:val="20"/>
           <w:szCs w:val="20"/>
         </w:rPr>
-        <w:t xml:space="preserve">To </w:t>
-      </w:r>
-      <w:r>
-        <w:rPr>
-          <w:rFonts w:ascii="Ebrima" w:hAnsi="Ebrima"/>
-          <w:sz w:val="20"/>
-          <w:szCs w:val="20"/>
-        </w:rPr>
-        <w:t xml:space="preserve">manage catalog of </w:t>
-      </w:r>
-      <w:r>
-        <w:rPr>
-          <w:rFonts w:ascii="Ebrima" w:hAnsi="Ebrima"/>
-          <w:sz w:val="20"/>
-          <w:szCs w:val="20"/>
-        </w:rPr>
-        <w:t>items serv</w:t>
-      </w:r>
-      <w:r>
-        <w:rPr>
-          <w:rFonts w:ascii="Ebrima" w:hAnsi="Ebrima"/>
-          <w:sz w:val="20"/>
-          <w:szCs w:val="20"/>
-        </w:rPr>
-        <w:t>ing</w:t>
-      </w:r>
-      <w:r>
-        <w:rPr>
-          <w:rFonts w:ascii="Ebrima" w:hAnsi="Ebrima"/>
-          <w:sz w:val="20"/>
-          <w:szCs w:val="20"/>
-        </w:rPr>
-        <w:t xml:space="preserve"> in store </w:t>
+        <w:t>Manage</w:t>
+      </w:r>
+      <w:r>
+        <w:rPr>
+          <w:rFonts w:ascii="Ebrima" w:hAnsi="Ebrima"/>
+          <w:sz w:val="20"/>
+          <w:szCs w:val="20"/>
+        </w:rPr>
+        <w:t xml:space="preserve"> recipes </w:t>
+      </w:r>
+      <w:r>
+        <w:rPr>
+          <w:rFonts w:ascii="Ebrima" w:hAnsi="Ebrima"/>
+          <w:sz w:val="20"/>
+          <w:szCs w:val="20"/>
+        </w:rPr>
+        <w:t xml:space="preserve">and ingredients </w:t>
+      </w:r>
+      <w:r>
+        <w:rPr>
+          <w:rFonts w:ascii="Ebrima" w:hAnsi="Ebrima"/>
+          <w:sz w:val="20"/>
+          <w:szCs w:val="20"/>
+        </w:rPr>
+        <w:t>for preparing items</w:t>
       </w:r>
     </w:p>
     <w:p>
@@ -3584,8 +4124,7 @@
           <w:sz w:val="20"/>
           <w:szCs w:val="20"/>
         </w:rPr>
-        <w:lastRenderedPageBreak/>
-        <w:t>Manage out-for-delivery orders</w:t>
+        <w:t>Find profitability of stores</w:t>
       </w:r>
     </w:p>
     <w:p>
@@ -3610,431 +4149,6 @@
           <w:sz w:val="20"/>
           <w:szCs w:val="20"/>
         </w:rPr>
-        <w:t>Manage</w:t>
-      </w:r>
-      <w:r>
-        <w:rPr>
-          <w:rFonts w:ascii="Ebrima" w:hAnsi="Ebrima"/>
-          <w:sz w:val="20"/>
-          <w:szCs w:val="20"/>
-        </w:rPr>
-        <w:t xml:space="preserve"> inventory </w:t>
-      </w:r>
-      <w:r>
-        <w:rPr>
-          <w:rFonts w:ascii="Ebrima" w:hAnsi="Ebrima"/>
-          <w:sz w:val="20"/>
-          <w:szCs w:val="20"/>
-        </w:rPr>
-        <w:t xml:space="preserve">and purchases for </w:t>
-      </w:r>
-      <w:r>
-        <w:rPr>
-          <w:rFonts w:ascii="Ebrima" w:hAnsi="Ebrima"/>
-          <w:sz w:val="20"/>
-          <w:szCs w:val="20"/>
-        </w:rPr>
-        <w:t>ingredients</w:t>
-      </w:r>
-    </w:p>
-    <w:p>
-      <w:pPr>
-        <w:pStyle w:val="ListParagraph"/>
-        <w:numPr>
-          <w:ilvl w:val="1"/>
-          <w:numId w:val="2"/>
-        </w:numPr>
-        <w:spacing w:before="100" w:beforeAutospacing="1" w:after="100" w:afterAutospacing="1" w:line="264" w:lineRule="auto"/>
-        <w:ind w:left="1080"/>
-        <w:jc w:val="both"/>
-        <w:rPr>
-          <w:rFonts w:ascii="Ebrima" w:hAnsi="Ebrima"/>
-          <w:sz w:val="20"/>
-          <w:szCs w:val="20"/>
-        </w:rPr>
-      </w:pPr>
-      <w:r>
-        <w:rPr>
-          <w:rFonts w:ascii="Ebrima" w:hAnsi="Ebrima"/>
-          <w:sz w:val="20"/>
-          <w:szCs w:val="20"/>
-        </w:rPr>
-        <w:t>Find</w:t>
-      </w:r>
-      <w:r>
-        <w:rPr>
-          <w:rFonts w:ascii="Ebrima" w:hAnsi="Ebrima"/>
-          <w:sz w:val="20"/>
-          <w:szCs w:val="20"/>
-        </w:rPr>
-        <w:t xml:space="preserve"> profitability</w:t>
-      </w:r>
-      <w:r>
-        <w:rPr>
-          <w:rFonts w:ascii="Ebrima" w:hAnsi="Ebrima"/>
-          <w:sz w:val="20"/>
-          <w:szCs w:val="20"/>
-        </w:rPr>
-        <w:t xml:space="preserve"> of store</w:t>
-      </w:r>
-    </w:p>
-    <w:p>
-      <w:pPr>
-        <w:pStyle w:val="ListParagraph"/>
-        <w:numPr>
-          <w:ilvl w:val="1"/>
-          <w:numId w:val="2"/>
-        </w:numPr>
-        <w:spacing w:before="100" w:beforeAutospacing="1" w:after="100" w:afterAutospacing="1" w:line="264" w:lineRule="auto"/>
-        <w:ind w:left="1080"/>
-        <w:jc w:val="both"/>
-        <w:rPr>
-          <w:rFonts w:ascii="Ebrima" w:hAnsi="Ebrima"/>
-          <w:sz w:val="20"/>
-          <w:szCs w:val="20"/>
-        </w:rPr>
-      </w:pPr>
-      <w:r>
-        <w:rPr>
-          <w:rFonts w:ascii="Ebrima" w:hAnsi="Ebrima"/>
-          <w:sz w:val="20"/>
-          <w:szCs w:val="20"/>
-        </w:rPr>
-        <w:t>Find sentiments from customers about store</w:t>
-      </w:r>
-    </w:p>
-    <w:p>
-      <w:pPr>
-        <w:pStyle w:val="ListParagraph"/>
-        <w:numPr>
-          <w:ilvl w:val="0"/>
-          <w:numId w:val="2"/>
-        </w:numPr>
-        <w:spacing w:before="100" w:beforeAutospacing="1" w:after="100" w:afterAutospacing="1" w:line="264" w:lineRule="auto"/>
-        <w:ind w:left="360"/>
-        <w:jc w:val="both"/>
-        <w:rPr>
-          <w:rFonts w:ascii="Ebrima" w:hAnsi="Ebrima"/>
-          <w:sz w:val="20"/>
-          <w:szCs w:val="20"/>
-        </w:rPr>
-      </w:pPr>
-      <w:r>
-        <w:rPr>
-          <w:rFonts w:ascii="Ebrima" w:hAnsi="Ebrima"/>
-          <w:sz w:val="20"/>
-          <w:szCs w:val="20"/>
-        </w:rPr>
-        <w:t>Business Owner:</w:t>
-      </w:r>
-    </w:p>
-    <w:p>
-      <w:pPr>
-        <w:pStyle w:val="ListParagraph"/>
-        <w:numPr>
-          <w:ilvl w:val="1"/>
-          <w:numId w:val="2"/>
-        </w:numPr>
-        <w:spacing w:before="100" w:beforeAutospacing="1" w:after="100" w:afterAutospacing="1" w:line="264" w:lineRule="auto"/>
-        <w:ind w:left="1080"/>
-        <w:jc w:val="both"/>
-        <w:rPr>
-          <w:rFonts w:ascii="Ebrima" w:hAnsi="Ebrima"/>
-          <w:sz w:val="20"/>
-          <w:szCs w:val="20"/>
-        </w:rPr>
-      </w:pPr>
-      <w:r>
-        <w:rPr>
-          <w:rFonts w:ascii="Ebrima" w:hAnsi="Ebrima"/>
-          <w:sz w:val="20"/>
-          <w:szCs w:val="20"/>
-        </w:rPr>
-        <w:t>S</w:t>
-      </w:r>
-      <w:r>
-        <w:rPr>
-          <w:rFonts w:ascii="Ebrima" w:hAnsi="Ebrima"/>
-          <w:sz w:val="20"/>
-          <w:szCs w:val="20"/>
-        </w:rPr>
-        <w:t xml:space="preserve">et </w:t>
-      </w:r>
-      <w:r>
-        <w:rPr>
-          <w:rFonts w:ascii="Ebrima" w:hAnsi="Ebrima"/>
-          <w:sz w:val="20"/>
-          <w:szCs w:val="20"/>
-        </w:rPr>
-        <w:t xml:space="preserve">business SLAs </w:t>
-      </w:r>
-      <w:r>
-        <w:rPr>
-          <w:rFonts w:ascii="Ebrima" w:hAnsi="Ebrima"/>
-          <w:sz w:val="20"/>
-          <w:szCs w:val="20"/>
-        </w:rPr>
-        <w:t>–</w:t>
-      </w:r>
-      <w:r>
-        <w:rPr>
-          <w:rFonts w:ascii="Ebrima" w:hAnsi="Ebrima"/>
-          <w:sz w:val="20"/>
-          <w:szCs w:val="20"/>
-        </w:rPr>
-        <w:t xml:space="preserve"> </w:t>
-      </w:r>
-      <w:r>
-        <w:rPr>
-          <w:rFonts w:ascii="Ebrima" w:hAnsi="Ebrima"/>
-          <w:sz w:val="20"/>
-          <w:szCs w:val="20"/>
-        </w:rPr>
-        <w:t>o</w:t>
-      </w:r>
-      <w:r>
-        <w:rPr>
-          <w:rFonts w:ascii="Ebrima" w:hAnsi="Ebrima"/>
-          <w:sz w:val="20"/>
-          <w:szCs w:val="20"/>
-        </w:rPr>
-        <w:t>rder</w:t>
-      </w:r>
-      <w:r>
-        <w:rPr>
-          <w:rFonts w:ascii="Ebrima" w:hAnsi="Ebrima"/>
-          <w:sz w:val="20"/>
-          <w:szCs w:val="20"/>
-        </w:rPr>
-        <w:t xml:space="preserve"> </w:t>
-      </w:r>
-      <w:r>
-        <w:rPr>
-          <w:rFonts w:ascii="Ebrima" w:hAnsi="Ebrima"/>
-          <w:sz w:val="20"/>
-          <w:szCs w:val="20"/>
-        </w:rPr>
-        <w:t>f</w:t>
-      </w:r>
-      <w:r>
-        <w:rPr>
-          <w:rFonts w:ascii="Ebrima" w:hAnsi="Ebrima"/>
-          <w:sz w:val="20"/>
-          <w:szCs w:val="20"/>
-        </w:rPr>
-        <w:t>ulfillment time</w:t>
-      </w:r>
-      <w:r>
-        <w:rPr>
-          <w:rFonts w:ascii="Ebrima" w:hAnsi="Ebrima"/>
-          <w:sz w:val="20"/>
-          <w:szCs w:val="20"/>
-        </w:rPr>
-        <w:t xml:space="preserve">, </w:t>
-      </w:r>
-      <w:r>
-        <w:rPr>
-          <w:rFonts w:ascii="Ebrima" w:hAnsi="Ebrima"/>
-          <w:sz w:val="20"/>
-          <w:szCs w:val="20"/>
-        </w:rPr>
-        <w:t xml:space="preserve">max </w:t>
-      </w:r>
-      <w:r>
-        <w:rPr>
-          <w:rFonts w:ascii="Ebrima" w:hAnsi="Ebrima"/>
-          <w:sz w:val="20"/>
-          <w:szCs w:val="20"/>
-        </w:rPr>
-        <w:t xml:space="preserve">inventory </w:t>
-      </w:r>
-      <w:r>
-        <w:rPr>
-          <w:rFonts w:ascii="Ebrima" w:hAnsi="Ebrima"/>
-          <w:sz w:val="20"/>
-          <w:szCs w:val="20"/>
-        </w:rPr>
-        <w:t xml:space="preserve">levels, </w:t>
-      </w:r>
-      <w:r>
-        <w:rPr>
-          <w:rFonts w:ascii="Ebrima" w:hAnsi="Ebrima"/>
-          <w:sz w:val="20"/>
-          <w:szCs w:val="20"/>
-        </w:rPr>
-        <w:t>delivery charges</w:t>
-      </w:r>
-      <w:r>
-        <w:rPr>
-          <w:rFonts w:ascii="Ebrima" w:hAnsi="Ebrima"/>
-          <w:sz w:val="20"/>
-          <w:szCs w:val="20"/>
-        </w:rPr>
-        <w:t>, etc.</w:t>
-      </w:r>
-    </w:p>
-    <w:p>
-      <w:pPr>
-        <w:pStyle w:val="ListParagraph"/>
-        <w:numPr>
-          <w:ilvl w:val="1"/>
-          <w:numId w:val="2"/>
-        </w:numPr>
-        <w:spacing w:before="100" w:beforeAutospacing="1" w:after="100" w:afterAutospacing="1" w:line="264" w:lineRule="auto"/>
-        <w:ind w:left="1080"/>
-        <w:jc w:val="both"/>
-        <w:rPr>
-          <w:rFonts w:ascii="Ebrima" w:hAnsi="Ebrima"/>
-          <w:sz w:val="20"/>
-          <w:szCs w:val="20"/>
-        </w:rPr>
-      </w:pPr>
-      <w:r>
-        <w:rPr>
-          <w:rFonts w:ascii="Ebrima" w:hAnsi="Ebrima"/>
-          <w:sz w:val="20"/>
-          <w:szCs w:val="20"/>
-        </w:rPr>
-        <w:t>Manage stores – stores and store managers</w:t>
-      </w:r>
-    </w:p>
-    <w:p>
-      <w:pPr>
-        <w:pStyle w:val="ListParagraph"/>
-        <w:numPr>
-          <w:ilvl w:val="1"/>
-          <w:numId w:val="2"/>
-        </w:numPr>
-        <w:spacing w:before="100" w:beforeAutospacing="1" w:after="100" w:afterAutospacing="1" w:line="264" w:lineRule="auto"/>
-        <w:ind w:left="1080"/>
-        <w:jc w:val="both"/>
-        <w:rPr>
-          <w:rFonts w:ascii="Ebrima" w:hAnsi="Ebrima"/>
-          <w:sz w:val="20"/>
-          <w:szCs w:val="20"/>
-        </w:rPr>
-      </w:pPr>
-      <w:r>
-        <w:rPr>
-          <w:rFonts w:ascii="Ebrima" w:hAnsi="Ebrima"/>
-          <w:sz w:val="20"/>
-          <w:szCs w:val="20"/>
-        </w:rPr>
-        <w:t>M</w:t>
-      </w:r>
-      <w:r>
-        <w:rPr>
-          <w:rFonts w:ascii="Ebrima" w:hAnsi="Ebrima"/>
-          <w:sz w:val="20"/>
-          <w:szCs w:val="20"/>
-        </w:rPr>
-        <w:t xml:space="preserve">anage catalog of items serving in store </w:t>
-      </w:r>
-      <w:r>
-        <w:rPr>
-          <w:rFonts w:ascii="Ebrima" w:hAnsi="Ebrima"/>
-          <w:sz w:val="20"/>
-          <w:szCs w:val="20"/>
-        </w:rPr>
-        <w:t>and prices</w:t>
-      </w:r>
-    </w:p>
-    <w:p>
-      <w:pPr>
-        <w:pStyle w:val="ListParagraph"/>
-        <w:numPr>
-          <w:ilvl w:val="1"/>
-          <w:numId w:val="2"/>
-        </w:numPr>
-        <w:spacing w:before="100" w:beforeAutospacing="1" w:after="100" w:afterAutospacing="1" w:line="264" w:lineRule="auto"/>
-        <w:ind w:left="1080"/>
-        <w:jc w:val="both"/>
-        <w:rPr>
-          <w:rFonts w:ascii="Ebrima" w:hAnsi="Ebrima"/>
-          <w:sz w:val="20"/>
-          <w:szCs w:val="20"/>
-        </w:rPr>
-      </w:pPr>
-      <w:r>
-        <w:rPr>
-          <w:rFonts w:ascii="Ebrima" w:hAnsi="Ebrima"/>
-          <w:sz w:val="20"/>
-          <w:szCs w:val="20"/>
-        </w:rPr>
-        <w:t>Manage</w:t>
-      </w:r>
-      <w:r>
-        <w:rPr>
-          <w:rFonts w:ascii="Ebrima" w:hAnsi="Ebrima"/>
-          <w:sz w:val="20"/>
-          <w:szCs w:val="20"/>
-        </w:rPr>
-        <w:t xml:space="preserve"> recipes </w:t>
-      </w:r>
-      <w:r>
-        <w:rPr>
-          <w:rFonts w:ascii="Ebrima" w:hAnsi="Ebrima"/>
-          <w:sz w:val="20"/>
-          <w:szCs w:val="20"/>
-        </w:rPr>
-        <w:t xml:space="preserve">and ingredients </w:t>
-      </w:r>
-      <w:r>
-        <w:rPr>
-          <w:rFonts w:ascii="Ebrima" w:hAnsi="Ebrima"/>
-          <w:sz w:val="20"/>
-          <w:szCs w:val="20"/>
-        </w:rPr>
-        <w:t>for preparing items</w:t>
-      </w:r>
-    </w:p>
-    <w:p>
-      <w:pPr>
-        <w:pStyle w:val="ListParagraph"/>
-        <w:numPr>
-          <w:ilvl w:val="1"/>
-          <w:numId w:val="2"/>
-        </w:numPr>
-        <w:spacing w:before="100" w:beforeAutospacing="1" w:after="100" w:afterAutospacing="1" w:line="264" w:lineRule="auto"/>
-        <w:ind w:left="1080"/>
-        <w:jc w:val="both"/>
-        <w:rPr>
-          <w:rFonts w:ascii="Ebrima" w:hAnsi="Ebrima"/>
-          <w:sz w:val="20"/>
-          <w:szCs w:val="20"/>
-        </w:rPr>
-      </w:pPr>
-      <w:r>
-        <w:rPr>
-          <w:rFonts w:ascii="Ebrima" w:hAnsi="Ebrima"/>
-          <w:sz w:val="20"/>
-          <w:szCs w:val="20"/>
-        </w:rPr>
-        <w:t>Find profitability of stores</w:t>
-      </w:r>
-    </w:p>
-    <w:p>
-      <w:pPr>
-        <w:pStyle w:val="ListParagraph"/>
-        <w:numPr>
-          <w:ilvl w:val="1"/>
-          <w:numId w:val="2"/>
-        </w:numPr>
-        <w:spacing w:before="100" w:beforeAutospacing="1" w:after="100" w:afterAutospacing="1" w:line="264" w:lineRule="auto"/>
-        <w:ind w:left="1080"/>
-        <w:jc w:val="both"/>
-        <w:rPr>
-          <w:rFonts w:ascii="Ebrima" w:hAnsi="Ebrima"/>
-          <w:sz w:val="20"/>
-          <w:szCs w:val="20"/>
-        </w:rPr>
-      </w:pPr>
-      <w:r>
-        <w:rPr>
-          <w:rFonts w:ascii="Ebrima" w:hAnsi="Ebrima"/>
-          <w:sz w:val="20"/>
-          <w:szCs w:val="20"/>
-        </w:rPr>
         <w:t xml:space="preserve">Find sentiments from customers about </w:t>
       </w:r>
       <w:r>
@@ -4076,7 +4190,7 @@
           <w:rFonts w:ascii="Ebrima" w:hAnsi="Ebrima"/>
         </w:rPr>
       </w:pPr>
-      <w:bookmarkStart w:id="4" w:name="_Toc56548990"/>
+      <w:bookmarkStart w:id="4" w:name="_Toc56625187"/>
       <w:r>
         <w:rPr>
           <w:rFonts w:ascii="Ebrima" w:hAnsi="Ebrima"/>
@@ -5708,7 +5822,6 @@
           <w:sz w:val="20"/>
           <w:szCs w:val="20"/>
         </w:rPr>
-        <w:lastRenderedPageBreak/>
         <w:t>System should 100% accurately calculate inventory levels based on orders and wastages.</w:t>
       </w:r>
     </w:p>
@@ -5849,6 +5962,7 @@
           <w:sz w:val="20"/>
           <w:szCs w:val="20"/>
         </w:rPr>
+        <w:lastRenderedPageBreak/>
         <w:t xml:space="preserve">System should pass approved orders to kitchen queue with </w:t>
       </w:r>
       <w:r>
@@ -6293,7 +6407,7 @@
           <w:rFonts w:ascii="Ebrima" w:hAnsi="Ebrima"/>
         </w:rPr>
       </w:pPr>
-      <w:bookmarkStart w:id="5" w:name="_Toc56548991"/>
+      <w:bookmarkStart w:id="5" w:name="_Toc56625188"/>
       <w:r>
         <w:rPr>
           <w:rFonts w:ascii="Ebrima" w:hAnsi="Ebrima"/>
@@ -6608,12 +6722,26 @@
           <w:rFonts w:ascii="Ebrima" w:hAnsi="Ebrima"/>
         </w:rPr>
       </w:pPr>
+      <w:bookmarkStart w:id="6" w:name="_Toc56625189"/>
+      <w:r>
+        <w:rPr>
+          <w:rFonts w:ascii="Ebrima" w:hAnsi="Ebrima"/>
+        </w:rPr>
+        <w:t>Architecture</w:t>
+      </w:r>
+      <w:r>
+        <w:rPr>
+          <w:rFonts w:ascii="Ebrima" w:hAnsi="Ebrima"/>
+        </w:rPr>
+        <w:t xml:space="preserve"> </w:t>
+      </w:r>
       <w:r>
         <w:rPr>
           <w:rFonts w:ascii="Ebrima" w:hAnsi="Ebrima"/>
         </w:rPr>
         <w:t>Principles</w:t>
       </w:r>
+      <w:bookmarkEnd w:id="6"/>
     </w:p>
     <w:p>
       <w:pPr>
@@ -6626,6 +6754,7 @@
         <w:ind w:left="720"/>
         <w:contextualSpacing/>
       </w:pPr>
+      <w:bookmarkStart w:id="7" w:name="_Toc56625190"/>
       <w:r>
         <w:rPr>
           <w:rFonts w:ascii="Ebrima" w:hAnsi="Ebrima"/>
@@ -6635,24 +6764,65 @@
       <w:r>
         <w:t xml:space="preserve"> Architecture</w:t>
       </w:r>
-    </w:p>
-    <w:p>
-      <w:pPr>
-        <w:spacing w:before="100" w:beforeAutospacing="1" w:after="100" w:afterAutospacing="1" w:line="264" w:lineRule="auto"/>
-        <w:jc w:val="both"/>
-        <w:rPr>
-          <w:rFonts w:ascii="Ebrima" w:hAnsi="Ebrima"/>
-          <w:sz w:val="20"/>
-          <w:szCs w:val="20"/>
-        </w:rPr>
-      </w:pPr>
-      <w:r>
-        <w:rPr>
-          <w:rFonts w:ascii="Ebrima" w:hAnsi="Ebrima"/>
-          <w:sz w:val="20"/>
-          <w:szCs w:val="20"/>
-        </w:rPr>
-        <w:t>This system follows microservices architecture style in order t</w:t>
+      <w:bookmarkEnd w:id="7"/>
+    </w:p>
+    <w:p>
+      <w:pPr>
+        <w:spacing w:before="100" w:beforeAutospacing="1" w:after="100" w:afterAutospacing="1" w:line="264" w:lineRule="auto"/>
+        <w:jc w:val="both"/>
+        <w:rPr>
+          <w:rFonts w:ascii="Ebrima" w:hAnsi="Ebrima"/>
+          <w:sz w:val="20"/>
+          <w:szCs w:val="20"/>
+        </w:rPr>
+      </w:pPr>
+      <w:r>
+        <w:rPr>
+          <w:rFonts w:ascii="Ebrima" w:hAnsi="Ebrima"/>
+          <w:sz w:val="20"/>
+          <w:szCs w:val="20"/>
+        </w:rPr>
+        <w:t>Th</w:t>
+      </w:r>
+      <w:r>
+        <w:rPr>
+          <w:rFonts w:ascii="Ebrima" w:hAnsi="Ebrima"/>
+          <w:sz w:val="20"/>
+          <w:szCs w:val="20"/>
+        </w:rPr>
+        <w:t xml:space="preserve">e architecture </w:t>
+      </w:r>
+      <w:r>
+        <w:rPr>
+          <w:rFonts w:ascii="Ebrima" w:hAnsi="Ebrima"/>
+          <w:sz w:val="20"/>
+          <w:szCs w:val="20"/>
+        </w:rPr>
+        <w:t>proposes a</w:t>
+      </w:r>
+      <w:r>
+        <w:rPr>
+          <w:rFonts w:ascii="Ebrima" w:hAnsi="Ebrima"/>
+          <w:sz w:val="20"/>
+          <w:szCs w:val="20"/>
+        </w:rPr>
+        <w:t xml:space="preserve"> microservices architecture </w:t>
+      </w:r>
+      <w:r>
+        <w:rPr>
+          <w:rFonts w:ascii="Ebrima" w:hAnsi="Ebrima"/>
+          <w:sz w:val="20"/>
+          <w:szCs w:val="20"/>
+        </w:rPr>
+        <w:t xml:space="preserve">implementation with multiple autonomous microservices </w:t>
+      </w:r>
+      <w:r>
+        <w:rPr>
+          <w:rFonts w:ascii="Ebrima" w:hAnsi="Ebrima"/>
+          <w:sz w:val="20"/>
+          <w:szCs w:val="20"/>
+        </w:rPr>
+        <w:t>in order t</w:t>
       </w:r>
       <w:r>
         <w:rPr>
@@ -6693,15 +6863,31 @@
           <w:sz w:val="20"/>
           <w:szCs w:val="20"/>
         </w:rPr>
-        <w:t>Aligned to business capabilities</w:t>
-      </w:r>
-      <w:r>
-        <w:rPr>
-          <w:rFonts w:ascii="Ebrima" w:hAnsi="Ebrima"/>
-          <w:sz w:val="20"/>
-          <w:szCs w:val="20"/>
-        </w:rPr>
-        <w:t xml:space="preserve"> –</w:t>
+        <w:t>S</w:t>
+      </w:r>
+      <w:r>
+        <w:rPr>
+          <w:rFonts w:ascii="Ebrima" w:hAnsi="Ebrima"/>
+          <w:sz w:val="20"/>
+          <w:szCs w:val="20"/>
+        </w:rPr>
+        <w:t>ervices</w:t>
+      </w:r>
+      <w:r>
+        <w:rPr>
+          <w:rFonts w:ascii="Ebrima" w:hAnsi="Ebrima"/>
+          <w:sz w:val="20"/>
+          <w:szCs w:val="20"/>
+        </w:rPr>
+        <w:t xml:space="preserve"> aligned to b</w:t>
+      </w:r>
+      <w:r>
+        <w:rPr>
+          <w:rFonts w:ascii="Ebrima" w:hAnsi="Ebrima"/>
+          <w:sz w:val="20"/>
+          <w:szCs w:val="20"/>
+        </w:rPr>
+        <w:t>usiness capabilities</w:t>
       </w:r>
       <w:r>
         <w:rPr>
@@ -6717,6 +6903,22 @@
           <w:sz w:val="20"/>
           <w:szCs w:val="20"/>
         </w:rPr>
+        <w:t>–</w:t>
+      </w:r>
+      <w:r>
+        <w:rPr>
+          <w:rFonts w:ascii="Ebrima" w:hAnsi="Ebrima"/>
+          <w:sz w:val="20"/>
+          <w:szCs w:val="20"/>
+        </w:rPr>
+        <w:t xml:space="preserve"> </w:t>
+      </w:r>
+      <w:r>
+        <w:rPr>
+          <w:rFonts w:ascii="Ebrima" w:hAnsi="Ebrima"/>
+          <w:sz w:val="20"/>
+          <w:szCs w:val="20"/>
+        </w:rPr>
         <w:t>ownership</w:t>
       </w:r>
       <w:r>
@@ -6725,7 +6927,47 @@
           <w:sz w:val="20"/>
           <w:szCs w:val="20"/>
         </w:rPr>
-        <w:t xml:space="preserve"> by a small </w:t>
+        <w:t xml:space="preserve"> </w:t>
+      </w:r>
+      <w:r>
+        <w:rPr>
+          <w:rFonts w:ascii="Ebrima" w:hAnsi="Ebrima"/>
+          <w:sz w:val="20"/>
+          <w:szCs w:val="20"/>
+        </w:rPr>
+        <w:t xml:space="preserve">of </w:t>
+      </w:r>
+      <w:r>
+        <w:rPr>
+          <w:rFonts w:ascii="Ebrima" w:hAnsi="Ebrima"/>
+          <w:sz w:val="20"/>
+          <w:szCs w:val="20"/>
+        </w:rPr>
+        <w:t>business</w:t>
+      </w:r>
+      <w:r>
+        <w:rPr>
+          <w:rFonts w:ascii="Ebrima" w:hAnsi="Ebrima"/>
+          <w:sz w:val="20"/>
+          <w:szCs w:val="20"/>
+        </w:rPr>
+        <w:t xml:space="preserve"> capabilities </w:t>
+      </w:r>
+      <w:r>
+        <w:rPr>
+          <w:rFonts w:ascii="Ebrima" w:hAnsi="Ebrima"/>
+          <w:sz w:val="20"/>
+          <w:szCs w:val="20"/>
+        </w:rPr>
+        <w:t>can be with</w:t>
+      </w:r>
+      <w:r>
+        <w:rPr>
+          <w:rFonts w:ascii="Ebrima" w:hAnsi="Ebrima"/>
+          <w:sz w:val="20"/>
+          <w:szCs w:val="20"/>
+        </w:rPr>
+        <w:t xml:space="preserve"> small </w:t>
       </w:r>
       <w:r>
         <w:rPr>
@@ -6742,6 +6984,14 @@
           <w:szCs w:val="20"/>
         </w:rPr>
         <w:t>team</w:t>
+      </w:r>
+      <w:r>
+        <w:rPr>
+          <w:rFonts w:ascii="Ebrima" w:hAnsi="Ebrima"/>
+          <w:sz w:val="20"/>
+          <w:szCs w:val="20"/>
+        </w:rPr>
+        <w:t>s</w:t>
       </w:r>
     </w:p>
     <w:p>
@@ -6903,7 +7153,7 @@
           <w:sz w:val="20"/>
           <w:szCs w:val="20"/>
         </w:rPr>
-        <w:t>each microservice owns its own capability centric data and database</w:t>
+        <w:t>each microservice owns its data and database</w:t>
       </w:r>
     </w:p>
     <w:p>
@@ -7041,15 +7291,7 @@
           <w:sz w:val="20"/>
           <w:szCs w:val="20"/>
         </w:rPr>
-        <w:t xml:space="preserve"> </w:t>
-      </w:r>
-      <w:r>
-        <w:rPr>
-          <w:rFonts w:ascii="Ebrima" w:hAnsi="Ebrima"/>
-          <w:sz w:val="20"/>
-          <w:szCs w:val="20"/>
-        </w:rPr>
-        <w:t xml:space="preserve">and </w:t>
+        <w:t xml:space="preserve"> and </w:t>
       </w:r>
       <w:r>
         <w:rPr>
@@ -7066,6 +7308,71 @@
           <w:szCs w:val="20"/>
         </w:rPr>
         <w:t>on-disruptive deployment</w:t>
+      </w:r>
+    </w:p>
+    <w:p>
+      <w:pPr>
+        <w:spacing w:before="100" w:beforeAutospacing="1" w:after="100" w:afterAutospacing="1" w:line="264" w:lineRule="auto"/>
+        <w:jc w:val="both"/>
+        <w:rPr>
+          <w:rFonts w:ascii="Ebrima" w:hAnsi="Ebrima"/>
+          <w:sz w:val="20"/>
+          <w:szCs w:val="20"/>
+        </w:rPr>
+      </w:pPr>
+      <w:hyperlink r:id="rId11" w:history="1">
+        <w:r>
+          <w:rPr>
+            <w:rStyle w:val="Hyperlink"/>
+            <w:rFonts w:ascii="Ebrima" w:hAnsi="Ebrima"/>
+            <w:sz w:val="20"/>
+            <w:szCs w:val="20"/>
+          </w:rPr>
+          <w:t>Polly</w:t>
+        </w:r>
+      </w:hyperlink>
+      <w:r>
+        <w:rPr>
+          <w:rFonts w:ascii="Ebrima" w:hAnsi="Ebrima"/>
+          <w:sz w:val="20"/>
+          <w:szCs w:val="20"/>
+        </w:rPr>
+        <w:t xml:space="preserve"> is used to support resiliency measures using patterns like retries and circuit breakers.</w:t>
+      </w:r>
+    </w:p>
+    <w:p>
+      <w:pPr>
+        <w:spacing w:before="100" w:beforeAutospacing="1" w:after="100" w:afterAutospacing="1" w:line="264" w:lineRule="auto"/>
+        <w:jc w:val="both"/>
+        <w:rPr>
+          <w:rFonts w:ascii="Ebrima" w:hAnsi="Ebrima"/>
+          <w:sz w:val="20"/>
+          <w:szCs w:val="20"/>
+        </w:rPr>
+      </w:pPr>
+      <w:r>
+        <w:rPr>
+          <w:rFonts w:ascii="Ebrima" w:hAnsi="Ebrima"/>
+          <w:sz w:val="20"/>
+          <w:szCs w:val="20"/>
+        </w:rPr>
+        <w:t xml:space="preserve">Each </w:t>
+      </w:r>
+      <w:r>
+        <w:rPr>
+          <w:rFonts w:ascii="Ebrima" w:hAnsi="Ebrima"/>
+          <w:sz w:val="20"/>
+          <w:szCs w:val="20"/>
+        </w:rPr>
+        <w:t>microservice</w:t>
+      </w:r>
+      <w:r>
+        <w:rPr>
+          <w:rFonts w:ascii="Ebrima" w:hAnsi="Ebrima"/>
+          <w:sz w:val="20"/>
+          <w:szCs w:val="20"/>
+        </w:rPr>
+        <w:t xml:space="preserve"> runs inside a separate container.</w:t>
       </w:r>
     </w:p>
     <w:p>
@@ -7082,12 +7389,14 @@
           <w:rFonts w:ascii="Ebrima" w:hAnsi="Ebrima"/>
         </w:rPr>
       </w:pPr>
+      <w:bookmarkStart w:id="8" w:name="_Toc56625191"/>
       <w:r>
         <w:rPr>
           <w:rFonts w:ascii="Ebrima" w:hAnsi="Ebrima"/>
         </w:rPr>
         <w:t>API Gateway / BFFs</w:t>
       </w:r>
+      <w:bookmarkEnd w:id="8"/>
     </w:p>
     <w:p>
       <w:pPr>
@@ -7146,7 +7455,23 @@
           <w:sz w:val="20"/>
           <w:szCs w:val="20"/>
         </w:rPr>
-        <w:t xml:space="preserve"> directly to client</w:t>
+        <w:t xml:space="preserve"> </w:t>
+      </w:r>
+      <w:r>
+        <w:rPr>
+          <w:rFonts w:ascii="Ebrima" w:hAnsi="Ebrima"/>
+          <w:sz w:val="20"/>
+          <w:szCs w:val="20"/>
+        </w:rPr>
+        <w:t xml:space="preserve">from individual microservices </w:t>
+      </w:r>
+      <w:r>
+        <w:rPr>
+          <w:rFonts w:ascii="Ebrima" w:hAnsi="Ebrima"/>
+          <w:sz w:val="20"/>
+          <w:szCs w:val="20"/>
+        </w:rPr>
+        <w:t>directly to client</w:t>
       </w:r>
       <w:r>
         <w:rPr>
@@ -7243,15 +7568,23 @@
           <w:sz w:val="20"/>
           <w:szCs w:val="20"/>
         </w:rPr>
-        <w:t xml:space="preserve">microservices, </w:t>
-      </w:r>
-      <w:r>
-        <w:rPr>
-          <w:rFonts w:ascii="Ebrima" w:hAnsi="Ebrima"/>
-          <w:sz w:val="20"/>
-          <w:szCs w:val="20"/>
-        </w:rPr>
-        <w:t>for e.g. a functionality for placing an order involves</w:t>
+        <w:t>microservices</w:t>
+      </w:r>
+      <w:r>
+        <w:rPr>
+          <w:rFonts w:ascii="Ebrima" w:hAnsi="Ebrima"/>
+          <w:sz w:val="20"/>
+          <w:szCs w:val="20"/>
+        </w:rPr>
+        <w:t>. F</w:t>
+      </w:r>
+      <w:r>
+        <w:rPr>
+          <w:rFonts w:ascii="Ebrima" w:hAnsi="Ebrima"/>
+          <w:sz w:val="20"/>
+          <w:szCs w:val="20"/>
+        </w:rPr>
+        <w:t>or e.g. a functionality for placing an order involves</w:t>
       </w:r>
       <w:r>
         <w:rPr>
@@ -7291,15 +7624,7 @@
           <w:sz w:val="20"/>
           <w:szCs w:val="20"/>
         </w:rPr>
-        <w:t>T</w:t>
-      </w:r>
-      <w:r>
-        <w:rPr>
-          <w:rFonts w:ascii="Ebrima" w:hAnsi="Ebrima"/>
-          <w:sz w:val="20"/>
-          <w:szCs w:val="20"/>
-        </w:rPr>
-        <w:t xml:space="preserve">he APIs exposed by microservices are very fine-grained in nature, while the client needs are </w:t>
+        <w:t xml:space="preserve">APIs are very fine-grained in nature, while the client needs are </w:t>
       </w:r>
       <w:r>
         <w:rPr>
@@ -7323,7 +7648,23 @@
           <w:sz w:val="20"/>
           <w:szCs w:val="20"/>
         </w:rPr>
-        <w:t>Consequently, the code that offers th</w:t>
+        <w:t xml:space="preserve">Consequently, the </w:t>
+      </w:r>
+      <w:r>
+        <w:rPr>
+          <w:rFonts w:ascii="Ebrima" w:hAnsi="Ebrima"/>
+          <w:sz w:val="20"/>
+          <w:szCs w:val="20"/>
+        </w:rPr>
+        <w:t xml:space="preserve">client </w:t>
+      </w:r>
+      <w:r>
+        <w:rPr>
+          <w:rFonts w:ascii="Ebrima" w:hAnsi="Ebrima"/>
+          <w:sz w:val="20"/>
+          <w:szCs w:val="20"/>
+        </w:rPr>
+        <w:t>code that offers th</w:t>
       </w:r>
       <w:r>
         <w:rPr>
@@ -7395,7 +7736,23 @@
           <w:sz w:val="20"/>
           <w:szCs w:val="20"/>
         </w:rPr>
-        <w:t xml:space="preserve"> results in multiple roundtrips to server, increasing the latency.</w:t>
+        <w:t xml:space="preserve"> results in multiple roundtrips to server, </w:t>
+      </w:r>
+      <w:r>
+        <w:rPr>
+          <w:rFonts w:ascii="Ebrima" w:hAnsi="Ebrima"/>
+          <w:sz w:val="20"/>
+          <w:szCs w:val="20"/>
+        </w:rPr>
+        <w:t xml:space="preserve">thus </w:t>
+      </w:r>
+      <w:r>
+        <w:rPr>
+          <w:rFonts w:ascii="Ebrima" w:hAnsi="Ebrima"/>
+          <w:sz w:val="20"/>
+          <w:szCs w:val="20"/>
+        </w:rPr>
+        <w:t>increasing latency.</w:t>
       </w:r>
     </w:p>
     <w:p>
@@ -7420,6 +7777,7 @@
           <w:sz w:val="20"/>
           <w:szCs w:val="20"/>
         </w:rPr>
+        <w:lastRenderedPageBreak/>
         <w:t xml:space="preserve">When API endpoints change, </w:t>
       </w:r>
       <w:r>
@@ -7468,26 +7826,33 @@
           <w:sz w:val="20"/>
           <w:szCs w:val="20"/>
         </w:rPr>
-        <w:t>updated.</w:t>
-      </w:r>
-    </w:p>
-    <w:p>
-      <w:pPr>
-        <w:spacing w:before="100" w:beforeAutospacing="1" w:after="100" w:afterAutospacing="1" w:line="264" w:lineRule="auto"/>
-        <w:jc w:val="both"/>
-        <w:rPr>
-          <w:rFonts w:ascii="Ebrima" w:hAnsi="Ebrima"/>
-          <w:sz w:val="20"/>
-          <w:szCs w:val="20"/>
-        </w:rPr>
-      </w:pPr>
-      <w:r>
-        <w:rPr>
-          <w:rFonts w:ascii="Ebrima" w:hAnsi="Ebrima"/>
-          <w:sz w:val="20"/>
-          <w:szCs w:val="20"/>
-        </w:rPr>
-        <w:lastRenderedPageBreak/>
+        <w:t>synchronized</w:t>
+      </w:r>
+      <w:r>
+        <w:rPr>
+          <w:rFonts w:ascii="Ebrima" w:hAnsi="Ebrima"/>
+          <w:sz w:val="20"/>
+          <w:szCs w:val="20"/>
+        </w:rPr>
+        <w:t>.</w:t>
+      </w:r>
+    </w:p>
+    <w:p>
+      <w:pPr>
+        <w:spacing w:before="100" w:beforeAutospacing="1" w:after="100" w:afterAutospacing="1" w:line="264" w:lineRule="auto"/>
+        <w:jc w:val="both"/>
+        <w:rPr>
+          <w:rFonts w:ascii="Ebrima" w:hAnsi="Ebrima"/>
+          <w:sz w:val="20"/>
+          <w:szCs w:val="20"/>
+        </w:rPr>
+      </w:pPr>
+      <w:r>
+        <w:rPr>
+          <w:rFonts w:ascii="Ebrima" w:hAnsi="Ebrima"/>
+          <w:sz w:val="20"/>
+          <w:szCs w:val="20"/>
+        </w:rPr>
         <w:t>In order to address these concerns</w:t>
       </w:r>
       <w:r>
@@ -7496,7 +7861,39 @@
           <w:sz w:val="20"/>
           <w:szCs w:val="20"/>
         </w:rPr>
-        <w:t xml:space="preserve">, this system </w:t>
+        <w:t>, th</w:t>
+      </w:r>
+      <w:r>
+        <w:rPr>
+          <w:rFonts w:ascii="Ebrima" w:hAnsi="Ebrima"/>
+          <w:sz w:val="20"/>
+          <w:szCs w:val="20"/>
+        </w:rPr>
+        <w:t>e</w:t>
+      </w:r>
+      <w:r>
+        <w:rPr>
+          <w:rFonts w:ascii="Ebrima" w:hAnsi="Ebrima"/>
+          <w:sz w:val="20"/>
+          <w:szCs w:val="20"/>
+        </w:rPr>
+        <w:t xml:space="preserve"> </w:t>
+      </w:r>
+      <w:r>
+        <w:rPr>
+          <w:rFonts w:ascii="Ebrima" w:hAnsi="Ebrima"/>
+          <w:sz w:val="20"/>
+          <w:szCs w:val="20"/>
+        </w:rPr>
+        <w:t>architecture</w:t>
+      </w:r>
+      <w:r>
+        <w:rPr>
+          <w:rFonts w:ascii="Ebrima" w:hAnsi="Ebrima"/>
+          <w:sz w:val="20"/>
+          <w:szCs w:val="20"/>
+        </w:rPr>
+        <w:t xml:space="preserve"> </w:t>
       </w:r>
       <w:r>
         <w:rPr>
@@ -7512,7 +7909,23 @@
           <w:sz w:val="20"/>
           <w:szCs w:val="20"/>
         </w:rPr>
-        <w:t xml:space="preserve"> the functionalities behind an API Gateway</w:t>
+        <w:t xml:space="preserve"> the </w:t>
+      </w:r>
+      <w:r>
+        <w:rPr>
+          <w:rFonts w:ascii="Ebrima" w:hAnsi="Ebrima"/>
+          <w:sz w:val="20"/>
+          <w:szCs w:val="20"/>
+        </w:rPr>
+        <w:t>API</w:t>
+      </w:r>
+      <w:r>
+        <w:rPr>
+          <w:rFonts w:ascii="Ebrima" w:hAnsi="Ebrima"/>
+          <w:sz w:val="20"/>
+          <w:szCs w:val="20"/>
+        </w:rPr>
+        <w:t>s behind an API Gateway</w:t>
       </w:r>
       <w:r>
         <w:rPr>
@@ -7547,23 +7960,7 @@
           <w:sz w:val="20"/>
           <w:szCs w:val="20"/>
         </w:rPr>
-        <w:t>S</w:t>
-      </w:r>
-      <w:r>
-        <w:rPr>
-          <w:rFonts w:ascii="Ebrima" w:hAnsi="Ebrima"/>
-          <w:sz w:val="20"/>
-          <w:szCs w:val="20"/>
-        </w:rPr>
-        <w:t xml:space="preserve">ince </w:t>
-      </w:r>
-      <w:r>
-        <w:rPr>
-          <w:rFonts w:ascii="Ebrima" w:hAnsi="Ebrima"/>
-          <w:sz w:val="20"/>
-          <w:szCs w:val="20"/>
-        </w:rPr>
-        <w:t>th</w:t>
+        <w:t>Since th</w:t>
       </w:r>
       <w:r>
         <w:rPr>
@@ -7579,23 +7976,7 @@
           <w:sz w:val="20"/>
           <w:szCs w:val="20"/>
         </w:rPr>
-        <w:t xml:space="preserve"> API gateway</w:t>
-      </w:r>
-      <w:r>
-        <w:rPr>
-          <w:rFonts w:ascii="Ebrima" w:hAnsi="Ebrima"/>
-          <w:sz w:val="20"/>
-          <w:szCs w:val="20"/>
-        </w:rPr>
-        <w:t xml:space="preserve"> acts on behalf of server</w:t>
-      </w:r>
-      <w:r>
-        <w:rPr>
-          <w:rFonts w:ascii="Ebrima" w:hAnsi="Ebrima"/>
-          <w:sz w:val="20"/>
-          <w:szCs w:val="20"/>
-        </w:rPr>
-        <w:t xml:space="preserve"> by consolidating</w:t>
+        <w:t xml:space="preserve"> API gateway acts on behalf of server by consolidating</w:t>
       </w:r>
       <w:r>
         <w:rPr>
@@ -7635,15 +8016,7 @@
           <w:sz w:val="20"/>
           <w:szCs w:val="20"/>
         </w:rPr>
-        <w:t xml:space="preserve">can </w:t>
-      </w:r>
-      <w:r>
-        <w:rPr>
-          <w:rFonts w:ascii="Ebrima" w:hAnsi="Ebrima"/>
-          <w:sz w:val="20"/>
-          <w:szCs w:val="20"/>
-        </w:rPr>
-        <w:t>bring</w:t>
+        <w:t>encapsulates</w:t>
       </w:r>
       <w:r>
         <w:rPr>
@@ -7667,95 +8040,39 @@
           <w:sz w:val="20"/>
           <w:szCs w:val="20"/>
         </w:rPr>
-        <w:t xml:space="preserve">boilerplate functionalities </w:t>
-      </w:r>
-      <w:r>
-        <w:rPr>
-          <w:rFonts w:ascii="Ebrima" w:hAnsi="Ebrima"/>
-          <w:sz w:val="20"/>
-          <w:szCs w:val="20"/>
-        </w:rPr>
-        <w:t xml:space="preserve">also inside </w:t>
-      </w:r>
-      <w:r>
-        <w:rPr>
-          <w:rFonts w:ascii="Ebrima" w:hAnsi="Ebrima"/>
-          <w:sz w:val="20"/>
-          <w:szCs w:val="20"/>
-        </w:rPr>
-        <w:t>itself</w:t>
-      </w:r>
-      <w:r>
-        <w:rPr>
-          <w:rFonts w:ascii="Ebrima" w:hAnsi="Ebrima"/>
-          <w:sz w:val="20"/>
-          <w:szCs w:val="20"/>
-        </w:rPr>
-        <w:t xml:space="preserve">, </w:t>
-      </w:r>
-      <w:r>
-        <w:rPr>
-          <w:rFonts w:ascii="Ebrima" w:hAnsi="Ebrima"/>
-          <w:sz w:val="20"/>
-          <w:szCs w:val="20"/>
-        </w:rPr>
-        <w:t>like</w:t>
-      </w:r>
-      <w:r>
-        <w:rPr>
-          <w:rFonts w:ascii="Ebrima" w:hAnsi="Ebrima"/>
-          <w:sz w:val="20"/>
-          <w:szCs w:val="20"/>
-        </w:rPr>
-        <w:t xml:space="preserve"> authentication</w:t>
-      </w:r>
-      <w:r>
-        <w:rPr>
-          <w:rFonts w:ascii="Ebrima" w:hAnsi="Ebrima"/>
-          <w:sz w:val="20"/>
-          <w:szCs w:val="20"/>
-        </w:rPr>
-        <w:t xml:space="preserve">, </w:t>
-      </w:r>
-      <w:r>
-        <w:rPr>
-          <w:rFonts w:ascii="Ebrima" w:hAnsi="Ebrima"/>
-          <w:sz w:val="20"/>
-          <w:szCs w:val="20"/>
-        </w:rPr>
-        <w:t>authorization</w:t>
-      </w:r>
-      <w:r>
-        <w:rPr>
-          <w:rFonts w:ascii="Ebrima" w:hAnsi="Ebrima"/>
-          <w:sz w:val="20"/>
-          <w:szCs w:val="20"/>
-        </w:rPr>
-        <w:t xml:space="preserve">, </w:t>
-      </w:r>
-      <w:r>
-        <w:rPr>
-          <w:rFonts w:ascii="Ebrima" w:hAnsi="Ebrima"/>
-          <w:sz w:val="20"/>
-          <w:szCs w:val="20"/>
-        </w:rPr>
-        <w:t xml:space="preserve">tracing </w:t>
-      </w:r>
-      <w:r>
-        <w:rPr>
-          <w:rFonts w:ascii="Ebrima" w:hAnsi="Ebrima"/>
-          <w:sz w:val="20"/>
-          <w:szCs w:val="20"/>
-        </w:rPr>
-        <w:t xml:space="preserve">and </w:t>
-      </w:r>
-      <w:r>
-        <w:rPr>
-          <w:rFonts w:ascii="Ebrima" w:hAnsi="Ebrima"/>
-          <w:sz w:val="20"/>
-          <w:szCs w:val="20"/>
-        </w:rPr>
-        <w:t>more</w:t>
+        <w:t>boilerplate functionalities</w:t>
+      </w:r>
+      <w:r>
+        <w:rPr>
+          <w:rFonts w:ascii="Ebrima" w:hAnsi="Ebrima"/>
+          <w:sz w:val="20"/>
+          <w:szCs w:val="20"/>
+        </w:rPr>
+        <w:t xml:space="preserve"> </w:t>
+      </w:r>
+      <w:r>
+        <w:rPr>
+          <w:rFonts w:ascii="Ebrima" w:hAnsi="Ebrima"/>
+          <w:sz w:val="20"/>
+          <w:szCs w:val="20"/>
+        </w:rPr>
+        <w:t>like load balancing, authentication, authorization and more</w:t>
+      </w:r>
+      <w:r>
+        <w:rPr>
+          <w:rFonts w:ascii="Ebrima" w:hAnsi="Ebrima"/>
+          <w:sz w:val="20"/>
+          <w:szCs w:val="20"/>
+        </w:rPr>
+        <w:t xml:space="preserve"> </w:t>
+      </w:r>
+      <w:r>
+        <w:rPr>
+          <w:rFonts w:ascii="Ebrima" w:hAnsi="Ebrima"/>
+          <w:sz w:val="20"/>
+          <w:szCs w:val="20"/>
+        </w:rPr>
+        <w:t>in a single place</w:t>
       </w:r>
       <w:r>
         <w:rPr>
@@ -7862,31 +8179,47 @@
           <w:sz w:val="20"/>
           <w:szCs w:val="20"/>
         </w:rPr>
-        <w:t>There are few concerns in supporting disparate devices like laptops</w:t>
-      </w:r>
-      <w:r>
-        <w:rPr>
-          <w:rFonts w:ascii="Ebrima" w:hAnsi="Ebrima"/>
-          <w:sz w:val="20"/>
-          <w:szCs w:val="20"/>
-        </w:rPr>
-        <w:t xml:space="preserve"> and mobile devices (</w:t>
-      </w:r>
-      <w:r>
-        <w:rPr>
-          <w:rFonts w:ascii="Ebrima" w:hAnsi="Ebrima"/>
-          <w:sz w:val="20"/>
-          <w:szCs w:val="20"/>
-        </w:rPr>
-        <w:t>smartphones and tablets</w:t>
-      </w:r>
-      <w:r>
-        <w:rPr>
-          <w:rFonts w:ascii="Ebrima" w:hAnsi="Ebrima"/>
-          <w:sz w:val="20"/>
-          <w:szCs w:val="20"/>
-        </w:rPr>
-        <w:t>)</w:t>
+        <w:t xml:space="preserve">There are few </w:t>
+      </w:r>
+      <w:r>
+        <w:rPr>
+          <w:rFonts w:ascii="Ebrima" w:hAnsi="Ebrima"/>
+          <w:sz w:val="20"/>
+          <w:szCs w:val="20"/>
+        </w:rPr>
+        <w:t>significant differences</w:t>
+      </w:r>
+      <w:r>
+        <w:rPr>
+          <w:rFonts w:ascii="Ebrima" w:hAnsi="Ebrima"/>
+          <w:sz w:val="20"/>
+          <w:szCs w:val="20"/>
+        </w:rPr>
+        <w:t xml:space="preserve"> </w:t>
+      </w:r>
+      <w:r>
+        <w:rPr>
+          <w:rFonts w:ascii="Ebrima" w:hAnsi="Ebrima"/>
+          <w:sz w:val="20"/>
+          <w:szCs w:val="20"/>
+        </w:rPr>
+        <w:t>i</w:t>
+      </w:r>
+      <w:r>
+        <w:rPr>
+          <w:rFonts w:ascii="Ebrima" w:hAnsi="Ebrima"/>
+          <w:sz w:val="20"/>
+          <w:szCs w:val="20"/>
+        </w:rPr>
+        <w:t>n supporting disparate devices like laptops</w:t>
+      </w:r>
+      <w:r>
+        <w:rPr>
+          <w:rFonts w:ascii="Ebrima" w:hAnsi="Ebrima"/>
+          <w:sz w:val="20"/>
+          <w:szCs w:val="20"/>
+        </w:rPr>
+        <w:t xml:space="preserve"> and mobile devices</w:t>
       </w:r>
       <w:r>
         <w:rPr>
@@ -7927,7 +8260,39 @@
           <w:sz w:val="20"/>
           <w:szCs w:val="20"/>
         </w:rPr>
-        <w:t>ata – d</w:t>
+        <w:t xml:space="preserve">ata </w:t>
+      </w:r>
+      <w:r>
+        <w:rPr>
+          <w:rFonts w:ascii="Ebrima" w:hAnsi="Ebrima"/>
+          <w:sz w:val="20"/>
+          <w:szCs w:val="20"/>
+        </w:rPr>
+        <w:t>type</w:t>
+      </w:r>
+      <w:r>
+        <w:rPr>
+          <w:rFonts w:ascii="Ebrima" w:hAnsi="Ebrima"/>
+          <w:sz w:val="20"/>
+          <w:szCs w:val="20"/>
+        </w:rPr>
+        <w:t>s</w:t>
+      </w:r>
+      <w:r>
+        <w:rPr>
+          <w:rFonts w:ascii="Ebrima" w:hAnsi="Ebrima"/>
+          <w:sz w:val="20"/>
+          <w:szCs w:val="20"/>
+        </w:rPr>
+        <w:t xml:space="preserve"> </w:t>
+      </w:r>
+      <w:r>
+        <w:rPr>
+          <w:rFonts w:ascii="Ebrima" w:hAnsi="Ebrima"/>
+          <w:sz w:val="20"/>
+          <w:szCs w:val="20"/>
+        </w:rPr>
+        <w:t>– d</w:t>
       </w:r>
       <w:r>
         <w:rPr>
@@ -8031,15 +8396,15 @@
           <w:sz w:val="20"/>
           <w:szCs w:val="20"/>
         </w:rPr>
-        <w:t>less</w:t>
-      </w:r>
-      <w:r>
-        <w:rPr>
-          <w:rFonts w:ascii="Ebrima" w:hAnsi="Ebrima"/>
-          <w:sz w:val="20"/>
-          <w:szCs w:val="20"/>
-        </w:rPr>
-        <w:t xml:space="preserve"> data </w:t>
+        <w:t xml:space="preserve">a subset of </w:t>
+      </w:r>
+      <w:r>
+        <w:rPr>
+          <w:rFonts w:ascii="Ebrima" w:hAnsi="Ebrima"/>
+          <w:sz w:val="20"/>
+          <w:szCs w:val="20"/>
+        </w:rPr>
+        <w:t xml:space="preserve">data </w:t>
       </w:r>
       <w:r>
         <w:rPr>
@@ -8080,39 +8445,31 @@
           <w:sz w:val="20"/>
           <w:szCs w:val="20"/>
         </w:rPr>
-        <w:t>API</w:t>
-      </w:r>
-      <w:r>
-        <w:rPr>
-          <w:rFonts w:ascii="Ebrima" w:hAnsi="Ebrima"/>
-          <w:sz w:val="20"/>
-          <w:szCs w:val="20"/>
-        </w:rPr>
-        <w:t xml:space="preserve"> formats</w:t>
-      </w:r>
-      <w:r>
-        <w:rPr>
-          <w:rFonts w:ascii="Ebrima" w:hAnsi="Ebrima"/>
-          <w:sz w:val="20"/>
-          <w:szCs w:val="20"/>
-        </w:rPr>
-        <w:t xml:space="preserve"> – </w:t>
-      </w:r>
-      <w:r>
-        <w:rPr>
-          <w:rFonts w:ascii="Ebrima" w:hAnsi="Ebrima"/>
-          <w:sz w:val="20"/>
-          <w:szCs w:val="20"/>
-        </w:rPr>
-        <w:t xml:space="preserve">due </w:t>
-      </w:r>
-      <w:r>
-        <w:rPr>
-          <w:rFonts w:ascii="Ebrima" w:hAnsi="Ebrima"/>
-          <w:sz w:val="20"/>
-          <w:szCs w:val="20"/>
-        </w:rPr>
-        <w:t xml:space="preserve">to </w:t>
+        <w:t>Data</w:t>
+      </w:r>
+      <w:r>
+        <w:rPr>
+          <w:rFonts w:ascii="Ebrima" w:hAnsi="Ebrima"/>
+          <w:sz w:val="20"/>
+          <w:szCs w:val="20"/>
+        </w:rPr>
+        <w:t xml:space="preserve"> formats – </w:t>
+      </w:r>
+      <w:r>
+        <w:rPr>
+          <w:rFonts w:ascii="Ebrima" w:hAnsi="Ebrima"/>
+          <w:sz w:val="20"/>
+          <w:szCs w:val="20"/>
+        </w:rPr>
+        <w:t>since</w:t>
+      </w:r>
+      <w:r>
+        <w:rPr>
+          <w:rFonts w:ascii="Ebrima" w:hAnsi="Ebrima"/>
+          <w:sz w:val="20"/>
+          <w:szCs w:val="20"/>
+        </w:rPr>
+        <w:t xml:space="preserve"> </w:t>
       </w:r>
       <w:r>
         <w:rPr>
@@ -8184,8 +8541,34 @@
           <w:sz w:val="20"/>
           <w:szCs w:val="20"/>
         </w:rPr>
-        <w:t xml:space="preserve"> techniques like GraphQL</w:t>
-      </w:r>
+        <w:t xml:space="preserve"> </w:t>
+      </w:r>
+      <w:r>
+        <w:rPr>
+          <w:rFonts w:ascii="Ebrima" w:hAnsi="Ebrima"/>
+          <w:sz w:val="20"/>
+          <w:szCs w:val="20"/>
+        </w:rPr>
+        <w:t xml:space="preserve">efficient </w:t>
+      </w:r>
+      <w:r>
+        <w:rPr>
+          <w:rFonts w:ascii="Ebrima" w:hAnsi="Ebrima"/>
+          <w:sz w:val="20"/>
+          <w:szCs w:val="20"/>
+        </w:rPr>
+        <w:t xml:space="preserve">techniques like </w:t>
+      </w:r>
+      <w:proofErr w:type="spellStart"/>
+      <w:r>
+        <w:rPr>
+          <w:rFonts w:ascii="Ebrima" w:hAnsi="Ebrima"/>
+          <w:sz w:val="20"/>
+          <w:szCs w:val="20"/>
+        </w:rPr>
+        <w:t>GraphQL</w:t>
+      </w:r>
+      <w:proofErr w:type="spellEnd"/>
       <w:r>
         <w:rPr>
           <w:rFonts w:ascii="Ebrima" w:hAnsi="Ebrima"/>
@@ -8217,23 +8600,7 @@
           <w:sz w:val="20"/>
           <w:szCs w:val="20"/>
         </w:rPr>
-        <w:t>N</w:t>
-      </w:r>
-      <w:r>
-        <w:rPr>
-          <w:rFonts w:ascii="Ebrima" w:hAnsi="Ebrima"/>
-          <w:sz w:val="20"/>
-          <w:szCs w:val="20"/>
-        </w:rPr>
-        <w:t>etwork speeds</w:t>
-      </w:r>
-      <w:r>
-        <w:rPr>
-          <w:rFonts w:ascii="Ebrima" w:hAnsi="Ebrima"/>
-          <w:sz w:val="20"/>
-          <w:szCs w:val="20"/>
-        </w:rPr>
-        <w:t xml:space="preserve"> – due to </w:t>
+        <w:t xml:space="preserve">Network speeds – due to </w:t>
       </w:r>
       <w:r>
         <w:rPr>
@@ -8273,15 +8640,7 @@
           <w:sz w:val="20"/>
           <w:szCs w:val="20"/>
         </w:rPr>
-        <w:t>obile devices</w:t>
-      </w:r>
-      <w:r>
-        <w:rPr>
-          <w:rFonts w:ascii="Ebrima" w:hAnsi="Ebrima"/>
-          <w:sz w:val="20"/>
-          <w:szCs w:val="20"/>
-        </w:rPr>
-        <w:t xml:space="preserve"> prefer less</w:t>
+        <w:t>obile devices prefer less</w:t>
       </w:r>
       <w:r>
         <w:rPr>
@@ -8324,15 +8683,63 @@
           <w:sz w:val="20"/>
           <w:szCs w:val="20"/>
         </w:rPr>
-        <w:t>In order to address these concerns</w:t>
-      </w:r>
-      <w:r>
-        <w:rPr>
-          <w:rFonts w:ascii="Ebrima" w:hAnsi="Ebrima"/>
-          <w:sz w:val="20"/>
-          <w:szCs w:val="20"/>
-        </w:rPr>
-        <w:t>, the system defines a separate API gateway for each kind of client</w:t>
+        <w:t xml:space="preserve">In order to </w:t>
+      </w:r>
+      <w:r>
+        <w:rPr>
+          <w:rFonts w:ascii="Ebrima" w:hAnsi="Ebrima"/>
+          <w:sz w:val="20"/>
+          <w:szCs w:val="20"/>
+        </w:rPr>
+        <w:t>serve for</w:t>
+      </w:r>
+      <w:r>
+        <w:rPr>
+          <w:rFonts w:ascii="Ebrima" w:hAnsi="Ebrima"/>
+          <w:sz w:val="20"/>
+          <w:szCs w:val="20"/>
+        </w:rPr>
+        <w:t xml:space="preserve"> these </w:t>
+      </w:r>
+      <w:r>
+        <w:rPr>
+          <w:rFonts w:ascii="Ebrima" w:hAnsi="Ebrima"/>
+          <w:sz w:val="20"/>
+          <w:szCs w:val="20"/>
+        </w:rPr>
+        <w:t>differences</w:t>
+      </w:r>
+      <w:r>
+        <w:rPr>
+          <w:rFonts w:ascii="Ebrima" w:hAnsi="Ebrima"/>
+          <w:sz w:val="20"/>
+          <w:szCs w:val="20"/>
+        </w:rPr>
+        <w:t xml:space="preserve"> efficiently</w:t>
+      </w:r>
+      <w:r>
+        <w:rPr>
+          <w:rFonts w:ascii="Ebrima" w:hAnsi="Ebrima"/>
+          <w:sz w:val="20"/>
+          <w:szCs w:val="20"/>
+        </w:rPr>
+        <w:t xml:space="preserve">, the </w:t>
+      </w:r>
+      <w:r>
+        <w:rPr>
+          <w:rFonts w:ascii="Ebrima" w:hAnsi="Ebrima"/>
+          <w:sz w:val="20"/>
+          <w:szCs w:val="20"/>
+        </w:rPr>
+        <w:t>architecture</w:t>
+      </w:r>
+      <w:r>
+        <w:rPr>
+          <w:rFonts w:ascii="Ebrima" w:hAnsi="Ebrima"/>
+          <w:sz w:val="20"/>
+          <w:szCs w:val="20"/>
+        </w:rPr>
+        <w:t xml:space="preserve"> defines a separate API gateway for each kind of client</w:t>
       </w:r>
       <w:r>
         <w:rPr>
@@ -8350,8 +8757,6 @@
         </w:rPr>
         <w:t>,</w:t>
       </w:r>
-      <w:bookmarkStart w:id="6" w:name="_GoBack"/>
-      <w:bookmarkEnd w:id="6"/>
       <w:r>
         <w:rPr>
           <w:rFonts w:ascii="Ebrima" w:hAnsi="Ebrima"/>
@@ -8367,6 +8772,1168 @@
           <w:szCs w:val="20"/>
         </w:rPr>
         <w:t xml:space="preserve"> – laptops and mobile devices.</w:t>
+      </w:r>
+      <w:r>
+        <w:rPr>
+          <w:rFonts w:ascii="Ebrima" w:hAnsi="Ebrima"/>
+          <w:sz w:val="20"/>
+          <w:szCs w:val="20"/>
+        </w:rPr>
+        <w:t xml:space="preserve"> </w:t>
+      </w:r>
+      <w:r>
+        <w:rPr>
+          <w:rFonts w:ascii="Ebrima" w:hAnsi="Ebrima"/>
+          <w:sz w:val="20"/>
+          <w:szCs w:val="20"/>
+        </w:rPr>
+        <w:t>Each BFF provides a unique endpoint for its clients and then forwards the call to specific microservice or custom aggregator</w:t>
+      </w:r>
+      <w:r>
+        <w:rPr>
+          <w:rFonts w:ascii="Ebrima" w:hAnsi="Ebrima"/>
+          <w:sz w:val="20"/>
+          <w:szCs w:val="20"/>
+        </w:rPr>
+        <w:t>.</w:t>
+      </w:r>
+    </w:p>
+    <w:p>
+      <w:pPr>
+        <w:spacing w:before="100" w:beforeAutospacing="1" w:after="100" w:afterAutospacing="1" w:line="264" w:lineRule="auto"/>
+        <w:jc w:val="both"/>
+        <w:rPr>
+          <w:rFonts w:ascii="Ebrima" w:hAnsi="Ebrima"/>
+          <w:sz w:val="20"/>
+          <w:szCs w:val="20"/>
+        </w:rPr>
+      </w:pPr>
+      <w:r>
+        <w:rPr>
+          <w:rFonts w:ascii="Ebrima" w:hAnsi="Ebrima"/>
+          <w:sz w:val="20"/>
+          <w:szCs w:val="20"/>
+        </w:rPr>
+        <w:t>There are 4 BFFs – one for customer-facing shopping functionalities and another for internal business operation functionalities (like business and sentiments insights), one variant each for different clients.</w:t>
+      </w:r>
+    </w:p>
+    <w:p>
+      <w:pPr>
+        <w:spacing w:before="100" w:beforeAutospacing="1" w:after="100" w:afterAutospacing="1" w:line="264" w:lineRule="auto"/>
+        <w:jc w:val="both"/>
+        <w:rPr>
+          <w:rFonts w:ascii="Ebrima" w:hAnsi="Ebrima"/>
+          <w:sz w:val="20"/>
+          <w:szCs w:val="20"/>
+        </w:rPr>
+      </w:pPr>
+      <w:r>
+        <w:rPr>
+          <w:rFonts w:ascii="Ebrima" w:hAnsi="Ebrima"/>
+          <w:sz w:val="20"/>
+          <w:szCs w:val="20"/>
+        </w:rPr>
+        <w:t xml:space="preserve">The </w:t>
+      </w:r>
+      <w:r>
+        <w:rPr>
+          <w:rFonts w:ascii="Ebrima" w:hAnsi="Ebrima"/>
+          <w:sz w:val="20"/>
+          <w:szCs w:val="20"/>
+        </w:rPr>
+        <w:t xml:space="preserve">architecture proposes an implementation using </w:t>
+      </w:r>
+      <w:hyperlink r:id="rId12" w:history="1">
+        <w:r>
+          <w:rPr>
+            <w:rStyle w:val="Hyperlink"/>
+            <w:rFonts w:ascii="Ebrima" w:hAnsi="Ebrima"/>
+            <w:sz w:val="20"/>
+            <w:szCs w:val="20"/>
+          </w:rPr>
+          <w:t>Envoy</w:t>
+        </w:r>
+      </w:hyperlink>
+      <w:r>
+        <w:rPr>
+          <w:rFonts w:ascii="Ebrima" w:hAnsi="Ebrima"/>
+          <w:sz w:val="20"/>
+          <w:szCs w:val="20"/>
+        </w:rPr>
+        <w:t xml:space="preserve"> to employ its advanced capabilities towards load balancing, health-check observability, dynamic </w:t>
+      </w:r>
+      <w:r>
+        <w:rPr>
+          <w:rFonts w:ascii="Ebrima" w:hAnsi="Ebrima"/>
+          <w:sz w:val="20"/>
+          <w:szCs w:val="20"/>
+        </w:rPr>
+        <w:t xml:space="preserve">routing, JWT and external authentications, </w:t>
+      </w:r>
+      <w:r>
+        <w:rPr>
+          <w:rFonts w:ascii="Ebrima" w:hAnsi="Ebrima"/>
+          <w:sz w:val="20"/>
+          <w:szCs w:val="20"/>
+        </w:rPr>
+        <w:t>role-based</w:t>
+      </w:r>
+      <w:r>
+        <w:rPr>
+          <w:rFonts w:ascii="Ebrima" w:hAnsi="Ebrima"/>
+          <w:sz w:val="20"/>
+          <w:szCs w:val="20"/>
+        </w:rPr>
+        <w:t xml:space="preserve"> access controls.</w:t>
+      </w:r>
+    </w:p>
+    <w:p>
+      <w:pPr>
+        <w:spacing w:before="100" w:beforeAutospacing="1" w:after="100" w:afterAutospacing="1" w:line="264" w:lineRule="auto"/>
+        <w:jc w:val="both"/>
+        <w:rPr>
+          <w:rFonts w:ascii="Ebrima" w:hAnsi="Ebrima"/>
+          <w:sz w:val="20"/>
+          <w:szCs w:val="20"/>
+        </w:rPr>
+      </w:pPr>
+      <w:r>
+        <w:rPr>
+          <w:rFonts w:ascii="Ebrima" w:hAnsi="Ebrima"/>
+          <w:sz w:val="20"/>
+          <w:szCs w:val="20"/>
+        </w:rPr>
+        <w:t>Each BFF runs inside a separate container.</w:t>
+      </w:r>
+    </w:p>
+    <w:p>
+      <w:pPr>
+        <w:pStyle w:val="Heading2"/>
+        <w:numPr>
+          <w:ilvl w:val="1"/>
+          <w:numId w:val="1"/>
+        </w:numPr>
+        <w:spacing w:before="100" w:beforeAutospacing="1" w:after="100" w:afterAutospacing="1" w:line="264" w:lineRule="auto"/>
+        <w:ind w:left="720"/>
+        <w:contextualSpacing/>
+        <w:rPr>
+          <w:rFonts w:ascii="Ebrima" w:hAnsi="Ebrima"/>
+        </w:rPr>
+      </w:pPr>
+      <w:r>
+        <w:rPr>
+          <w:rFonts w:ascii="Ebrima" w:hAnsi="Ebrima"/>
+        </w:rPr>
+        <w:t>Communication</w:t>
+      </w:r>
+    </w:p>
+    <w:p>
+      <w:pPr>
+        <w:spacing w:before="100" w:beforeAutospacing="1" w:after="100" w:afterAutospacing="1" w:line="264" w:lineRule="auto"/>
+        <w:jc w:val="both"/>
+        <w:rPr>
+          <w:rFonts w:ascii="Ebrima" w:hAnsi="Ebrima"/>
+          <w:b/>
+          <w:bCs/>
+          <w:sz w:val="20"/>
+          <w:szCs w:val="20"/>
+          <w:u w:val="single"/>
+        </w:rPr>
+      </w:pPr>
+      <w:r>
+        <w:rPr>
+          <w:rFonts w:ascii="Ebrima" w:hAnsi="Ebrima"/>
+          <w:b/>
+          <w:bCs/>
+          <w:sz w:val="20"/>
+          <w:szCs w:val="20"/>
+          <w:u w:val="single"/>
+        </w:rPr>
+        <w:t>Event</w:t>
+      </w:r>
+      <w:r>
+        <w:rPr>
+          <w:rFonts w:ascii="Ebrima" w:hAnsi="Ebrima"/>
+          <w:b/>
+          <w:bCs/>
+          <w:sz w:val="20"/>
+          <w:szCs w:val="20"/>
+          <w:u w:val="single"/>
+        </w:rPr>
+        <w:t>-</w:t>
+      </w:r>
+      <w:r>
+        <w:rPr>
+          <w:rFonts w:ascii="Ebrima" w:hAnsi="Ebrima"/>
+          <w:b/>
+          <w:bCs/>
+          <w:sz w:val="20"/>
+          <w:szCs w:val="20"/>
+          <w:u w:val="single"/>
+        </w:rPr>
+        <w:t>driven workflows</w:t>
+      </w:r>
+    </w:p>
+    <w:p>
+      <w:pPr>
+        <w:spacing w:before="100" w:beforeAutospacing="1" w:after="100" w:afterAutospacing="1" w:line="264" w:lineRule="auto"/>
+        <w:jc w:val="both"/>
+        <w:rPr>
+          <w:rFonts w:ascii="Ebrima" w:hAnsi="Ebrima"/>
+          <w:sz w:val="20"/>
+          <w:szCs w:val="20"/>
+        </w:rPr>
+      </w:pPr>
+      <w:r>
+        <w:rPr>
+          <w:rFonts w:ascii="Ebrima" w:hAnsi="Ebrima"/>
+          <w:sz w:val="20"/>
+          <w:szCs w:val="20"/>
+        </w:rPr>
+        <w:t xml:space="preserve">This system </w:t>
+      </w:r>
+      <w:r>
+        <w:rPr>
+          <w:rFonts w:ascii="Ebrima" w:hAnsi="Ebrima"/>
+          <w:sz w:val="20"/>
+          <w:szCs w:val="20"/>
+        </w:rPr>
+        <w:t>exchanges</w:t>
+      </w:r>
+      <w:r>
+        <w:rPr>
+          <w:rFonts w:ascii="Ebrima" w:hAnsi="Ebrima"/>
+          <w:sz w:val="20"/>
+          <w:szCs w:val="20"/>
+        </w:rPr>
+        <w:t xml:space="preserve"> messages (or events) </w:t>
+      </w:r>
+      <w:r>
+        <w:rPr>
+          <w:rFonts w:ascii="Ebrima" w:hAnsi="Ebrima"/>
+          <w:sz w:val="20"/>
+          <w:szCs w:val="20"/>
+        </w:rPr>
+        <w:t xml:space="preserve">between microservices to </w:t>
+      </w:r>
+      <w:r>
+        <w:rPr>
+          <w:rFonts w:ascii="Ebrima" w:hAnsi="Ebrima"/>
+          <w:sz w:val="20"/>
+          <w:szCs w:val="20"/>
+        </w:rPr>
+        <w:t>establish</w:t>
+      </w:r>
+      <w:r>
+        <w:rPr>
+          <w:rFonts w:ascii="Ebrima" w:hAnsi="Ebrima"/>
+          <w:sz w:val="20"/>
+          <w:szCs w:val="20"/>
+        </w:rPr>
+        <w:t xml:space="preserve"> </w:t>
+      </w:r>
+      <w:r>
+        <w:rPr>
+          <w:rFonts w:ascii="Ebrima" w:hAnsi="Ebrima"/>
+          <w:sz w:val="20"/>
+          <w:szCs w:val="20"/>
+        </w:rPr>
+        <w:t>a</w:t>
+      </w:r>
+      <w:r>
+        <w:rPr>
+          <w:rFonts w:ascii="Ebrima" w:hAnsi="Ebrima"/>
+          <w:sz w:val="20"/>
+          <w:szCs w:val="20"/>
+        </w:rPr>
+        <w:t>n orderly,</w:t>
+      </w:r>
+      <w:r>
+        <w:rPr>
+          <w:rFonts w:ascii="Ebrima" w:hAnsi="Ebrima"/>
+          <w:sz w:val="20"/>
+          <w:szCs w:val="20"/>
+        </w:rPr>
+        <w:t xml:space="preserve"> reliable</w:t>
+      </w:r>
+      <w:r>
+        <w:rPr>
+          <w:rFonts w:ascii="Ebrima" w:hAnsi="Ebrima"/>
+          <w:sz w:val="20"/>
+          <w:szCs w:val="20"/>
+        </w:rPr>
+        <w:t xml:space="preserve"> and</w:t>
+      </w:r>
+      <w:r>
+        <w:rPr>
+          <w:rFonts w:ascii="Ebrima" w:hAnsi="Ebrima"/>
+          <w:sz w:val="20"/>
+          <w:szCs w:val="20"/>
+        </w:rPr>
+        <w:t xml:space="preserve"> efficient</w:t>
+      </w:r>
+      <w:r>
+        <w:rPr>
+          <w:rFonts w:ascii="Ebrima" w:hAnsi="Ebrima"/>
+          <w:sz w:val="20"/>
+          <w:szCs w:val="20"/>
+        </w:rPr>
+        <w:t xml:space="preserve"> </w:t>
+      </w:r>
+      <w:r>
+        <w:rPr>
+          <w:rFonts w:ascii="Ebrima" w:hAnsi="Ebrima"/>
+          <w:sz w:val="20"/>
+          <w:szCs w:val="20"/>
+        </w:rPr>
+        <w:t xml:space="preserve">communication </w:t>
+      </w:r>
+      <w:r>
+        <w:rPr>
+          <w:rFonts w:ascii="Ebrima" w:hAnsi="Ebrima"/>
+          <w:sz w:val="20"/>
+          <w:szCs w:val="20"/>
+        </w:rPr>
+        <w:t>mechanism</w:t>
+      </w:r>
+      <w:r>
+        <w:rPr>
+          <w:rFonts w:ascii="Ebrima" w:hAnsi="Ebrima"/>
+          <w:sz w:val="20"/>
+          <w:szCs w:val="20"/>
+        </w:rPr>
+        <w:t xml:space="preserve">. It </w:t>
+      </w:r>
+      <w:r>
+        <w:rPr>
+          <w:rFonts w:ascii="Ebrima" w:hAnsi="Ebrima"/>
+          <w:sz w:val="20"/>
+          <w:szCs w:val="20"/>
+        </w:rPr>
+        <w:t>uses</w:t>
+      </w:r>
+      <w:r>
+        <w:rPr>
+          <w:rFonts w:ascii="Ebrima" w:hAnsi="Ebrima"/>
+          <w:sz w:val="20"/>
+          <w:szCs w:val="20"/>
+        </w:rPr>
+        <w:t xml:space="preserve"> publish/subscribe and </w:t>
+      </w:r>
+      <w:r>
+        <w:rPr>
+          <w:rFonts w:ascii="Ebrima" w:hAnsi="Ebrima"/>
+          <w:sz w:val="20"/>
+          <w:szCs w:val="20"/>
+        </w:rPr>
+        <w:t>topic-based</w:t>
+      </w:r>
+      <w:r>
+        <w:rPr>
+          <w:rFonts w:ascii="Ebrima" w:hAnsi="Ebrima"/>
+          <w:sz w:val="20"/>
+          <w:szCs w:val="20"/>
+        </w:rPr>
+        <w:t xml:space="preserve"> </w:t>
+      </w:r>
+      <w:r>
+        <w:rPr>
+          <w:rFonts w:ascii="Ebrima" w:hAnsi="Ebrima"/>
+          <w:sz w:val="20"/>
+          <w:szCs w:val="20"/>
+        </w:rPr>
+        <w:t xml:space="preserve">communication </w:t>
+      </w:r>
+      <w:r>
+        <w:rPr>
+          <w:rFonts w:ascii="Ebrima" w:hAnsi="Ebrima"/>
+          <w:sz w:val="20"/>
+          <w:szCs w:val="20"/>
+        </w:rPr>
+        <w:t xml:space="preserve">through </w:t>
+      </w:r>
+      <w:r>
+        <w:rPr>
+          <w:rFonts w:ascii="Ebrima" w:hAnsi="Ebrima"/>
+          <w:sz w:val="20"/>
+          <w:szCs w:val="20"/>
+        </w:rPr>
+        <w:t xml:space="preserve">messaging </w:t>
+      </w:r>
+      <w:r>
+        <w:rPr>
+          <w:rFonts w:ascii="Ebrima" w:hAnsi="Ebrima"/>
+          <w:sz w:val="20"/>
+          <w:szCs w:val="20"/>
+        </w:rPr>
+        <w:t>channel</w:t>
+      </w:r>
+      <w:r>
+        <w:rPr>
+          <w:rFonts w:ascii="Ebrima" w:hAnsi="Ebrima"/>
+          <w:sz w:val="20"/>
+          <w:szCs w:val="20"/>
+        </w:rPr>
+        <w:t>s</w:t>
+      </w:r>
+      <w:r>
+        <w:rPr>
+          <w:rFonts w:ascii="Ebrima" w:hAnsi="Ebrima"/>
+          <w:sz w:val="20"/>
+          <w:szCs w:val="20"/>
+        </w:rPr>
+        <w:t xml:space="preserve"> of </w:t>
+      </w:r>
+      <w:r>
+        <w:rPr>
+          <w:rFonts w:ascii="Ebrima" w:hAnsi="Ebrima"/>
+          <w:sz w:val="20"/>
+          <w:szCs w:val="20"/>
+        </w:rPr>
+        <w:t>R</w:t>
+      </w:r>
+      <w:r>
+        <w:rPr>
+          <w:rFonts w:ascii="Ebrima" w:hAnsi="Ebrima"/>
+          <w:sz w:val="20"/>
+          <w:szCs w:val="20"/>
+        </w:rPr>
+        <w:t>abbitMQ</w:t>
+      </w:r>
+      <w:r>
+        <w:rPr>
+          <w:rFonts w:ascii="Ebrima" w:hAnsi="Ebrima"/>
+          <w:sz w:val="20"/>
+          <w:szCs w:val="20"/>
+        </w:rPr>
+        <w:t xml:space="preserve"> to exchange </w:t>
+      </w:r>
+      <w:r>
+        <w:rPr>
+          <w:rFonts w:ascii="Ebrima" w:hAnsi="Ebrima"/>
+          <w:sz w:val="20"/>
+          <w:szCs w:val="20"/>
+        </w:rPr>
+        <w:t xml:space="preserve">these </w:t>
+      </w:r>
+      <w:r>
+        <w:rPr>
+          <w:rFonts w:ascii="Ebrima" w:hAnsi="Ebrima"/>
+          <w:sz w:val="20"/>
+          <w:szCs w:val="20"/>
+        </w:rPr>
+        <w:t>messages</w:t>
+      </w:r>
+      <w:r>
+        <w:rPr>
+          <w:rFonts w:ascii="Ebrima" w:hAnsi="Ebrima"/>
+          <w:sz w:val="20"/>
+          <w:szCs w:val="20"/>
+        </w:rPr>
+        <w:t>.</w:t>
+      </w:r>
+    </w:p>
+    <w:p>
+      <w:pPr>
+        <w:spacing w:before="100" w:beforeAutospacing="1" w:after="100" w:afterAutospacing="1" w:line="264" w:lineRule="auto"/>
+        <w:jc w:val="both"/>
+        <w:rPr>
+          <w:rFonts w:ascii="Ebrima" w:hAnsi="Ebrima"/>
+          <w:sz w:val="20"/>
+          <w:szCs w:val="20"/>
+        </w:rPr>
+      </w:pPr>
+      <w:r>
+        <w:rPr>
+          <w:rFonts w:ascii="Ebrima" w:hAnsi="Ebrima"/>
+          <w:sz w:val="20"/>
+          <w:szCs w:val="20"/>
+        </w:rPr>
+        <w:t>RabbitMQ runs inside a separate container.</w:t>
+      </w:r>
+    </w:p>
+    <w:p>
+      <w:pPr>
+        <w:spacing w:before="100" w:beforeAutospacing="1" w:after="100" w:afterAutospacing="1" w:line="264" w:lineRule="auto"/>
+        <w:jc w:val="both"/>
+        <w:rPr>
+          <w:rFonts w:ascii="Ebrima" w:hAnsi="Ebrima"/>
+          <w:b/>
+          <w:bCs/>
+          <w:sz w:val="20"/>
+          <w:szCs w:val="20"/>
+          <w:u w:val="single"/>
+        </w:rPr>
+      </w:pPr>
+      <w:r>
+        <w:rPr>
+          <w:rFonts w:ascii="Ebrima" w:hAnsi="Ebrima"/>
+          <w:b/>
+          <w:bCs/>
+          <w:sz w:val="20"/>
+          <w:szCs w:val="20"/>
+          <w:u w:val="single"/>
+        </w:rPr>
+        <w:t>Data interchange format</w:t>
+      </w:r>
+    </w:p>
+    <w:p>
+      <w:pPr>
+        <w:spacing w:before="100" w:beforeAutospacing="1" w:after="100" w:afterAutospacing="1" w:line="264" w:lineRule="auto"/>
+        <w:jc w:val="both"/>
+        <w:rPr>
+          <w:rFonts w:ascii="Ebrima" w:hAnsi="Ebrima"/>
+          <w:sz w:val="20"/>
+          <w:szCs w:val="20"/>
+        </w:rPr>
+      </w:pPr>
+      <w:r>
+        <w:rPr>
+          <w:rFonts w:ascii="Ebrima" w:hAnsi="Ebrima"/>
+          <w:sz w:val="20"/>
+          <w:szCs w:val="20"/>
+        </w:rPr>
+        <w:t>Th</w:t>
+      </w:r>
+      <w:r>
+        <w:rPr>
+          <w:rFonts w:ascii="Ebrima" w:hAnsi="Ebrima"/>
+          <w:sz w:val="20"/>
+          <w:szCs w:val="20"/>
+        </w:rPr>
+        <w:t>e</w:t>
+      </w:r>
+      <w:r>
+        <w:rPr>
+          <w:rFonts w:ascii="Ebrima" w:hAnsi="Ebrima"/>
+          <w:sz w:val="20"/>
+          <w:szCs w:val="20"/>
+        </w:rPr>
+        <w:t xml:space="preserve"> </w:t>
+      </w:r>
+      <w:r>
+        <w:rPr>
+          <w:rFonts w:ascii="Ebrima" w:hAnsi="Ebrima"/>
+          <w:sz w:val="20"/>
+          <w:szCs w:val="20"/>
+        </w:rPr>
+        <w:t>architecture</w:t>
+      </w:r>
+      <w:r>
+        <w:rPr>
+          <w:rFonts w:ascii="Ebrima" w:hAnsi="Ebrima"/>
+          <w:sz w:val="20"/>
+          <w:szCs w:val="20"/>
+        </w:rPr>
+        <w:t xml:space="preserve"> </w:t>
+      </w:r>
+      <w:r>
+        <w:rPr>
+          <w:rFonts w:ascii="Ebrima" w:hAnsi="Ebrima"/>
+          <w:sz w:val="20"/>
+          <w:szCs w:val="20"/>
+        </w:rPr>
+        <w:t>proposes</w:t>
+      </w:r>
+      <w:r>
+        <w:rPr>
+          <w:rFonts w:ascii="Ebrima" w:hAnsi="Ebrima"/>
+          <w:sz w:val="20"/>
+          <w:szCs w:val="20"/>
+        </w:rPr>
+        <w:t xml:space="preserve"> JSON as the</w:t>
+      </w:r>
+      <w:r>
+        <w:rPr>
+          <w:rFonts w:ascii="Ebrima" w:hAnsi="Ebrima"/>
+          <w:sz w:val="20"/>
+          <w:szCs w:val="20"/>
+        </w:rPr>
+        <w:t xml:space="preserve"> preferred</w:t>
+      </w:r>
+      <w:r>
+        <w:rPr>
+          <w:rFonts w:ascii="Ebrima" w:hAnsi="Ebrima"/>
+          <w:sz w:val="20"/>
+          <w:szCs w:val="20"/>
+        </w:rPr>
+        <w:t xml:space="preserve"> data interchange format </w:t>
+      </w:r>
+      <w:r>
+        <w:rPr>
+          <w:rFonts w:ascii="Ebrima" w:hAnsi="Ebrima"/>
+          <w:sz w:val="20"/>
+          <w:szCs w:val="20"/>
+        </w:rPr>
+        <w:t xml:space="preserve">for </w:t>
+      </w:r>
+      <w:r>
+        <w:rPr>
+          <w:rFonts w:ascii="Ebrima" w:hAnsi="Ebrima"/>
+          <w:sz w:val="20"/>
+          <w:szCs w:val="20"/>
+        </w:rPr>
+        <w:t>major communications</w:t>
+      </w:r>
+      <w:r>
+        <w:rPr>
+          <w:rFonts w:ascii="Ebrima" w:hAnsi="Ebrima"/>
+          <w:sz w:val="20"/>
+          <w:szCs w:val="20"/>
+        </w:rPr>
+        <w:t xml:space="preserve"> between microservices and between client/server</w:t>
+      </w:r>
+      <w:r>
+        <w:rPr>
+          <w:rFonts w:ascii="Ebrima" w:hAnsi="Ebrima"/>
+          <w:sz w:val="20"/>
+          <w:szCs w:val="20"/>
+        </w:rPr>
+        <w:t>.</w:t>
+      </w:r>
+    </w:p>
+    <w:p>
+      <w:pPr>
+        <w:pStyle w:val="Heading2"/>
+        <w:numPr>
+          <w:ilvl w:val="1"/>
+          <w:numId w:val="1"/>
+        </w:numPr>
+        <w:spacing w:before="100" w:beforeAutospacing="1" w:after="100" w:afterAutospacing="1" w:line="264" w:lineRule="auto"/>
+        <w:ind w:left="720"/>
+        <w:contextualSpacing/>
+        <w:rPr>
+          <w:rFonts w:ascii="Ebrima" w:hAnsi="Ebrima"/>
+        </w:rPr>
+      </w:pPr>
+      <w:r>
+        <w:rPr>
+          <w:rFonts w:ascii="Ebrima" w:hAnsi="Ebrima"/>
+        </w:rPr>
+        <w:t>Diagnostics and Observability</w:t>
+      </w:r>
+    </w:p>
+    <w:p>
+      <w:pPr>
+        <w:spacing w:before="100" w:beforeAutospacing="1" w:after="100" w:afterAutospacing="1" w:line="264" w:lineRule="auto"/>
+        <w:jc w:val="both"/>
+        <w:rPr>
+          <w:rFonts w:ascii="Ebrima" w:hAnsi="Ebrima"/>
+          <w:b/>
+          <w:bCs/>
+          <w:sz w:val="20"/>
+          <w:szCs w:val="20"/>
+          <w:u w:val="single"/>
+        </w:rPr>
+      </w:pPr>
+      <w:r>
+        <w:rPr>
+          <w:rFonts w:ascii="Ebrima" w:hAnsi="Ebrima"/>
+          <w:b/>
+          <w:bCs/>
+          <w:sz w:val="20"/>
+          <w:szCs w:val="20"/>
+          <w:u w:val="single"/>
+        </w:rPr>
+        <w:t>Logging</w:t>
+      </w:r>
+    </w:p>
+    <w:p>
+      <w:pPr>
+        <w:spacing w:before="100" w:beforeAutospacing="1" w:after="100" w:afterAutospacing="1" w:line="264" w:lineRule="auto"/>
+        <w:jc w:val="both"/>
+        <w:rPr>
+          <w:rFonts w:ascii="Ebrima" w:hAnsi="Ebrima"/>
+          <w:sz w:val="20"/>
+          <w:szCs w:val="20"/>
+        </w:rPr>
+      </w:pPr>
+      <w:r>
+        <w:rPr>
+          <w:rFonts w:ascii="Ebrima" w:hAnsi="Ebrima"/>
+          <w:sz w:val="20"/>
+          <w:szCs w:val="20"/>
+        </w:rPr>
+        <w:t xml:space="preserve">The architecture proposes a </w:t>
+      </w:r>
+      <w:r>
+        <w:rPr>
+          <w:rFonts w:ascii="Ebrima" w:hAnsi="Ebrima"/>
+          <w:sz w:val="20"/>
+          <w:szCs w:val="20"/>
+        </w:rPr>
+        <w:t>system-wide</w:t>
+      </w:r>
+      <w:r>
+        <w:rPr>
+          <w:rFonts w:ascii="Ebrima" w:hAnsi="Ebrima"/>
+          <w:sz w:val="20"/>
+          <w:szCs w:val="20"/>
+        </w:rPr>
+        <w:t>,</w:t>
+      </w:r>
+      <w:r>
+        <w:rPr>
+          <w:rFonts w:ascii="Ebrima" w:hAnsi="Ebrima"/>
+          <w:sz w:val="20"/>
+          <w:szCs w:val="20"/>
+        </w:rPr>
+        <w:t xml:space="preserve"> </w:t>
+      </w:r>
+      <w:r>
+        <w:rPr>
+          <w:rFonts w:ascii="Ebrima" w:hAnsi="Ebrima"/>
+          <w:sz w:val="20"/>
+          <w:szCs w:val="20"/>
+        </w:rPr>
+        <w:t xml:space="preserve">centralized </w:t>
+      </w:r>
+      <w:r>
+        <w:rPr>
+          <w:rFonts w:ascii="Ebrima" w:hAnsi="Ebrima"/>
+          <w:sz w:val="20"/>
+          <w:szCs w:val="20"/>
+        </w:rPr>
+        <w:t xml:space="preserve">and </w:t>
+      </w:r>
+      <w:r>
+        <w:rPr>
+          <w:rFonts w:ascii="Ebrima" w:hAnsi="Ebrima"/>
+          <w:sz w:val="20"/>
+          <w:szCs w:val="20"/>
+        </w:rPr>
+        <w:t xml:space="preserve">structured logging </w:t>
+      </w:r>
+      <w:r>
+        <w:rPr>
+          <w:rFonts w:ascii="Ebrima" w:hAnsi="Ebrima"/>
+          <w:sz w:val="20"/>
+          <w:szCs w:val="20"/>
+        </w:rPr>
+        <w:t xml:space="preserve">using </w:t>
+      </w:r>
+      <w:hyperlink r:id="rId13" w:history="1">
+        <w:proofErr w:type="spellStart"/>
+        <w:r>
+          <w:rPr>
+            <w:rStyle w:val="Hyperlink"/>
+            <w:rFonts w:ascii="Ebrima" w:hAnsi="Ebrima"/>
+            <w:sz w:val="20"/>
+            <w:szCs w:val="20"/>
+          </w:rPr>
+          <w:t>Serilog</w:t>
+        </w:r>
+        <w:proofErr w:type="spellEnd"/>
+      </w:hyperlink>
+      <w:r>
+        <w:rPr>
+          <w:rFonts w:ascii="Ebrima" w:hAnsi="Ebrima"/>
+          <w:sz w:val="20"/>
+          <w:szCs w:val="20"/>
+        </w:rPr>
+        <w:t xml:space="preserve"> s</w:t>
+      </w:r>
+      <w:r>
+        <w:rPr>
+          <w:rFonts w:ascii="Ebrima" w:hAnsi="Ebrima"/>
+          <w:sz w:val="20"/>
+          <w:szCs w:val="20"/>
+        </w:rPr>
+        <w:t>uch</w:t>
+      </w:r>
+      <w:r>
+        <w:rPr>
+          <w:rFonts w:ascii="Ebrima" w:hAnsi="Ebrima"/>
+          <w:sz w:val="20"/>
+          <w:szCs w:val="20"/>
+        </w:rPr>
+        <w:t xml:space="preserve"> that it </w:t>
+      </w:r>
+      <w:r>
+        <w:rPr>
+          <w:rFonts w:ascii="Ebrima" w:hAnsi="Ebrima"/>
+          <w:sz w:val="20"/>
+          <w:szCs w:val="20"/>
+        </w:rPr>
+        <w:t>becomes</w:t>
+      </w:r>
+      <w:r>
+        <w:rPr>
+          <w:rFonts w:ascii="Ebrima" w:hAnsi="Ebrima"/>
+          <w:sz w:val="20"/>
+          <w:szCs w:val="20"/>
+        </w:rPr>
+        <w:t xml:space="preserve"> easy and robust </w:t>
+      </w:r>
+      <w:r>
+        <w:rPr>
+          <w:rFonts w:ascii="Ebrima" w:hAnsi="Ebrima"/>
+          <w:sz w:val="20"/>
+          <w:szCs w:val="20"/>
+        </w:rPr>
+        <w:t xml:space="preserve">to </w:t>
+      </w:r>
+      <w:r>
+        <w:rPr>
+          <w:rFonts w:ascii="Ebrima" w:hAnsi="Ebrima"/>
+          <w:sz w:val="20"/>
+          <w:szCs w:val="20"/>
+        </w:rPr>
+        <w:t>diagnos</w:t>
+      </w:r>
+      <w:r>
+        <w:rPr>
+          <w:rFonts w:ascii="Ebrima" w:hAnsi="Ebrima"/>
+          <w:sz w:val="20"/>
+          <w:szCs w:val="20"/>
+        </w:rPr>
+        <w:t>e failures faster.</w:t>
+      </w:r>
+    </w:p>
+    <w:p>
+      <w:pPr>
+        <w:spacing w:before="100" w:beforeAutospacing="1" w:after="100" w:afterAutospacing="1" w:line="264" w:lineRule="auto"/>
+        <w:jc w:val="both"/>
+        <w:rPr>
+          <w:rFonts w:ascii="Ebrima" w:hAnsi="Ebrima"/>
+          <w:sz w:val="20"/>
+          <w:szCs w:val="20"/>
+        </w:rPr>
+      </w:pPr>
+      <w:proofErr w:type="spellStart"/>
+      <w:r>
+        <w:rPr>
+          <w:rFonts w:ascii="Ebrima" w:hAnsi="Ebrima"/>
+          <w:sz w:val="20"/>
+          <w:szCs w:val="20"/>
+        </w:rPr>
+        <w:t>Serilog</w:t>
+      </w:r>
+      <w:proofErr w:type="spellEnd"/>
+      <w:r>
+        <w:rPr>
+          <w:rFonts w:ascii="Ebrima" w:hAnsi="Ebrima"/>
+          <w:sz w:val="20"/>
+          <w:szCs w:val="20"/>
+        </w:rPr>
+        <w:t xml:space="preserve"> </w:t>
+      </w:r>
+      <w:r>
+        <w:rPr>
+          <w:rFonts w:ascii="Ebrima" w:hAnsi="Ebrima"/>
+          <w:sz w:val="20"/>
+          <w:szCs w:val="20"/>
+        </w:rPr>
+        <w:t xml:space="preserve">and logging service </w:t>
+      </w:r>
+      <w:r>
+        <w:rPr>
+          <w:rFonts w:ascii="Ebrima" w:hAnsi="Ebrima"/>
+          <w:sz w:val="20"/>
+          <w:szCs w:val="20"/>
+        </w:rPr>
+        <w:t>run inside a separate container.</w:t>
+      </w:r>
+    </w:p>
+    <w:p>
+      <w:pPr>
+        <w:spacing w:before="100" w:beforeAutospacing="1" w:after="100" w:afterAutospacing="1" w:line="264" w:lineRule="auto"/>
+        <w:jc w:val="both"/>
+        <w:rPr>
+          <w:rFonts w:ascii="Ebrima" w:hAnsi="Ebrima"/>
+          <w:b/>
+          <w:bCs/>
+          <w:sz w:val="20"/>
+          <w:szCs w:val="20"/>
+          <w:u w:val="single"/>
+        </w:rPr>
+      </w:pPr>
+      <w:r>
+        <w:rPr>
+          <w:rFonts w:ascii="Ebrima" w:hAnsi="Ebrima"/>
+          <w:b/>
+          <w:bCs/>
+          <w:sz w:val="20"/>
+          <w:szCs w:val="20"/>
+          <w:u w:val="single"/>
+        </w:rPr>
+        <w:lastRenderedPageBreak/>
+        <w:t>Observability</w:t>
+      </w:r>
+    </w:p>
+    <w:p>
+      <w:pPr>
+        <w:spacing w:before="100" w:beforeAutospacing="1" w:after="100" w:afterAutospacing="1" w:line="264" w:lineRule="auto"/>
+        <w:jc w:val="both"/>
+        <w:rPr>
+          <w:rFonts w:ascii="Ebrima" w:hAnsi="Ebrima"/>
+          <w:sz w:val="20"/>
+          <w:szCs w:val="20"/>
+        </w:rPr>
+      </w:pPr>
+      <w:r>
+        <w:rPr>
+          <w:rFonts w:ascii="Ebrima" w:hAnsi="Ebrima"/>
+          <w:sz w:val="20"/>
+          <w:szCs w:val="20"/>
+        </w:rPr>
+        <w:t>All applications and microservices expose endpoints that check the application and all its dependencies</w:t>
+      </w:r>
+      <w:r>
+        <w:rPr>
+          <w:rFonts w:ascii="Ebrima" w:hAnsi="Ebrima"/>
+          <w:sz w:val="20"/>
+          <w:szCs w:val="20"/>
+        </w:rPr>
+        <w:t>.</w:t>
+      </w:r>
+    </w:p>
+    <w:p>
+      <w:pPr>
+        <w:spacing w:before="100" w:beforeAutospacing="1" w:after="100" w:afterAutospacing="1" w:line="264" w:lineRule="auto"/>
+        <w:jc w:val="both"/>
+        <w:rPr>
+          <w:rFonts w:ascii="Ebrima" w:hAnsi="Ebrima"/>
+          <w:sz w:val="20"/>
+          <w:szCs w:val="20"/>
+        </w:rPr>
+      </w:pPr>
+      <w:r>
+        <w:rPr>
+          <w:rFonts w:ascii="Ebrima" w:hAnsi="Ebrima"/>
+          <w:sz w:val="20"/>
+          <w:szCs w:val="20"/>
+        </w:rPr>
+        <w:t>Health check APIs run on a separate container.</w:t>
+      </w:r>
+    </w:p>
+    <w:p>
+      <w:pPr>
+        <w:pStyle w:val="Heading1"/>
+        <w:numPr>
+          <w:ilvl w:val="0"/>
+          <w:numId w:val="1"/>
+        </w:numPr>
+        <w:spacing w:before="100" w:beforeAutospacing="1" w:after="100" w:afterAutospacing="1" w:line="264" w:lineRule="auto"/>
+        <w:ind w:left="709" w:hanging="643"/>
+        <w:contextualSpacing/>
+        <w:rPr>
+          <w:rFonts w:ascii="Ebrima" w:hAnsi="Ebrima"/>
+        </w:rPr>
+      </w:pPr>
+      <w:r>
+        <w:rPr>
+          <w:rFonts w:ascii="Ebrima" w:hAnsi="Ebrima"/>
+        </w:rPr>
+        <w:t>Architecture</w:t>
+      </w:r>
+    </w:p>
+    <w:p>
+      <w:pPr>
+        <w:spacing w:before="100" w:beforeAutospacing="1" w:after="100" w:afterAutospacing="1" w:line="264" w:lineRule="auto"/>
+        <w:jc w:val="both"/>
+        <w:rPr>
+          <w:rFonts w:ascii="Ebrima" w:hAnsi="Ebrima"/>
+          <w:sz w:val="20"/>
+          <w:szCs w:val="20"/>
+        </w:rPr>
+      </w:pPr>
+      <w:r>
+        <w:rPr>
+          <w:rFonts w:ascii="Ebrima" w:hAnsi="Ebrima"/>
+          <w:noProof/>
+          <w:sz w:val="20"/>
+          <w:szCs w:val="20"/>
+        </w:rPr>
+        <w:drawing>
+          <wp:inline distT="0" distB="0" distL="0" distR="0" wp14:anchorId="1B2FE961" wp14:editId="748C0580">
+            <wp:extent cx="6645910" cy="4807585"/>
+            <wp:effectExtent l="0" t="0" r="2540" b="0"/>
+            <wp:docPr id="4" name="Picture 4"/>
+            <wp:cNvGraphicFramePr>
+              <a:graphicFrameLocks xmlns:a="http://schemas.openxmlformats.org/drawingml/2006/main" noChangeAspect="1"/>
+            </wp:cNvGraphicFramePr>
+            <a:graphic xmlns:a="http://schemas.openxmlformats.org/drawingml/2006/main">
+              <a:graphicData uri="http://schemas.openxmlformats.org/drawingml/2006/picture">
+                <pic:pic xmlns:pic="http://schemas.openxmlformats.org/drawingml/2006/picture">
+                  <pic:nvPicPr>
+                    <pic:cNvPr id="4" name="Picture 4"/>
+                    <pic:cNvPicPr/>
+                  </pic:nvPicPr>
+                  <pic:blipFill>
+                    <a:blip r:embed="rId14">
+                      <a:extLst>
+                        <a:ext uri="{28A0092B-C50C-407E-A947-70E740481C1C}">
+                          <a14:useLocalDpi xmlns:a14="http://schemas.microsoft.com/office/drawing/2010/main" val="0"/>
+                        </a:ext>
+                      </a:extLst>
+                    </a:blip>
+                    <a:stretch>
+                      <a:fillRect/>
+                    </a:stretch>
+                  </pic:blipFill>
+                  <pic:spPr>
+                    <a:xfrm>
+                      <a:off x="0" y="0"/>
+                      <a:ext cx="6645910" cy="4807585"/>
+                    </a:xfrm>
+                    <a:prstGeom prst="rect">
+                      <a:avLst/>
+                    </a:prstGeom>
+                  </pic:spPr>
+                </pic:pic>
+              </a:graphicData>
+            </a:graphic>
+          </wp:inline>
+        </w:drawing>
+      </w:r>
+    </w:p>
+    <w:p>
+      <w:pPr>
+        <w:pStyle w:val="Heading2"/>
+        <w:numPr>
+          <w:ilvl w:val="1"/>
+          <w:numId w:val="1"/>
+        </w:numPr>
+        <w:spacing w:before="100" w:beforeAutospacing="1" w:after="100" w:afterAutospacing="1" w:line="264" w:lineRule="auto"/>
+        <w:ind w:left="720"/>
+        <w:contextualSpacing/>
+        <w:rPr>
+          <w:rFonts w:ascii="Ebrima" w:hAnsi="Ebrima"/>
+        </w:rPr>
+      </w:pPr>
+      <w:r>
+        <w:rPr>
+          <w:rFonts w:ascii="Ebrima" w:hAnsi="Ebrima"/>
+        </w:rPr>
+        <w:t>Application</w:t>
+      </w:r>
+    </w:p>
+    <w:p>
+      <w:pPr>
+        <w:spacing w:before="100" w:beforeAutospacing="1" w:after="100" w:afterAutospacing="1" w:line="264" w:lineRule="auto"/>
+        <w:jc w:val="both"/>
+        <w:rPr>
+          <w:rFonts w:ascii="Ebrima" w:hAnsi="Ebrima"/>
+          <w:sz w:val="20"/>
+          <w:szCs w:val="20"/>
+        </w:rPr>
+      </w:pPr>
+      <w:r>
+        <w:rPr>
+          <w:rFonts w:ascii="Ebrima" w:hAnsi="Ebrima"/>
+          <w:sz w:val="20"/>
+          <w:szCs w:val="20"/>
+        </w:rPr>
+        <w:t xml:space="preserve">The architecture proposes two variants of the </w:t>
+      </w:r>
+      <w:r>
+        <w:rPr>
+          <w:rFonts w:ascii="Ebrima" w:hAnsi="Ebrima"/>
+          <w:sz w:val="20"/>
+          <w:szCs w:val="20"/>
+        </w:rPr>
+        <w:t>application</w:t>
+      </w:r>
+      <w:r>
+        <w:rPr>
+          <w:rFonts w:ascii="Ebrima" w:hAnsi="Ebrima"/>
+          <w:sz w:val="20"/>
+          <w:szCs w:val="20"/>
+        </w:rPr>
+        <w:t xml:space="preserve"> that</w:t>
+      </w:r>
+      <w:r>
+        <w:rPr>
+          <w:rFonts w:ascii="Ebrima" w:hAnsi="Ebrima"/>
+          <w:sz w:val="20"/>
+          <w:szCs w:val="20"/>
+        </w:rPr>
+        <w:t xml:space="preserve"> can be </w:t>
+      </w:r>
+      <w:r>
+        <w:rPr>
+          <w:rFonts w:ascii="Ebrima" w:hAnsi="Ebrima"/>
+          <w:sz w:val="20"/>
+          <w:szCs w:val="20"/>
+        </w:rPr>
+        <w:t xml:space="preserve">respectively </w:t>
+      </w:r>
+      <w:r>
+        <w:rPr>
+          <w:rFonts w:ascii="Ebrima" w:hAnsi="Ebrima"/>
+          <w:sz w:val="20"/>
+          <w:szCs w:val="20"/>
+        </w:rPr>
+        <w:t>accessed from mobile devices and laptops</w:t>
+      </w:r>
+      <w:r>
+        <w:rPr>
+          <w:rFonts w:ascii="Ebrima" w:hAnsi="Ebrima"/>
+          <w:sz w:val="20"/>
+          <w:szCs w:val="20"/>
+        </w:rPr>
+        <w:t>.</w:t>
+      </w:r>
+    </w:p>
+    <w:p>
+      <w:pPr>
+        <w:spacing w:before="100" w:beforeAutospacing="1" w:after="100" w:afterAutospacing="1" w:line="264" w:lineRule="auto"/>
+        <w:jc w:val="both"/>
+        <w:rPr>
+          <w:rFonts w:ascii="Ebrima" w:hAnsi="Ebrima"/>
+          <w:b/>
+          <w:bCs/>
+          <w:sz w:val="20"/>
+          <w:szCs w:val="20"/>
+          <w:u w:val="single"/>
+        </w:rPr>
+      </w:pPr>
+      <w:r>
+        <w:rPr>
+          <w:rFonts w:ascii="Ebrima" w:hAnsi="Ebrima"/>
+          <w:b/>
+          <w:bCs/>
+          <w:sz w:val="20"/>
+          <w:szCs w:val="20"/>
+          <w:u w:val="single"/>
+        </w:rPr>
+        <w:t>SPA Web App</w:t>
+      </w:r>
+    </w:p>
+    <w:p>
+      <w:pPr>
+        <w:spacing w:before="100" w:beforeAutospacing="1" w:after="100" w:afterAutospacing="1" w:line="264" w:lineRule="auto"/>
+        <w:jc w:val="both"/>
+        <w:rPr>
+          <w:rFonts w:ascii="Ebrima" w:hAnsi="Ebrima"/>
+          <w:sz w:val="20"/>
+          <w:szCs w:val="20"/>
+        </w:rPr>
+      </w:pPr>
+      <w:r>
+        <w:rPr>
+          <w:rFonts w:ascii="Ebrima" w:hAnsi="Ebrima"/>
+          <w:sz w:val="20"/>
+          <w:szCs w:val="20"/>
+        </w:rPr>
+        <w:t xml:space="preserve">The architecture proposes to develop </w:t>
+      </w:r>
+      <w:r>
+        <w:rPr>
+          <w:rFonts w:ascii="Ebrima" w:hAnsi="Ebrima"/>
+          <w:sz w:val="20"/>
+          <w:szCs w:val="20"/>
+        </w:rPr>
+        <w:t>the laptop client</w:t>
+      </w:r>
+      <w:r>
+        <w:rPr>
+          <w:rFonts w:ascii="Ebrima" w:hAnsi="Ebrima"/>
+          <w:sz w:val="20"/>
+          <w:szCs w:val="20"/>
+        </w:rPr>
+        <w:t xml:space="preserve"> as a SPA Web App. </w:t>
       </w:r>
     </w:p>
     <w:p>
@@ -8618,7 +10185,15 @@
           <w:sz w:val="20"/>
           <w:szCs w:val="20"/>
         </w:rPr>
-        <w:t>To view serviceability to a customer location from this store for home delivery</w:t>
+        <w:t>Handle payments using varied secure payment options</w:t>
+      </w:r>
+      <w:r>
+        <w:rPr>
+          <w:rFonts w:ascii="Ebrima" w:hAnsi="Ebrima"/>
+          <w:sz w:val="20"/>
+          <w:szCs w:val="20"/>
+        </w:rPr>
+        <w:t xml:space="preserve"> </w:t>
       </w:r>
     </w:p>
     <w:p>
@@ -8642,8 +10217,7 @@
           <w:sz w:val="20"/>
           <w:szCs w:val="20"/>
         </w:rPr>
-        <w:lastRenderedPageBreak/>
-        <w:t>To locate a store able to serve a customer at a given location for dine-in, take away or home delivery</w:t>
+        <w:t>To view serviceability to a customer location from this store for home delivery</w:t>
       </w:r>
     </w:p>
     <w:p>
@@ -8667,7 +10241,7 @@
           <w:sz w:val="20"/>
           <w:szCs w:val="20"/>
         </w:rPr>
-        <w:t>To view recent “n” orders of a customer from this and any other store</w:t>
+        <w:t>To locate a store able to serve a customer at a given location for dine-in, take away or home delivery</w:t>
       </w:r>
     </w:p>
     <w:p>
@@ -8691,7 +10265,7 @@
           <w:sz w:val="20"/>
           <w:szCs w:val="20"/>
         </w:rPr>
-        <w:t>To receive alerts about all orders or orders placed by self in the store – order-going-into-delay, order-delayed</w:t>
+        <w:t>To view recent “n” orders of a customer from this and any other store</w:t>
       </w:r>
     </w:p>
     <w:p>
@@ -8715,6 +10289,30 @@
           <w:sz w:val="20"/>
           <w:szCs w:val="20"/>
         </w:rPr>
+        <w:t>To receive alerts about all orders or orders placed by self in the store – order-going-into-delay, order-delayed</w:t>
+      </w:r>
+    </w:p>
+    <w:p>
+      <w:pPr>
+        <w:pStyle w:val="ListParagraph"/>
+        <w:numPr>
+          <w:ilvl w:val="1"/>
+          <w:numId w:val="2"/>
+        </w:numPr>
+        <w:spacing w:before="100" w:beforeAutospacing="1" w:after="100" w:afterAutospacing="1" w:line="264" w:lineRule="auto"/>
+        <w:jc w:val="both"/>
+        <w:rPr>
+          <w:rFonts w:ascii="Ebrima" w:hAnsi="Ebrima"/>
+          <w:sz w:val="20"/>
+          <w:szCs w:val="20"/>
+        </w:rPr>
+      </w:pPr>
+      <w:r>
+        <w:rPr>
+          <w:rFonts w:ascii="Ebrima" w:hAnsi="Ebrima"/>
+          <w:sz w:val="20"/>
+          <w:szCs w:val="20"/>
+        </w:rPr>
         <w:t>To view rich details about all orders placed by self during the day, week, month or year</w:t>
       </w:r>
     </w:p>
@@ -9140,6 +10738,7 @@
           <w:sz w:val="20"/>
           <w:szCs w:val="20"/>
         </w:rPr>
+        <w:lastRenderedPageBreak/>
         <w:t>To check availability of inventory levels for ingredients in comparison to max inventory levels required to fulfill the predicted maximum order quantities</w:t>
       </w:r>
     </w:p>
@@ -11114,6 +12713,18 @@
       </w:tblBorders>
     </w:tblPr>
   </w:style>
+  <w:style w:type="character" w:styleId="UnresolvedMention">
+    <w:name w:val="Unresolved Mention"/>
+    <w:basedOn w:val="DefaultParagraphFont"/>
+    <w:uiPriority w:val="99"/>
+    <w:semiHidden/>
+    <w:unhideWhenUsed/>
+    <w:rsid w:val="006C55B9"/>
+    <w:rPr>
+      <w:color w:val="605E5C"/>
+      <w:shd w:val="clear" w:color="auto" w:fill="E1DFDD"/>
+    </w:rPr>
+  </w:style>
 </w:styles>
 </file>
 
@@ -11413,6 +13024,15 @@
 </file>
 
 <file path=customXml/item1.xml><?xml version="1.0" encoding="utf-8"?>
+<?mso-contentType ?>
+<FormTemplates xmlns="http://schemas.microsoft.com/sharepoint/v3/contenttype/forms">
+  <Display>DocumentLibraryForm</Display>
+  <Edit>DocumentLibraryForm</Edit>
+  <New>DocumentLibraryForm</New>
+</FormTemplates>
+</file>
+
+<file path=customXml/item2.xml><?xml version="1.0" encoding="utf-8"?>
 <ct:contentTypeSchema xmlns:ct="http://schemas.microsoft.com/office/2006/metadata/contentType" xmlns:ma="http://schemas.microsoft.com/office/2006/metadata/properties/metaAttributes" ct:_="" ma:_="" ma:contentTypeName="Document" ma:contentTypeID="0x010100829787C7628E74469880AFD9B4150184" ma:contentTypeVersion="7" ma:contentTypeDescription="Create a new document." ma:contentTypeScope="" ma:versionID="c34c91132abec69f4fdde499ac0afb60">
   <xsd:schema xmlns:xsd="http://www.w3.org/2001/XMLSchema" xmlns:xs="http://www.w3.org/2001/XMLSchema" xmlns:p="http://schemas.microsoft.com/office/2006/metadata/properties" xmlns:ns3="829c4b5f-0870-4f4f-8265-966204830818" xmlns:ns4="868df097-0cf9-4d80-8a77-3d5bbdea6469" targetNamespace="http://schemas.microsoft.com/office/2006/metadata/properties" ma:root="true" ma:fieldsID="6f2f90b052ec62e69491c13ebe3cc84a" ns3:_="" ns4:_="">
     <xsd:import namespace="829c4b5f-0870-4f4f-8265-966204830818"/>
@@ -11597,26 +13217,25 @@
 </ct:contentTypeSchema>
 </file>
 
-<file path=customXml/item2.xml><?xml version="1.0" encoding="utf-8"?>
-<?mso-contentType ?>
-<FormTemplates xmlns="http://schemas.microsoft.com/sharepoint/v3/contenttype/forms">
-  <Display>DocumentLibraryForm</Display>
-  <Edit>DocumentLibraryForm</Edit>
-  <New>DocumentLibraryForm</New>
-</FormTemplates>
+<file path=customXml/item3.xml><?xml version="1.0" encoding="utf-8"?>
+<b:Sources xmlns:b="http://schemas.openxmlformats.org/officeDocument/2006/bibliography" xmlns="http://schemas.openxmlformats.org/officeDocument/2006/bibliography" SelectedStyle="\APASixthEditionOfficeOnline.xsl" StyleName="APA" Version="6"/>
 </file>
 
-<file path=customXml/item3.xml><?xml version="1.0" encoding="utf-8"?>
+<file path=customXml/item4.xml><?xml version="1.0" encoding="utf-8"?>
 <p:properties xmlns:p="http://schemas.microsoft.com/office/2006/metadata/properties" xmlns:xsi="http://www.w3.org/2001/XMLSchema-instance" xmlns:pc="http://schemas.microsoft.com/office/infopath/2007/PartnerControls">
   <documentManagement/>
 </p:properties>
 </file>
 
-<file path=customXml/item4.xml><?xml version="1.0" encoding="utf-8"?>
-<b:Sources xmlns:b="http://schemas.openxmlformats.org/officeDocument/2006/bibliography" xmlns="http://schemas.openxmlformats.org/officeDocument/2006/bibliography" SelectedStyle="\APASixthEditionOfficeOnline.xsl" StyleName="APA" Version="6"/>
+<file path=customXml/itemProps1.xml><?xml version="1.0" encoding="utf-8"?>
+<ds:datastoreItem xmlns:ds="http://schemas.openxmlformats.org/officeDocument/2006/customXml" ds:itemID="{56D0ADCC-DEA0-4B66-BB57-1A07290E3290}">
+  <ds:schemaRefs>
+    <ds:schemaRef ds:uri="http://schemas.microsoft.com/sharepoint/v3/contenttype/forms"/>
+  </ds:schemaRefs>
+</ds:datastoreItem>
 </file>
 
-<file path=customXml/itemProps1.xml><?xml version="1.0" encoding="utf-8"?>
+<file path=customXml/itemProps2.xml><?xml version="1.0" encoding="utf-8"?>
 <ds:datastoreItem xmlns:ds="http://schemas.openxmlformats.org/officeDocument/2006/customXml" ds:itemID="{DF91923F-9E67-4A99-93D2-60019B933FCB}">
   <ds:schemaRefs>
     <ds:schemaRef ds:uri="http://schemas.microsoft.com/office/2006/metadata/contentType"/>
@@ -11635,27 +13254,19 @@
 </ds:datastoreItem>
 </file>
 
-<file path=customXml/itemProps2.xml><?xml version="1.0" encoding="utf-8"?>
-<ds:datastoreItem xmlns:ds="http://schemas.openxmlformats.org/officeDocument/2006/customXml" ds:itemID="{56D0ADCC-DEA0-4B66-BB57-1A07290E3290}">
+<file path=customXml/itemProps3.xml><?xml version="1.0" encoding="utf-8"?>
+<ds:datastoreItem xmlns:ds="http://schemas.openxmlformats.org/officeDocument/2006/customXml" ds:itemID="{B9C1574B-7944-4093-AD23-FBF2070DD169}">
   <ds:schemaRefs>
-    <ds:schemaRef ds:uri="http://schemas.microsoft.com/sharepoint/v3/contenttype/forms"/>
+    <ds:schemaRef ds:uri="http://schemas.openxmlformats.org/officeDocument/2006/bibliography"/>
   </ds:schemaRefs>
 </ds:datastoreItem>
 </file>
 
-<file path=customXml/itemProps3.xml><?xml version="1.0" encoding="utf-8"?>
+<file path=customXml/itemProps4.xml><?xml version="1.0" encoding="utf-8"?>
 <ds:datastoreItem xmlns:ds="http://schemas.openxmlformats.org/officeDocument/2006/customXml" ds:itemID="{CE2F7ECD-71FD-4055-BDB6-1F53074E4513}">
   <ds:schemaRefs>
     <ds:schemaRef ds:uri="http://schemas.microsoft.com/office/2006/metadata/properties"/>
     <ds:schemaRef ds:uri="http://schemas.microsoft.com/office/infopath/2007/PartnerControls"/>
   </ds:schemaRefs>
 </ds:datastoreItem>
-</file>
-
-<file path=customXml/itemProps4.xml><?xml version="1.0" encoding="utf-8"?>
-<ds:datastoreItem xmlns:ds="http://schemas.openxmlformats.org/officeDocument/2006/customXml" ds:itemID="{B9C1574B-7944-4093-AD23-FBF2070DD169}">
-  <ds:schemaRefs>
-    <ds:schemaRef ds:uri="http://schemas.openxmlformats.org/officeDocument/2006/bibliography"/>
-  </ds:schemaRefs>
-</ds:datastoreItem>
 </file>
</xml_diff>

<commit_message>
Availability, Scalability in connection with Microservices
</commit_message>
<xml_diff>
--- a/Architecture/Grill Fresh Online.docx
+++ b/Architecture/Grill Fresh Online.docx
@@ -6614,15 +6614,31 @@
           <w:sz w:val="20"/>
           <w:szCs w:val="20"/>
         </w:rPr>
-        <w:t xml:space="preserve">A downtime of “less than </w:t>
-      </w:r>
-      <w:r>
-        <w:rPr>
-          <w:rFonts w:ascii="Ebrima" w:hAnsi="Ebrima"/>
-          <w:sz w:val="20"/>
-          <w:szCs w:val="20"/>
-        </w:rPr>
-        <w:t>3</w:t>
+        <w:t>A downtime of “</w:t>
+      </w:r>
+      <w:r>
+        <w:rPr>
+          <w:rFonts w:ascii="Ebrima" w:hAnsi="Ebrima"/>
+          <w:sz w:val="20"/>
+          <w:szCs w:val="20"/>
+        </w:rPr>
+        <w:t>&lt;</w:t>
+      </w:r>
+      <w:r>
+        <w:rPr>
+          <w:rFonts w:ascii="Ebrima" w:hAnsi="Ebrima"/>
+          <w:sz w:val="20"/>
+          <w:szCs w:val="20"/>
+        </w:rPr>
+        <w:t xml:space="preserve"> </w:t>
+      </w:r>
+      <w:r>
+        <w:rPr>
+          <w:rFonts w:ascii="Ebrima" w:hAnsi="Ebrima"/>
+          <w:sz w:val="20"/>
+          <w:szCs w:val="20"/>
+        </w:rPr>
+        <w:t>1.5</w:t>
       </w:r>
       <w:r>
         <w:rPr>
@@ -6646,7 +6662,133 @@
           <w:sz w:val="20"/>
           <w:szCs w:val="20"/>
         </w:rPr>
-        <w:t>day” can be tolerated.</w:t>
+        <w:t>day” can be tolerated</w:t>
+      </w:r>
+      <w:r>
+        <w:rPr>
+          <w:rFonts w:ascii="Ebrima" w:hAnsi="Ebrima"/>
+          <w:sz w:val="20"/>
+          <w:szCs w:val="20"/>
+        </w:rPr>
+        <w:t xml:space="preserve"> </w:t>
+      </w:r>
+      <w:r>
+        <w:rPr>
+          <w:rFonts w:ascii="Ebrima" w:hAnsi="Ebrima"/>
+          <w:sz w:val="20"/>
+          <w:szCs w:val="20"/>
+        </w:rPr>
+        <w:t>{</w:t>
+      </w:r>
+      <w:hyperlink r:id="rId11" w:history="1">
+        <w:r>
+          <w:rPr>
+            <w:rStyle w:val="Hyperlink"/>
+            <w:rFonts w:ascii="Ebrima" w:hAnsi="Ebrima"/>
+            <w:sz w:val="20"/>
+            <w:szCs w:val="20"/>
+          </w:rPr>
+          <w:t>99.9</w:t>
+        </w:r>
+        <w:r>
+          <w:rPr>
+            <w:rStyle w:val="Hyperlink"/>
+            <w:rFonts w:ascii="Ebrima" w:hAnsi="Ebrima"/>
+            <w:sz w:val="20"/>
+            <w:szCs w:val="20"/>
+          </w:rPr>
+          <w:t>%</w:t>
+        </w:r>
+        <w:r>
+          <w:rPr>
+            <w:rStyle w:val="Hyperlink"/>
+            <w:rFonts w:ascii="Ebrima" w:hAnsi="Ebrima"/>
+            <w:sz w:val="20"/>
+            <w:szCs w:val="20"/>
+          </w:rPr>
+          <w:t xml:space="preserve"> (3N)</w:t>
+        </w:r>
+        <w:r>
+          <w:rPr>
+            <w:rStyle w:val="Hyperlink"/>
+            <w:rFonts w:ascii="Ebrima" w:hAnsi="Ebrima"/>
+            <w:sz w:val="20"/>
+            <w:szCs w:val="20"/>
+          </w:rPr>
+          <w:t xml:space="preserve"> availability</w:t>
+        </w:r>
+      </w:hyperlink>
+      <w:r>
+        <w:rPr>
+          <w:rFonts w:ascii="Ebrima" w:hAnsi="Ebrima"/>
+          <w:sz w:val="20"/>
+          <w:szCs w:val="20"/>
+        </w:rPr>
+        <w:t xml:space="preserve"> </w:t>
+      </w:r>
+      <w:r>
+        <w:rPr>
+          <w:rFonts w:ascii="Ebrima" w:hAnsi="Ebrima"/>
+          <w:sz w:val="20"/>
+          <w:szCs w:val="20"/>
+        </w:rPr>
+        <w:sym w:font="Wingdings" w:char="F0E8"/>
+      </w:r>
+      <w:r>
+        <w:rPr>
+          <w:rFonts w:ascii="Ebrima" w:hAnsi="Ebrima"/>
+          <w:sz w:val="20"/>
+          <w:szCs w:val="20"/>
+        </w:rPr>
+        <w:t>1m</w:t>
+      </w:r>
+      <w:r>
+        <w:rPr>
+          <w:rFonts w:ascii="Ebrima" w:hAnsi="Ebrima"/>
+          <w:sz w:val="20"/>
+          <w:szCs w:val="20"/>
+        </w:rPr>
+        <w:t>26</w:t>
+      </w:r>
+      <w:r>
+        <w:rPr>
+          <w:rFonts w:ascii="Ebrima" w:hAnsi="Ebrima"/>
+          <w:sz w:val="20"/>
+          <w:szCs w:val="20"/>
+        </w:rPr>
+        <w:t xml:space="preserve">s per </w:t>
+      </w:r>
+      <w:r>
+        <w:rPr>
+          <w:rFonts w:ascii="Ebrima" w:hAnsi="Ebrima"/>
+          <w:sz w:val="20"/>
+          <w:szCs w:val="20"/>
+        </w:rPr>
+        <w:t>day</w:t>
+      </w:r>
+      <w:r>
+        <w:rPr>
+          <w:rFonts w:ascii="Ebrima" w:hAnsi="Ebrima"/>
+          <w:sz w:val="20"/>
+          <w:szCs w:val="20"/>
+        </w:rPr>
+        <w:t xml:space="preserve"> down</w:t>
+      </w:r>
+      <w:r>
+        <w:rPr>
+          <w:rFonts w:ascii="Ebrima" w:hAnsi="Ebrima"/>
+          <w:sz w:val="20"/>
+          <w:szCs w:val="20"/>
+        </w:rPr>
+        <w:t>time</w:t>
+      </w:r>
+      <w:r>
+        <w:rPr>
+          <w:rFonts w:ascii="Ebrima" w:hAnsi="Ebrima"/>
+          <w:sz w:val="20"/>
+          <w:szCs w:val="20"/>
+        </w:rPr>
+        <w:t>}</w:t>
       </w:r>
     </w:p>
     <w:p>
@@ -7113,6 +7255,14 @@
           <w:sz w:val="20"/>
           <w:szCs w:val="20"/>
         </w:rPr>
+        <w:t xml:space="preserve">for next 5 years, </w:t>
+      </w:r>
+      <w:r>
+        <w:rPr>
+          <w:rFonts w:ascii="Ebrima" w:hAnsi="Ebrima"/>
+          <w:sz w:val="20"/>
+          <w:szCs w:val="20"/>
+        </w:rPr>
         <w:t xml:space="preserve">as </w:t>
       </w:r>
       <w:r>
@@ -7122,6 +7272,46 @@
           <w:szCs w:val="20"/>
         </w:rPr>
         <w:t>described below</w:t>
+      </w:r>
+      <w:r>
+        <w:rPr>
+          <w:rFonts w:ascii="Ebrima" w:hAnsi="Ebrima"/>
+          <w:sz w:val="20"/>
+          <w:szCs w:val="20"/>
+        </w:rPr>
+        <w:t xml:space="preserve"> (doubling every year)</w:t>
+      </w:r>
+      <w:r>
+        <w:rPr>
+          <w:rFonts w:ascii="Ebrima" w:hAnsi="Ebrima"/>
+          <w:sz w:val="20"/>
+          <w:szCs w:val="20"/>
+        </w:rPr>
+        <w:t xml:space="preserve">, with </w:t>
+      </w:r>
+      <w:r>
+        <w:rPr>
+          <w:rFonts w:ascii="Ebrima" w:hAnsi="Ebrima"/>
+          <w:sz w:val="20"/>
+          <w:szCs w:val="20"/>
+        </w:rPr>
+        <w:t>number of customers grow</w:t>
+      </w:r>
+      <w:r>
+        <w:rPr>
+          <w:rFonts w:ascii="Ebrima" w:hAnsi="Ebrima"/>
+          <w:sz w:val="20"/>
+          <w:szCs w:val="20"/>
+        </w:rPr>
+        <w:t>ing</w:t>
+      </w:r>
+      <w:r>
+        <w:rPr>
+          <w:rFonts w:ascii="Ebrima" w:hAnsi="Ebrima"/>
+          <w:sz w:val="20"/>
+          <w:szCs w:val="20"/>
+        </w:rPr>
+        <w:t xml:space="preserve"> to 80 lakhs</w:t>
       </w:r>
       <w:r>
         <w:rPr>
@@ -7154,7 +7344,9 @@
       </w:tblPr>
       <w:tblGrid>
         <w:gridCol w:w="714"/>
-        <w:gridCol w:w="3025"/>
+        <w:gridCol w:w="1239"/>
+        <w:gridCol w:w="1407"/>
+        <w:gridCol w:w="1928"/>
       </w:tblGrid>
       <w:tr>
         <w:tc>
@@ -7189,7 +7381,7 @@
         </w:tc>
         <w:tc>
           <w:tcPr>
-            <w:tcW w:w="3025" w:type="dxa"/>
+            <w:tcW w:w="1239" w:type="dxa"/>
           </w:tcPr>
           <w:p>
             <w:pPr>
@@ -7215,7 +7407,18 @@
               </w:rPr>
               <w:t># of cities</w:t>
             </w:r>
-            <w:r>
+          </w:p>
+        </w:tc>
+        <w:tc>
+          <w:tcPr>
+            <w:tcW w:w="1407" w:type="dxa"/>
+          </w:tcPr>
+          <w:p>
+            <w:pPr>
+              <w:pStyle w:val="ListParagraph"/>
+              <w:spacing w:before="100" w:beforeAutospacing="1" w:after="100" w:afterAutospacing="1" w:line="264" w:lineRule="auto"/>
+              <w:ind w:left="0"/>
+              <w:jc w:val="center"/>
               <w:rPr>
                 <w:rFonts w:ascii="Ebrima" w:hAnsi="Ebrima"/>
                 <w:b/>
@@ -7223,7 +7426,66 @@
                 <w:sz w:val="20"/>
                 <w:szCs w:val="20"/>
               </w:rPr>
-              <w:t xml:space="preserve"> (3 outlets per city)</w:t>
+            </w:pPr>
+            <w:r>
+              <w:rPr>
+                <w:rFonts w:ascii="Ebrima" w:hAnsi="Ebrima"/>
+                <w:b/>
+                <w:bCs/>
+                <w:sz w:val="20"/>
+                <w:szCs w:val="20"/>
+              </w:rPr>
+              <w:t xml:space="preserve"># of </w:t>
+            </w:r>
+            <w:r>
+              <w:rPr>
+                <w:rFonts w:ascii="Ebrima" w:hAnsi="Ebrima"/>
+                <w:b/>
+                <w:bCs/>
+                <w:sz w:val="20"/>
+                <w:szCs w:val="20"/>
+              </w:rPr>
+              <w:t>stores</w:t>
+            </w:r>
+          </w:p>
+        </w:tc>
+        <w:tc>
+          <w:tcPr>
+            <w:tcW w:w="1928" w:type="dxa"/>
+          </w:tcPr>
+          <w:p>
+            <w:pPr>
+              <w:pStyle w:val="ListParagraph"/>
+              <w:spacing w:before="100" w:beforeAutospacing="1" w:after="100" w:afterAutospacing="1" w:line="264" w:lineRule="auto"/>
+              <w:ind w:left="0"/>
+              <w:jc w:val="center"/>
+              <w:rPr>
+                <w:rFonts w:ascii="Ebrima" w:hAnsi="Ebrima"/>
+                <w:b/>
+                <w:bCs/>
+                <w:sz w:val="20"/>
+                <w:szCs w:val="20"/>
+              </w:rPr>
+            </w:pPr>
+            <w:r>
+              <w:rPr>
+                <w:rFonts w:ascii="Ebrima" w:hAnsi="Ebrima"/>
+                <w:b/>
+                <w:bCs/>
+                <w:sz w:val="20"/>
+                <w:szCs w:val="20"/>
+              </w:rPr>
+              <w:t># of users</w:t>
+            </w:r>
+            <w:r>
+              <w:rPr>
+                <w:rFonts w:ascii="Ebrima" w:hAnsi="Ebrima"/>
+                <w:b/>
+                <w:bCs/>
+                <w:sz w:val="20"/>
+                <w:szCs w:val="20"/>
+              </w:rPr>
+              <w:t xml:space="preserve"> (lakhs)</w:t>
             </w:r>
           </w:p>
         </w:tc>
@@ -7266,7 +7528,59 @@
         </w:tc>
         <w:tc>
           <w:tcPr>
-            <w:tcW w:w="3025" w:type="dxa"/>
+            <w:tcW w:w="1239" w:type="dxa"/>
+          </w:tcPr>
+          <w:p>
+            <w:pPr>
+              <w:pStyle w:val="ListParagraph"/>
+              <w:spacing w:before="100" w:beforeAutospacing="1" w:after="100" w:afterAutospacing="1" w:line="264" w:lineRule="auto"/>
+              <w:ind w:left="0"/>
+              <w:jc w:val="center"/>
+              <w:rPr>
+                <w:rFonts w:ascii="Ebrima" w:hAnsi="Ebrima"/>
+                <w:sz w:val="20"/>
+                <w:szCs w:val="20"/>
+              </w:rPr>
+            </w:pPr>
+            <w:r>
+              <w:rPr>
+                <w:rFonts w:ascii="Ebrima" w:hAnsi="Ebrima"/>
+                <w:sz w:val="20"/>
+                <w:szCs w:val="20"/>
+              </w:rPr>
+              <w:t>5</w:t>
+            </w:r>
+          </w:p>
+        </w:tc>
+        <w:tc>
+          <w:tcPr>
+            <w:tcW w:w="1407" w:type="dxa"/>
+          </w:tcPr>
+          <w:p>
+            <w:pPr>
+              <w:pStyle w:val="ListParagraph"/>
+              <w:spacing w:before="100" w:beforeAutospacing="1" w:after="100" w:afterAutospacing="1" w:line="264" w:lineRule="auto"/>
+              <w:ind w:left="0"/>
+              <w:jc w:val="center"/>
+              <w:rPr>
+                <w:rFonts w:ascii="Ebrima" w:hAnsi="Ebrima"/>
+                <w:sz w:val="20"/>
+                <w:szCs w:val="20"/>
+              </w:rPr>
+            </w:pPr>
+            <w:r>
+              <w:rPr>
+                <w:rFonts w:ascii="Ebrima" w:hAnsi="Ebrima"/>
+                <w:sz w:val="20"/>
+                <w:szCs w:val="20"/>
+              </w:rPr>
+              <w:t>15</w:t>
+            </w:r>
+          </w:p>
+        </w:tc>
+        <w:tc>
+          <w:tcPr>
+            <w:tcW w:w="1928" w:type="dxa"/>
           </w:tcPr>
           <w:p>
             <w:pPr>
@@ -7329,7 +7643,59 @@
         </w:tc>
         <w:tc>
           <w:tcPr>
-            <w:tcW w:w="3025" w:type="dxa"/>
+            <w:tcW w:w="1239" w:type="dxa"/>
+          </w:tcPr>
+          <w:p>
+            <w:pPr>
+              <w:pStyle w:val="ListParagraph"/>
+              <w:spacing w:before="100" w:beforeAutospacing="1" w:after="100" w:afterAutospacing="1" w:line="264" w:lineRule="auto"/>
+              <w:ind w:left="0"/>
+              <w:jc w:val="center"/>
+              <w:rPr>
+                <w:rFonts w:ascii="Ebrima" w:hAnsi="Ebrima"/>
+                <w:sz w:val="20"/>
+                <w:szCs w:val="20"/>
+              </w:rPr>
+            </w:pPr>
+            <w:r>
+              <w:rPr>
+                <w:rFonts w:ascii="Ebrima" w:hAnsi="Ebrima"/>
+                <w:sz w:val="20"/>
+                <w:szCs w:val="20"/>
+              </w:rPr>
+              <w:t>10</w:t>
+            </w:r>
+          </w:p>
+        </w:tc>
+        <w:tc>
+          <w:tcPr>
+            <w:tcW w:w="1407" w:type="dxa"/>
+          </w:tcPr>
+          <w:p>
+            <w:pPr>
+              <w:pStyle w:val="ListParagraph"/>
+              <w:spacing w:before="100" w:beforeAutospacing="1" w:after="100" w:afterAutospacing="1" w:line="264" w:lineRule="auto"/>
+              <w:ind w:left="0"/>
+              <w:jc w:val="center"/>
+              <w:rPr>
+                <w:rFonts w:ascii="Ebrima" w:hAnsi="Ebrima"/>
+                <w:sz w:val="20"/>
+                <w:szCs w:val="20"/>
+              </w:rPr>
+            </w:pPr>
+            <w:r>
+              <w:rPr>
+                <w:rFonts w:ascii="Ebrima" w:hAnsi="Ebrima"/>
+                <w:sz w:val="20"/>
+                <w:szCs w:val="20"/>
+              </w:rPr>
+              <w:t>30</w:t>
+            </w:r>
+          </w:p>
+        </w:tc>
+        <w:tc>
+          <w:tcPr>
+            <w:tcW w:w="1928" w:type="dxa"/>
           </w:tcPr>
           <w:p>
             <w:pPr>
@@ -7392,7 +7758,59 @@
         </w:tc>
         <w:tc>
           <w:tcPr>
-            <w:tcW w:w="3025" w:type="dxa"/>
+            <w:tcW w:w="1239" w:type="dxa"/>
+          </w:tcPr>
+          <w:p>
+            <w:pPr>
+              <w:pStyle w:val="ListParagraph"/>
+              <w:spacing w:before="100" w:beforeAutospacing="1" w:after="100" w:afterAutospacing="1" w:line="264" w:lineRule="auto"/>
+              <w:ind w:left="0"/>
+              <w:jc w:val="center"/>
+              <w:rPr>
+                <w:rFonts w:ascii="Ebrima" w:hAnsi="Ebrima"/>
+                <w:sz w:val="20"/>
+                <w:szCs w:val="20"/>
+              </w:rPr>
+            </w:pPr>
+            <w:r>
+              <w:rPr>
+                <w:rFonts w:ascii="Ebrima" w:hAnsi="Ebrima"/>
+                <w:sz w:val="20"/>
+                <w:szCs w:val="20"/>
+              </w:rPr>
+              <w:t>20</w:t>
+            </w:r>
+          </w:p>
+        </w:tc>
+        <w:tc>
+          <w:tcPr>
+            <w:tcW w:w="1407" w:type="dxa"/>
+          </w:tcPr>
+          <w:p>
+            <w:pPr>
+              <w:pStyle w:val="ListParagraph"/>
+              <w:spacing w:before="100" w:beforeAutospacing="1" w:after="100" w:afterAutospacing="1" w:line="264" w:lineRule="auto"/>
+              <w:ind w:left="0"/>
+              <w:jc w:val="center"/>
+              <w:rPr>
+                <w:rFonts w:ascii="Ebrima" w:hAnsi="Ebrima"/>
+                <w:sz w:val="20"/>
+                <w:szCs w:val="20"/>
+              </w:rPr>
+            </w:pPr>
+            <w:r>
+              <w:rPr>
+                <w:rFonts w:ascii="Ebrima" w:hAnsi="Ebrima"/>
+                <w:sz w:val="20"/>
+                <w:szCs w:val="20"/>
+              </w:rPr>
+              <w:t>60</w:t>
+            </w:r>
+          </w:p>
+        </w:tc>
+        <w:tc>
+          <w:tcPr>
+            <w:tcW w:w="1928" w:type="dxa"/>
           </w:tcPr>
           <w:p>
             <w:pPr>
@@ -7455,7 +7873,59 @@
         </w:tc>
         <w:tc>
           <w:tcPr>
-            <w:tcW w:w="3025" w:type="dxa"/>
+            <w:tcW w:w="1239" w:type="dxa"/>
+          </w:tcPr>
+          <w:p>
+            <w:pPr>
+              <w:pStyle w:val="ListParagraph"/>
+              <w:spacing w:before="100" w:beforeAutospacing="1" w:after="100" w:afterAutospacing="1" w:line="264" w:lineRule="auto"/>
+              <w:ind w:left="0"/>
+              <w:jc w:val="center"/>
+              <w:rPr>
+                <w:rFonts w:ascii="Ebrima" w:hAnsi="Ebrima"/>
+                <w:sz w:val="20"/>
+                <w:szCs w:val="20"/>
+              </w:rPr>
+            </w:pPr>
+            <w:r>
+              <w:rPr>
+                <w:rFonts w:ascii="Ebrima" w:hAnsi="Ebrima"/>
+                <w:sz w:val="20"/>
+                <w:szCs w:val="20"/>
+              </w:rPr>
+              <w:t>40</w:t>
+            </w:r>
+          </w:p>
+        </w:tc>
+        <w:tc>
+          <w:tcPr>
+            <w:tcW w:w="1407" w:type="dxa"/>
+          </w:tcPr>
+          <w:p>
+            <w:pPr>
+              <w:pStyle w:val="ListParagraph"/>
+              <w:spacing w:before="100" w:beforeAutospacing="1" w:after="100" w:afterAutospacing="1" w:line="264" w:lineRule="auto"/>
+              <w:ind w:left="0"/>
+              <w:jc w:val="center"/>
+              <w:rPr>
+                <w:rFonts w:ascii="Ebrima" w:hAnsi="Ebrima"/>
+                <w:sz w:val="20"/>
+                <w:szCs w:val="20"/>
+              </w:rPr>
+            </w:pPr>
+            <w:r>
+              <w:rPr>
+                <w:rFonts w:ascii="Ebrima" w:hAnsi="Ebrima"/>
+                <w:sz w:val="20"/>
+                <w:szCs w:val="20"/>
+              </w:rPr>
+              <w:t>120</w:t>
+            </w:r>
+          </w:p>
+        </w:tc>
+        <w:tc>
+          <w:tcPr>
+            <w:tcW w:w="1928" w:type="dxa"/>
           </w:tcPr>
           <w:p>
             <w:pPr>
@@ -7518,7 +7988,7 @@
         </w:tc>
         <w:tc>
           <w:tcPr>
-            <w:tcW w:w="3025" w:type="dxa"/>
+            <w:tcW w:w="1239" w:type="dxa"/>
           </w:tcPr>
           <w:p>
             <w:pPr>
@@ -7542,6 +8012,58 @@
             </w:r>
           </w:p>
         </w:tc>
+        <w:tc>
+          <w:tcPr>
+            <w:tcW w:w="1407" w:type="dxa"/>
+          </w:tcPr>
+          <w:p>
+            <w:pPr>
+              <w:pStyle w:val="ListParagraph"/>
+              <w:spacing w:before="100" w:beforeAutospacing="1" w:after="100" w:afterAutospacing="1" w:line="264" w:lineRule="auto"/>
+              <w:ind w:left="0"/>
+              <w:jc w:val="center"/>
+              <w:rPr>
+                <w:rFonts w:ascii="Ebrima" w:hAnsi="Ebrima"/>
+                <w:sz w:val="20"/>
+                <w:szCs w:val="20"/>
+              </w:rPr>
+            </w:pPr>
+            <w:r>
+              <w:rPr>
+                <w:rFonts w:ascii="Ebrima" w:hAnsi="Ebrima"/>
+                <w:sz w:val="20"/>
+                <w:szCs w:val="20"/>
+              </w:rPr>
+              <w:t>240</w:t>
+            </w:r>
+          </w:p>
+        </w:tc>
+        <w:tc>
+          <w:tcPr>
+            <w:tcW w:w="1928" w:type="dxa"/>
+          </w:tcPr>
+          <w:p>
+            <w:pPr>
+              <w:pStyle w:val="ListParagraph"/>
+              <w:spacing w:before="100" w:beforeAutospacing="1" w:after="100" w:afterAutospacing="1" w:line="264" w:lineRule="auto"/>
+              <w:ind w:left="0"/>
+              <w:jc w:val="center"/>
+              <w:rPr>
+                <w:rFonts w:ascii="Ebrima" w:hAnsi="Ebrima"/>
+                <w:sz w:val="20"/>
+                <w:szCs w:val="20"/>
+              </w:rPr>
+            </w:pPr>
+            <w:r>
+              <w:rPr>
+                <w:rFonts w:ascii="Ebrima" w:hAnsi="Ebrima"/>
+                <w:sz w:val="20"/>
+                <w:szCs w:val="20"/>
+              </w:rPr>
+              <w:t>80</w:t>
+            </w:r>
+          </w:p>
+        </w:tc>
       </w:tr>
     </w:tbl>
     <w:p>
@@ -7566,7 +8088,96 @@
           <w:sz w:val="20"/>
           <w:szCs w:val="20"/>
         </w:rPr>
-        <w:t>The number of customers is expected to grow to 80 lakhs in 5 years.</w:t>
+        <w:t>T</w:t>
+      </w:r>
+      <w:r>
+        <w:rPr>
+          <w:rFonts w:ascii="Ebrima" w:hAnsi="Ebrima"/>
+          <w:sz w:val="20"/>
+          <w:szCs w:val="20"/>
+        </w:rPr>
+        <w:t xml:space="preserve">here </w:t>
+      </w:r>
+      <w:r>
+        <w:rPr>
+          <w:rFonts w:ascii="Ebrima" w:hAnsi="Ebrima"/>
+          <w:sz w:val="20"/>
+          <w:szCs w:val="20"/>
+        </w:rPr>
+        <w:t>should</w:t>
+      </w:r>
+      <w:r>
+        <w:rPr>
+          <w:rFonts w:ascii="Ebrima" w:hAnsi="Ebrima"/>
+          <w:sz w:val="20"/>
+          <w:szCs w:val="20"/>
+        </w:rPr>
+        <w:t xml:space="preserve"> no</w:t>
+      </w:r>
+      <w:r>
+        <w:rPr>
+          <w:rFonts w:ascii="Ebrima" w:hAnsi="Ebrima"/>
+          <w:sz w:val="20"/>
+          <w:szCs w:val="20"/>
+        </w:rPr>
+        <w:t>t be any</w:t>
+      </w:r>
+      <w:r>
+        <w:rPr>
+          <w:rFonts w:ascii="Ebrima" w:hAnsi="Ebrima"/>
+          <w:sz w:val="20"/>
+          <w:szCs w:val="20"/>
+        </w:rPr>
+        <w:t xml:space="preserve"> impact in </w:t>
+      </w:r>
+      <w:r>
+        <w:rPr>
+          <w:rFonts w:ascii="Ebrima" w:hAnsi="Ebrima"/>
+          <w:sz w:val="20"/>
+          <w:szCs w:val="20"/>
+        </w:rPr>
+        <w:t>system respons</w:t>
+      </w:r>
+      <w:r>
+        <w:rPr>
+          <w:rFonts w:ascii="Ebrima" w:hAnsi="Ebrima"/>
+          <w:sz w:val="20"/>
+          <w:szCs w:val="20"/>
+        </w:rPr>
+        <w:t>e</w:t>
+      </w:r>
+      <w:r>
+        <w:rPr>
+          <w:rFonts w:ascii="Ebrima" w:hAnsi="Ebrima"/>
+          <w:sz w:val="20"/>
+          <w:szCs w:val="20"/>
+        </w:rPr>
+        <w:t xml:space="preserve"> time due to such planned increase in workflow traffic.</w:t>
+      </w:r>
+    </w:p>
+    <w:p>
+      <w:pPr>
+        <w:pStyle w:val="ListParagraph"/>
+        <w:numPr>
+          <w:ilvl w:val="0"/>
+          <w:numId w:val="2"/>
+        </w:numPr>
+        <w:spacing w:before="100" w:beforeAutospacing="1" w:after="100" w:afterAutospacing="1" w:line="264" w:lineRule="auto"/>
+        <w:ind w:left="360"/>
+        <w:jc w:val="both"/>
+        <w:rPr>
+          <w:rFonts w:ascii="Ebrima" w:hAnsi="Ebrima"/>
+          <w:sz w:val="20"/>
+          <w:szCs w:val="20"/>
+        </w:rPr>
+      </w:pPr>
+      <w:r>
+        <w:rPr>
+          <w:rFonts w:ascii="Ebrima" w:hAnsi="Ebrima"/>
+          <w:sz w:val="20"/>
+          <w:szCs w:val="20"/>
+        </w:rPr>
+        <w:t>Reliability</w:t>
       </w:r>
     </w:p>
     <w:p>
@@ -7591,71 +8202,170 @@
           <w:sz w:val="20"/>
           <w:szCs w:val="20"/>
         </w:rPr>
-        <w:t>T</w:t>
-      </w:r>
-      <w:r>
-        <w:rPr>
-          <w:rFonts w:ascii="Ebrima" w:hAnsi="Ebrima"/>
-          <w:sz w:val="20"/>
-          <w:szCs w:val="20"/>
-        </w:rPr>
-        <w:t xml:space="preserve">here </w:t>
-      </w:r>
-      <w:r>
-        <w:rPr>
-          <w:rFonts w:ascii="Ebrima" w:hAnsi="Ebrima"/>
-          <w:sz w:val="20"/>
-          <w:szCs w:val="20"/>
-        </w:rPr>
-        <w:t>should</w:t>
-      </w:r>
-      <w:r>
-        <w:rPr>
-          <w:rFonts w:ascii="Ebrima" w:hAnsi="Ebrima"/>
-          <w:sz w:val="20"/>
-          <w:szCs w:val="20"/>
-        </w:rPr>
-        <w:t xml:space="preserve"> no</w:t>
-      </w:r>
-      <w:r>
-        <w:rPr>
-          <w:rFonts w:ascii="Ebrima" w:hAnsi="Ebrima"/>
-          <w:sz w:val="20"/>
-          <w:szCs w:val="20"/>
-        </w:rPr>
-        <w:t>t be any</w:t>
-      </w:r>
-      <w:r>
-        <w:rPr>
-          <w:rFonts w:ascii="Ebrima" w:hAnsi="Ebrima"/>
-          <w:sz w:val="20"/>
-          <w:szCs w:val="20"/>
-        </w:rPr>
-        <w:t xml:space="preserve"> impact in </w:t>
-      </w:r>
-      <w:r>
-        <w:rPr>
-          <w:rFonts w:ascii="Ebrima" w:hAnsi="Ebrima"/>
-          <w:sz w:val="20"/>
-          <w:szCs w:val="20"/>
-        </w:rPr>
-        <w:t>system respons</w:t>
-      </w:r>
-      <w:r>
-        <w:rPr>
-          <w:rFonts w:ascii="Ebrima" w:hAnsi="Ebrima"/>
-          <w:sz w:val="20"/>
-          <w:szCs w:val="20"/>
-        </w:rPr>
-        <w:t>e</w:t>
-      </w:r>
-      <w:r>
-        <w:rPr>
-          <w:rFonts w:ascii="Ebrima" w:hAnsi="Ebrima"/>
-          <w:sz w:val="20"/>
-          <w:szCs w:val="20"/>
-        </w:rPr>
-        <w:t xml:space="preserve"> time due to such planned increase in workflow traffic.</w:t>
+        <w:t xml:space="preserve">System should 100% reliably capture shopping cart details </w:t>
+      </w:r>
+      <w:r>
+        <w:rPr>
+          <w:rFonts w:ascii="Ebrima" w:hAnsi="Ebrima"/>
+          <w:sz w:val="20"/>
+          <w:szCs w:val="20"/>
+        </w:rPr>
+        <w:t>even on</w:t>
+      </w:r>
+      <w:r>
+        <w:rPr>
+          <w:rFonts w:ascii="Ebrima" w:hAnsi="Ebrima"/>
+          <w:sz w:val="20"/>
+          <w:szCs w:val="20"/>
+        </w:rPr>
+        <w:t xml:space="preserve"> client-</w:t>
+      </w:r>
+      <w:r>
+        <w:rPr>
+          <w:rFonts w:ascii="Ebrima" w:hAnsi="Ebrima"/>
+          <w:sz w:val="20"/>
+          <w:szCs w:val="20"/>
+        </w:rPr>
+        <w:t xml:space="preserve">session </w:t>
+      </w:r>
+      <w:r>
+        <w:rPr>
+          <w:rFonts w:ascii="Ebrima" w:hAnsi="Ebrima"/>
+          <w:sz w:val="20"/>
+          <w:szCs w:val="20"/>
+        </w:rPr>
+        <w:t>expirations</w:t>
+      </w:r>
+      <w:r>
+        <w:rPr>
+          <w:rFonts w:ascii="Ebrima" w:hAnsi="Ebrima"/>
+          <w:sz w:val="20"/>
+          <w:szCs w:val="20"/>
+        </w:rPr>
+        <w:t>.</w:t>
+      </w:r>
+    </w:p>
+    <w:p>
+      <w:pPr>
+        <w:pStyle w:val="ListParagraph"/>
+        <w:numPr>
+          <w:ilvl w:val="1"/>
+          <w:numId w:val="2"/>
+        </w:numPr>
+        <w:spacing w:before="100" w:beforeAutospacing="1" w:after="100" w:afterAutospacing="1" w:line="264" w:lineRule="auto"/>
+        <w:ind w:left="1080"/>
+        <w:jc w:val="both"/>
+        <w:rPr>
+          <w:rFonts w:ascii="Ebrima" w:hAnsi="Ebrima"/>
+          <w:sz w:val="20"/>
+          <w:szCs w:val="20"/>
+        </w:rPr>
+      </w:pPr>
+      <w:r>
+        <w:rPr>
+          <w:rFonts w:ascii="Ebrima" w:hAnsi="Ebrima"/>
+          <w:sz w:val="20"/>
+          <w:szCs w:val="20"/>
+        </w:rPr>
+        <w:t>S</w:t>
+      </w:r>
+      <w:r>
+        <w:rPr>
+          <w:rFonts w:ascii="Ebrima" w:hAnsi="Ebrima"/>
+          <w:sz w:val="20"/>
+          <w:szCs w:val="20"/>
+        </w:rPr>
+        <w:t xml:space="preserve">ystem should </w:t>
+      </w:r>
+      <w:r>
+        <w:rPr>
+          <w:rFonts w:ascii="Ebrima" w:hAnsi="Ebrima"/>
+          <w:sz w:val="20"/>
+          <w:szCs w:val="20"/>
+        </w:rPr>
+        <w:t xml:space="preserve">100% </w:t>
+      </w:r>
+      <w:r>
+        <w:rPr>
+          <w:rFonts w:ascii="Ebrima" w:hAnsi="Ebrima"/>
+          <w:sz w:val="20"/>
+          <w:szCs w:val="20"/>
+        </w:rPr>
+        <w:t>reliably capture orders once the cart is checked-out and payment is made.</w:t>
+      </w:r>
+    </w:p>
+    <w:p>
+      <w:pPr>
+        <w:pStyle w:val="ListParagraph"/>
+        <w:numPr>
+          <w:ilvl w:val="1"/>
+          <w:numId w:val="2"/>
+        </w:numPr>
+        <w:spacing w:before="100" w:beforeAutospacing="1" w:after="100" w:afterAutospacing="1" w:line="264" w:lineRule="auto"/>
+        <w:ind w:left="1080"/>
+        <w:jc w:val="both"/>
+        <w:rPr>
+          <w:rFonts w:ascii="Ebrima" w:hAnsi="Ebrima"/>
+          <w:sz w:val="20"/>
+          <w:szCs w:val="20"/>
+        </w:rPr>
+      </w:pPr>
+      <w:r>
+        <w:rPr>
+          <w:rFonts w:ascii="Ebrima" w:hAnsi="Ebrima"/>
+          <w:sz w:val="20"/>
+          <w:szCs w:val="20"/>
+        </w:rPr>
+        <w:t>System should 100% reliably track and notify order status.</w:t>
+      </w:r>
+    </w:p>
+    <w:p>
+      <w:pPr>
+        <w:pStyle w:val="ListParagraph"/>
+        <w:numPr>
+          <w:ilvl w:val="1"/>
+          <w:numId w:val="2"/>
+        </w:numPr>
+        <w:spacing w:before="100" w:beforeAutospacing="1" w:after="100" w:afterAutospacing="1" w:line="264" w:lineRule="auto"/>
+        <w:ind w:left="1080"/>
+        <w:jc w:val="both"/>
+        <w:rPr>
+          <w:rFonts w:ascii="Ebrima" w:hAnsi="Ebrima"/>
+          <w:sz w:val="20"/>
+          <w:szCs w:val="20"/>
+        </w:rPr>
+      </w:pPr>
+      <w:r>
+        <w:rPr>
+          <w:rFonts w:ascii="Ebrima" w:hAnsi="Ebrima"/>
+          <w:sz w:val="20"/>
+          <w:szCs w:val="20"/>
+        </w:rPr>
+        <w:t>System should 100% reliably</w:t>
+      </w:r>
+      <w:r>
+        <w:rPr>
+          <w:rFonts w:ascii="Ebrima" w:hAnsi="Ebrima"/>
+          <w:sz w:val="20"/>
+          <w:szCs w:val="20"/>
+        </w:rPr>
+        <w:t xml:space="preserve"> alert </w:t>
+      </w:r>
+      <w:r>
+        <w:rPr>
+          <w:rFonts w:ascii="Ebrima" w:hAnsi="Ebrima"/>
+          <w:sz w:val="20"/>
+          <w:szCs w:val="20"/>
+        </w:rPr>
+        <w:t xml:space="preserve">on lower inventory levels </w:t>
+      </w:r>
+      <w:r>
+        <w:rPr>
+          <w:rFonts w:ascii="Ebrima" w:hAnsi="Ebrima"/>
+          <w:sz w:val="20"/>
+          <w:szCs w:val="20"/>
+        </w:rPr>
+        <w:t>to raise purchase orders on time.</w:t>
       </w:r>
     </w:p>
     <w:p>
@@ -7680,7 +8390,7 @@
           <w:sz w:val="20"/>
           <w:szCs w:val="20"/>
         </w:rPr>
-        <w:t>Reliability</w:t>
+        <w:t>Accuracy</w:t>
       </w:r>
     </w:p>
     <w:p>
@@ -7705,47 +8415,7 @@
           <w:sz w:val="20"/>
           <w:szCs w:val="20"/>
         </w:rPr>
-        <w:t xml:space="preserve">System should 100% reliably capture shopping cart details </w:t>
-      </w:r>
-      <w:r>
-        <w:rPr>
-          <w:rFonts w:ascii="Ebrima" w:hAnsi="Ebrima"/>
-          <w:sz w:val="20"/>
-          <w:szCs w:val="20"/>
-        </w:rPr>
-        <w:t>even on</w:t>
-      </w:r>
-      <w:r>
-        <w:rPr>
-          <w:rFonts w:ascii="Ebrima" w:hAnsi="Ebrima"/>
-          <w:sz w:val="20"/>
-          <w:szCs w:val="20"/>
-        </w:rPr>
-        <w:t xml:space="preserve"> client-</w:t>
-      </w:r>
-      <w:r>
-        <w:rPr>
-          <w:rFonts w:ascii="Ebrima" w:hAnsi="Ebrima"/>
-          <w:sz w:val="20"/>
-          <w:szCs w:val="20"/>
-        </w:rPr>
-        <w:t xml:space="preserve">session </w:t>
-      </w:r>
-      <w:r>
-        <w:rPr>
-          <w:rFonts w:ascii="Ebrima" w:hAnsi="Ebrima"/>
-          <w:sz w:val="20"/>
-          <w:szCs w:val="20"/>
-        </w:rPr>
-        <w:t>expirations</w:t>
-      </w:r>
-      <w:r>
-        <w:rPr>
-          <w:rFonts w:ascii="Ebrima" w:hAnsi="Ebrima"/>
-          <w:sz w:val="20"/>
-          <w:szCs w:val="20"/>
-        </w:rPr>
-        <w:t>.</w:t>
+        <w:t>System should 100% accurately calculate prices, taxes and other charges for every order.</w:t>
       </w:r>
     </w:p>
     <w:p>
@@ -7770,31 +8440,7 @@
           <w:sz w:val="20"/>
           <w:szCs w:val="20"/>
         </w:rPr>
-        <w:t>S</w:t>
-      </w:r>
-      <w:r>
-        <w:rPr>
-          <w:rFonts w:ascii="Ebrima" w:hAnsi="Ebrima"/>
-          <w:sz w:val="20"/>
-          <w:szCs w:val="20"/>
-        </w:rPr>
-        <w:t xml:space="preserve">ystem should </w:t>
-      </w:r>
-      <w:r>
-        <w:rPr>
-          <w:rFonts w:ascii="Ebrima" w:hAnsi="Ebrima"/>
-          <w:sz w:val="20"/>
-          <w:szCs w:val="20"/>
-        </w:rPr>
-        <w:t xml:space="preserve">100% </w:t>
-      </w:r>
-      <w:r>
-        <w:rPr>
-          <w:rFonts w:ascii="Ebrima" w:hAnsi="Ebrima"/>
-          <w:sz w:val="20"/>
-          <w:szCs w:val="20"/>
-        </w:rPr>
-        <w:t>reliably capture orders once the cart is checked-out and payment is made.</w:t>
+        <w:t>System should 100% accurately pass approved orders to kitchen queue in same sequence as received.</w:t>
       </w:r>
     </w:p>
     <w:p>
@@ -7819,7 +8465,7 @@
           <w:sz w:val="20"/>
           <w:szCs w:val="20"/>
         </w:rPr>
-        <w:t>System should 100% reliably track and notify order status.</w:t>
+        <w:t>System should 100% accurately calculate inventory levels based on orders and wastages.</w:t>
       </w:r>
     </w:p>
     <w:p>
@@ -7844,31 +8490,23 @@
           <w:sz w:val="20"/>
           <w:szCs w:val="20"/>
         </w:rPr>
-        <w:t>System should 100% reliably</w:t>
-      </w:r>
-      <w:r>
-        <w:rPr>
-          <w:rFonts w:ascii="Ebrima" w:hAnsi="Ebrima"/>
-          <w:sz w:val="20"/>
-          <w:szCs w:val="20"/>
-        </w:rPr>
-        <w:t xml:space="preserve"> alert </w:t>
-      </w:r>
-      <w:r>
-        <w:rPr>
-          <w:rFonts w:ascii="Ebrima" w:hAnsi="Ebrima"/>
-          <w:sz w:val="20"/>
-          <w:szCs w:val="20"/>
-        </w:rPr>
-        <w:t xml:space="preserve">on lower inventory levels </w:t>
-      </w:r>
-      <w:r>
-        <w:rPr>
-          <w:rFonts w:ascii="Ebrima" w:hAnsi="Ebrima"/>
-          <w:sz w:val="20"/>
-          <w:szCs w:val="20"/>
-        </w:rPr>
-        <w:t>to raise purchase orders on time.</w:t>
+        <w:t xml:space="preserve">System should 100% </w:t>
+      </w:r>
+      <w:r>
+        <w:rPr>
+          <w:rFonts w:ascii="Ebrima" w:hAnsi="Ebrima"/>
+          <w:sz w:val="20"/>
+          <w:szCs w:val="20"/>
+        </w:rPr>
+        <w:t>accurately</w:t>
+      </w:r>
+      <w:r>
+        <w:rPr>
+          <w:rFonts w:ascii="Ebrima" w:hAnsi="Ebrima"/>
+          <w:sz w:val="20"/>
+          <w:szCs w:val="20"/>
+        </w:rPr>
+        <w:t xml:space="preserve"> calculate profitability at store-level and at business-level.</w:t>
       </w:r>
     </w:p>
     <w:p>
@@ -7893,7 +8531,7 @@
           <w:sz w:val="20"/>
           <w:szCs w:val="20"/>
         </w:rPr>
-        <w:t>Accuracy</w:t>
+        <w:t>Latency</w:t>
       </w:r>
     </w:p>
     <w:p>
@@ -7918,7 +8556,31 @@
           <w:sz w:val="20"/>
           <w:szCs w:val="20"/>
         </w:rPr>
-        <w:t>System should 100% accurately calculate prices, taxes and other charges for every order.</w:t>
+        <w:t xml:space="preserve">System should notify </w:t>
+      </w:r>
+      <w:r>
+        <w:rPr>
+          <w:rFonts w:ascii="Ebrima" w:hAnsi="Ebrima"/>
+          <w:sz w:val="20"/>
+          <w:szCs w:val="20"/>
+        </w:rPr>
+        <w:t xml:space="preserve">about order </w:t>
+      </w:r>
+      <w:r>
+        <w:rPr>
+          <w:rFonts w:ascii="Ebrima" w:hAnsi="Ebrima"/>
+          <w:sz w:val="20"/>
+          <w:szCs w:val="20"/>
+        </w:rPr>
+        <w:t>status updates within 2 seconds</w:t>
+      </w:r>
+      <w:r>
+        <w:rPr>
+          <w:rFonts w:ascii="Ebrima" w:hAnsi="Ebrima"/>
+          <w:sz w:val="20"/>
+          <w:szCs w:val="20"/>
+        </w:rPr>
+        <w:t>.</w:t>
       </w:r>
     </w:p>
     <w:p>
@@ -7943,7 +8605,24 @@
           <w:sz w:val="20"/>
           <w:szCs w:val="20"/>
         </w:rPr>
-        <w:t>System should 100% accurately pass approved orders to kitchen queue in same sequence as received.</w:t>
+        <w:lastRenderedPageBreak/>
+        <w:t xml:space="preserve">System should pass approved orders to kitchen queue with </w:t>
+      </w:r>
+      <w:r>
+        <w:rPr>
+          <w:rFonts w:ascii="Ebrima" w:hAnsi="Ebrima"/>
+          <w:sz w:val="20"/>
+          <w:szCs w:val="20"/>
+        </w:rPr>
+        <w:t>zero-time</w:t>
+      </w:r>
+      <w:r>
+        <w:rPr>
+          <w:rFonts w:ascii="Ebrima" w:hAnsi="Ebrima"/>
+          <w:sz w:val="20"/>
+          <w:szCs w:val="20"/>
+        </w:rPr>
+        <w:t xml:space="preserve"> delay.</w:t>
       </w:r>
     </w:p>
     <w:p>
@@ -7968,7 +8647,95 @@
           <w:sz w:val="20"/>
           <w:szCs w:val="20"/>
         </w:rPr>
-        <w:t>System should 100% accurately calculate inventory levels based on orders and wastages.</w:t>
+        <w:t>System should fetch customer profile</w:t>
+      </w:r>
+      <w:r>
+        <w:rPr>
+          <w:rFonts w:ascii="Ebrima" w:hAnsi="Ebrima"/>
+          <w:sz w:val="20"/>
+          <w:szCs w:val="20"/>
+        </w:rPr>
+        <w:t>,</w:t>
+      </w:r>
+      <w:r>
+        <w:rPr>
+          <w:rFonts w:ascii="Ebrima" w:hAnsi="Ebrima"/>
+          <w:sz w:val="20"/>
+          <w:szCs w:val="20"/>
+        </w:rPr>
+        <w:t xml:space="preserve"> wish-list </w:t>
+      </w:r>
+      <w:r>
+        <w:rPr>
+          <w:rFonts w:ascii="Ebrima" w:hAnsi="Ebrima"/>
+          <w:sz w:val="20"/>
+          <w:szCs w:val="20"/>
+        </w:rPr>
+        <w:t xml:space="preserve">items </w:t>
+      </w:r>
+      <w:r>
+        <w:rPr>
+          <w:rFonts w:ascii="Ebrima" w:hAnsi="Ebrima"/>
+          <w:sz w:val="20"/>
+          <w:szCs w:val="20"/>
+        </w:rPr>
+        <w:t>and respective</w:t>
+      </w:r>
+      <w:r>
+        <w:rPr>
+          <w:rFonts w:ascii="Ebrima" w:hAnsi="Ebrima"/>
+          <w:sz w:val="20"/>
+          <w:szCs w:val="20"/>
+        </w:rPr>
+        <w:t xml:space="preserve"> availability</w:t>
+      </w:r>
+      <w:r>
+        <w:rPr>
+          <w:rFonts w:ascii="Ebrima" w:hAnsi="Ebrima"/>
+          <w:sz w:val="20"/>
+          <w:szCs w:val="20"/>
+        </w:rPr>
+        <w:t>-in-store</w:t>
+      </w:r>
+      <w:r>
+        <w:rPr>
+          <w:rFonts w:ascii="Ebrima" w:hAnsi="Ebrima"/>
+          <w:sz w:val="20"/>
+          <w:szCs w:val="20"/>
+        </w:rPr>
+        <w:t xml:space="preserve"> details within </w:t>
+      </w:r>
+      <w:r>
+        <w:rPr>
+          <w:rFonts w:ascii="Ebrima" w:hAnsi="Ebrima"/>
+          <w:sz w:val="20"/>
+          <w:szCs w:val="20"/>
+        </w:rPr>
+        <w:t>1</w:t>
+      </w:r>
+      <w:r>
+        <w:rPr>
+          <w:rFonts w:ascii="Ebrima" w:hAnsi="Ebrima"/>
+          <w:sz w:val="20"/>
+          <w:szCs w:val="20"/>
+        </w:rPr>
+        <w:t xml:space="preserve"> second</w:t>
+      </w:r>
+      <w:r>
+        <w:rPr>
+          <w:rFonts w:ascii="Ebrima" w:hAnsi="Ebrima"/>
+          <w:sz w:val="20"/>
+          <w:szCs w:val="20"/>
+        </w:rPr>
+        <w:t xml:space="preserve"> for front desk operator</w:t>
+      </w:r>
+      <w:r>
+        <w:rPr>
+          <w:rFonts w:ascii="Ebrima" w:hAnsi="Ebrima"/>
+          <w:sz w:val="20"/>
+          <w:szCs w:val="20"/>
+        </w:rPr>
+        <w:t>.</w:t>
       </w:r>
     </w:p>
     <w:p>
@@ -7993,23 +8760,55 @@
           <w:sz w:val="20"/>
           <w:szCs w:val="20"/>
         </w:rPr>
-        <w:t xml:space="preserve">System should 100% </w:t>
-      </w:r>
-      <w:r>
-        <w:rPr>
-          <w:rFonts w:ascii="Ebrima" w:hAnsi="Ebrima"/>
-          <w:sz w:val="20"/>
-          <w:szCs w:val="20"/>
-        </w:rPr>
-        <w:t>accurately</w:t>
-      </w:r>
-      <w:r>
-        <w:rPr>
-          <w:rFonts w:ascii="Ebrima" w:hAnsi="Ebrima"/>
-          <w:sz w:val="20"/>
-          <w:szCs w:val="20"/>
-        </w:rPr>
-        <w:t xml:space="preserve"> calculate profitability at store-level and at business-level.</w:t>
+        <w:t xml:space="preserve">System should fetch </w:t>
+      </w:r>
+      <w:r>
+        <w:rPr>
+          <w:rFonts w:ascii="Ebrima" w:hAnsi="Ebrima"/>
+          <w:sz w:val="20"/>
+          <w:szCs w:val="20"/>
+        </w:rPr>
+        <w:t xml:space="preserve">catalog details </w:t>
+      </w:r>
+      <w:r>
+        <w:rPr>
+          <w:rFonts w:ascii="Ebrima" w:hAnsi="Ebrima"/>
+          <w:sz w:val="20"/>
+          <w:szCs w:val="20"/>
+        </w:rPr>
+        <w:t>and</w:t>
+      </w:r>
+      <w:r>
+        <w:rPr>
+          <w:rFonts w:ascii="Ebrima" w:hAnsi="Ebrima"/>
+          <w:sz w:val="20"/>
+          <w:szCs w:val="20"/>
+        </w:rPr>
+        <w:t xml:space="preserve"> </w:t>
+      </w:r>
+      <w:r>
+        <w:rPr>
+          <w:rFonts w:ascii="Ebrima" w:hAnsi="Ebrima"/>
+          <w:sz w:val="20"/>
+          <w:szCs w:val="20"/>
+        </w:rPr>
+        <w:t xml:space="preserve">respective </w:t>
+      </w:r>
+      <w:r>
+        <w:rPr>
+          <w:rFonts w:ascii="Ebrima" w:hAnsi="Ebrima"/>
+          <w:sz w:val="20"/>
+          <w:szCs w:val="20"/>
+        </w:rPr>
+        <w:t xml:space="preserve">availability-in-store details within 2 seconds for </w:t>
+      </w:r>
+      <w:r>
+        <w:rPr>
+          <w:rFonts w:ascii="Ebrima" w:hAnsi="Ebrima"/>
+          <w:sz w:val="20"/>
+          <w:szCs w:val="20"/>
+        </w:rPr>
+        <w:t>customer.</w:t>
       </w:r>
     </w:p>
     <w:p>
@@ -8034,7 +8833,15 @@
           <w:sz w:val="20"/>
           <w:szCs w:val="20"/>
         </w:rPr>
-        <w:t>Latency</w:t>
+        <w:t>Observ</w:t>
+      </w:r>
+      <w:r>
+        <w:rPr>
+          <w:rFonts w:ascii="Ebrima" w:hAnsi="Ebrima"/>
+          <w:sz w:val="20"/>
+          <w:szCs w:val="20"/>
+        </w:rPr>
+        <w:t>ability</w:t>
       </w:r>
     </w:p>
     <w:p>
@@ -8059,23 +8866,23 @@
           <w:sz w:val="20"/>
           <w:szCs w:val="20"/>
         </w:rPr>
-        <w:t xml:space="preserve">System should notify </w:t>
-      </w:r>
-      <w:r>
-        <w:rPr>
-          <w:rFonts w:ascii="Ebrima" w:hAnsi="Ebrima"/>
-          <w:sz w:val="20"/>
-          <w:szCs w:val="20"/>
-        </w:rPr>
-        <w:t xml:space="preserve">about order </w:t>
-      </w:r>
-      <w:r>
-        <w:rPr>
-          <w:rFonts w:ascii="Ebrima" w:hAnsi="Ebrima"/>
-          <w:sz w:val="20"/>
-          <w:szCs w:val="20"/>
-        </w:rPr>
-        <w:t>status updates within 2 seconds</w:t>
+        <w:t xml:space="preserve">System should provide </w:t>
+      </w:r>
+      <w:r>
+        <w:rPr>
+          <w:rFonts w:ascii="Ebrima" w:hAnsi="Ebrima"/>
+          <w:sz w:val="20"/>
+          <w:szCs w:val="20"/>
+        </w:rPr>
+        <w:t xml:space="preserve">continuous updates about and </w:t>
+      </w:r>
+      <w:r>
+        <w:rPr>
+          <w:rFonts w:ascii="Ebrima" w:hAnsi="Ebrima"/>
+          <w:sz w:val="20"/>
+          <w:szCs w:val="20"/>
+        </w:rPr>
+        <w:t>ability to monitor system health</w:t>
       </w:r>
       <w:r>
         <w:rPr>
@@ -8108,24 +8915,15 @@
           <w:sz w:val="20"/>
           <w:szCs w:val="20"/>
         </w:rPr>
-        <w:lastRenderedPageBreak/>
-        <w:t xml:space="preserve">System should pass approved orders to kitchen queue with </w:t>
-      </w:r>
-      <w:r>
-        <w:rPr>
-          <w:rFonts w:ascii="Ebrima" w:hAnsi="Ebrima"/>
-          <w:sz w:val="20"/>
-          <w:szCs w:val="20"/>
-        </w:rPr>
-        <w:t>zero-time</w:t>
-      </w:r>
-      <w:r>
-        <w:rPr>
-          <w:rFonts w:ascii="Ebrima" w:hAnsi="Ebrima"/>
-          <w:sz w:val="20"/>
-          <w:szCs w:val="20"/>
-        </w:rPr>
-        <w:t xml:space="preserve"> delay.</w:t>
+        <w:t>System should automatically restart on any failures</w:t>
+      </w:r>
+      <w:r>
+        <w:rPr>
+          <w:rFonts w:ascii="Ebrima" w:hAnsi="Ebrima"/>
+          <w:sz w:val="20"/>
+          <w:szCs w:val="20"/>
+        </w:rPr>
+        <w:t>.</w:t>
       </w:r>
     </w:p>
     <w:p>
@@ -8150,169 +8948,50 @@
           <w:sz w:val="20"/>
           <w:szCs w:val="20"/>
         </w:rPr>
-        <w:t>System should fetch customer profile</w:t>
-      </w:r>
-      <w:r>
-        <w:rPr>
-          <w:rFonts w:ascii="Ebrima" w:hAnsi="Ebrima"/>
-          <w:sz w:val="20"/>
-          <w:szCs w:val="20"/>
-        </w:rPr>
-        <w:t>,</w:t>
-      </w:r>
-      <w:r>
-        <w:rPr>
-          <w:rFonts w:ascii="Ebrima" w:hAnsi="Ebrima"/>
-          <w:sz w:val="20"/>
-          <w:szCs w:val="20"/>
-        </w:rPr>
-        <w:t xml:space="preserve"> wish-list </w:t>
-      </w:r>
-      <w:r>
-        <w:rPr>
-          <w:rFonts w:ascii="Ebrima" w:hAnsi="Ebrima"/>
-          <w:sz w:val="20"/>
-          <w:szCs w:val="20"/>
-        </w:rPr>
-        <w:t xml:space="preserve">items </w:t>
-      </w:r>
-      <w:r>
-        <w:rPr>
-          <w:rFonts w:ascii="Ebrima" w:hAnsi="Ebrima"/>
-          <w:sz w:val="20"/>
-          <w:szCs w:val="20"/>
-        </w:rPr>
-        <w:t>and respective</w:t>
-      </w:r>
-      <w:r>
-        <w:rPr>
-          <w:rFonts w:ascii="Ebrima" w:hAnsi="Ebrima"/>
-          <w:sz w:val="20"/>
-          <w:szCs w:val="20"/>
-        </w:rPr>
-        <w:t xml:space="preserve"> availability</w:t>
-      </w:r>
-      <w:r>
-        <w:rPr>
-          <w:rFonts w:ascii="Ebrima" w:hAnsi="Ebrima"/>
-          <w:sz w:val="20"/>
-          <w:szCs w:val="20"/>
-        </w:rPr>
-        <w:t>-in-store</w:t>
-      </w:r>
-      <w:r>
-        <w:rPr>
-          <w:rFonts w:ascii="Ebrima" w:hAnsi="Ebrima"/>
-          <w:sz w:val="20"/>
-          <w:szCs w:val="20"/>
-        </w:rPr>
-        <w:t xml:space="preserve"> details within </w:t>
-      </w:r>
-      <w:r>
-        <w:rPr>
-          <w:rFonts w:ascii="Ebrima" w:hAnsi="Ebrima"/>
-          <w:sz w:val="20"/>
-          <w:szCs w:val="20"/>
-        </w:rPr>
-        <w:t>1</w:t>
-      </w:r>
-      <w:r>
-        <w:rPr>
-          <w:rFonts w:ascii="Ebrima" w:hAnsi="Ebrima"/>
-          <w:sz w:val="20"/>
-          <w:szCs w:val="20"/>
-        </w:rPr>
-        <w:t xml:space="preserve"> second</w:t>
-      </w:r>
-      <w:r>
-        <w:rPr>
-          <w:rFonts w:ascii="Ebrima" w:hAnsi="Ebrima"/>
-          <w:sz w:val="20"/>
-          <w:szCs w:val="20"/>
-        </w:rPr>
-        <w:t xml:space="preserve"> for front desk operator</w:t>
-      </w:r>
-      <w:r>
-        <w:rPr>
-          <w:rFonts w:ascii="Ebrima" w:hAnsi="Ebrima"/>
-          <w:sz w:val="20"/>
-          <w:szCs w:val="20"/>
-        </w:rPr>
-        <w:t>.</w:t>
-      </w:r>
-    </w:p>
-    <w:p>
-      <w:pPr>
-        <w:pStyle w:val="ListParagraph"/>
+        <w:t>System should provide system-wide activity logs.</w:t>
+      </w:r>
+    </w:p>
+    <w:p>
+      <w:pPr>
+        <w:spacing w:before="100" w:beforeAutospacing="1" w:after="100" w:afterAutospacing="1" w:line="264" w:lineRule="auto"/>
+        <w:jc w:val="both"/>
+        <w:rPr>
+          <w:rFonts w:ascii="Ebrima" w:hAnsi="Ebrima"/>
+          <w:sz w:val="20"/>
+          <w:szCs w:val="20"/>
+        </w:rPr>
+      </w:pPr>
+      <w:r>
+        <w:rPr>
+          <w:rFonts w:ascii="Ebrima" w:hAnsi="Ebrima"/>
+          <w:sz w:val="20"/>
+          <w:szCs w:val="20"/>
+        </w:rPr>
+        <w:t>Any other attributes can be evaluated periodically and decided based on more understanding of requirements.</w:t>
+      </w:r>
+    </w:p>
+    <w:p>
+      <w:pPr>
+        <w:pStyle w:val="Heading1"/>
         <w:numPr>
-          <w:ilvl w:val="1"/>
-          <w:numId w:val="2"/>
+          <w:ilvl w:val="0"/>
+          <w:numId w:val="1"/>
         </w:numPr>
         <w:spacing w:before="100" w:beforeAutospacing="1" w:after="100" w:afterAutospacing="1" w:line="264" w:lineRule="auto"/>
-        <w:ind w:left="1080"/>
-        <w:jc w:val="both"/>
-        <w:rPr>
-          <w:rFonts w:ascii="Ebrima" w:hAnsi="Ebrima"/>
-          <w:sz w:val="20"/>
-          <w:szCs w:val="20"/>
-        </w:rPr>
-      </w:pPr>
-      <w:r>
-        <w:rPr>
-          <w:rFonts w:ascii="Ebrima" w:hAnsi="Ebrima"/>
-          <w:sz w:val="20"/>
-          <w:szCs w:val="20"/>
-        </w:rPr>
-        <w:t xml:space="preserve">System should fetch </w:t>
-      </w:r>
-      <w:r>
-        <w:rPr>
-          <w:rFonts w:ascii="Ebrima" w:hAnsi="Ebrima"/>
-          <w:sz w:val="20"/>
-          <w:szCs w:val="20"/>
-        </w:rPr>
-        <w:t xml:space="preserve">catalog details </w:t>
-      </w:r>
-      <w:r>
-        <w:rPr>
-          <w:rFonts w:ascii="Ebrima" w:hAnsi="Ebrima"/>
-          <w:sz w:val="20"/>
-          <w:szCs w:val="20"/>
-        </w:rPr>
-        <w:t>and</w:t>
-      </w:r>
-      <w:r>
-        <w:rPr>
-          <w:rFonts w:ascii="Ebrima" w:hAnsi="Ebrima"/>
-          <w:sz w:val="20"/>
-          <w:szCs w:val="20"/>
-        </w:rPr>
-        <w:t xml:space="preserve"> </w:t>
-      </w:r>
-      <w:r>
-        <w:rPr>
-          <w:rFonts w:ascii="Ebrima" w:hAnsi="Ebrima"/>
-          <w:sz w:val="20"/>
-          <w:szCs w:val="20"/>
-        </w:rPr>
-        <w:t xml:space="preserve">respective </w:t>
-      </w:r>
-      <w:r>
-        <w:rPr>
-          <w:rFonts w:ascii="Ebrima" w:hAnsi="Ebrima"/>
-          <w:sz w:val="20"/>
-          <w:szCs w:val="20"/>
-        </w:rPr>
-        <w:t xml:space="preserve">availability-in-store details within 2 seconds for </w:t>
-      </w:r>
-      <w:r>
-        <w:rPr>
-          <w:rFonts w:ascii="Ebrima" w:hAnsi="Ebrima"/>
-          <w:sz w:val="20"/>
-          <w:szCs w:val="20"/>
-        </w:rPr>
-        <w:t>customer.</w:t>
-      </w:r>
+        <w:ind w:left="709" w:hanging="643"/>
+        <w:contextualSpacing/>
+        <w:rPr>
+          <w:rFonts w:ascii="Ebrima" w:hAnsi="Ebrima"/>
+        </w:rPr>
+      </w:pPr>
+      <w:bookmarkStart w:id="5" w:name="_Toc56664116"/>
+      <w:r>
+        <w:rPr>
+          <w:rFonts w:ascii="Ebrima" w:hAnsi="Ebrima"/>
+        </w:rPr>
+        <w:t>Constraints</w:t>
+      </w:r>
+      <w:bookmarkEnd w:id="5"/>
     </w:p>
     <w:p>
       <w:pPr>
@@ -8336,141 +9015,274 @@
           <w:sz w:val="20"/>
           <w:szCs w:val="20"/>
         </w:rPr>
-        <w:t>Observ</w:t>
-      </w:r>
-      <w:r>
-        <w:rPr>
-          <w:rFonts w:ascii="Ebrima" w:hAnsi="Ebrima"/>
-          <w:sz w:val="20"/>
-          <w:szCs w:val="20"/>
-        </w:rPr>
-        <w:t>ability</w:t>
+        <w:t xml:space="preserve">IT infrastructure </w:t>
+      </w:r>
+      <w:r>
+        <w:rPr>
+          <w:rFonts w:ascii="Ebrima" w:hAnsi="Ebrima"/>
+          <w:sz w:val="20"/>
+          <w:szCs w:val="20"/>
+        </w:rPr>
+        <w:t xml:space="preserve">– stakeholder </w:t>
+      </w:r>
+      <w:r>
+        <w:rPr>
+          <w:rFonts w:ascii="Ebrima" w:hAnsi="Ebrima"/>
+          <w:sz w:val="20"/>
+          <w:szCs w:val="20"/>
+        </w:rPr>
+        <w:t>want</w:t>
+      </w:r>
+      <w:r>
+        <w:rPr>
+          <w:rFonts w:ascii="Ebrima" w:hAnsi="Ebrima"/>
+          <w:sz w:val="20"/>
+          <w:szCs w:val="20"/>
+        </w:rPr>
+        <w:t>s</w:t>
+      </w:r>
+      <w:r>
+        <w:rPr>
+          <w:rFonts w:ascii="Ebrima" w:hAnsi="Ebrima"/>
+          <w:sz w:val="20"/>
+          <w:szCs w:val="20"/>
+        </w:rPr>
+        <w:t xml:space="preserve"> to invest </w:t>
+      </w:r>
+      <w:r>
+        <w:rPr>
+          <w:rFonts w:ascii="Ebrima" w:hAnsi="Ebrima"/>
+          <w:sz w:val="20"/>
+          <w:szCs w:val="20"/>
+        </w:rPr>
+        <w:t xml:space="preserve">in IT infrastructure </w:t>
+      </w:r>
+      <w:r>
+        <w:rPr>
+          <w:rFonts w:ascii="Ebrima" w:hAnsi="Ebrima"/>
+          <w:sz w:val="20"/>
+          <w:szCs w:val="20"/>
+        </w:rPr>
+        <w:t xml:space="preserve">incrementally </w:t>
+      </w:r>
+      <w:r>
+        <w:rPr>
+          <w:rFonts w:ascii="Ebrima" w:hAnsi="Ebrima"/>
+          <w:sz w:val="20"/>
+          <w:szCs w:val="20"/>
+        </w:rPr>
+        <w:t xml:space="preserve">in concurrence to </w:t>
+      </w:r>
+      <w:r>
+        <w:rPr>
+          <w:rFonts w:ascii="Ebrima" w:hAnsi="Ebrima"/>
+          <w:sz w:val="20"/>
+          <w:szCs w:val="20"/>
+        </w:rPr>
+        <w:t>business</w:t>
+      </w:r>
+      <w:r>
+        <w:rPr>
+          <w:rFonts w:ascii="Ebrima" w:hAnsi="Ebrima"/>
+          <w:sz w:val="20"/>
+          <w:szCs w:val="20"/>
+        </w:rPr>
+        <w:t xml:space="preserve"> expansion.</w:t>
       </w:r>
     </w:p>
     <w:p>
       <w:pPr>
         <w:pStyle w:val="ListParagraph"/>
         <w:numPr>
-          <w:ilvl w:val="1"/>
+          <w:ilvl w:val="0"/>
           <w:numId w:val="2"/>
         </w:numPr>
         <w:spacing w:before="100" w:beforeAutospacing="1" w:after="100" w:afterAutospacing="1" w:line="264" w:lineRule="auto"/>
-        <w:ind w:left="1080"/>
-        <w:jc w:val="both"/>
-        <w:rPr>
-          <w:rFonts w:ascii="Ebrima" w:hAnsi="Ebrima"/>
-          <w:sz w:val="20"/>
-          <w:szCs w:val="20"/>
-        </w:rPr>
-      </w:pPr>
-      <w:r>
-        <w:rPr>
-          <w:rFonts w:ascii="Ebrima" w:hAnsi="Ebrima"/>
-          <w:sz w:val="20"/>
-          <w:szCs w:val="20"/>
-        </w:rPr>
-        <w:t xml:space="preserve">System should provide </w:t>
-      </w:r>
-      <w:r>
-        <w:rPr>
-          <w:rFonts w:ascii="Ebrima" w:hAnsi="Ebrima"/>
-          <w:sz w:val="20"/>
-          <w:szCs w:val="20"/>
-        </w:rPr>
-        <w:t xml:space="preserve">continuous updates about and </w:t>
-      </w:r>
-      <w:r>
-        <w:rPr>
-          <w:rFonts w:ascii="Ebrima" w:hAnsi="Ebrima"/>
-          <w:sz w:val="20"/>
-          <w:szCs w:val="20"/>
-        </w:rPr>
-        <w:t>ability to monitor system health</w:t>
-      </w:r>
-      <w:r>
-        <w:rPr>
-          <w:rFonts w:ascii="Ebrima" w:hAnsi="Ebrima"/>
-          <w:sz w:val="20"/>
-          <w:szCs w:val="20"/>
-        </w:rPr>
-        <w:t>.</w:t>
+        <w:ind w:left="360"/>
+        <w:jc w:val="both"/>
+        <w:rPr>
+          <w:rFonts w:ascii="Ebrima" w:hAnsi="Ebrima"/>
+          <w:sz w:val="20"/>
+          <w:szCs w:val="20"/>
+        </w:rPr>
+      </w:pPr>
+      <w:r>
+        <w:rPr>
+          <w:rFonts w:ascii="Ebrima" w:hAnsi="Ebrima"/>
+          <w:sz w:val="20"/>
+          <w:szCs w:val="20"/>
+        </w:rPr>
+        <w:t>Point of entry – customers shall be able to place orders from variety of devices – laptops, tablets and smart phones</w:t>
       </w:r>
     </w:p>
     <w:p>
       <w:pPr>
         <w:pStyle w:val="ListParagraph"/>
         <w:numPr>
-          <w:ilvl w:val="1"/>
+          <w:ilvl w:val="0"/>
           <w:numId w:val="2"/>
         </w:numPr>
         <w:spacing w:before="100" w:beforeAutospacing="1" w:after="100" w:afterAutospacing="1" w:line="264" w:lineRule="auto"/>
-        <w:ind w:left="1080"/>
-        <w:jc w:val="both"/>
-        <w:rPr>
-          <w:rFonts w:ascii="Ebrima" w:hAnsi="Ebrima"/>
-          <w:sz w:val="20"/>
-          <w:szCs w:val="20"/>
-        </w:rPr>
-      </w:pPr>
-      <w:r>
-        <w:rPr>
-          <w:rFonts w:ascii="Ebrima" w:hAnsi="Ebrima"/>
-          <w:sz w:val="20"/>
-          <w:szCs w:val="20"/>
-        </w:rPr>
-        <w:t>System should automatically restart on any failures</w:t>
-      </w:r>
-      <w:r>
-        <w:rPr>
-          <w:rFonts w:ascii="Ebrima" w:hAnsi="Ebrima"/>
-          <w:sz w:val="20"/>
-          <w:szCs w:val="20"/>
-        </w:rPr>
-        <w:t>.</w:t>
+        <w:ind w:left="360"/>
+        <w:jc w:val="both"/>
+        <w:rPr>
+          <w:rFonts w:ascii="Ebrima" w:hAnsi="Ebrima"/>
+          <w:sz w:val="20"/>
+          <w:szCs w:val="20"/>
+        </w:rPr>
+      </w:pPr>
+      <w:r>
+        <w:rPr>
+          <w:rFonts w:ascii="Ebrima" w:hAnsi="Ebrima"/>
+          <w:sz w:val="20"/>
+          <w:szCs w:val="20"/>
+        </w:rPr>
+        <w:t xml:space="preserve">Point of </w:t>
+      </w:r>
+      <w:r>
+        <w:rPr>
+          <w:rFonts w:ascii="Ebrima" w:hAnsi="Ebrima"/>
+          <w:sz w:val="20"/>
+          <w:szCs w:val="20"/>
+        </w:rPr>
+        <w:t>s</w:t>
+      </w:r>
+      <w:r>
+        <w:rPr>
+          <w:rFonts w:ascii="Ebrima" w:hAnsi="Ebrima"/>
+          <w:sz w:val="20"/>
+          <w:szCs w:val="20"/>
+        </w:rPr>
+        <w:t>ervice – front desk operators shall be able to place orders from point-of-sale devices and smart phones, kitchen managers shall be able to update orders from point-of-service devices and business owner and store managers shall be able to access system from laptops.</w:t>
       </w:r>
     </w:p>
     <w:p>
       <w:pPr>
         <w:pStyle w:val="ListParagraph"/>
         <w:numPr>
-          <w:ilvl w:val="1"/>
+          <w:ilvl w:val="0"/>
           <w:numId w:val="2"/>
         </w:numPr>
         <w:spacing w:before="100" w:beforeAutospacing="1" w:after="100" w:afterAutospacing="1" w:line="264" w:lineRule="auto"/>
-        <w:ind w:left="1080"/>
-        <w:jc w:val="both"/>
-        <w:rPr>
-          <w:rFonts w:ascii="Ebrima" w:hAnsi="Ebrima"/>
-          <w:sz w:val="20"/>
-          <w:szCs w:val="20"/>
-        </w:rPr>
-      </w:pPr>
-      <w:r>
-        <w:rPr>
-          <w:rFonts w:ascii="Ebrima" w:hAnsi="Ebrima"/>
-          <w:sz w:val="20"/>
-          <w:szCs w:val="20"/>
-        </w:rPr>
-        <w:t>System should provide system-wide activity logs.</w:t>
-      </w:r>
-    </w:p>
-    <w:p>
-      <w:pPr>
-        <w:spacing w:before="100" w:beforeAutospacing="1" w:after="100" w:afterAutospacing="1" w:line="264" w:lineRule="auto"/>
-        <w:jc w:val="both"/>
-        <w:rPr>
-          <w:rFonts w:ascii="Ebrima" w:hAnsi="Ebrima"/>
-          <w:sz w:val="20"/>
-          <w:szCs w:val="20"/>
-        </w:rPr>
-      </w:pPr>
-      <w:r>
-        <w:rPr>
-          <w:rFonts w:ascii="Ebrima" w:hAnsi="Ebrima"/>
-          <w:sz w:val="20"/>
-          <w:szCs w:val="20"/>
-        </w:rPr>
-        <w:t>Any other attributes can be evaluated periodically and decided based on more understanding of requirements.</w:t>
+        <w:ind w:left="360"/>
+        <w:jc w:val="both"/>
+        <w:rPr>
+          <w:rFonts w:ascii="Ebrima" w:hAnsi="Ebrima"/>
+          <w:sz w:val="20"/>
+          <w:szCs w:val="20"/>
+        </w:rPr>
+      </w:pPr>
+      <w:r>
+        <w:rPr>
+          <w:rFonts w:ascii="Ebrima" w:hAnsi="Ebrima"/>
+          <w:sz w:val="20"/>
+          <w:szCs w:val="20"/>
+        </w:rPr>
+        <w:t>Technology stack –</w:t>
+      </w:r>
+      <w:r>
+        <w:rPr>
+          <w:rFonts w:ascii="Ebrima" w:hAnsi="Ebrima"/>
+          <w:sz w:val="20"/>
+          <w:szCs w:val="20"/>
+        </w:rPr>
+        <w:t xml:space="preserve"> modern trending </w:t>
+      </w:r>
+      <w:r>
+        <w:rPr>
+          <w:rFonts w:ascii="Ebrima" w:hAnsi="Ebrima"/>
+          <w:sz w:val="20"/>
+          <w:szCs w:val="20"/>
+        </w:rPr>
+        <w:t xml:space="preserve">development </w:t>
+      </w:r>
+      <w:r>
+        <w:rPr>
+          <w:rFonts w:ascii="Ebrima" w:hAnsi="Ebrima"/>
+          <w:sz w:val="20"/>
+          <w:szCs w:val="20"/>
+        </w:rPr>
+        <w:t xml:space="preserve">stack </w:t>
+      </w:r>
+      <w:r>
+        <w:rPr>
+          <w:rFonts w:ascii="Ebrima" w:hAnsi="Ebrima"/>
+          <w:sz w:val="20"/>
+          <w:szCs w:val="20"/>
+        </w:rPr>
+        <w:t>to</w:t>
+      </w:r>
+      <w:r>
+        <w:rPr>
+          <w:rFonts w:ascii="Ebrima" w:hAnsi="Ebrima"/>
+          <w:sz w:val="20"/>
+          <w:szCs w:val="20"/>
+        </w:rPr>
+        <w:t xml:space="preserve"> be </w:t>
+      </w:r>
+      <w:r>
+        <w:rPr>
+          <w:rFonts w:ascii="Ebrima" w:hAnsi="Ebrima"/>
+          <w:sz w:val="20"/>
+          <w:szCs w:val="20"/>
+        </w:rPr>
+        <w:t xml:space="preserve">used </w:t>
+      </w:r>
+      <w:r>
+        <w:rPr>
+          <w:rFonts w:ascii="Ebrima" w:hAnsi="Ebrima"/>
+          <w:sz w:val="20"/>
+          <w:szCs w:val="20"/>
+        </w:rPr>
+        <w:t xml:space="preserve">for system </w:t>
+      </w:r>
+      <w:r>
+        <w:rPr>
+          <w:rFonts w:ascii="Ebrima" w:hAnsi="Ebrima"/>
+          <w:sz w:val="20"/>
+          <w:szCs w:val="20"/>
+        </w:rPr>
+        <w:t xml:space="preserve">to portray as technology innovator </w:t>
+      </w:r>
+      <w:r>
+        <w:rPr>
+          <w:rFonts w:ascii="Ebrima" w:hAnsi="Ebrima"/>
+          <w:sz w:val="20"/>
+          <w:szCs w:val="20"/>
+        </w:rPr>
+        <w:t>or</w:t>
+      </w:r>
+      <w:r>
+        <w:rPr>
+          <w:rFonts w:ascii="Ebrima" w:hAnsi="Ebrima"/>
+          <w:sz w:val="20"/>
+          <w:szCs w:val="20"/>
+        </w:rPr>
+        <w:t xml:space="preserve"> pioneer in domain and to attract </w:t>
+      </w:r>
+      <w:r>
+        <w:rPr>
+          <w:rFonts w:ascii="Ebrima" w:hAnsi="Ebrima"/>
+          <w:sz w:val="20"/>
+          <w:szCs w:val="20"/>
+        </w:rPr>
+        <w:t>new</w:t>
+      </w:r>
+      <w:r>
+        <w:rPr>
+          <w:rFonts w:ascii="Ebrima" w:hAnsi="Ebrima"/>
+          <w:sz w:val="20"/>
+          <w:szCs w:val="20"/>
+        </w:rPr>
+        <w:t xml:space="preserve"> tech savvy generation</w:t>
+      </w:r>
+      <w:r>
+        <w:rPr>
+          <w:rFonts w:ascii="Ebrima" w:hAnsi="Ebrima"/>
+          <w:sz w:val="20"/>
+          <w:szCs w:val="20"/>
+        </w:rPr>
+        <w:t>.</w:t>
       </w:r>
     </w:p>
     <w:p>
@@ -8487,14 +9299,124 @@
           <w:rFonts w:ascii="Ebrima" w:hAnsi="Ebrima"/>
         </w:rPr>
       </w:pPr>
-      <w:bookmarkStart w:id="5" w:name="_Toc56664116"/>
-      <w:r>
-        <w:rPr>
-          <w:rFonts w:ascii="Ebrima" w:hAnsi="Ebrima"/>
-        </w:rPr>
-        <w:t>Constraints</w:t>
-      </w:r>
-      <w:bookmarkEnd w:id="5"/>
+      <w:bookmarkStart w:id="6" w:name="_Toc56664117"/>
+      <w:r>
+        <w:rPr>
+          <w:rFonts w:ascii="Ebrima" w:hAnsi="Ebrima"/>
+        </w:rPr>
+        <w:t>Architecture</w:t>
+      </w:r>
+      <w:r>
+        <w:rPr>
+          <w:rFonts w:ascii="Ebrima" w:hAnsi="Ebrima"/>
+        </w:rPr>
+        <w:t xml:space="preserve"> </w:t>
+      </w:r>
+      <w:r>
+        <w:rPr>
+          <w:rFonts w:ascii="Ebrima" w:hAnsi="Ebrima"/>
+        </w:rPr>
+        <w:t>Principles</w:t>
+      </w:r>
+      <w:bookmarkEnd w:id="6"/>
+    </w:p>
+    <w:p>
+      <w:pPr>
+        <w:pStyle w:val="Heading2"/>
+        <w:numPr>
+          <w:ilvl w:val="1"/>
+          <w:numId w:val="1"/>
+        </w:numPr>
+        <w:spacing w:before="100" w:beforeAutospacing="1" w:after="100" w:afterAutospacing="1" w:line="264" w:lineRule="auto"/>
+        <w:ind w:left="720"/>
+        <w:contextualSpacing/>
+        <w:rPr>
+          <w:rFonts w:ascii="Ebrima" w:hAnsi="Ebrima"/>
+        </w:rPr>
+      </w:pPr>
+      <w:bookmarkStart w:id="7" w:name="_Toc56664118"/>
+      <w:r>
+        <w:rPr>
+          <w:rFonts w:ascii="Ebrima" w:hAnsi="Ebrima"/>
+        </w:rPr>
+        <w:t>Microservices Architecture</w:t>
+      </w:r>
+      <w:bookmarkEnd w:id="7"/>
+    </w:p>
+    <w:p>
+      <w:pPr>
+        <w:spacing w:before="100" w:beforeAutospacing="1" w:after="100" w:afterAutospacing="1" w:line="264" w:lineRule="auto"/>
+        <w:jc w:val="both"/>
+        <w:rPr>
+          <w:rFonts w:ascii="Ebrima" w:hAnsi="Ebrima"/>
+          <w:sz w:val="20"/>
+          <w:szCs w:val="20"/>
+        </w:rPr>
+      </w:pPr>
+      <w:r>
+        <w:rPr>
+          <w:rFonts w:ascii="Ebrima" w:hAnsi="Ebrima"/>
+          <w:sz w:val="20"/>
+          <w:szCs w:val="20"/>
+        </w:rPr>
+        <w:t>Th</w:t>
+      </w:r>
+      <w:r>
+        <w:rPr>
+          <w:rFonts w:ascii="Ebrima" w:hAnsi="Ebrima"/>
+          <w:sz w:val="20"/>
+          <w:szCs w:val="20"/>
+        </w:rPr>
+        <w:t xml:space="preserve">e architecture </w:t>
+      </w:r>
+      <w:r>
+        <w:rPr>
+          <w:rFonts w:ascii="Ebrima" w:hAnsi="Ebrima"/>
+          <w:sz w:val="20"/>
+          <w:szCs w:val="20"/>
+        </w:rPr>
+        <w:t>proposes a</w:t>
+      </w:r>
+      <w:r>
+        <w:rPr>
+          <w:rFonts w:ascii="Ebrima" w:hAnsi="Ebrima"/>
+          <w:sz w:val="20"/>
+          <w:szCs w:val="20"/>
+        </w:rPr>
+        <w:t xml:space="preserve"> microservices architecture </w:t>
+      </w:r>
+      <w:r>
+        <w:rPr>
+          <w:rFonts w:ascii="Ebrima" w:hAnsi="Ebrima"/>
+          <w:sz w:val="20"/>
+          <w:szCs w:val="20"/>
+        </w:rPr>
+        <w:t xml:space="preserve">implementation with multiple autonomous microservices </w:t>
+      </w:r>
+      <w:r>
+        <w:rPr>
+          <w:rFonts w:ascii="Ebrima" w:hAnsi="Ebrima"/>
+          <w:sz w:val="20"/>
+          <w:szCs w:val="20"/>
+        </w:rPr>
+        <w:t>in order t</w:t>
+      </w:r>
+      <w:r>
+        <w:rPr>
+          <w:rFonts w:ascii="Ebrima" w:hAnsi="Ebrima"/>
+          <w:sz w:val="20"/>
+          <w:szCs w:val="20"/>
+        </w:rPr>
+        <w:t xml:space="preserve">o </w:t>
+      </w:r>
+      <w:r>
+        <w:rPr>
+          <w:rFonts w:ascii="Ebrima" w:hAnsi="Ebrima"/>
+          <w:sz w:val="20"/>
+          <w:szCs w:val="20"/>
+        </w:rPr>
+        <w:t>ensure:</w:t>
+      </w:r>
     </w:p>
     <w:p>
       <w:pPr>
@@ -8518,79 +9440,103 @@
           <w:sz w:val="20"/>
           <w:szCs w:val="20"/>
         </w:rPr>
-        <w:t xml:space="preserve">IT infrastructure </w:t>
-      </w:r>
-      <w:r>
-        <w:rPr>
-          <w:rFonts w:ascii="Ebrima" w:hAnsi="Ebrima"/>
-          <w:sz w:val="20"/>
-          <w:szCs w:val="20"/>
-        </w:rPr>
-        <w:t xml:space="preserve">– stakeholder </w:t>
-      </w:r>
-      <w:r>
-        <w:rPr>
-          <w:rFonts w:ascii="Ebrima" w:hAnsi="Ebrima"/>
-          <w:sz w:val="20"/>
-          <w:szCs w:val="20"/>
-        </w:rPr>
-        <w:t>want</w:t>
-      </w:r>
-      <w:r>
-        <w:rPr>
-          <w:rFonts w:ascii="Ebrima" w:hAnsi="Ebrima"/>
-          <w:sz w:val="20"/>
-          <w:szCs w:val="20"/>
-        </w:rPr>
-        <w:t>s</w:t>
-      </w:r>
-      <w:r>
-        <w:rPr>
-          <w:rFonts w:ascii="Ebrima" w:hAnsi="Ebrima"/>
-          <w:sz w:val="20"/>
-          <w:szCs w:val="20"/>
-        </w:rPr>
-        <w:t xml:space="preserve"> to invest </w:t>
-      </w:r>
-      <w:r>
-        <w:rPr>
-          <w:rFonts w:ascii="Ebrima" w:hAnsi="Ebrima"/>
-          <w:sz w:val="20"/>
-          <w:szCs w:val="20"/>
-        </w:rPr>
-        <w:t xml:space="preserve">in IT infrastructure </w:t>
-      </w:r>
-      <w:r>
-        <w:rPr>
-          <w:rFonts w:ascii="Ebrima" w:hAnsi="Ebrima"/>
-          <w:sz w:val="20"/>
-          <w:szCs w:val="20"/>
-        </w:rPr>
-        <w:t xml:space="preserve">incrementally </w:t>
-      </w:r>
-      <w:r>
-        <w:rPr>
-          <w:rFonts w:ascii="Ebrima" w:hAnsi="Ebrima"/>
-          <w:sz w:val="20"/>
-          <w:szCs w:val="20"/>
-        </w:rPr>
-        <w:t xml:space="preserve">in concurrence to </w:t>
-      </w:r>
-      <w:r>
-        <w:rPr>
-          <w:rFonts w:ascii="Ebrima" w:hAnsi="Ebrima"/>
-          <w:sz w:val="20"/>
-          <w:szCs w:val="20"/>
-        </w:rPr>
-        <w:t>business</w:t>
-      </w:r>
-      <w:r>
-        <w:rPr>
-          <w:rFonts w:ascii="Ebrima" w:hAnsi="Ebrima"/>
-          <w:sz w:val="20"/>
-          <w:szCs w:val="20"/>
-        </w:rPr>
-        <w:t xml:space="preserve"> expansion.</w:t>
+        <w:t xml:space="preserve">Highly scalable – scale </w:t>
+      </w:r>
+      <w:r>
+        <w:rPr>
+          <w:rFonts w:ascii="Ebrima" w:hAnsi="Ebrima"/>
+          <w:sz w:val="20"/>
+          <w:szCs w:val="20"/>
+        </w:rPr>
+        <w:t xml:space="preserve">and </w:t>
+      </w:r>
+      <w:r>
+        <w:rPr>
+          <w:rFonts w:ascii="Ebrima" w:hAnsi="Ebrima"/>
+          <w:sz w:val="20"/>
+          <w:szCs w:val="20"/>
+        </w:rPr>
+        <w:t xml:space="preserve">continue to </w:t>
+      </w:r>
+      <w:r>
+        <w:rPr>
+          <w:rFonts w:ascii="Ebrima" w:hAnsi="Ebrima"/>
+          <w:sz w:val="20"/>
+          <w:szCs w:val="20"/>
+        </w:rPr>
+        <w:t>offer</w:t>
+      </w:r>
+      <w:r>
+        <w:rPr>
+          <w:rFonts w:ascii="Ebrima" w:hAnsi="Ebrima"/>
+          <w:sz w:val="20"/>
+          <w:szCs w:val="20"/>
+        </w:rPr>
+        <w:t xml:space="preserve"> </w:t>
+      </w:r>
+      <w:r>
+        <w:rPr>
+          <w:rFonts w:ascii="Ebrima" w:hAnsi="Ebrima"/>
+          <w:sz w:val="20"/>
+          <w:szCs w:val="20"/>
+        </w:rPr>
+        <w:t>same</w:t>
+      </w:r>
+      <w:r>
+        <w:rPr>
+          <w:rFonts w:ascii="Ebrima" w:hAnsi="Ebrima"/>
+          <w:sz w:val="20"/>
+          <w:szCs w:val="20"/>
+        </w:rPr>
+        <w:t xml:space="preserve"> </w:t>
+      </w:r>
+      <w:r>
+        <w:rPr>
+          <w:rFonts w:ascii="Ebrima" w:hAnsi="Ebrima"/>
+          <w:sz w:val="20"/>
+          <w:szCs w:val="20"/>
+        </w:rPr>
+        <w:t>latency</w:t>
+      </w:r>
+      <w:r>
+        <w:rPr>
+          <w:rFonts w:ascii="Ebrima" w:hAnsi="Ebrima"/>
+          <w:sz w:val="20"/>
+          <w:szCs w:val="20"/>
+        </w:rPr>
+        <w:t xml:space="preserve"> </w:t>
+      </w:r>
+      <w:r>
+        <w:rPr>
+          <w:rFonts w:ascii="Ebrima" w:hAnsi="Ebrima"/>
+          <w:sz w:val="20"/>
+          <w:szCs w:val="20"/>
+        </w:rPr>
+        <w:t xml:space="preserve">and response-time, </w:t>
+      </w:r>
+      <w:r>
+        <w:rPr>
+          <w:rFonts w:ascii="Ebrima" w:hAnsi="Ebrima"/>
+          <w:sz w:val="20"/>
+          <w:szCs w:val="20"/>
+        </w:rPr>
+        <w:t xml:space="preserve">with increasing </w:t>
+      </w:r>
+      <w:r>
+        <w:rPr>
+          <w:rFonts w:ascii="Ebrima" w:hAnsi="Ebrima"/>
+          <w:sz w:val="20"/>
+          <w:szCs w:val="20"/>
+        </w:rPr>
+        <w:t xml:space="preserve">or spike </w:t>
+      </w:r>
+      <w:r>
+        <w:rPr>
+          <w:rFonts w:ascii="Ebrima" w:hAnsi="Ebrima"/>
+          <w:sz w:val="20"/>
+          <w:szCs w:val="20"/>
+        </w:rPr>
+        <w:t>load</w:t>
       </w:r>
     </w:p>
     <w:p>
@@ -8615,7 +9561,15 @@
           <w:sz w:val="20"/>
           <w:szCs w:val="20"/>
         </w:rPr>
-        <w:t>Point of entry – customers shall be able to place orders from variety of devices – laptops, tablets and smart phones</w:t>
+        <w:t>Independently scalable – scale-out business capabilities on high demand</w:t>
+      </w:r>
+      <w:r>
+        <w:rPr>
+          <w:rFonts w:ascii="Ebrima" w:hAnsi="Ebrima"/>
+          <w:sz w:val="20"/>
+          <w:szCs w:val="20"/>
+        </w:rPr>
+        <w:t xml:space="preserve"> (add / remove resources on need)</w:t>
       </w:r>
     </w:p>
     <w:p>
@@ -8640,7 +9594,111 @@
           <w:sz w:val="20"/>
           <w:szCs w:val="20"/>
         </w:rPr>
-        <w:t xml:space="preserve">Point of </w:t>
+        <w:t>Services aligned to b</w:t>
+      </w:r>
+      <w:r>
+        <w:rPr>
+          <w:rFonts w:ascii="Ebrima" w:hAnsi="Ebrima"/>
+          <w:sz w:val="20"/>
+          <w:szCs w:val="20"/>
+        </w:rPr>
+        <w:t>usiness capabilities</w:t>
+      </w:r>
+      <w:r>
+        <w:rPr>
+          <w:rFonts w:ascii="Ebrima" w:hAnsi="Ebrima"/>
+          <w:sz w:val="20"/>
+          <w:szCs w:val="20"/>
+        </w:rPr>
+        <w:t xml:space="preserve"> </w:t>
+      </w:r>
+      <w:r>
+        <w:rPr>
+          <w:rFonts w:ascii="Ebrima" w:hAnsi="Ebrima"/>
+          <w:sz w:val="20"/>
+          <w:szCs w:val="20"/>
+        </w:rPr>
+        <w:t>–</w:t>
+      </w:r>
+      <w:r>
+        <w:rPr>
+          <w:rFonts w:ascii="Ebrima" w:hAnsi="Ebrima"/>
+          <w:sz w:val="20"/>
+          <w:szCs w:val="20"/>
+        </w:rPr>
+        <w:t xml:space="preserve"> </w:t>
+      </w:r>
+      <w:r>
+        <w:rPr>
+          <w:rFonts w:ascii="Ebrima" w:hAnsi="Ebrima"/>
+          <w:sz w:val="20"/>
+          <w:szCs w:val="20"/>
+        </w:rPr>
+        <w:t>ownership</w:t>
+      </w:r>
+      <w:r>
+        <w:rPr>
+          <w:rFonts w:ascii="Ebrima" w:hAnsi="Ebrima"/>
+          <w:sz w:val="20"/>
+          <w:szCs w:val="20"/>
+        </w:rPr>
+        <w:t xml:space="preserve"> </w:t>
+      </w:r>
+      <w:r>
+        <w:rPr>
+          <w:rFonts w:ascii="Ebrima" w:hAnsi="Ebrima"/>
+          <w:sz w:val="20"/>
+          <w:szCs w:val="20"/>
+        </w:rPr>
+        <w:t xml:space="preserve">of </w:t>
+      </w:r>
+      <w:r>
+        <w:rPr>
+          <w:rFonts w:ascii="Ebrima" w:hAnsi="Ebrima"/>
+          <w:sz w:val="20"/>
+          <w:szCs w:val="20"/>
+        </w:rPr>
+        <w:t>business</w:t>
+      </w:r>
+      <w:r>
+        <w:rPr>
+          <w:rFonts w:ascii="Ebrima" w:hAnsi="Ebrima"/>
+          <w:sz w:val="20"/>
+          <w:szCs w:val="20"/>
+        </w:rPr>
+        <w:t xml:space="preserve"> capabilities </w:t>
+      </w:r>
+      <w:r>
+        <w:rPr>
+          <w:rFonts w:ascii="Ebrima" w:hAnsi="Ebrima"/>
+          <w:sz w:val="20"/>
+          <w:szCs w:val="20"/>
+        </w:rPr>
+        <w:t>with</w:t>
+      </w:r>
+      <w:r>
+        <w:rPr>
+          <w:rFonts w:ascii="Ebrima" w:hAnsi="Ebrima"/>
+          <w:sz w:val="20"/>
+          <w:szCs w:val="20"/>
+        </w:rPr>
+        <w:t xml:space="preserve"> small </w:t>
+      </w:r>
+      <w:r>
+        <w:rPr>
+          <w:rFonts w:ascii="Ebrima" w:hAnsi="Ebrima"/>
+          <w:sz w:val="20"/>
+          <w:szCs w:val="20"/>
+        </w:rPr>
+        <w:t xml:space="preserve">focused </w:t>
+      </w:r>
+      <w:r>
+        <w:rPr>
+          <w:rFonts w:ascii="Ebrima" w:hAnsi="Ebrima"/>
+          <w:sz w:val="20"/>
+          <w:szCs w:val="20"/>
+        </w:rPr>
+        <w:t>team</w:t>
       </w:r>
       <w:r>
         <w:rPr>
@@ -8649,14 +9707,6 @@
           <w:szCs w:val="20"/>
         </w:rPr>
         <w:t>s</w:t>
-      </w:r>
-      <w:r>
-        <w:rPr>
-          <w:rFonts w:ascii="Ebrima" w:hAnsi="Ebrima"/>
-          <w:sz w:val="20"/>
-          <w:szCs w:val="20"/>
-        </w:rPr>
-        <w:t>ervice – front desk operators shall be able to place orders from point-of-sale devices and smart phones, kitchen managers shall be able to update orders from point-of-service devices and business owner and store managers shall be able to access system from laptops.</w:t>
       </w:r>
     </w:p>
     <w:p>
@@ -8681,244 +9731,87 @@
           <w:sz w:val="20"/>
           <w:szCs w:val="20"/>
         </w:rPr>
-        <w:t>Technology stack –</w:t>
-      </w:r>
-      <w:r>
-        <w:rPr>
-          <w:rFonts w:ascii="Ebrima" w:hAnsi="Ebrima"/>
-          <w:sz w:val="20"/>
-          <w:szCs w:val="20"/>
-        </w:rPr>
-        <w:t xml:space="preserve"> modern trending </w:t>
-      </w:r>
-      <w:r>
-        <w:rPr>
-          <w:rFonts w:ascii="Ebrima" w:hAnsi="Ebrima"/>
-          <w:sz w:val="20"/>
-          <w:szCs w:val="20"/>
-        </w:rPr>
-        <w:t xml:space="preserve">development </w:t>
-      </w:r>
-      <w:r>
-        <w:rPr>
-          <w:rFonts w:ascii="Ebrima" w:hAnsi="Ebrima"/>
-          <w:sz w:val="20"/>
-          <w:szCs w:val="20"/>
-        </w:rPr>
-        <w:t xml:space="preserve">stack </w:t>
-      </w:r>
-      <w:r>
-        <w:rPr>
-          <w:rFonts w:ascii="Ebrima" w:hAnsi="Ebrima"/>
-          <w:sz w:val="20"/>
-          <w:szCs w:val="20"/>
-        </w:rPr>
-        <w:t>to</w:t>
-      </w:r>
-      <w:r>
-        <w:rPr>
-          <w:rFonts w:ascii="Ebrima" w:hAnsi="Ebrima"/>
-          <w:sz w:val="20"/>
-          <w:szCs w:val="20"/>
-        </w:rPr>
-        <w:t xml:space="preserve"> be </w:t>
-      </w:r>
-      <w:r>
-        <w:rPr>
-          <w:rFonts w:ascii="Ebrima" w:hAnsi="Ebrima"/>
-          <w:sz w:val="20"/>
-          <w:szCs w:val="20"/>
-        </w:rPr>
-        <w:t xml:space="preserve">used </w:t>
-      </w:r>
-      <w:r>
-        <w:rPr>
-          <w:rFonts w:ascii="Ebrima" w:hAnsi="Ebrima"/>
-          <w:sz w:val="20"/>
-          <w:szCs w:val="20"/>
-        </w:rPr>
-        <w:t xml:space="preserve">for system </w:t>
-      </w:r>
-      <w:r>
-        <w:rPr>
-          <w:rFonts w:ascii="Ebrima" w:hAnsi="Ebrima"/>
-          <w:sz w:val="20"/>
-          <w:szCs w:val="20"/>
-        </w:rPr>
-        <w:t xml:space="preserve">to portray as technology innovator </w:t>
-      </w:r>
-      <w:r>
-        <w:rPr>
-          <w:rFonts w:ascii="Ebrima" w:hAnsi="Ebrima"/>
-          <w:sz w:val="20"/>
-          <w:szCs w:val="20"/>
-        </w:rPr>
-        <w:t>or</w:t>
-      </w:r>
-      <w:r>
-        <w:rPr>
-          <w:rFonts w:ascii="Ebrima" w:hAnsi="Ebrima"/>
-          <w:sz w:val="20"/>
-          <w:szCs w:val="20"/>
-        </w:rPr>
-        <w:t xml:space="preserve"> pioneer in domain and to attract </w:t>
-      </w:r>
-      <w:r>
-        <w:rPr>
-          <w:rFonts w:ascii="Ebrima" w:hAnsi="Ebrima"/>
-          <w:sz w:val="20"/>
-          <w:szCs w:val="20"/>
-        </w:rPr>
-        <w:t>new</w:t>
-      </w:r>
-      <w:r>
-        <w:rPr>
-          <w:rFonts w:ascii="Ebrima" w:hAnsi="Ebrima"/>
-          <w:sz w:val="20"/>
-          <w:szCs w:val="20"/>
-        </w:rPr>
-        <w:t xml:space="preserve"> tech savvy generation</w:t>
-      </w:r>
-      <w:r>
-        <w:rPr>
-          <w:rFonts w:ascii="Ebrima" w:hAnsi="Ebrima"/>
-          <w:sz w:val="20"/>
-          <w:szCs w:val="20"/>
-        </w:rPr>
-        <w:t>.</w:t>
-      </w:r>
-    </w:p>
-    <w:p>
-      <w:pPr>
-        <w:pStyle w:val="Heading1"/>
-        <w:numPr>
-          <w:ilvl w:val="0"/>
-          <w:numId w:val="1"/>
-        </w:numPr>
-        <w:spacing w:before="100" w:beforeAutospacing="1" w:after="100" w:afterAutospacing="1" w:line="264" w:lineRule="auto"/>
-        <w:ind w:left="709" w:hanging="643"/>
-        <w:contextualSpacing/>
-        <w:rPr>
-          <w:rFonts w:ascii="Ebrima" w:hAnsi="Ebrima"/>
-        </w:rPr>
-      </w:pPr>
-      <w:bookmarkStart w:id="6" w:name="_Toc56664117"/>
-      <w:r>
-        <w:rPr>
-          <w:rFonts w:ascii="Ebrima" w:hAnsi="Ebrima"/>
-        </w:rPr>
-        <w:t>Architecture</w:t>
-      </w:r>
-      <w:r>
-        <w:rPr>
-          <w:rFonts w:ascii="Ebrima" w:hAnsi="Ebrima"/>
+        <w:t>Loosely coupled</w:t>
+      </w:r>
+      <w:r>
+        <w:rPr>
+          <w:rFonts w:ascii="Ebrima" w:hAnsi="Ebrima"/>
+          <w:sz w:val="20"/>
+          <w:szCs w:val="20"/>
+        </w:rPr>
+        <w:t xml:space="preserve"> –</w:t>
+      </w:r>
+      <w:r>
+        <w:rPr>
+          <w:rFonts w:ascii="Ebrima" w:hAnsi="Ebrima"/>
+          <w:sz w:val="20"/>
+          <w:szCs w:val="20"/>
         </w:rPr>
         <w:t xml:space="preserve"> </w:t>
       </w:r>
       <w:r>
         <w:rPr>
           <w:rFonts w:ascii="Ebrima" w:hAnsi="Ebrima"/>
-        </w:rPr>
-        <w:t>Principles</w:t>
-      </w:r>
-      <w:bookmarkEnd w:id="6"/>
-    </w:p>
-    <w:p>
-      <w:pPr>
-        <w:pStyle w:val="Heading2"/>
-        <w:numPr>
-          <w:ilvl w:val="1"/>
-          <w:numId w:val="1"/>
-        </w:numPr>
-        <w:spacing w:before="100" w:beforeAutospacing="1" w:after="100" w:afterAutospacing="1" w:line="264" w:lineRule="auto"/>
-        <w:ind w:left="720"/>
-        <w:contextualSpacing/>
-        <w:rPr>
-          <w:rFonts w:ascii="Ebrima" w:hAnsi="Ebrima"/>
-        </w:rPr>
-      </w:pPr>
-      <w:bookmarkStart w:id="7" w:name="_Toc56664118"/>
-      <w:r>
-        <w:rPr>
-          <w:rFonts w:ascii="Ebrima" w:hAnsi="Ebrima"/>
-        </w:rPr>
-        <w:t>Microservices Architecture</w:t>
-      </w:r>
-      <w:bookmarkEnd w:id="7"/>
-    </w:p>
-    <w:p>
-      <w:pPr>
-        <w:spacing w:before="100" w:beforeAutospacing="1" w:after="100" w:afterAutospacing="1" w:line="264" w:lineRule="auto"/>
-        <w:jc w:val="both"/>
-        <w:rPr>
-          <w:rFonts w:ascii="Ebrima" w:hAnsi="Ebrima"/>
-          <w:sz w:val="20"/>
-          <w:szCs w:val="20"/>
-        </w:rPr>
-      </w:pPr>
-      <w:r>
-        <w:rPr>
-          <w:rFonts w:ascii="Ebrima" w:hAnsi="Ebrima"/>
-          <w:sz w:val="20"/>
-          <w:szCs w:val="20"/>
-        </w:rPr>
-        <w:t>Th</w:t>
-      </w:r>
-      <w:r>
-        <w:rPr>
-          <w:rFonts w:ascii="Ebrima" w:hAnsi="Ebrima"/>
-          <w:sz w:val="20"/>
-          <w:szCs w:val="20"/>
-        </w:rPr>
-        <w:t xml:space="preserve">e architecture </w:t>
-      </w:r>
-      <w:r>
-        <w:rPr>
-          <w:rFonts w:ascii="Ebrima" w:hAnsi="Ebrima"/>
-          <w:sz w:val="20"/>
-          <w:szCs w:val="20"/>
-        </w:rPr>
-        <w:t>proposes a</w:t>
-      </w:r>
-      <w:r>
-        <w:rPr>
-          <w:rFonts w:ascii="Ebrima" w:hAnsi="Ebrima"/>
-          <w:sz w:val="20"/>
-          <w:szCs w:val="20"/>
-        </w:rPr>
-        <w:t xml:space="preserve"> microservices architecture </w:t>
-      </w:r>
-      <w:r>
-        <w:rPr>
-          <w:rFonts w:ascii="Ebrima" w:hAnsi="Ebrima"/>
-          <w:sz w:val="20"/>
-          <w:szCs w:val="20"/>
-        </w:rPr>
-        <w:t xml:space="preserve">implementation with multiple autonomous microservices </w:t>
-      </w:r>
-      <w:r>
-        <w:rPr>
-          <w:rFonts w:ascii="Ebrima" w:hAnsi="Ebrima"/>
-          <w:sz w:val="20"/>
-          <w:szCs w:val="20"/>
-        </w:rPr>
-        <w:t>in order t</w:t>
-      </w:r>
-      <w:r>
-        <w:rPr>
-          <w:rFonts w:ascii="Ebrima" w:hAnsi="Ebrima"/>
-          <w:sz w:val="20"/>
-          <w:szCs w:val="20"/>
-        </w:rPr>
-        <w:t xml:space="preserve">o </w:t>
-      </w:r>
-      <w:r>
-        <w:rPr>
-          <w:rFonts w:ascii="Ebrima" w:hAnsi="Ebrima"/>
-          <w:sz w:val="20"/>
-          <w:szCs w:val="20"/>
-        </w:rPr>
-        <w:t>ensure:</w:t>
+          <w:sz w:val="20"/>
+          <w:szCs w:val="20"/>
+        </w:rPr>
+        <w:t>clear</w:t>
+      </w:r>
+      <w:r>
+        <w:rPr>
+          <w:rFonts w:ascii="Ebrima" w:hAnsi="Ebrima"/>
+          <w:sz w:val="20"/>
+          <w:szCs w:val="20"/>
+        </w:rPr>
+        <w:t xml:space="preserve"> microservices </w:t>
+      </w:r>
+      <w:r>
+        <w:rPr>
+          <w:rFonts w:ascii="Ebrima" w:hAnsi="Ebrima"/>
+          <w:sz w:val="20"/>
+          <w:szCs w:val="20"/>
+        </w:rPr>
+        <w:t xml:space="preserve">boundaries and </w:t>
+      </w:r>
+      <w:r>
+        <w:rPr>
+          <w:rFonts w:ascii="Ebrima" w:hAnsi="Ebrima"/>
+          <w:sz w:val="20"/>
+          <w:szCs w:val="20"/>
+        </w:rPr>
+        <w:t xml:space="preserve">interaction </w:t>
+      </w:r>
+      <w:r>
+        <w:rPr>
+          <w:rFonts w:ascii="Ebrima" w:hAnsi="Ebrima"/>
+          <w:sz w:val="20"/>
+          <w:szCs w:val="20"/>
+        </w:rPr>
+        <w:t>across</w:t>
+      </w:r>
+      <w:r>
+        <w:rPr>
+          <w:rFonts w:ascii="Ebrima" w:hAnsi="Ebrima"/>
+          <w:sz w:val="20"/>
+          <w:szCs w:val="20"/>
+        </w:rPr>
+        <w:t xml:space="preserve"> </w:t>
+      </w:r>
+      <w:r>
+        <w:rPr>
+          <w:rFonts w:ascii="Ebrima" w:hAnsi="Ebrima"/>
+          <w:sz w:val="20"/>
+          <w:szCs w:val="20"/>
+        </w:rPr>
+        <w:t>boundarie</w:t>
+      </w:r>
+      <w:r>
+        <w:rPr>
+          <w:rFonts w:ascii="Ebrima" w:hAnsi="Ebrima"/>
+          <w:sz w:val="20"/>
+          <w:szCs w:val="20"/>
+        </w:rPr>
+        <w:t>s through well-defined APIs</w:t>
       </w:r>
     </w:p>
     <w:p>
@@ -8943,15 +9836,23 @@
           <w:sz w:val="20"/>
           <w:szCs w:val="20"/>
         </w:rPr>
-        <w:t>Services aligned to b</w:t>
-      </w:r>
-      <w:r>
-        <w:rPr>
-          <w:rFonts w:ascii="Ebrima" w:hAnsi="Ebrima"/>
-          <w:sz w:val="20"/>
-          <w:szCs w:val="20"/>
-        </w:rPr>
-        <w:t>usiness capabilities</w:t>
+        <w:t xml:space="preserve">Highly cohesive </w:t>
+      </w:r>
+      <w:r>
+        <w:rPr>
+          <w:rFonts w:ascii="Ebrima" w:hAnsi="Ebrima"/>
+          <w:sz w:val="20"/>
+          <w:szCs w:val="20"/>
+        </w:rPr>
+        <w:t xml:space="preserve">and isolated </w:t>
+      </w:r>
+      <w:r>
+        <w:rPr>
+          <w:rFonts w:ascii="Ebrima" w:hAnsi="Ebrima"/>
+          <w:sz w:val="20"/>
+          <w:szCs w:val="20"/>
+        </w:rPr>
+        <w:t>–</w:t>
       </w:r>
       <w:r>
         <w:rPr>
@@ -8967,95 +9868,7 @@
           <w:sz w:val="20"/>
           <w:szCs w:val="20"/>
         </w:rPr>
-        <w:t>–</w:t>
-      </w:r>
-      <w:r>
-        <w:rPr>
-          <w:rFonts w:ascii="Ebrima" w:hAnsi="Ebrima"/>
-          <w:sz w:val="20"/>
-          <w:szCs w:val="20"/>
-        </w:rPr>
-        <w:t xml:space="preserve"> </w:t>
-      </w:r>
-      <w:r>
-        <w:rPr>
-          <w:rFonts w:ascii="Ebrima" w:hAnsi="Ebrima"/>
-          <w:sz w:val="20"/>
-          <w:szCs w:val="20"/>
-        </w:rPr>
-        <w:t>ownership</w:t>
-      </w:r>
-      <w:r>
-        <w:rPr>
-          <w:rFonts w:ascii="Ebrima" w:hAnsi="Ebrima"/>
-          <w:sz w:val="20"/>
-          <w:szCs w:val="20"/>
-        </w:rPr>
-        <w:t xml:space="preserve"> </w:t>
-      </w:r>
-      <w:r>
-        <w:rPr>
-          <w:rFonts w:ascii="Ebrima" w:hAnsi="Ebrima"/>
-          <w:sz w:val="20"/>
-          <w:szCs w:val="20"/>
-        </w:rPr>
-        <w:t xml:space="preserve">of </w:t>
-      </w:r>
-      <w:r>
-        <w:rPr>
-          <w:rFonts w:ascii="Ebrima" w:hAnsi="Ebrima"/>
-          <w:sz w:val="20"/>
-          <w:szCs w:val="20"/>
-        </w:rPr>
-        <w:t>business</w:t>
-      </w:r>
-      <w:r>
-        <w:rPr>
-          <w:rFonts w:ascii="Ebrima" w:hAnsi="Ebrima"/>
-          <w:sz w:val="20"/>
-          <w:szCs w:val="20"/>
-        </w:rPr>
-        <w:t xml:space="preserve"> capabilities </w:t>
-      </w:r>
-      <w:r>
-        <w:rPr>
-          <w:rFonts w:ascii="Ebrima" w:hAnsi="Ebrima"/>
-          <w:sz w:val="20"/>
-          <w:szCs w:val="20"/>
-        </w:rPr>
-        <w:t>can be with</w:t>
-      </w:r>
-      <w:r>
-        <w:rPr>
-          <w:rFonts w:ascii="Ebrima" w:hAnsi="Ebrima"/>
-          <w:sz w:val="20"/>
-          <w:szCs w:val="20"/>
-        </w:rPr>
-        <w:t xml:space="preserve"> small </w:t>
-      </w:r>
-      <w:r>
-        <w:rPr>
-          <w:rFonts w:ascii="Ebrima" w:hAnsi="Ebrima"/>
-          <w:sz w:val="20"/>
-          <w:szCs w:val="20"/>
-        </w:rPr>
-        <w:t xml:space="preserve">focused </w:t>
-      </w:r>
-      <w:r>
-        <w:rPr>
-          <w:rFonts w:ascii="Ebrima" w:hAnsi="Ebrima"/>
-          <w:sz w:val="20"/>
-          <w:szCs w:val="20"/>
-        </w:rPr>
-        <w:t>team</w:t>
-      </w:r>
-      <w:r>
-        <w:rPr>
-          <w:rFonts w:ascii="Ebrima" w:hAnsi="Ebrima"/>
-          <w:sz w:val="20"/>
-          <w:szCs w:val="20"/>
-        </w:rPr>
-        <w:t>s</w:t>
+        <w:t>each microservice owns its data and database</w:t>
       </w:r>
     </w:p>
     <w:p>
@@ -9080,257 +9893,6 @@
           <w:sz w:val="20"/>
           <w:szCs w:val="20"/>
         </w:rPr>
-        <w:t>Loosely coupled</w:t>
-      </w:r>
-      <w:r>
-        <w:rPr>
-          <w:rFonts w:ascii="Ebrima" w:hAnsi="Ebrima"/>
-          <w:sz w:val="20"/>
-          <w:szCs w:val="20"/>
-        </w:rPr>
-        <w:t xml:space="preserve"> –</w:t>
-      </w:r>
-      <w:r>
-        <w:rPr>
-          <w:rFonts w:ascii="Ebrima" w:hAnsi="Ebrima"/>
-          <w:sz w:val="20"/>
-          <w:szCs w:val="20"/>
-        </w:rPr>
-        <w:t xml:space="preserve"> </w:t>
-      </w:r>
-      <w:r>
-        <w:rPr>
-          <w:rFonts w:ascii="Ebrima" w:hAnsi="Ebrima"/>
-          <w:sz w:val="20"/>
-          <w:szCs w:val="20"/>
-        </w:rPr>
-        <w:t>clear</w:t>
-      </w:r>
-      <w:r>
-        <w:rPr>
-          <w:rFonts w:ascii="Ebrima" w:hAnsi="Ebrima"/>
-          <w:sz w:val="20"/>
-          <w:szCs w:val="20"/>
-        </w:rPr>
-        <w:t xml:space="preserve"> microservices </w:t>
-      </w:r>
-      <w:r>
-        <w:rPr>
-          <w:rFonts w:ascii="Ebrima" w:hAnsi="Ebrima"/>
-          <w:sz w:val="20"/>
-          <w:szCs w:val="20"/>
-        </w:rPr>
-        <w:t xml:space="preserve">boundaries and </w:t>
-      </w:r>
-      <w:r>
-        <w:rPr>
-          <w:rFonts w:ascii="Ebrima" w:hAnsi="Ebrima"/>
-          <w:sz w:val="20"/>
-          <w:szCs w:val="20"/>
-        </w:rPr>
-        <w:t xml:space="preserve">interaction </w:t>
-      </w:r>
-      <w:r>
-        <w:rPr>
-          <w:rFonts w:ascii="Ebrima" w:hAnsi="Ebrima"/>
-          <w:sz w:val="20"/>
-          <w:szCs w:val="20"/>
-        </w:rPr>
-        <w:t>across</w:t>
-      </w:r>
-      <w:r>
-        <w:rPr>
-          <w:rFonts w:ascii="Ebrima" w:hAnsi="Ebrima"/>
-          <w:sz w:val="20"/>
-          <w:szCs w:val="20"/>
-        </w:rPr>
-        <w:t xml:space="preserve"> </w:t>
-      </w:r>
-      <w:r>
-        <w:rPr>
-          <w:rFonts w:ascii="Ebrima" w:hAnsi="Ebrima"/>
-          <w:sz w:val="20"/>
-          <w:szCs w:val="20"/>
-        </w:rPr>
-        <w:t>boundarie</w:t>
-      </w:r>
-      <w:r>
-        <w:rPr>
-          <w:rFonts w:ascii="Ebrima" w:hAnsi="Ebrima"/>
-          <w:sz w:val="20"/>
-          <w:szCs w:val="20"/>
-        </w:rPr>
-        <w:t>s through well-defined APIs</w:t>
-      </w:r>
-    </w:p>
-    <w:p>
-      <w:pPr>
-        <w:pStyle w:val="ListParagraph"/>
-        <w:numPr>
-          <w:ilvl w:val="0"/>
-          <w:numId w:val="2"/>
-        </w:numPr>
-        <w:spacing w:before="100" w:beforeAutospacing="1" w:after="100" w:afterAutospacing="1" w:line="264" w:lineRule="auto"/>
-        <w:ind w:left="360"/>
-        <w:jc w:val="both"/>
-        <w:rPr>
-          <w:rFonts w:ascii="Ebrima" w:hAnsi="Ebrima"/>
-          <w:sz w:val="20"/>
-          <w:szCs w:val="20"/>
-        </w:rPr>
-      </w:pPr>
-      <w:r>
-        <w:rPr>
-          <w:rFonts w:ascii="Ebrima" w:hAnsi="Ebrima"/>
-          <w:sz w:val="20"/>
-          <w:szCs w:val="20"/>
-        </w:rPr>
-        <w:t xml:space="preserve">Highly cohesive </w:t>
-      </w:r>
-      <w:r>
-        <w:rPr>
-          <w:rFonts w:ascii="Ebrima" w:hAnsi="Ebrima"/>
-          <w:sz w:val="20"/>
-          <w:szCs w:val="20"/>
-        </w:rPr>
-        <w:t xml:space="preserve">and isolated </w:t>
-      </w:r>
-      <w:r>
-        <w:rPr>
-          <w:rFonts w:ascii="Ebrima" w:hAnsi="Ebrima"/>
-          <w:sz w:val="20"/>
-          <w:szCs w:val="20"/>
-        </w:rPr>
-        <w:t>–</w:t>
-      </w:r>
-      <w:r>
-        <w:rPr>
-          <w:rFonts w:ascii="Ebrima" w:hAnsi="Ebrima"/>
-          <w:sz w:val="20"/>
-          <w:szCs w:val="20"/>
-        </w:rPr>
-        <w:t xml:space="preserve"> </w:t>
-      </w:r>
-      <w:r>
-        <w:rPr>
-          <w:rFonts w:ascii="Ebrima" w:hAnsi="Ebrima"/>
-          <w:sz w:val="20"/>
-          <w:szCs w:val="20"/>
-        </w:rPr>
-        <w:t>each microservice owns its data and database</w:t>
-      </w:r>
-    </w:p>
-    <w:p>
-      <w:pPr>
-        <w:pStyle w:val="ListParagraph"/>
-        <w:numPr>
-          <w:ilvl w:val="0"/>
-          <w:numId w:val="2"/>
-        </w:numPr>
-        <w:spacing w:before="100" w:beforeAutospacing="1" w:after="100" w:afterAutospacing="1" w:line="264" w:lineRule="auto"/>
-        <w:ind w:left="360"/>
-        <w:jc w:val="both"/>
-        <w:rPr>
-          <w:rFonts w:ascii="Ebrima" w:hAnsi="Ebrima"/>
-          <w:sz w:val="20"/>
-          <w:szCs w:val="20"/>
-        </w:rPr>
-      </w:pPr>
-      <w:r>
-        <w:rPr>
-          <w:rFonts w:ascii="Ebrima" w:hAnsi="Ebrima"/>
-          <w:sz w:val="20"/>
-          <w:szCs w:val="20"/>
-        </w:rPr>
-        <w:t>Independently scalab</w:t>
-      </w:r>
-      <w:r>
-        <w:rPr>
-          <w:rFonts w:ascii="Ebrima" w:hAnsi="Ebrima"/>
-          <w:sz w:val="20"/>
-          <w:szCs w:val="20"/>
-        </w:rPr>
-        <w:t>le</w:t>
-      </w:r>
-      <w:r>
-        <w:rPr>
-          <w:rFonts w:ascii="Ebrima" w:hAnsi="Ebrima"/>
-          <w:sz w:val="20"/>
-          <w:szCs w:val="20"/>
-        </w:rPr>
-        <w:t xml:space="preserve"> –</w:t>
-      </w:r>
-      <w:r>
-        <w:rPr>
-          <w:rFonts w:ascii="Ebrima" w:hAnsi="Ebrima"/>
-          <w:sz w:val="20"/>
-          <w:szCs w:val="20"/>
-        </w:rPr>
-        <w:t xml:space="preserve"> </w:t>
-      </w:r>
-      <w:r>
-        <w:rPr>
-          <w:rFonts w:ascii="Ebrima" w:hAnsi="Ebrima"/>
-          <w:sz w:val="20"/>
-          <w:szCs w:val="20"/>
-        </w:rPr>
-        <w:t>scale</w:t>
-      </w:r>
-      <w:r>
-        <w:rPr>
-          <w:rFonts w:ascii="Ebrima" w:hAnsi="Ebrima"/>
-          <w:sz w:val="20"/>
-          <w:szCs w:val="20"/>
-        </w:rPr>
-        <w:t>-</w:t>
-      </w:r>
-      <w:r>
-        <w:rPr>
-          <w:rFonts w:ascii="Ebrima" w:hAnsi="Ebrima"/>
-          <w:sz w:val="20"/>
-          <w:szCs w:val="20"/>
-        </w:rPr>
-        <w:t xml:space="preserve">out </w:t>
-      </w:r>
-      <w:r>
-        <w:rPr>
-          <w:rFonts w:ascii="Ebrima" w:hAnsi="Ebrima"/>
-          <w:sz w:val="20"/>
-          <w:szCs w:val="20"/>
-        </w:rPr>
-        <w:t>only certain required business capabilities</w:t>
-      </w:r>
-      <w:r>
-        <w:rPr>
-          <w:rFonts w:ascii="Ebrima" w:hAnsi="Ebrima"/>
-          <w:sz w:val="20"/>
-          <w:szCs w:val="20"/>
-        </w:rPr>
-        <w:t xml:space="preserve"> on high demand</w:t>
-      </w:r>
-    </w:p>
-    <w:p>
-      <w:pPr>
-        <w:pStyle w:val="ListParagraph"/>
-        <w:numPr>
-          <w:ilvl w:val="0"/>
-          <w:numId w:val="2"/>
-        </w:numPr>
-        <w:spacing w:before="100" w:beforeAutospacing="1" w:after="100" w:afterAutospacing="1" w:line="264" w:lineRule="auto"/>
-        <w:ind w:left="360"/>
-        <w:jc w:val="both"/>
-        <w:rPr>
-          <w:rFonts w:ascii="Ebrima" w:hAnsi="Ebrima"/>
-          <w:sz w:val="20"/>
-          <w:szCs w:val="20"/>
-        </w:rPr>
-      </w:pPr>
-      <w:r>
-        <w:rPr>
-          <w:rFonts w:ascii="Ebrima" w:hAnsi="Ebrima"/>
-          <w:sz w:val="20"/>
-          <w:szCs w:val="20"/>
-        </w:rPr>
         <w:t>Highly r</w:t>
       </w:r>
       <w:r>
@@ -9393,7 +9955,7 @@
       <w:r>
         <w:t xml:space="preserve">. </w:t>
       </w:r>
-      <w:hyperlink r:id="rId11" w:history="1">
+      <w:hyperlink r:id="rId12" w:history="1">
         <w:r>
           <w:rPr>
             <w:rStyle w:val="Hyperlink"/>
@@ -9745,7 +10307,16 @@
           <w:sz w:val="20"/>
           <w:szCs w:val="20"/>
         </w:rPr>
-        <w:t>code that offers th</w:t>
+        <w:t xml:space="preserve">code that offers </w:t>
+      </w:r>
+      <w:r>
+        <w:rPr>
+          <w:rFonts w:ascii="Ebrima" w:hAnsi="Ebrima"/>
+          <w:sz w:val="20"/>
+          <w:szCs w:val="20"/>
+        </w:rPr>
+        <w:lastRenderedPageBreak/>
+        <w:t>th</w:t>
       </w:r>
       <w:r>
         <w:rPr>
@@ -9858,7 +10429,6 @@
           <w:sz w:val="20"/>
           <w:szCs w:val="20"/>
         </w:rPr>
-        <w:lastRenderedPageBreak/>
         <w:t xml:space="preserve">When API endpoints change, </w:t>
       </w:r>
       <w:r>
@@ -10932,7 +11502,7 @@
         </w:rPr>
         <w:t xml:space="preserve">architecture proposes an implementation using </w:t>
       </w:r>
-      <w:hyperlink r:id="rId12" w:history="1">
+      <w:hyperlink r:id="rId13" w:history="1">
         <w:r>
           <w:rPr>
             <w:rStyle w:val="Hyperlink"/>
@@ -11570,6 +12140,7 @@
         <w:rPr>
           <w:rFonts w:ascii="Ebrima" w:hAnsi="Ebrima"/>
         </w:rPr>
+        <w:lastRenderedPageBreak/>
         <w:t>Diagnostics and Observability</w:t>
       </w:r>
       <w:bookmarkEnd w:id="10"/>
@@ -11615,7 +12186,6 @@
           <w:sz w:val="20"/>
           <w:szCs w:val="20"/>
         </w:rPr>
-        <w:lastRenderedPageBreak/>
         <w:t xml:space="preserve">The architecture proposes a </w:t>
       </w:r>
       <w:r>
@@ -11674,7 +12244,7 @@
         </w:rPr>
         <w:t xml:space="preserve">using </w:t>
       </w:r>
-      <w:hyperlink r:id="rId13" w:history="1">
+      <w:hyperlink r:id="rId14" w:history="1">
         <w:proofErr w:type="spellStart"/>
         <w:r>
           <w:rPr>
@@ -11941,7 +12511,7 @@
                     <pic:cNvPicPr/>
                   </pic:nvPicPr>
                   <pic:blipFill>
-                    <a:blip r:embed="rId14">
+                    <a:blip r:embed="rId15">
                       <a:extLst>
                         <a:ext uri="{28A0092B-C50C-407E-A947-70E740481C1C}">
                           <a14:useLocalDpi xmlns:a14="http://schemas.microsoft.com/office/drawing/2010/main" val="0"/>
@@ -12086,6 +12656,7 @@
           <w:szCs w:val="20"/>
           <w:u w:val="single"/>
         </w:rPr>
+        <w:lastRenderedPageBreak/>
         <w:t xml:space="preserve">SPA </w:t>
       </w:r>
       <w:r>
@@ -12208,7 +12779,6 @@
           <w:szCs w:val="20"/>
           <w:u w:val="single"/>
         </w:rPr>
-        <w:lastRenderedPageBreak/>
         <w:t>Native Mobile App</w:t>
       </w:r>
     </w:p>
@@ -12658,7 +13228,7 @@
         </w:rPr>
         <w:t xml:space="preserve"> </w:t>
       </w:r>
-      <w:hyperlink r:id="rId15" w:history="1">
+      <w:hyperlink r:id="rId16" w:history="1">
         <w:r>
           <w:rPr>
             <w:rStyle w:val="Hyperlink"/>
@@ -13027,6 +13597,7 @@
         <w:rPr>
           <w:rFonts w:ascii="Ebrima" w:hAnsi="Ebrima"/>
         </w:rPr>
+        <w:lastRenderedPageBreak/>
         <w:t>Shopping Cart Service</w:t>
       </w:r>
       <w:bookmarkEnd w:id="16"/>
@@ -13087,7 +13658,6 @@
           <w:sz w:val="20"/>
           <w:szCs w:val="20"/>
         </w:rPr>
-        <w:lastRenderedPageBreak/>
         <w:t>Pizza sizes (small, medium</w:t>
       </w:r>
       <w:r>
@@ -14100,6 +14670,7 @@
         <w:rPr>
           <w:rFonts w:ascii="Ebrima" w:hAnsi="Ebrima"/>
         </w:rPr>
+        <w:lastRenderedPageBreak/>
         <w:t>Executive Gateway / BFFs</w:t>
       </w:r>
       <w:bookmarkEnd w:id="20"/>
@@ -14172,7 +14743,6 @@
         <w:rPr>
           <w:rFonts w:ascii="Ebrima" w:hAnsi="Ebrima"/>
         </w:rPr>
-        <w:lastRenderedPageBreak/>
         <w:t>Inventory Service</w:t>
       </w:r>
       <w:bookmarkEnd w:id="21"/>
@@ -14951,6 +15521,7 @@
         <w:rPr>
           <w:rFonts w:ascii="Ebrima" w:hAnsi="Ebrima"/>
         </w:rPr>
+        <w:lastRenderedPageBreak/>
         <w:t>Insights Analytics workflow</w:t>
       </w:r>
       <w:bookmarkEnd w:id="26"/>
@@ -14985,7 +15556,6 @@
         <w:rPr>
           <w:rFonts w:ascii="Ebrima" w:hAnsi="Ebrima"/>
         </w:rPr>
-        <w:lastRenderedPageBreak/>
         <w:t>Design Diagrams</w:t>
       </w:r>
       <w:bookmarkEnd w:id="27"/>
@@ -15340,15 +15910,7 @@
           <w:sz w:val="20"/>
           <w:szCs w:val="20"/>
         </w:rPr>
-        <w:t>Web</w:t>
-      </w:r>
-      <w:r>
-        <w:rPr>
-          <w:rFonts w:ascii="Ebrima" w:hAnsi="Ebrima"/>
-          <w:sz w:val="20"/>
-          <w:szCs w:val="20"/>
-        </w:rPr>
-        <w:t>–Shopping</w:t>
+        <w:t>Web–Shopping</w:t>
       </w:r>
     </w:p>
     <w:p>
@@ -15372,15 +15934,7 @@
           <w:sz w:val="20"/>
           <w:szCs w:val="20"/>
         </w:rPr>
-        <w:t>Mobile–</w:t>
-      </w:r>
-      <w:r>
-        <w:rPr>
-          <w:rFonts w:ascii="Ebrima" w:hAnsi="Ebrima"/>
-          <w:sz w:val="20"/>
-          <w:szCs w:val="20"/>
-        </w:rPr>
-        <w:t>Executive</w:t>
+        <w:t>Mobile–Executive</w:t>
       </w:r>
     </w:p>
     <w:p>
@@ -15404,15 +15958,7 @@
           <w:sz w:val="20"/>
           <w:szCs w:val="20"/>
         </w:rPr>
-        <w:t>Web</w:t>
-      </w:r>
-      <w:r>
-        <w:rPr>
-          <w:rFonts w:ascii="Ebrima" w:hAnsi="Ebrima"/>
-          <w:sz w:val="20"/>
-          <w:szCs w:val="20"/>
-        </w:rPr>
-        <w:t>–Executive</w:t>
+        <w:t>Web–Executive</w:t>
       </w:r>
     </w:p>
     <w:p>
@@ -15627,6 +16173,7 @@
           <w:sz w:val="20"/>
           <w:szCs w:val="20"/>
         </w:rPr>
+        <w:lastRenderedPageBreak/>
         <w:t>Store Front Desk Operator:</w:t>
       </w:r>
     </w:p>
@@ -15723,7 +16270,6 @@
           <w:sz w:val="20"/>
           <w:szCs w:val="20"/>
         </w:rPr>
-        <w:lastRenderedPageBreak/>
         <w:t>To view recent “n” orders of a customer from this and any other store</w:t>
       </w:r>
     </w:p>
@@ -19315,12 +19861,7 @@
 </file>
 
 <file path=customXml/item1.xml><?xml version="1.0" encoding="utf-8"?>
-<?mso-contentType ?>
-<FormTemplates xmlns="http://schemas.microsoft.com/sharepoint/v3/contenttype/forms">
-  <Display>DocumentLibraryForm</Display>
-  <Edit>DocumentLibraryForm</Edit>
-  <New>DocumentLibraryForm</New>
-</FormTemplates>
+<b:Sources xmlns:b="http://schemas.openxmlformats.org/officeDocument/2006/bibliography" xmlns="http://schemas.openxmlformats.org/officeDocument/2006/bibliography" SelectedStyle="\APASixthEditionOfficeOnline.xsl" StyleName="APA" Version="6"/>
 </file>
 
 <file path=customXml/item2.xml><?xml version="1.0" encoding="utf-8"?>
@@ -19330,7 +19871,12 @@
 </file>
 
 <file path=customXml/item3.xml><?xml version="1.0" encoding="utf-8"?>
-<b:Sources xmlns:b="http://schemas.openxmlformats.org/officeDocument/2006/bibliography" xmlns="http://schemas.openxmlformats.org/officeDocument/2006/bibliography" SelectedStyle="\APASixthEditionOfficeOnline.xsl" StyleName="APA" Version="6"/>
+<?mso-contentType ?>
+<FormTemplates xmlns="http://schemas.microsoft.com/sharepoint/v3/contenttype/forms">
+  <Display>DocumentLibraryForm</Display>
+  <Edit>DocumentLibraryForm</Edit>
+  <New>DocumentLibraryForm</New>
+</FormTemplates>
 </file>
 
 <file path=customXml/item4.xml><?xml version="1.0" encoding="utf-8"?>
@@ -19519,9 +20065,9 @@
 </file>
 
 <file path=customXml/itemProps1.xml><?xml version="1.0" encoding="utf-8"?>
-<ds:datastoreItem xmlns:ds="http://schemas.openxmlformats.org/officeDocument/2006/customXml" ds:itemID="{56D0ADCC-DEA0-4B66-BB57-1A07290E3290}">
+<ds:datastoreItem xmlns:ds="http://schemas.openxmlformats.org/officeDocument/2006/customXml" ds:itemID="{B9C1574B-7944-4093-AD23-FBF2070DD169}">
   <ds:schemaRefs>
-    <ds:schemaRef ds:uri="http://schemas.microsoft.com/sharepoint/v3/contenttype/forms"/>
+    <ds:schemaRef ds:uri="http://schemas.openxmlformats.org/officeDocument/2006/bibliography"/>
   </ds:schemaRefs>
 </ds:datastoreItem>
 </file>
@@ -19536,9 +20082,9 @@
 </file>
 
 <file path=customXml/itemProps3.xml><?xml version="1.0" encoding="utf-8"?>
-<ds:datastoreItem xmlns:ds="http://schemas.openxmlformats.org/officeDocument/2006/customXml" ds:itemID="{B9C1574B-7944-4093-AD23-FBF2070DD169}">
+<ds:datastoreItem xmlns:ds="http://schemas.openxmlformats.org/officeDocument/2006/customXml" ds:itemID="{56D0ADCC-DEA0-4B66-BB57-1A07290E3290}">
   <ds:schemaRefs>
-    <ds:schemaRef ds:uri="http://schemas.openxmlformats.org/officeDocument/2006/bibliography"/>
+    <ds:schemaRef ds:uri="http://schemas.microsoft.com/sharepoint/v3/contenttype/forms"/>
   </ds:schemaRefs>
 </ds:datastoreItem>
 </file>

</xml_diff>

<commit_message>
adding futher details about deployment
</commit_message>
<xml_diff>
--- a/Architecture/Grill Fresh Online.docx
+++ b/Architecture/Grill Fresh Online.docx
@@ -166,6 +166,10 @@
         <w:p>
           <w:pPr>
             <w:pStyle w:val="TOCHeading"/>
+            <w:numPr>
+              <w:ilvl w:val="0"/>
+              <w:numId w:val="0"/>
+            </w:numPr>
           </w:pPr>
           <w:r>
             <w:t>Contents</w:t>
@@ -192,7 +196,7 @@
           <w:r>
             <w:fldChar w:fldCharType="separate"/>
           </w:r>
-          <w:hyperlink w:anchor="_Toc57990057" w:history="1">
+          <w:hyperlink w:anchor="_Toc58000845" w:history="1">
             <w:r>
               <w:rPr>
                 <w:rStyle w:val="Hyperlink"/>
@@ -235,7 +239,7 @@
                 <w:noProof/>
                 <w:webHidden/>
               </w:rPr>
-              <w:instrText xml:space="preserve"> PAGEREF _Toc57990057 \h </w:instrText>
+              <w:instrText xml:space="preserve"> PAGEREF _Toc58000845 \h </w:instrText>
             </w:r>
             <w:r>
               <w:rPr>
@@ -278,7 +282,7 @@
               <w:noProof/>
             </w:rPr>
           </w:pPr>
-          <w:hyperlink w:anchor="_Toc57990058" w:history="1">
+          <w:hyperlink w:anchor="_Toc58000846" w:history="1">
             <w:r>
               <w:rPr>
                 <w:rStyle w:val="Hyperlink"/>
@@ -321,7 +325,7 @@
                 <w:noProof/>
                 <w:webHidden/>
               </w:rPr>
-              <w:instrText xml:space="preserve"> PAGEREF _Toc57990058 \h </w:instrText>
+              <w:instrText xml:space="preserve"> PAGEREF _Toc58000846 \h </w:instrText>
             </w:r>
             <w:r>
               <w:rPr>
@@ -364,7 +368,7 @@
               <w:noProof/>
             </w:rPr>
           </w:pPr>
-          <w:hyperlink w:anchor="_Toc57990059" w:history="1">
+          <w:hyperlink w:anchor="_Toc58000847" w:history="1">
             <w:r>
               <w:rPr>
                 <w:rStyle w:val="Hyperlink"/>
@@ -407,7 +411,7 @@
                 <w:noProof/>
                 <w:webHidden/>
               </w:rPr>
-              <w:instrText xml:space="preserve"> PAGEREF _Toc57990059 \h </w:instrText>
+              <w:instrText xml:space="preserve"> PAGEREF _Toc58000847 \h </w:instrText>
             </w:r>
             <w:r>
               <w:rPr>
@@ -450,7 +454,7 @@
               <w:noProof/>
             </w:rPr>
           </w:pPr>
-          <w:hyperlink w:anchor="_Toc57990060" w:history="1">
+          <w:hyperlink w:anchor="_Toc58000848" w:history="1">
             <w:r>
               <w:rPr>
                 <w:rStyle w:val="Hyperlink"/>
@@ -493,7 +497,7 @@
                 <w:noProof/>
                 <w:webHidden/>
               </w:rPr>
-              <w:instrText xml:space="preserve"> PAGEREF _Toc57990060 \h </w:instrText>
+              <w:instrText xml:space="preserve"> PAGEREF _Toc58000848 \h </w:instrText>
             </w:r>
             <w:r>
               <w:rPr>
@@ -536,7 +540,7 @@
               <w:noProof/>
             </w:rPr>
           </w:pPr>
-          <w:hyperlink w:anchor="_Toc57990061" w:history="1">
+          <w:hyperlink w:anchor="_Toc58000849" w:history="1">
             <w:r>
               <w:rPr>
                 <w:rStyle w:val="Hyperlink"/>
@@ -558,7 +562,23 @@
                 <w:rFonts w:ascii="Ebrima" w:hAnsi="Ebrima"/>
                 <w:noProof/>
               </w:rPr>
-              <w:t>Quality Attributes</w:t>
+              <w:t>Quality Attribut</w:t>
+            </w:r>
+            <w:r>
+              <w:rPr>
+                <w:rStyle w:val="Hyperlink"/>
+                <w:rFonts w:ascii="Ebrima" w:hAnsi="Ebrima"/>
+                <w:noProof/>
+              </w:rPr>
+              <w:t>e</w:t>
+            </w:r>
+            <w:r>
+              <w:rPr>
+                <w:rStyle w:val="Hyperlink"/>
+                <w:rFonts w:ascii="Ebrima" w:hAnsi="Ebrima"/>
+                <w:noProof/>
+              </w:rPr>
+              <w:t>s</w:t>
             </w:r>
             <w:r>
               <w:rPr>
@@ -579,7 +599,7 @@
                 <w:noProof/>
                 <w:webHidden/>
               </w:rPr>
-              <w:instrText xml:space="preserve"> PAGEREF _Toc57990061 \h </w:instrText>
+              <w:instrText xml:space="preserve"> PAGEREF _Toc58000849 \h </w:instrText>
             </w:r>
             <w:r>
               <w:rPr>
@@ -622,7 +642,7 @@
               <w:noProof/>
             </w:rPr>
           </w:pPr>
-          <w:hyperlink w:anchor="_Toc57990062" w:history="1">
+          <w:hyperlink w:anchor="_Toc58000850" w:history="1">
             <w:r>
               <w:rPr>
                 <w:rStyle w:val="Hyperlink"/>
@@ -665,7 +685,7 @@
                 <w:noProof/>
                 <w:webHidden/>
               </w:rPr>
-              <w:instrText xml:space="preserve"> PAGEREF _Toc57990062 \h </w:instrText>
+              <w:instrText xml:space="preserve"> PAGEREF _Toc58000850 \h </w:instrText>
             </w:r>
             <w:r>
               <w:rPr>
@@ -708,7 +728,7 @@
               <w:noProof/>
             </w:rPr>
           </w:pPr>
-          <w:hyperlink w:anchor="_Toc57990063" w:history="1">
+          <w:hyperlink w:anchor="_Toc58000851" w:history="1">
             <w:r>
               <w:rPr>
                 <w:rStyle w:val="Hyperlink"/>
@@ -751,7 +771,7 @@
                 <w:noProof/>
                 <w:webHidden/>
               </w:rPr>
-              <w:instrText xml:space="preserve"> PAGEREF _Toc57990063 \h </w:instrText>
+              <w:instrText xml:space="preserve"> PAGEREF _Toc58000851 \h </w:instrText>
             </w:r>
             <w:r>
               <w:rPr>
@@ -794,7 +814,7 @@
               <w:noProof/>
             </w:rPr>
           </w:pPr>
-          <w:hyperlink w:anchor="_Toc57990064" w:history="1">
+          <w:hyperlink w:anchor="_Toc58000852" w:history="1">
             <w:r>
               <w:rPr>
                 <w:rStyle w:val="Hyperlink"/>
@@ -837,7 +857,7 @@
                 <w:noProof/>
                 <w:webHidden/>
               </w:rPr>
-              <w:instrText xml:space="preserve"> PAGEREF _Toc57990064 \h </w:instrText>
+              <w:instrText xml:space="preserve"> PAGEREF _Toc58000852 \h </w:instrText>
             </w:r>
             <w:r>
               <w:rPr>
@@ -880,7 +900,7 @@
               <w:noProof/>
             </w:rPr>
           </w:pPr>
-          <w:hyperlink w:anchor="_Toc57990065" w:history="1">
+          <w:hyperlink w:anchor="_Toc58000853" w:history="1">
             <w:r>
               <w:rPr>
                 <w:rStyle w:val="Hyperlink"/>
@@ -923,7 +943,7 @@
                 <w:noProof/>
                 <w:webHidden/>
               </w:rPr>
-              <w:instrText xml:space="preserve"> PAGEREF _Toc57990065 \h </w:instrText>
+              <w:instrText xml:space="preserve"> PAGEREF _Toc58000853 \h </w:instrText>
             </w:r>
             <w:r>
               <w:rPr>
@@ -966,7 +986,7 @@
               <w:noProof/>
             </w:rPr>
           </w:pPr>
-          <w:hyperlink w:anchor="_Toc57990066" w:history="1">
+          <w:hyperlink w:anchor="_Toc58000854" w:history="1">
             <w:r>
               <w:rPr>
                 <w:rStyle w:val="Hyperlink"/>
@@ -1009,7 +1029,7 @@
                 <w:noProof/>
                 <w:webHidden/>
               </w:rPr>
-              <w:instrText xml:space="preserve"> PAGEREF _Toc57990066 \h </w:instrText>
+              <w:instrText xml:space="preserve"> PAGEREF _Toc58000854 \h </w:instrText>
             </w:r>
             <w:r>
               <w:rPr>
@@ -1052,7 +1072,7 @@
               <w:noProof/>
             </w:rPr>
           </w:pPr>
-          <w:hyperlink w:anchor="_Toc57990067" w:history="1">
+          <w:hyperlink w:anchor="_Toc58000855" w:history="1">
             <w:r>
               <w:rPr>
                 <w:rStyle w:val="Hyperlink"/>
@@ -1095,7 +1115,7 @@
                 <w:noProof/>
                 <w:webHidden/>
               </w:rPr>
-              <w:instrText xml:space="preserve"> PAGEREF _Toc57990067 \h </w:instrText>
+              <w:instrText xml:space="preserve"> PAGEREF _Toc58000855 \h </w:instrText>
             </w:r>
             <w:r>
               <w:rPr>
@@ -1138,7 +1158,7 @@
               <w:noProof/>
             </w:rPr>
           </w:pPr>
-          <w:hyperlink w:anchor="_Toc57990068" w:history="1">
+          <w:hyperlink w:anchor="_Toc58000856" w:history="1">
             <w:r>
               <w:rPr>
                 <w:rStyle w:val="Hyperlink"/>
@@ -1181,7 +1201,7 @@
                 <w:noProof/>
                 <w:webHidden/>
               </w:rPr>
-              <w:instrText xml:space="preserve"> PAGEREF _Toc57990068 \h </w:instrText>
+              <w:instrText xml:space="preserve"> PAGEREF _Toc58000856 \h </w:instrText>
             </w:r>
             <w:r>
               <w:rPr>
@@ -1224,7 +1244,7 @@
               <w:noProof/>
             </w:rPr>
           </w:pPr>
-          <w:hyperlink w:anchor="_Toc57990069" w:history="1">
+          <w:hyperlink w:anchor="_Toc58000857" w:history="1">
             <w:r>
               <w:rPr>
                 <w:rStyle w:val="Hyperlink"/>
@@ -1267,7 +1287,7 @@
                 <w:noProof/>
                 <w:webHidden/>
               </w:rPr>
-              <w:instrText xml:space="preserve"> PAGEREF _Toc57990069 \h </w:instrText>
+              <w:instrText xml:space="preserve"> PAGEREF _Toc58000857 \h </w:instrText>
             </w:r>
             <w:r>
               <w:rPr>
@@ -1310,7 +1330,7 @@
               <w:noProof/>
             </w:rPr>
           </w:pPr>
-          <w:hyperlink w:anchor="_Toc57990070" w:history="1">
+          <w:hyperlink w:anchor="_Toc58000858" w:history="1">
             <w:r>
               <w:rPr>
                 <w:rStyle w:val="Hyperlink"/>
@@ -1353,7 +1373,7 @@
                 <w:noProof/>
                 <w:webHidden/>
               </w:rPr>
-              <w:instrText xml:space="preserve"> PAGEREF _Toc57990070 \h </w:instrText>
+              <w:instrText xml:space="preserve"> PAGEREF _Toc58000858 \h </w:instrText>
             </w:r>
             <w:r>
               <w:rPr>
@@ -1396,7 +1416,7 @@
               <w:noProof/>
             </w:rPr>
           </w:pPr>
-          <w:hyperlink w:anchor="_Toc57990071" w:history="1">
+          <w:hyperlink w:anchor="_Toc58000859" w:history="1">
             <w:r>
               <w:rPr>
                 <w:rStyle w:val="Hyperlink"/>
@@ -1439,7 +1459,7 @@
                 <w:noProof/>
                 <w:webHidden/>
               </w:rPr>
-              <w:instrText xml:space="preserve"> PAGEREF _Toc57990071 \h </w:instrText>
+              <w:instrText xml:space="preserve"> PAGEREF _Toc58000859 \h </w:instrText>
             </w:r>
             <w:r>
               <w:rPr>
@@ -1482,7 +1502,7 @@
               <w:noProof/>
             </w:rPr>
           </w:pPr>
-          <w:hyperlink w:anchor="_Toc57990072" w:history="1">
+          <w:hyperlink w:anchor="_Toc58000860" w:history="1">
             <w:r>
               <w:rPr>
                 <w:rStyle w:val="Hyperlink"/>
@@ -1525,7 +1545,7 @@
                 <w:noProof/>
                 <w:webHidden/>
               </w:rPr>
-              <w:instrText xml:space="preserve"> PAGEREF _Toc57990072 \h </w:instrText>
+              <w:instrText xml:space="preserve"> PAGEREF _Toc58000860 \h </w:instrText>
             </w:r>
             <w:r>
               <w:rPr>
@@ -1568,7 +1588,7 @@
               <w:noProof/>
             </w:rPr>
           </w:pPr>
-          <w:hyperlink w:anchor="_Toc57990073" w:history="1">
+          <w:hyperlink w:anchor="_Toc58000861" w:history="1">
             <w:r>
               <w:rPr>
                 <w:rStyle w:val="Hyperlink"/>
@@ -1611,7 +1631,7 @@
                 <w:noProof/>
                 <w:webHidden/>
               </w:rPr>
-              <w:instrText xml:space="preserve"> PAGEREF _Toc57990073 \h </w:instrText>
+              <w:instrText xml:space="preserve"> PAGEREF _Toc58000861 \h </w:instrText>
             </w:r>
             <w:r>
               <w:rPr>
@@ -1654,7 +1674,7 @@
               <w:noProof/>
             </w:rPr>
           </w:pPr>
-          <w:hyperlink w:anchor="_Toc57990074" w:history="1">
+          <w:hyperlink w:anchor="_Toc58000862" w:history="1">
             <w:r>
               <w:rPr>
                 <w:rStyle w:val="Hyperlink"/>
@@ -1697,7 +1717,7 @@
                 <w:noProof/>
                 <w:webHidden/>
               </w:rPr>
-              <w:instrText xml:space="preserve"> PAGEREF _Toc57990074 \h </w:instrText>
+              <w:instrText xml:space="preserve"> PAGEREF _Toc58000862 \h </w:instrText>
             </w:r>
             <w:r>
               <w:rPr>
@@ -1740,7 +1760,7 @@
               <w:noProof/>
             </w:rPr>
           </w:pPr>
-          <w:hyperlink w:anchor="_Toc57990075" w:history="1">
+          <w:hyperlink w:anchor="_Toc58000863" w:history="1">
             <w:r>
               <w:rPr>
                 <w:rStyle w:val="Hyperlink"/>
@@ -1783,7 +1803,7 @@
                 <w:noProof/>
                 <w:webHidden/>
               </w:rPr>
-              <w:instrText xml:space="preserve"> PAGEREF _Toc57990075 \h </w:instrText>
+              <w:instrText xml:space="preserve"> PAGEREF _Toc58000863 \h </w:instrText>
             </w:r>
             <w:r>
               <w:rPr>
@@ -1826,7 +1846,7 @@
               <w:noProof/>
             </w:rPr>
           </w:pPr>
-          <w:hyperlink w:anchor="_Toc57990076" w:history="1">
+          <w:hyperlink w:anchor="_Toc58000864" w:history="1">
             <w:r>
               <w:rPr>
                 <w:rStyle w:val="Hyperlink"/>
@@ -1869,7 +1889,7 @@
                 <w:noProof/>
                 <w:webHidden/>
               </w:rPr>
-              <w:instrText xml:space="preserve"> PAGEREF _Toc57990076 \h </w:instrText>
+              <w:instrText xml:space="preserve"> PAGEREF _Toc58000864 \h </w:instrText>
             </w:r>
             <w:r>
               <w:rPr>
@@ -1912,7 +1932,7 @@
               <w:noProof/>
             </w:rPr>
           </w:pPr>
-          <w:hyperlink w:anchor="_Toc57990077" w:history="1">
+          <w:hyperlink w:anchor="_Toc58000865" w:history="1">
             <w:r>
               <w:rPr>
                 <w:rStyle w:val="Hyperlink"/>
@@ -1955,7 +1975,7 @@
                 <w:noProof/>
                 <w:webHidden/>
               </w:rPr>
-              <w:instrText xml:space="preserve"> PAGEREF _Toc57990077 \h </w:instrText>
+              <w:instrText xml:space="preserve"> PAGEREF _Toc58000865 \h </w:instrText>
             </w:r>
             <w:r>
               <w:rPr>
@@ -1998,7 +2018,7 @@
               <w:noProof/>
             </w:rPr>
           </w:pPr>
-          <w:hyperlink w:anchor="_Toc57990078" w:history="1">
+          <w:hyperlink w:anchor="_Toc58000866" w:history="1">
             <w:r>
               <w:rPr>
                 <w:rStyle w:val="Hyperlink"/>
@@ -2041,7 +2061,7 @@
                 <w:noProof/>
                 <w:webHidden/>
               </w:rPr>
-              <w:instrText xml:space="preserve"> PAGEREF _Toc57990078 \h </w:instrText>
+              <w:instrText xml:space="preserve"> PAGEREF _Toc58000866 \h </w:instrText>
             </w:r>
             <w:r>
               <w:rPr>
@@ -2084,7 +2104,7 @@
               <w:noProof/>
             </w:rPr>
           </w:pPr>
-          <w:hyperlink w:anchor="_Toc57990079" w:history="1">
+          <w:hyperlink w:anchor="_Toc58000867" w:history="1">
             <w:r>
               <w:rPr>
                 <w:rStyle w:val="Hyperlink"/>
@@ -2127,7 +2147,7 @@
                 <w:noProof/>
                 <w:webHidden/>
               </w:rPr>
-              <w:instrText xml:space="preserve"> PAGEREF _Toc57990079 \h </w:instrText>
+              <w:instrText xml:space="preserve"> PAGEREF _Toc58000867 \h </w:instrText>
             </w:r>
             <w:r>
               <w:rPr>
@@ -2170,7 +2190,7 @@
               <w:noProof/>
             </w:rPr>
           </w:pPr>
-          <w:hyperlink w:anchor="_Toc57990080" w:history="1">
+          <w:hyperlink w:anchor="_Toc58000868" w:history="1">
             <w:r>
               <w:rPr>
                 <w:rStyle w:val="Hyperlink"/>
@@ -2213,7 +2233,7 @@
                 <w:noProof/>
                 <w:webHidden/>
               </w:rPr>
-              <w:instrText xml:space="preserve"> PAGEREF _Toc57990080 \h </w:instrText>
+              <w:instrText xml:space="preserve"> PAGEREF _Toc58000868 \h </w:instrText>
             </w:r>
             <w:r>
               <w:rPr>
@@ -2256,7 +2276,7 @@
               <w:noProof/>
             </w:rPr>
           </w:pPr>
-          <w:hyperlink w:anchor="_Toc57990081" w:history="1">
+          <w:hyperlink w:anchor="_Toc58000869" w:history="1">
             <w:r>
               <w:rPr>
                 <w:rStyle w:val="Hyperlink"/>
@@ -2299,7 +2319,7 @@
                 <w:noProof/>
                 <w:webHidden/>
               </w:rPr>
-              <w:instrText xml:space="preserve"> PAGEREF _Toc57990081 \h </w:instrText>
+              <w:instrText xml:space="preserve"> PAGEREF _Toc58000869 \h </w:instrText>
             </w:r>
             <w:r>
               <w:rPr>
@@ -2342,7 +2362,7 @@
               <w:noProof/>
             </w:rPr>
           </w:pPr>
-          <w:hyperlink w:anchor="_Toc57990082" w:history="1">
+          <w:hyperlink w:anchor="_Toc58000870" w:history="1">
             <w:r>
               <w:rPr>
                 <w:rStyle w:val="Hyperlink"/>
@@ -2385,7 +2405,7 @@
                 <w:noProof/>
                 <w:webHidden/>
               </w:rPr>
-              <w:instrText xml:space="preserve"> PAGEREF _Toc57990082 \h </w:instrText>
+              <w:instrText xml:space="preserve"> PAGEREF _Toc58000870 \h </w:instrText>
             </w:r>
             <w:r>
               <w:rPr>
@@ -2428,7 +2448,7 @@
               <w:noProof/>
             </w:rPr>
           </w:pPr>
-          <w:hyperlink w:anchor="_Toc57990083" w:history="1">
+          <w:hyperlink w:anchor="_Toc58000871" w:history="1">
             <w:r>
               <w:rPr>
                 <w:rStyle w:val="Hyperlink"/>
@@ -2471,7 +2491,7 @@
                 <w:noProof/>
                 <w:webHidden/>
               </w:rPr>
-              <w:instrText xml:space="preserve"> PAGEREF _Toc57990083 \h </w:instrText>
+              <w:instrText xml:space="preserve"> PAGEREF _Toc58000871 \h </w:instrText>
             </w:r>
             <w:r>
               <w:rPr>
@@ -2514,7 +2534,7 @@
               <w:noProof/>
             </w:rPr>
           </w:pPr>
-          <w:hyperlink w:anchor="_Toc57990084" w:history="1">
+          <w:hyperlink w:anchor="_Toc58000872" w:history="1">
             <w:r>
               <w:rPr>
                 <w:rStyle w:val="Hyperlink"/>
@@ -2557,7 +2577,7 @@
                 <w:noProof/>
                 <w:webHidden/>
               </w:rPr>
-              <w:instrText xml:space="preserve"> PAGEREF _Toc57990084 \h </w:instrText>
+              <w:instrText xml:space="preserve"> PAGEREF _Toc58000872 \h </w:instrText>
             </w:r>
             <w:r>
               <w:rPr>
@@ -2600,7 +2620,7 @@
               <w:noProof/>
             </w:rPr>
           </w:pPr>
-          <w:hyperlink w:anchor="_Toc57990085" w:history="1">
+          <w:hyperlink w:anchor="_Toc58000873" w:history="1">
             <w:r>
               <w:rPr>
                 <w:rStyle w:val="Hyperlink"/>
@@ -2643,7 +2663,7 @@
                 <w:noProof/>
                 <w:webHidden/>
               </w:rPr>
-              <w:instrText xml:space="preserve"> PAGEREF _Toc57990085 \h </w:instrText>
+              <w:instrText xml:space="preserve"> PAGEREF _Toc58000873 \h </w:instrText>
             </w:r>
             <w:r>
               <w:rPr>
@@ -2686,7 +2706,7 @@
               <w:noProof/>
             </w:rPr>
           </w:pPr>
-          <w:hyperlink w:anchor="_Toc57990086" w:history="1">
+          <w:hyperlink w:anchor="_Toc58000874" w:history="1">
             <w:r>
               <w:rPr>
                 <w:rStyle w:val="Hyperlink"/>
@@ -2729,7 +2749,7 @@
                 <w:noProof/>
                 <w:webHidden/>
               </w:rPr>
-              <w:instrText xml:space="preserve"> PAGEREF _Toc57990086 \h </w:instrText>
+              <w:instrText xml:space="preserve"> PAGEREF _Toc58000874 \h </w:instrText>
             </w:r>
             <w:r>
               <w:rPr>
@@ -2772,7 +2792,7 @@
               <w:noProof/>
             </w:rPr>
           </w:pPr>
-          <w:hyperlink w:anchor="_Toc57990087" w:history="1">
+          <w:hyperlink w:anchor="_Toc58000875" w:history="1">
             <w:r>
               <w:rPr>
                 <w:rStyle w:val="Hyperlink"/>
@@ -2794,7 +2814,7 @@
                 <w:rFonts w:ascii="Ebrima" w:hAnsi="Ebrima"/>
                 <w:noProof/>
               </w:rPr>
-              <w:t>Order Capture</w:t>
+              <w:t>Order Capture (Shopping)</w:t>
             </w:r>
             <w:r>
               <w:rPr>
@@ -2815,7 +2835,7 @@
                 <w:noProof/>
                 <w:webHidden/>
               </w:rPr>
-              <w:instrText xml:space="preserve"> PAGEREF _Toc57990087 \h </w:instrText>
+              <w:instrText xml:space="preserve"> PAGEREF _Toc58000875 \h </w:instrText>
             </w:r>
             <w:r>
               <w:rPr>
@@ -2858,7 +2878,7 @@
               <w:noProof/>
             </w:rPr>
           </w:pPr>
-          <w:hyperlink w:anchor="_Toc57990088" w:history="1">
+          <w:hyperlink w:anchor="_Toc58000876" w:history="1">
             <w:r>
               <w:rPr>
                 <w:rStyle w:val="Hyperlink"/>
@@ -2901,7 +2921,7 @@
                 <w:noProof/>
                 <w:webHidden/>
               </w:rPr>
-              <w:instrText xml:space="preserve"> PAGEREF _Toc57990088 \h </w:instrText>
+              <w:instrText xml:space="preserve"> PAGEREF _Toc58000876 \h </w:instrText>
             </w:r>
             <w:r>
               <w:rPr>
@@ -2944,7 +2964,7 @@
               <w:noProof/>
             </w:rPr>
           </w:pPr>
-          <w:hyperlink w:anchor="_Toc57990089" w:history="1">
+          <w:hyperlink w:anchor="_Toc58000877" w:history="1">
             <w:r>
               <w:rPr>
                 <w:rStyle w:val="Hyperlink"/>
@@ -2987,7 +3007,7 @@
                 <w:noProof/>
                 <w:webHidden/>
               </w:rPr>
-              <w:instrText xml:space="preserve"> PAGEREF _Toc57990089 \h </w:instrText>
+              <w:instrText xml:space="preserve"> PAGEREF _Toc58000877 \h </w:instrText>
             </w:r>
             <w:r>
               <w:rPr>
@@ -3030,7 +3050,7 @@
               <w:noProof/>
             </w:rPr>
           </w:pPr>
-          <w:hyperlink w:anchor="_Toc57990090" w:history="1">
+          <w:hyperlink w:anchor="_Toc58000878" w:history="1">
             <w:r>
               <w:rPr>
                 <w:rStyle w:val="Hyperlink"/>
@@ -3073,7 +3093,7 @@
                 <w:noProof/>
                 <w:webHidden/>
               </w:rPr>
-              <w:instrText xml:space="preserve"> PAGEREF _Toc57990090 \h </w:instrText>
+              <w:instrText xml:space="preserve"> PAGEREF _Toc58000878 \h </w:instrText>
             </w:r>
             <w:r>
               <w:rPr>
@@ -3116,7 +3136,7 @@
               <w:noProof/>
             </w:rPr>
           </w:pPr>
-          <w:hyperlink w:anchor="_Toc57990091" w:history="1">
+          <w:hyperlink w:anchor="_Toc58000879" w:history="1">
             <w:r>
               <w:rPr>
                 <w:rStyle w:val="Hyperlink"/>
@@ -3159,7 +3179,7 @@
                 <w:noProof/>
                 <w:webHidden/>
               </w:rPr>
-              <w:instrText xml:space="preserve"> PAGEREF _Toc57990091 \h </w:instrText>
+              <w:instrText xml:space="preserve"> PAGEREF _Toc58000879 \h </w:instrText>
             </w:r>
             <w:r>
               <w:rPr>
@@ -3202,7 +3222,7 @@
               <w:noProof/>
             </w:rPr>
           </w:pPr>
-          <w:hyperlink w:anchor="_Toc57990092" w:history="1">
+          <w:hyperlink w:anchor="_Toc58000880" w:history="1">
             <w:r>
               <w:rPr>
                 <w:rStyle w:val="Hyperlink"/>
@@ -3245,7 +3265,7 @@
                 <w:noProof/>
                 <w:webHidden/>
               </w:rPr>
-              <w:instrText xml:space="preserve"> PAGEREF _Toc57990092 \h </w:instrText>
+              <w:instrText xml:space="preserve"> PAGEREF _Toc58000880 \h </w:instrText>
             </w:r>
             <w:r>
               <w:rPr>
@@ -3288,7 +3308,7 @@
               <w:noProof/>
             </w:rPr>
           </w:pPr>
-          <w:hyperlink w:anchor="_Toc57990093" w:history="1">
+          <w:hyperlink w:anchor="_Toc58000881" w:history="1">
             <w:r>
               <w:rPr>
                 <w:rStyle w:val="Hyperlink"/>
@@ -3331,7 +3351,7 @@
                 <w:noProof/>
                 <w:webHidden/>
               </w:rPr>
-              <w:instrText xml:space="preserve"> PAGEREF _Toc57990093 \h </w:instrText>
+              <w:instrText xml:space="preserve"> PAGEREF _Toc58000881 \h </w:instrText>
             </w:r>
             <w:r>
               <w:rPr>
@@ -3374,7 +3394,7 @@
               <w:noProof/>
             </w:rPr>
           </w:pPr>
-          <w:hyperlink w:anchor="_Toc57990094" w:history="1">
+          <w:hyperlink w:anchor="_Toc58000882" w:history="1">
             <w:r>
               <w:rPr>
                 <w:rStyle w:val="Hyperlink"/>
@@ -3396,7 +3416,7 @@
                 <w:rFonts w:ascii="Ebrima" w:hAnsi="Ebrima"/>
                 <w:noProof/>
               </w:rPr>
-              <w:t>Scaling-out:</w:t>
+              <w:t>Scaling-out</w:t>
             </w:r>
             <w:r>
               <w:rPr>
@@ -3417,7 +3437,7 @@
                 <w:noProof/>
                 <w:webHidden/>
               </w:rPr>
-              <w:instrText xml:space="preserve"> PAGEREF _Toc57990094 \h </w:instrText>
+              <w:instrText xml:space="preserve"> PAGEREF _Toc58000882 \h </w:instrText>
             </w:r>
             <w:r>
               <w:rPr>
@@ -3460,7 +3480,7 @@
               <w:noProof/>
             </w:rPr>
           </w:pPr>
-          <w:hyperlink w:anchor="_Toc57990095" w:history="1">
+          <w:hyperlink w:anchor="_Toc58000883" w:history="1">
             <w:r>
               <w:rPr>
                 <w:rStyle w:val="Hyperlink"/>
@@ -3503,7 +3523,7 @@
                 <w:noProof/>
                 <w:webHidden/>
               </w:rPr>
-              <w:instrText xml:space="preserve"> PAGEREF _Toc57990095 \h </w:instrText>
+              <w:instrText xml:space="preserve"> PAGEREF _Toc58000883 \h </w:instrText>
             </w:r>
             <w:r>
               <w:rPr>
@@ -3546,7 +3566,7 @@
               <w:noProof/>
             </w:rPr>
           </w:pPr>
-          <w:hyperlink w:anchor="_Toc57990096" w:history="1">
+          <w:hyperlink w:anchor="_Toc58000884" w:history="1">
             <w:r>
               <w:rPr>
                 <w:rStyle w:val="Hyperlink"/>
@@ -3589,7 +3609,7 @@
                 <w:noProof/>
                 <w:webHidden/>
               </w:rPr>
-              <w:instrText xml:space="preserve"> PAGEREF _Toc57990096 \h </w:instrText>
+              <w:instrText xml:space="preserve"> PAGEREF _Toc58000884 \h </w:instrText>
             </w:r>
             <w:r>
               <w:rPr>
@@ -3609,7 +3629,7 @@
                 <w:noProof/>
                 <w:webHidden/>
               </w:rPr>
-              <w:t>15</w:t>
+              <w:t>16</w:t>
             </w:r>
             <w:r>
               <w:rPr>
@@ -3632,7 +3652,7 @@
               <w:noProof/>
             </w:rPr>
           </w:pPr>
-          <w:hyperlink w:anchor="_Toc57990097" w:history="1">
+          <w:hyperlink w:anchor="_Toc58000885" w:history="1">
             <w:r>
               <w:rPr>
                 <w:rStyle w:val="Hyperlink"/>
@@ -3675,7 +3695,7 @@
                 <w:noProof/>
                 <w:webHidden/>
               </w:rPr>
-              <w:instrText xml:space="preserve"> PAGEREF _Toc57990097 \h </w:instrText>
+              <w:instrText xml:space="preserve"> PAGEREF _Toc58000885 \h </w:instrText>
             </w:r>
             <w:r>
               <w:rPr>
@@ -3696,6 +3716,146 @@
                 <w:webHidden/>
               </w:rPr>
               <w:t>16</w:t>
+            </w:r>
+            <w:r>
+              <w:rPr>
+                <w:noProof/>
+                <w:webHidden/>
+              </w:rPr>
+              <w:fldChar w:fldCharType="end"/>
+            </w:r>
+          </w:hyperlink>
+        </w:p>
+        <w:p>
+          <w:pPr>
+            <w:pStyle w:val="TOC3"/>
+            <w:tabs>
+              <w:tab w:val="right" w:leader="dot" w:pos="10456"/>
+            </w:tabs>
+            <w:rPr>
+              <w:rFonts w:eastAsiaTheme="minorEastAsia"/>
+              <w:noProof/>
+            </w:rPr>
+          </w:pPr>
+          <w:hyperlink w:anchor="_Toc58000886" w:history="1">
+            <w:r>
+              <w:rPr>
+                <w:rStyle w:val="Hyperlink"/>
+                <w:rFonts w:ascii="Ebrima" w:hAnsi="Ebrima"/>
+                <w:noProof/>
+              </w:rPr>
+              <w:t>Compute instances for event bus</w:t>
+            </w:r>
+            <w:r>
+              <w:rPr>
+                <w:noProof/>
+                <w:webHidden/>
+              </w:rPr>
+              <w:tab/>
+            </w:r>
+            <w:r>
+              <w:rPr>
+                <w:noProof/>
+                <w:webHidden/>
+              </w:rPr>
+              <w:fldChar w:fldCharType="begin"/>
+            </w:r>
+            <w:r>
+              <w:rPr>
+                <w:noProof/>
+                <w:webHidden/>
+              </w:rPr>
+              <w:instrText xml:space="preserve"> PAGEREF _Toc58000886 \h </w:instrText>
+            </w:r>
+            <w:r>
+              <w:rPr>
+                <w:noProof/>
+                <w:webHidden/>
+              </w:rPr>
+            </w:r>
+            <w:r>
+              <w:rPr>
+                <w:noProof/>
+                <w:webHidden/>
+              </w:rPr>
+              <w:fldChar w:fldCharType="separate"/>
+            </w:r>
+            <w:r>
+              <w:rPr>
+                <w:noProof/>
+                <w:webHidden/>
+              </w:rPr>
+              <w:t>16</w:t>
+            </w:r>
+            <w:r>
+              <w:rPr>
+                <w:noProof/>
+                <w:webHidden/>
+              </w:rPr>
+              <w:fldChar w:fldCharType="end"/>
+            </w:r>
+          </w:hyperlink>
+        </w:p>
+        <w:p>
+          <w:pPr>
+            <w:pStyle w:val="TOC3"/>
+            <w:tabs>
+              <w:tab w:val="right" w:leader="dot" w:pos="10456"/>
+            </w:tabs>
+            <w:rPr>
+              <w:rFonts w:eastAsiaTheme="minorEastAsia"/>
+              <w:noProof/>
+            </w:rPr>
+          </w:pPr>
+          <w:hyperlink w:anchor="_Toc58000887" w:history="1">
+            <w:r>
+              <w:rPr>
+                <w:rStyle w:val="Hyperlink"/>
+                <w:rFonts w:ascii="Ebrima" w:hAnsi="Ebrima"/>
+                <w:noProof/>
+              </w:rPr>
+              <w:t>Compute and storage instances for application services</w:t>
+            </w:r>
+            <w:r>
+              <w:rPr>
+                <w:noProof/>
+                <w:webHidden/>
+              </w:rPr>
+              <w:tab/>
+            </w:r>
+            <w:r>
+              <w:rPr>
+                <w:noProof/>
+                <w:webHidden/>
+              </w:rPr>
+              <w:fldChar w:fldCharType="begin"/>
+            </w:r>
+            <w:r>
+              <w:rPr>
+                <w:noProof/>
+                <w:webHidden/>
+              </w:rPr>
+              <w:instrText xml:space="preserve"> PAGEREF _Toc58000887 \h </w:instrText>
+            </w:r>
+            <w:r>
+              <w:rPr>
+                <w:noProof/>
+                <w:webHidden/>
+              </w:rPr>
+            </w:r>
+            <w:r>
+              <w:rPr>
+                <w:noProof/>
+                <w:webHidden/>
+              </w:rPr>
+              <w:fldChar w:fldCharType="separate"/>
+            </w:r>
+            <w:r>
+              <w:rPr>
+                <w:noProof/>
+                <w:webHidden/>
+              </w:rPr>
+              <w:t>17</w:t>
             </w:r>
             <w:r>
               <w:rPr>
@@ -3737,7 +3897,7 @@
           <w:rFonts w:ascii="Ebrima" w:hAnsi="Ebrima"/>
         </w:rPr>
       </w:pPr>
-      <w:bookmarkStart w:id="0" w:name="_Toc57990057"/>
+      <w:bookmarkStart w:id="0" w:name="_Toc58000845"/>
       <w:r>
         <w:rPr>
           <w:rFonts w:ascii="Ebrima" w:hAnsi="Ebrima"/>
@@ -3829,7 +3989,7 @@
           <w:rFonts w:ascii="Ebrima" w:hAnsi="Ebrima"/>
         </w:rPr>
       </w:pPr>
-      <w:bookmarkStart w:id="1" w:name="_Toc57990058"/>
+      <w:bookmarkStart w:id="1" w:name="_Toc58000846"/>
       <w:r>
         <w:rPr>
           <w:rFonts w:ascii="Ebrima" w:hAnsi="Ebrima"/>
@@ -4752,7 +4912,7 @@
           <w:rFonts w:ascii="Ebrima" w:hAnsi="Ebrima"/>
         </w:rPr>
       </w:pPr>
-      <w:bookmarkStart w:id="2" w:name="_Toc57990059"/>
+      <w:bookmarkStart w:id="2" w:name="_Toc58000847"/>
       <w:r>
         <w:rPr>
           <w:rFonts w:ascii="Ebrima" w:hAnsi="Ebrima"/>
@@ -5122,7 +5282,7 @@
           <w:rFonts w:ascii="Ebrima" w:hAnsi="Ebrima"/>
         </w:rPr>
       </w:pPr>
-      <w:bookmarkStart w:id="3" w:name="_Toc57990060"/>
+      <w:bookmarkStart w:id="3" w:name="_Toc58000848"/>
       <w:r>
         <w:rPr>
           <w:rFonts w:ascii="Ebrima" w:hAnsi="Ebrima"/>
@@ -6875,7 +7035,7 @@
           <w:rFonts w:ascii="Ebrima" w:hAnsi="Ebrima"/>
         </w:rPr>
       </w:pPr>
-      <w:bookmarkStart w:id="4" w:name="_Toc57990061"/>
+      <w:bookmarkStart w:id="4" w:name="_Toc58000849"/>
       <w:r>
         <w:rPr>
           <w:rFonts w:ascii="Ebrima" w:hAnsi="Ebrima"/>
@@ -9515,7 +9675,7 @@
           <w:rFonts w:ascii="Ebrima" w:hAnsi="Ebrima"/>
         </w:rPr>
       </w:pPr>
-      <w:bookmarkStart w:id="5" w:name="_Toc57990062"/>
+      <w:bookmarkStart w:id="5" w:name="_Toc58000850"/>
       <w:r>
         <w:rPr>
           <w:rFonts w:ascii="Ebrima" w:hAnsi="Ebrima"/>
@@ -9830,7 +9990,7 @@
           <w:rFonts w:ascii="Ebrima" w:hAnsi="Ebrima"/>
         </w:rPr>
       </w:pPr>
-      <w:bookmarkStart w:id="6" w:name="_Toc57990063"/>
+      <w:bookmarkStart w:id="6" w:name="_Toc58000851"/>
       <w:r>
         <w:rPr>
           <w:rFonts w:ascii="Ebrima" w:hAnsi="Ebrima"/>
@@ -9865,7 +10025,7 @@
           <w:rFonts w:ascii="Ebrima" w:hAnsi="Ebrima"/>
         </w:rPr>
       </w:pPr>
-      <w:bookmarkStart w:id="7" w:name="_Toc57990064"/>
+      <w:bookmarkStart w:id="7" w:name="_Toc58000852"/>
       <w:r>
         <w:rPr>
           <w:rFonts w:ascii="Ebrima" w:hAnsi="Ebrima"/>
@@ -10563,7 +10723,7 @@
           <w:rFonts w:ascii="Ebrima" w:hAnsi="Ebrima"/>
         </w:rPr>
       </w:pPr>
-      <w:bookmarkStart w:id="8" w:name="_Toc57990065"/>
+      <w:bookmarkStart w:id="8" w:name="_Toc58000853"/>
       <w:r>
         <w:rPr>
           <w:rFonts w:ascii="Ebrima" w:hAnsi="Ebrima"/>
@@ -11731,8 +11891,18 @@
           <w:sz w:val="20"/>
           <w:szCs w:val="20"/>
         </w:rPr>
-        <w:t>techniques like GraphQL</w:t>
-      </w:r>
+        <w:t xml:space="preserve">techniques like </w:t>
+      </w:r>
+      <w:proofErr w:type="spellStart"/>
+      <w:r>
+        <w:rPr>
+          <w:rFonts w:ascii="Ebrima" w:hAnsi="Ebrima"/>
+          <w:sz w:val="20"/>
+          <w:szCs w:val="20"/>
+        </w:rPr>
+        <w:t>GraphQL</w:t>
+      </w:r>
+      <w:proofErr w:type="spellEnd"/>
       <w:r>
         <w:rPr>
           <w:rFonts w:ascii="Ebrima" w:hAnsi="Ebrima"/>
@@ -12100,7 +12270,7 @@
           <w:rFonts w:ascii="Ebrima" w:hAnsi="Ebrima"/>
         </w:rPr>
       </w:pPr>
-      <w:bookmarkStart w:id="9" w:name="_Toc57990066"/>
+      <w:bookmarkStart w:id="9" w:name="_Toc58000854"/>
       <w:r>
         <w:rPr>
           <w:rFonts w:ascii="Ebrima" w:hAnsi="Ebrima"/>
@@ -12656,7 +12826,7 @@
           <w:rFonts w:ascii="Ebrima" w:hAnsi="Ebrima"/>
         </w:rPr>
       </w:pPr>
-      <w:bookmarkStart w:id="10" w:name="_Toc57990067"/>
+      <w:bookmarkStart w:id="10" w:name="_Toc58000855"/>
       <w:r>
         <w:rPr>
           <w:rFonts w:ascii="Ebrima" w:hAnsi="Ebrima"/>
@@ -12766,6 +12936,7 @@
         <w:t xml:space="preserve">using </w:t>
       </w:r>
       <w:hyperlink r:id="rId14" w:history="1">
+        <w:proofErr w:type="spellStart"/>
         <w:r>
           <w:rPr>
             <w:rStyle w:val="Hyperlink"/>
@@ -12775,6 +12946,7 @@
           </w:rPr>
           <w:t>Serilog</w:t>
         </w:r>
+        <w:proofErr w:type="spellEnd"/>
       </w:hyperlink>
       <w:r>
         <w:rPr>
@@ -12835,21 +13007,55 @@
           <w:szCs w:val="20"/>
         </w:rPr>
       </w:pPr>
-      <w:r>
-        <w:rPr>
-          <w:rFonts w:ascii="Ebrima" w:hAnsi="Ebrima"/>
-          <w:sz w:val="20"/>
-          <w:szCs w:val="20"/>
-        </w:rPr>
-        <w:t xml:space="preserve">Serilog </w:t>
-      </w:r>
-      <w:r>
-        <w:rPr>
-          <w:rFonts w:ascii="Ebrima" w:hAnsi="Ebrima"/>
-          <w:sz w:val="20"/>
-          <w:szCs w:val="20"/>
-        </w:rPr>
-        <w:t xml:space="preserve">and logging service </w:t>
+      <w:proofErr w:type="spellStart"/>
+      <w:r>
+        <w:rPr>
+          <w:rFonts w:ascii="Ebrima" w:hAnsi="Ebrima"/>
+          <w:sz w:val="20"/>
+          <w:szCs w:val="20"/>
+        </w:rPr>
+        <w:t>Serilog</w:t>
+      </w:r>
+      <w:proofErr w:type="spellEnd"/>
+      <w:r>
+        <w:rPr>
+          <w:rFonts w:ascii="Ebrima" w:hAnsi="Ebrima"/>
+          <w:sz w:val="20"/>
+          <w:szCs w:val="20"/>
+        </w:rPr>
+        <w:t xml:space="preserve"> </w:t>
+      </w:r>
+      <w:r>
+        <w:rPr>
+          <w:rFonts w:ascii="Ebrima" w:hAnsi="Ebrima"/>
+          <w:sz w:val="20"/>
+          <w:szCs w:val="20"/>
+        </w:rPr>
+        <w:t>sinks based</w:t>
+      </w:r>
+      <w:r>
+        <w:rPr>
+          <w:rFonts w:ascii="Ebrima" w:hAnsi="Ebrima"/>
+          <w:sz w:val="20"/>
+          <w:szCs w:val="20"/>
+        </w:rPr>
+        <w:t xml:space="preserve"> </w:t>
+      </w:r>
+      <w:r>
+        <w:rPr>
+          <w:rFonts w:ascii="Ebrima" w:hAnsi="Ebrima"/>
+          <w:sz w:val="20"/>
+          <w:szCs w:val="20"/>
+        </w:rPr>
+        <w:t xml:space="preserve">centralized </w:t>
+      </w:r>
+      <w:r>
+        <w:rPr>
+          <w:rFonts w:ascii="Ebrima" w:hAnsi="Ebrima"/>
+          <w:sz w:val="20"/>
+          <w:szCs w:val="20"/>
+        </w:rPr>
+        <w:t xml:space="preserve">logging service </w:t>
       </w:r>
       <w:r>
         <w:rPr>
@@ -12865,15 +13071,23 @@
           <w:sz w:val="20"/>
           <w:szCs w:val="20"/>
         </w:rPr>
-        <w:t xml:space="preserve"> together</w:t>
-      </w:r>
-      <w:r>
-        <w:rPr>
-          <w:rFonts w:ascii="Ebrima" w:hAnsi="Ebrima"/>
-          <w:sz w:val="20"/>
-          <w:szCs w:val="20"/>
-        </w:rPr>
-        <w:t xml:space="preserve"> inside a separate container.</w:t>
+        <w:t>s</w:t>
+      </w:r>
+      <w:r>
+        <w:rPr>
+          <w:rFonts w:ascii="Ebrima" w:hAnsi="Ebrima"/>
+          <w:sz w:val="20"/>
+          <w:szCs w:val="20"/>
+        </w:rPr>
+        <w:t xml:space="preserve"> </w:t>
+      </w:r>
+      <w:r>
+        <w:rPr>
+          <w:rFonts w:ascii="Ebrima" w:hAnsi="Ebrima"/>
+          <w:sz w:val="20"/>
+          <w:szCs w:val="20"/>
+        </w:rPr>
+        <w:t>inside a separate container.</w:t>
       </w:r>
     </w:p>
     <w:p>
@@ -12944,7 +13158,23 @@
           <w:sz w:val="20"/>
           <w:szCs w:val="20"/>
         </w:rPr>
-        <w:t>Health check APIs run on a separate container.</w:t>
+        <w:t xml:space="preserve">Health check APIs run </w:t>
+      </w:r>
+      <w:r>
+        <w:rPr>
+          <w:rFonts w:ascii="Ebrima" w:hAnsi="Ebrima"/>
+          <w:sz w:val="20"/>
+          <w:szCs w:val="20"/>
+        </w:rPr>
+        <w:t xml:space="preserve">available from every microservice and health check monitoring service runs </w:t>
+      </w:r>
+      <w:r>
+        <w:rPr>
+          <w:rFonts w:ascii="Ebrima" w:hAnsi="Ebrima"/>
+          <w:sz w:val="20"/>
+          <w:szCs w:val="20"/>
+        </w:rPr>
+        <w:t>on a separate container.</w:t>
       </w:r>
     </w:p>
     <w:p>
@@ -12961,7 +13191,7 @@
           <w:rFonts w:ascii="Ebrima" w:hAnsi="Ebrima"/>
         </w:rPr>
       </w:pPr>
-      <w:bookmarkStart w:id="11" w:name="_Toc57990068"/>
+      <w:bookmarkStart w:id="11" w:name="_Toc58000856"/>
       <w:r>
         <w:rPr>
           <w:rFonts w:ascii="Ebrima" w:hAnsi="Ebrima"/>
@@ -13061,7 +13291,7 @@
           <w:rFonts w:ascii="Ebrima" w:hAnsi="Ebrima"/>
         </w:rPr>
       </w:pPr>
-      <w:bookmarkStart w:id="12" w:name="_Toc57990069"/>
+      <w:bookmarkStart w:id="12" w:name="_Toc58000857"/>
       <w:r>
         <w:rPr>
           <w:rFonts w:ascii="Ebrima" w:hAnsi="Ebrima"/>
@@ -13315,7 +13545,25 @@
           <w:sz w:val="20"/>
           <w:szCs w:val="20"/>
         </w:rPr>
-        <w:t xml:space="preserve"> It is developed using NativeScript in Angular framework.</w:t>
+        <w:t xml:space="preserve"> It is developed using </w:t>
+      </w:r>
+      <w:proofErr w:type="spellStart"/>
+      <w:r>
+        <w:rPr>
+          <w:rFonts w:ascii="Ebrima" w:hAnsi="Ebrima"/>
+          <w:sz w:val="20"/>
+          <w:szCs w:val="20"/>
+        </w:rPr>
+        <w:t>NativeScript</w:t>
+      </w:r>
+      <w:proofErr w:type="spellEnd"/>
+      <w:r>
+        <w:rPr>
+          <w:rFonts w:ascii="Ebrima" w:hAnsi="Ebrima"/>
+          <w:sz w:val="20"/>
+          <w:szCs w:val="20"/>
+        </w:rPr>
+        <w:t xml:space="preserve"> in Angular framework.</w:t>
       </w:r>
     </w:p>
     <w:p>
@@ -13435,7 +13683,7 @@
           <w:rFonts w:ascii="Ebrima" w:hAnsi="Ebrima"/>
         </w:rPr>
       </w:pPr>
-      <w:bookmarkStart w:id="13" w:name="_Toc57990070"/>
+      <w:bookmarkStart w:id="13" w:name="_Toc58000858"/>
       <w:r>
         <w:rPr>
           <w:rFonts w:ascii="Ebrima" w:hAnsi="Ebrima"/>
@@ -13561,7 +13809,7 @@
           <w:rFonts w:ascii="Ebrima" w:hAnsi="Ebrima"/>
         </w:rPr>
       </w:pPr>
-      <w:bookmarkStart w:id="14" w:name="_Toc57990071"/>
+      <w:bookmarkStart w:id="14" w:name="_Toc58000859"/>
       <w:r>
         <w:rPr>
           <w:rFonts w:ascii="Ebrima" w:hAnsi="Ebrima"/>
@@ -13842,7 +14090,7 @@
           <w:rFonts w:ascii="Ebrima" w:hAnsi="Ebrima"/>
         </w:rPr>
       </w:pPr>
-      <w:bookmarkStart w:id="15" w:name="_Toc57990072"/>
+      <w:bookmarkStart w:id="15" w:name="_Toc58000860"/>
       <w:r>
         <w:rPr>
           <w:rFonts w:ascii="Ebrima" w:hAnsi="Ebrima"/>
@@ -14083,7 +14331,7 @@
           <w:rFonts w:ascii="Ebrima" w:hAnsi="Ebrima"/>
         </w:rPr>
       </w:pPr>
-      <w:bookmarkStart w:id="16" w:name="_Toc57990073"/>
+      <w:bookmarkStart w:id="16" w:name="_Toc58000861"/>
       <w:r>
         <w:rPr>
           <w:rFonts w:ascii="Ebrima" w:hAnsi="Ebrima"/>
@@ -14455,7 +14703,7 @@
           <w:rFonts w:ascii="Ebrima" w:hAnsi="Ebrima"/>
         </w:rPr>
       </w:pPr>
-      <w:bookmarkStart w:id="17" w:name="_Toc57990074"/>
+      <w:bookmarkStart w:id="17" w:name="_Toc58000862"/>
       <w:r>
         <w:rPr>
           <w:rFonts w:ascii="Ebrima" w:hAnsi="Ebrima"/>
@@ -14634,7 +14882,43 @@
           <w:sz w:val="20"/>
           <w:szCs w:val="20"/>
         </w:rPr>
-        <w:t>, with sharding enabled for easier scaling purposes – the state identifier of the store location is used as the sharding key.</w:t>
+        <w:t xml:space="preserve">, with </w:t>
+      </w:r>
+      <w:proofErr w:type="spellStart"/>
+      <w:r>
+        <w:rPr>
+          <w:rFonts w:ascii="Ebrima" w:hAnsi="Ebrima"/>
+          <w:sz w:val="20"/>
+          <w:szCs w:val="20"/>
+        </w:rPr>
+        <w:t>sharding</w:t>
+      </w:r>
+      <w:proofErr w:type="spellEnd"/>
+      <w:r>
+        <w:rPr>
+          <w:rFonts w:ascii="Ebrima" w:hAnsi="Ebrima"/>
+          <w:sz w:val="20"/>
+          <w:szCs w:val="20"/>
+        </w:rPr>
+        <w:t xml:space="preserve"> enabled for easier scaling purposes – the state identifier of the store location is used as the </w:t>
+      </w:r>
+      <w:proofErr w:type="spellStart"/>
+      <w:r>
+        <w:rPr>
+          <w:rFonts w:ascii="Ebrima" w:hAnsi="Ebrima"/>
+          <w:sz w:val="20"/>
+          <w:szCs w:val="20"/>
+        </w:rPr>
+        <w:t>sharding</w:t>
+      </w:r>
+      <w:proofErr w:type="spellEnd"/>
+      <w:r>
+        <w:rPr>
+          <w:rFonts w:ascii="Ebrima" w:hAnsi="Ebrima"/>
+          <w:sz w:val="20"/>
+          <w:szCs w:val="20"/>
+        </w:rPr>
+        <w:t xml:space="preserve"> key.</w:t>
       </w:r>
     </w:p>
     <w:p>
@@ -14804,7 +15088,7 @@
           <w:rFonts w:ascii="Ebrima" w:hAnsi="Ebrima"/>
         </w:rPr>
       </w:pPr>
-      <w:bookmarkStart w:id="18" w:name="_Toc57990075"/>
+      <w:bookmarkStart w:id="18" w:name="_Toc58000863"/>
       <w:r>
         <w:rPr>
           <w:rFonts w:ascii="Ebrima" w:hAnsi="Ebrima"/>
@@ -14895,7 +15179,7 @@
           <w:rFonts w:ascii="Ebrima" w:hAnsi="Ebrima"/>
         </w:rPr>
       </w:pPr>
-      <w:bookmarkStart w:id="19" w:name="_Toc57990076"/>
+      <w:bookmarkStart w:id="19" w:name="_Toc58000864"/>
       <w:r>
         <w:rPr>
           <w:rFonts w:ascii="Ebrima" w:hAnsi="Ebrima"/>
@@ -15128,7 +15412,7 @@
           <w:rFonts w:ascii="Ebrima" w:hAnsi="Ebrima"/>
         </w:rPr>
       </w:pPr>
-      <w:bookmarkStart w:id="20" w:name="_Toc57990077"/>
+      <w:bookmarkStart w:id="20" w:name="_Toc58000865"/>
       <w:r>
         <w:rPr>
           <w:rFonts w:ascii="Ebrima" w:hAnsi="Ebrima"/>
@@ -15201,7 +15485,7 @@
           <w:rFonts w:ascii="Ebrima" w:hAnsi="Ebrima"/>
         </w:rPr>
       </w:pPr>
-      <w:bookmarkStart w:id="21" w:name="_Toc57990078"/>
+      <w:bookmarkStart w:id="21" w:name="_Toc58000866"/>
       <w:r>
         <w:rPr>
           <w:rFonts w:ascii="Ebrima" w:hAnsi="Ebrima"/>
@@ -15462,7 +15746,7 @@
           <w:rFonts w:ascii="Ebrima" w:hAnsi="Ebrima"/>
         </w:rPr>
       </w:pPr>
-      <w:bookmarkStart w:id="22" w:name="_Toc57990079"/>
+      <w:bookmarkStart w:id="22" w:name="_Toc58000867"/>
       <w:r>
         <w:rPr>
           <w:rFonts w:ascii="Ebrima" w:hAnsi="Ebrima"/>
@@ -15571,7 +15855,7 @@
           <w:rFonts w:ascii="Ebrima" w:hAnsi="Ebrima"/>
         </w:rPr>
       </w:pPr>
-      <w:bookmarkStart w:id="23" w:name="_Toc57990080"/>
+      <w:bookmarkStart w:id="23" w:name="_Toc58000868"/>
       <w:r>
         <w:rPr>
           <w:rFonts w:ascii="Ebrima" w:hAnsi="Ebrima"/>
@@ -15843,7 +16127,25 @@
           <w:sz w:val="20"/>
           <w:szCs w:val="20"/>
         </w:rPr>
-        <w:t xml:space="preserve"> with sharding based on the store location enabled</w:t>
+        <w:t xml:space="preserve"> with </w:t>
+      </w:r>
+      <w:proofErr w:type="spellStart"/>
+      <w:r>
+        <w:rPr>
+          <w:rFonts w:ascii="Ebrima" w:hAnsi="Ebrima"/>
+          <w:sz w:val="20"/>
+          <w:szCs w:val="20"/>
+        </w:rPr>
+        <w:t>sharding</w:t>
+      </w:r>
+      <w:proofErr w:type="spellEnd"/>
+      <w:r>
+        <w:rPr>
+          <w:rFonts w:ascii="Ebrima" w:hAnsi="Ebrima"/>
+          <w:sz w:val="20"/>
+          <w:szCs w:val="20"/>
+        </w:rPr>
+        <w:t xml:space="preserve"> based on the store location enabled</w:t>
       </w:r>
       <w:r>
         <w:rPr>
@@ -15868,7 +16170,7 @@
           <w:rFonts w:ascii="Ebrima" w:hAnsi="Ebrima"/>
         </w:rPr>
       </w:pPr>
-      <w:bookmarkStart w:id="24" w:name="_Toc57990081"/>
+      <w:bookmarkStart w:id="24" w:name="_Toc58000869"/>
       <w:r>
         <w:rPr>
           <w:rFonts w:ascii="Ebrima" w:hAnsi="Ebrima"/>
@@ -15950,7 +16252,7 @@
           <w:rFonts w:ascii="Ebrima" w:hAnsi="Ebrima"/>
         </w:rPr>
       </w:pPr>
-      <w:bookmarkStart w:id="25" w:name="_Toc57990082"/>
+      <w:bookmarkStart w:id="25" w:name="_Toc58000870"/>
       <w:r>
         <w:rPr>
           <w:rFonts w:ascii="Ebrima" w:hAnsi="Ebrima"/>
@@ -15982,7 +16284,15 @@
         <w:t xml:space="preserve"> </w:t>
       </w:r>
       <w:r>
-        <w:t>and consuming the events from RabbitMQ (or EventBus)</w:t>
+        <w:t xml:space="preserve">and consuming the events from RabbitMQ (or </w:t>
+      </w:r>
+      <w:proofErr w:type="spellStart"/>
+      <w:r>
+        <w:t>EventBus</w:t>
+      </w:r>
+      <w:proofErr w:type="spellEnd"/>
+      <w:r>
+        <w:t>)</w:t>
       </w:r>
       <w:r>
         <w:t xml:space="preserve"> </w:t>
@@ -16003,13 +16313,7 @@
       </w:pPr>
       <w:r>
         <w:lastRenderedPageBreak/>
-        <w:t xml:space="preserve">It starts from </w:t>
-      </w:r>
-      <w:r>
-        <w:t xml:space="preserve">“Order Fulfillment” </w:t>
-      </w:r>
-      <w:r>
-        <w:t xml:space="preserve">background service </w:t>
+        <w:t xml:space="preserve">It starts from “Order Fulfillment” background service </w:t>
       </w:r>
       <w:r>
         <w:t>receiving</w:t>
@@ -16021,7 +16325,15 @@
         <w:t xml:space="preserve"> subscribed</w:t>
       </w:r>
       <w:r>
-        <w:t xml:space="preserve"> event “OrderStatusOrderPlacedEvent”. This service </w:t>
+        <w:t xml:space="preserve"> event “</w:t>
+      </w:r>
+      <w:proofErr w:type="spellStart"/>
+      <w:r>
+        <w:t>OrderStatusOrderPlacedEvent</w:t>
+      </w:r>
+      <w:proofErr w:type="spellEnd"/>
+      <w:r>
+        <w:t xml:space="preserve">”. This service </w:t>
       </w:r>
       <w:r>
         <w:t>carries on the order workflow</w:t>
@@ -16128,7 +16440,7 @@
           <w:rFonts w:ascii="Ebrima" w:hAnsi="Ebrima"/>
         </w:rPr>
       </w:pPr>
-      <w:bookmarkStart w:id="26" w:name="_Toc57990083"/>
+      <w:bookmarkStart w:id="26" w:name="_Toc58000871"/>
       <w:r>
         <w:rPr>
           <w:rFonts w:ascii="Ebrima" w:hAnsi="Ebrima"/>
@@ -16676,7 +16988,7 @@
           <w:rFonts w:ascii="Ebrima" w:hAnsi="Ebrima"/>
         </w:rPr>
       </w:pPr>
-      <w:bookmarkStart w:id="27" w:name="_Toc57990084"/>
+      <w:bookmarkStart w:id="27" w:name="_Toc58000872"/>
       <w:r>
         <w:rPr>
           <w:rFonts w:ascii="Ebrima" w:hAnsi="Ebrima"/>
@@ -16818,7 +17130,7 @@
           <w:rFonts w:ascii="Ebrima" w:hAnsi="Ebrima"/>
         </w:rPr>
       </w:pPr>
-      <w:bookmarkStart w:id="28" w:name="_Toc57990085"/>
+      <w:bookmarkStart w:id="28" w:name="_Toc58000873"/>
       <w:r>
         <w:rPr>
           <w:rFonts w:ascii="Ebrima" w:hAnsi="Ebrima"/>
@@ -16842,7 +17154,7 @@
           <w:rFonts w:ascii="Ebrima" w:hAnsi="Ebrima"/>
         </w:rPr>
       </w:pPr>
-      <w:bookmarkStart w:id="29" w:name="_Toc57990086"/>
+      <w:bookmarkStart w:id="29" w:name="_Toc58000874"/>
       <w:r>
         <w:rPr>
           <w:rFonts w:ascii="Ebrima" w:hAnsi="Ebrima"/>
@@ -16872,12 +17184,18 @@
           <w:rFonts w:ascii="Ebrima" w:hAnsi="Ebrima"/>
         </w:rPr>
       </w:pPr>
-      <w:bookmarkStart w:id="30" w:name="_Toc57990087"/>
+      <w:bookmarkStart w:id="30" w:name="_Toc58000875"/>
       <w:r>
         <w:rPr>
           <w:rFonts w:ascii="Ebrima" w:hAnsi="Ebrima"/>
         </w:rPr>
         <w:t>Order Capture</w:t>
+      </w:r>
+      <w:r>
+        <w:rPr>
+          <w:rFonts w:ascii="Ebrima" w:hAnsi="Ebrima"/>
+        </w:rPr>
+        <w:t xml:space="preserve"> (Shopping)</w:t>
       </w:r>
       <w:bookmarkEnd w:id="30"/>
     </w:p>
@@ -16896,7 +17214,7 @@
           <w:rFonts w:ascii="Ebrima" w:hAnsi="Ebrima"/>
         </w:rPr>
       </w:pPr>
-      <w:bookmarkStart w:id="31" w:name="_Toc57990088"/>
+      <w:bookmarkStart w:id="31" w:name="_Toc58000876"/>
       <w:r>
         <w:rPr>
           <w:rFonts w:ascii="Ebrima" w:hAnsi="Ebrima"/>
@@ -16920,7 +17238,7 @@
           <w:rFonts w:ascii="Ebrima" w:hAnsi="Ebrima"/>
         </w:rPr>
       </w:pPr>
-      <w:bookmarkStart w:id="32" w:name="_Toc57990089"/>
+      <w:bookmarkStart w:id="32" w:name="_Toc58000877"/>
       <w:r>
         <w:rPr>
           <w:rFonts w:ascii="Ebrima" w:hAnsi="Ebrima"/>
@@ -16944,7 +17262,7 @@
           <w:rFonts w:ascii="Ebrima" w:hAnsi="Ebrima"/>
         </w:rPr>
       </w:pPr>
-      <w:bookmarkStart w:id="33" w:name="_Toc57990090"/>
+      <w:bookmarkStart w:id="33" w:name="_Toc58000878"/>
       <w:r>
         <w:rPr>
           <w:rFonts w:ascii="Ebrima" w:hAnsi="Ebrima"/>
@@ -16967,7 +17285,7 @@
           <w:rFonts w:ascii="Ebrima" w:hAnsi="Ebrima"/>
         </w:rPr>
       </w:pPr>
-      <w:bookmarkStart w:id="34" w:name="_Toc57990091"/>
+      <w:bookmarkStart w:id="34" w:name="_Toc58000879"/>
       <w:r>
         <w:rPr>
           <w:rFonts w:ascii="Ebrima" w:hAnsi="Ebrima"/>
@@ -16991,7 +17309,7 @@
           <w:szCs w:val="20"/>
         </w:rPr>
       </w:pPr>
-      <w:bookmarkStart w:id="35" w:name="_Toc57990092"/>
+      <w:bookmarkStart w:id="35" w:name="_Toc58000880"/>
       <w:r>
         <w:rPr>
           <w:rFonts w:ascii="Ebrima" w:hAnsi="Ebrima"/>
@@ -17404,7 +17722,23 @@
           <w:sz w:val="20"/>
           <w:szCs w:val="20"/>
         </w:rPr>
-        <w:t>s.</w:t>
+        <w:t>s</w:t>
+      </w:r>
+      <w:r>
+        <w:rPr>
+          <w:rFonts w:ascii="Ebrima" w:hAnsi="Ebrima"/>
+          <w:sz w:val="20"/>
+          <w:szCs w:val="20"/>
+        </w:rPr>
+        <w:t xml:space="preserve"> in production</w:t>
+      </w:r>
+      <w:r>
+        <w:rPr>
+          <w:rFonts w:ascii="Ebrima" w:hAnsi="Ebrima"/>
+          <w:sz w:val="20"/>
+          <w:szCs w:val="20"/>
+        </w:rPr>
+        <w:t>.</w:t>
       </w:r>
     </w:p>
     <w:p>
@@ -17504,7 +17838,7 @@
           <w:szCs w:val="20"/>
         </w:rPr>
         <w:lastRenderedPageBreak/>
-        <w:t>The “Load Balancer” here serves dual purposes of</w:t>
+        <w:t>The “Load Balancer” here serves dual purpose</w:t>
       </w:r>
       <w:r>
         <w:rPr>
@@ -17588,15 +17922,23 @@
           <w:sz w:val="20"/>
           <w:szCs w:val="20"/>
         </w:rPr>
-        <w:t xml:space="preserve"> – traffic is addressed </w:t>
-      </w:r>
-      <w:r>
-        <w:rPr>
-          <w:rFonts w:ascii="Ebrima" w:hAnsi="Ebrima"/>
-          <w:sz w:val="20"/>
-          <w:szCs w:val="20"/>
-        </w:rPr>
-        <w:t xml:space="preserve">to </w:t>
+        <w:t xml:space="preserve"> – </w:t>
+      </w:r>
+      <w:r>
+        <w:rPr>
+          <w:rFonts w:ascii="Ebrima" w:hAnsi="Ebrima"/>
+          <w:sz w:val="20"/>
+          <w:szCs w:val="20"/>
+        </w:rPr>
+        <w:t xml:space="preserve">forwarding </w:t>
+      </w:r>
+      <w:r>
+        <w:rPr>
+          <w:rFonts w:ascii="Ebrima" w:hAnsi="Ebrima"/>
+          <w:sz w:val="20"/>
+          <w:szCs w:val="20"/>
+        </w:rPr>
+        <w:t xml:space="preserve">traffic </w:t>
       </w:r>
       <w:r>
         <w:rPr>
@@ -17612,7 +17954,15 @@
           <w:sz w:val="20"/>
           <w:szCs w:val="20"/>
         </w:rPr>
-        <w:t>healthy node</w:t>
+        <w:t>to healthy node</w:t>
+      </w:r>
+      <w:r>
+        <w:rPr>
+          <w:rFonts w:ascii="Ebrima" w:hAnsi="Ebrima"/>
+          <w:sz w:val="20"/>
+          <w:szCs w:val="20"/>
+        </w:rPr>
+        <w:t>s</w:t>
       </w:r>
     </w:p>
     <w:p>
@@ -17629,7 +17979,7 @@
           <w:rFonts w:ascii="Ebrima" w:hAnsi="Ebrima"/>
         </w:rPr>
       </w:pPr>
-      <w:bookmarkStart w:id="36" w:name="_Toc57990093"/>
+      <w:bookmarkStart w:id="36" w:name="_Toc58000881"/>
       <w:r>
         <w:rPr>
           <w:rFonts w:ascii="Ebrima" w:hAnsi="Ebrima"/>
@@ -18076,7 +18426,7 @@
           <w:rFonts w:ascii="Ebrima" w:hAnsi="Ebrima"/>
         </w:rPr>
       </w:pPr>
-      <w:bookmarkStart w:id="37" w:name="_Toc57990094"/>
+      <w:bookmarkStart w:id="37" w:name="_Toc58000882"/>
       <w:r>
         <w:rPr>
           <w:rFonts w:ascii="Ebrima" w:hAnsi="Ebrima"/>
@@ -18101,23 +18451,7 @@
           <w:sz w:val="20"/>
           <w:szCs w:val="20"/>
         </w:rPr>
-        <w:t>W</w:t>
-      </w:r>
-      <w:r>
-        <w:rPr>
-          <w:rFonts w:ascii="Ebrima" w:hAnsi="Ebrima"/>
-          <w:sz w:val="20"/>
-          <w:szCs w:val="20"/>
-        </w:rPr>
-        <w:t>hen</w:t>
-      </w:r>
-      <w:r>
-        <w:rPr>
-          <w:rFonts w:ascii="Ebrima" w:hAnsi="Ebrima"/>
-          <w:sz w:val="20"/>
-          <w:szCs w:val="20"/>
-        </w:rPr>
-        <w:t xml:space="preserve"> c</w:t>
+        <w:t>When c</w:t>
       </w:r>
       <w:r>
         <w:rPr>
@@ -18302,7 +18636,7 @@
           <w:sz w:val="20"/>
           <w:szCs w:val="20"/>
         </w:rPr>
-        <w:t>users increasing</w:t>
+        <w:t>users</w:t>
       </w:r>
     </w:p>
     <w:p>
@@ -18511,22 +18845,6 @@
           <w:sz w:val="20"/>
           <w:szCs w:val="20"/>
         </w:rPr>
-        <w:t xml:space="preserve"> </w:t>
-      </w:r>
-      <w:r>
-        <w:rPr>
-          <w:rFonts w:ascii="Ebrima" w:hAnsi="Ebrima"/>
-          <w:sz w:val="20"/>
-          <w:szCs w:val="20"/>
-        </w:rPr>
-        <w:t>only</w:t>
-      </w:r>
-      <w:r>
-        <w:rPr>
-          <w:rFonts w:ascii="Ebrima" w:hAnsi="Ebrima"/>
-          <w:sz w:val="20"/>
-          <w:szCs w:val="20"/>
-        </w:rPr>
         <w:t xml:space="preserve">, for e.g. </w:t>
       </w:r>
       <w:r>
@@ -18609,15 +18927,7 @@
           <w:sz w:val="20"/>
           <w:szCs w:val="20"/>
         </w:rPr>
-        <w:t>out</w:t>
-      </w:r>
-      <w:r>
-        <w:rPr>
-          <w:rFonts w:ascii="Ebrima" w:hAnsi="Ebrima"/>
-          <w:sz w:val="20"/>
-          <w:szCs w:val="20"/>
-        </w:rPr>
-        <w:t xml:space="preserve"> </w:t>
+        <w:t xml:space="preserve">out </w:t>
       </w:r>
       <w:r>
         <w:rPr>
@@ -18655,7 +18965,7 @@
           <w:rFonts w:ascii="Ebrima" w:hAnsi="Ebrima"/>
         </w:rPr>
       </w:pPr>
-      <w:bookmarkStart w:id="38" w:name="_Toc57990095"/>
+      <w:bookmarkStart w:id="38" w:name="_Toc58000883"/>
       <w:r>
         <w:rPr>
           <w:rFonts w:ascii="Ebrima" w:hAnsi="Ebrima"/>
@@ -18720,15 +19030,7 @@
           <w:sz w:val="20"/>
           <w:szCs w:val="20"/>
         </w:rPr>
-        <w:t xml:space="preserve">Horizontal </w:t>
-      </w:r>
-      <w:r>
-        <w:rPr>
-          <w:rFonts w:ascii="Ebrima" w:hAnsi="Ebrima"/>
-          <w:sz w:val="20"/>
-          <w:szCs w:val="20"/>
-        </w:rPr>
-        <w:t xml:space="preserve">pod </w:t>
+        <w:t xml:space="preserve">Horizontal pod </w:t>
       </w:r>
       <w:r>
         <w:rPr>
@@ -19127,7 +19429,23 @@
           <w:sz w:val="20"/>
           <w:szCs w:val="20"/>
         </w:rPr>
-        <w:t xml:space="preserve"> in our context, it looks like we do not need auto-scaling on demand</w:t>
+        <w:t xml:space="preserve"> in our context, it looks like we </w:t>
+      </w:r>
+      <w:r>
+        <w:rPr>
+          <w:rFonts w:ascii="Ebrima" w:hAnsi="Ebrima"/>
+          <w:sz w:val="20"/>
+          <w:szCs w:val="20"/>
+        </w:rPr>
+        <w:t>may</w:t>
+      </w:r>
+      <w:r>
+        <w:rPr>
+          <w:rFonts w:ascii="Ebrima" w:hAnsi="Ebrima"/>
+          <w:sz w:val="20"/>
+          <w:szCs w:val="20"/>
+        </w:rPr>
+        <w:t xml:space="preserve"> not need auto-scaling on demand</w:t>
       </w:r>
       <w:r>
         <w:rPr>
@@ -19159,7 +19477,39 @@
           <w:sz w:val="20"/>
           <w:szCs w:val="20"/>
         </w:rPr>
-        <w:t xml:space="preserve"> We can fairly achieve desired scaling through manual scaling-out approaches, for our use-cases.</w:t>
+        <w:t xml:space="preserve"> We can fairly achieve desired scaling </w:t>
+      </w:r>
+      <w:r>
+        <w:rPr>
+          <w:rFonts w:ascii="Ebrima" w:hAnsi="Ebrima"/>
+          <w:sz w:val="20"/>
+          <w:szCs w:val="20"/>
+        </w:rPr>
+        <w:t xml:space="preserve">for our use-cases </w:t>
+      </w:r>
+      <w:r>
+        <w:rPr>
+          <w:rFonts w:ascii="Ebrima" w:hAnsi="Ebrima"/>
+          <w:sz w:val="20"/>
+          <w:szCs w:val="20"/>
+        </w:rPr>
+        <w:t>through manual scaling-out approaches</w:t>
+      </w:r>
+      <w:r>
+        <w:rPr>
+          <w:rFonts w:ascii="Ebrima" w:hAnsi="Ebrima"/>
+          <w:sz w:val="20"/>
+          <w:szCs w:val="20"/>
+        </w:rPr>
+        <w:t xml:space="preserve"> alone</w:t>
+      </w:r>
+      <w:r>
+        <w:rPr>
+          <w:rFonts w:ascii="Ebrima" w:hAnsi="Ebrima"/>
+          <w:sz w:val="20"/>
+          <w:szCs w:val="20"/>
+        </w:rPr>
+        <w:t>.</w:t>
       </w:r>
     </w:p>
     <w:p>
@@ -19176,7 +19526,7 @@
           <w:rFonts w:ascii="Ebrima" w:hAnsi="Ebrima"/>
         </w:rPr>
       </w:pPr>
-      <w:bookmarkStart w:id="39" w:name="_Toc57990096"/>
+      <w:bookmarkStart w:id="39" w:name="_Toc58000884"/>
       <w:r>
         <w:rPr>
           <w:rFonts w:ascii="Ebrima" w:hAnsi="Ebrima"/>
@@ -19202,23 +19552,7 @@
           <w:sz w:val="20"/>
           <w:szCs w:val="20"/>
         </w:rPr>
-        <w:t xml:space="preserve">To fulfill the need of </w:t>
-      </w:r>
-      <w:r>
-        <w:rPr>
-          <w:rFonts w:ascii="Ebrima" w:hAnsi="Ebrima"/>
-          <w:sz w:val="20"/>
-          <w:szCs w:val="20"/>
-        </w:rPr>
-        <w:t>non-disruptive deployment</w:t>
-      </w:r>
-      <w:r>
-        <w:rPr>
-          <w:rFonts w:ascii="Ebrima" w:hAnsi="Ebrima"/>
-          <w:sz w:val="20"/>
-          <w:szCs w:val="20"/>
-        </w:rPr>
-        <w:t xml:space="preserve">, we </w:t>
+        <w:t xml:space="preserve">To fulfill the need of non-disruptive deployment, we </w:t>
       </w:r>
       <w:r>
         <w:rPr>
@@ -19402,7 +19736,7 @@
           <w:rFonts w:ascii="Ebrima" w:hAnsi="Ebrima"/>
         </w:rPr>
       </w:pPr>
-      <w:bookmarkStart w:id="40" w:name="_Toc57990097"/>
+      <w:bookmarkStart w:id="40" w:name="_Toc58000885"/>
       <w:r>
         <w:rPr>
           <w:rFonts w:ascii="Ebrima" w:hAnsi="Ebrima"/>
@@ -19485,6 +19819,7 @@
           <w:rFonts w:ascii="Ebrima" w:hAnsi="Ebrima"/>
         </w:rPr>
       </w:pPr>
+      <w:bookmarkStart w:id="41" w:name="_Toc58000886"/>
       <w:r>
         <w:rPr>
           <w:rFonts w:ascii="Ebrima" w:hAnsi="Ebrima"/>
@@ -19503,6 +19838,7 @@
         </w:rPr>
         <w:t xml:space="preserve"> for event bus</w:t>
       </w:r>
+      <w:bookmarkEnd w:id="41"/>
     </w:p>
     <w:p>
       <w:pPr>
@@ -19551,39 +19887,31 @@
           <w:sz w:val="20"/>
           <w:szCs w:val="20"/>
         </w:rPr>
-        <w:t>– w</w:t>
-      </w:r>
-      <w:r>
-        <w:rPr>
-          <w:rFonts w:ascii="Ebrima" w:hAnsi="Ebrima"/>
-          <w:sz w:val="20"/>
-          <w:szCs w:val="20"/>
-        </w:rPr>
-        <w:t>e</w:t>
-      </w:r>
-      <w:r>
-        <w:rPr>
-          <w:rFonts w:ascii="Ebrima" w:hAnsi="Ebrima"/>
-          <w:sz w:val="20"/>
-          <w:szCs w:val="20"/>
-        </w:rPr>
-        <w:t xml:space="preserve"> </w:t>
-      </w:r>
-      <w:r>
-        <w:rPr>
-          <w:rFonts w:ascii="Ebrima" w:hAnsi="Ebrima"/>
-          <w:sz w:val="20"/>
-          <w:szCs w:val="20"/>
-        </w:rPr>
-        <w:t xml:space="preserve">can </w:t>
-      </w:r>
-      <w:r>
-        <w:rPr>
-          <w:rFonts w:ascii="Ebrima" w:hAnsi="Ebrima"/>
-          <w:sz w:val="20"/>
-          <w:szCs w:val="20"/>
-        </w:rPr>
-        <w:t>arrive at below numbers based on the requirements:</w:t>
+        <w:t xml:space="preserve">– we can </w:t>
+      </w:r>
+      <w:r>
+        <w:rPr>
+          <w:rFonts w:ascii="Ebrima" w:hAnsi="Ebrima"/>
+          <w:sz w:val="20"/>
+          <w:szCs w:val="20"/>
+        </w:rPr>
+        <w:t xml:space="preserve">arrive at below </w:t>
+      </w:r>
+      <w:r>
+        <w:rPr>
+          <w:rFonts w:ascii="Ebrima" w:hAnsi="Ebrima"/>
+          <w:sz w:val="20"/>
+          <w:szCs w:val="20"/>
+        </w:rPr>
+        <w:t xml:space="preserve">rough </w:t>
+      </w:r>
+      <w:r>
+        <w:rPr>
+          <w:rFonts w:ascii="Ebrima" w:hAnsi="Ebrima"/>
+          <w:sz w:val="20"/>
+          <w:szCs w:val="20"/>
+        </w:rPr>
+        <w:t>numbers based on the requirements:</w:t>
       </w:r>
     </w:p>
     <w:p>
@@ -19632,15 +19960,7 @@
           <w:sz w:val="20"/>
           <w:szCs w:val="20"/>
         </w:rPr>
-        <w:t>of</w:t>
-      </w:r>
-      <w:r>
-        <w:rPr>
-          <w:rFonts w:ascii="Ebrima" w:hAnsi="Ebrima"/>
-          <w:sz w:val="20"/>
-          <w:szCs w:val="20"/>
-        </w:rPr>
-        <w:t xml:space="preserve"> message queues </w:t>
+        <w:t xml:space="preserve">of message queues </w:t>
       </w:r>
       <w:r>
         <w:rPr>
@@ -19861,23 +20181,7 @@
           <w:sz w:val="20"/>
           <w:szCs w:val="20"/>
         </w:rPr>
-        <w:t xml:space="preserve"> – order handling, </w:t>
-      </w:r>
-      <w:r>
-        <w:rPr>
-          <w:rFonts w:ascii="Ebrima" w:hAnsi="Ebrima"/>
-          <w:sz w:val="20"/>
-          <w:szCs w:val="20"/>
-        </w:rPr>
-        <w:t>pay</w:t>
-      </w:r>
-      <w:r>
-        <w:rPr>
-          <w:rFonts w:ascii="Ebrima" w:hAnsi="Ebrima"/>
-          <w:sz w:val="20"/>
-          <w:szCs w:val="20"/>
-        </w:rPr>
-        <w:t xml:space="preserve">ment and delivery </w:t>
+        <w:t xml:space="preserve"> – order handling, payment and delivery </w:t>
       </w:r>
       <w:r>
         <w:rPr>
@@ -20407,7 +20711,17 @@
           <w:sz w:val="20"/>
           <w:szCs w:val="20"/>
         </w:rPr>
-        <w:t>:00) –</w:t>
+        <w:t>:0</w:t>
+      </w:r>
+      <w:bookmarkStart w:id="42" w:name="_GoBack"/>
+      <w:bookmarkEnd w:id="42"/>
+      <w:r>
+        <w:rPr>
+          <w:rFonts w:ascii="Ebrima" w:hAnsi="Ebrima"/>
+          <w:sz w:val="20"/>
+          <w:szCs w:val="20"/>
+        </w:rPr>
+        <w:t>0) –</w:t>
       </w:r>
       <w:r>
         <w:rPr>
@@ -20912,6 +21226,14 @@
           <w:sz w:val="20"/>
           <w:szCs w:val="20"/>
         </w:rPr>
+        <w:t xml:space="preserve">Instance set 1 – </w:t>
+      </w:r>
+      <w:r>
+        <w:rPr>
+          <w:rFonts w:ascii="Ebrima" w:hAnsi="Ebrima"/>
+          <w:sz w:val="20"/>
+          <w:szCs w:val="20"/>
+        </w:rPr>
         <w:t xml:space="preserve">2 nodes cluster, </w:t>
       </w:r>
       <w:r>
@@ -20966,6 +21288,7 @@
           <w:rFonts w:ascii="Ebrima" w:hAnsi="Ebrima"/>
         </w:rPr>
       </w:pPr>
+      <w:bookmarkStart w:id="43" w:name="_Toc58000887"/>
       <w:r>
         <w:rPr>
           <w:rFonts w:ascii="Ebrima" w:hAnsi="Ebrima"/>
@@ -20996,6 +21319,7 @@
         </w:rPr>
         <w:t xml:space="preserve"> for application services</w:t>
       </w:r>
+      <w:bookmarkEnd w:id="43"/>
     </w:p>
     <w:p>
       <w:pPr>
@@ -21028,15 +21352,143 @@
           <w:sz w:val="20"/>
           <w:szCs w:val="20"/>
         </w:rPr>
-        <w:t>1</w:t>
-      </w:r>
-      <w:r>
-        <w:rPr>
-          <w:rFonts w:ascii="Ebrima" w:hAnsi="Ebrima"/>
-          <w:sz w:val="20"/>
-          <w:szCs w:val="20"/>
-        </w:rPr>
-        <w:t xml:space="preserve"> –</w:t>
+        <w:t>2</w:t>
+      </w:r>
+      <w:r>
+        <w:rPr>
+          <w:rFonts w:ascii="Ebrima" w:hAnsi="Ebrima"/>
+          <w:sz w:val="20"/>
+          <w:szCs w:val="20"/>
+        </w:rPr>
+        <w:t xml:space="preserve"> – instances </w:t>
+      </w:r>
+      <w:r>
+        <w:rPr>
+          <w:rFonts w:ascii="Ebrima" w:hAnsi="Ebrima"/>
+          <w:sz w:val="20"/>
+          <w:szCs w:val="20"/>
+        </w:rPr>
+        <w:t>2</w:t>
+      </w:r>
+      <w:r>
+        <w:rPr>
+          <w:rFonts w:ascii="Ebrima" w:hAnsi="Ebrima"/>
+          <w:sz w:val="20"/>
+          <w:szCs w:val="20"/>
+        </w:rPr>
+        <w:t xml:space="preserve">.1 &amp; </w:t>
+      </w:r>
+      <w:r>
+        <w:rPr>
+          <w:rFonts w:ascii="Ebrima" w:hAnsi="Ebrima"/>
+          <w:sz w:val="20"/>
+          <w:szCs w:val="20"/>
+        </w:rPr>
+        <w:t>2</w:t>
+      </w:r>
+      <w:r>
+        <w:rPr>
+          <w:rFonts w:ascii="Ebrima" w:hAnsi="Ebrima"/>
+          <w:sz w:val="20"/>
+          <w:szCs w:val="20"/>
+        </w:rPr>
+        <w:t xml:space="preserve">.2 </w:t>
+      </w:r>
+      <w:r>
+        <w:rPr>
+          <w:rFonts w:ascii="Ebrima" w:hAnsi="Ebrima"/>
+          <w:sz w:val="20"/>
+          <w:szCs w:val="20"/>
+        </w:rPr>
+        <w:t xml:space="preserve">across 2 availability zones </w:t>
+      </w:r>
+      <w:r>
+        <w:rPr>
+          <w:rFonts w:ascii="Ebrima" w:hAnsi="Ebrima"/>
+          <w:sz w:val="20"/>
+          <w:szCs w:val="20"/>
+        </w:rPr>
+        <w:t xml:space="preserve">– </w:t>
+      </w:r>
+      <w:r>
+        <w:rPr>
+          <w:rFonts w:ascii="Ebrima" w:hAnsi="Ebrima"/>
+          <w:sz w:val="20"/>
+          <w:szCs w:val="20"/>
+        </w:rPr>
+        <w:t>load-balancing pair</w:t>
+      </w:r>
+      <w:r>
+        <w:rPr>
+          <w:rFonts w:ascii="Ebrima" w:hAnsi="Ebrima"/>
+          <w:sz w:val="20"/>
+          <w:szCs w:val="20"/>
+        </w:rPr>
+        <w:t>s</w:t>
+      </w:r>
+      <w:r>
+        <w:rPr>
+          <w:rFonts w:ascii="Ebrima" w:hAnsi="Ebrima"/>
+          <w:sz w:val="20"/>
+          <w:szCs w:val="20"/>
+        </w:rPr>
+        <w:t xml:space="preserve"> or replica</w:t>
+      </w:r>
+      <w:r>
+        <w:rPr>
+          <w:rFonts w:ascii="Ebrima" w:hAnsi="Ebrima"/>
+          <w:sz w:val="20"/>
+          <w:szCs w:val="20"/>
+        </w:rPr>
+        <w:t>s</w:t>
+      </w:r>
+      <w:r>
+        <w:rPr>
+          <w:rFonts w:ascii="Ebrima" w:hAnsi="Ebrima"/>
+          <w:sz w:val="20"/>
+          <w:szCs w:val="20"/>
+        </w:rPr>
+        <w:t xml:space="preserve"> for </w:t>
+      </w:r>
+      <w:r>
+        <w:rPr>
+          <w:rFonts w:ascii="Ebrima" w:hAnsi="Ebrima"/>
+          <w:sz w:val="20"/>
+          <w:szCs w:val="20"/>
+        </w:rPr>
+        <w:t>high availability</w:t>
+      </w:r>
+      <w:r>
+        <w:rPr>
+          <w:rFonts w:ascii="Ebrima" w:hAnsi="Ebrima"/>
+          <w:sz w:val="20"/>
+          <w:szCs w:val="20"/>
+        </w:rPr>
+        <w:t xml:space="preserve"> – th</w:t>
+      </w:r>
+      <w:r>
+        <w:rPr>
+          <w:rFonts w:ascii="Ebrima" w:hAnsi="Ebrima"/>
+          <w:sz w:val="20"/>
+          <w:szCs w:val="20"/>
+        </w:rPr>
+        <w:t>ese</w:t>
+      </w:r>
+      <w:r>
+        <w:rPr>
+          <w:rFonts w:ascii="Ebrima" w:hAnsi="Ebrima"/>
+          <w:sz w:val="20"/>
+          <w:szCs w:val="20"/>
+        </w:rPr>
+        <w:t xml:space="preserve"> run </w:t>
+      </w:r>
+      <w:r>
+        <w:rPr>
+          <w:rFonts w:ascii="Ebrima" w:hAnsi="Ebrima"/>
+          <w:sz w:val="20"/>
+          <w:szCs w:val="20"/>
+        </w:rPr>
+        <w:t>a combination of</w:t>
       </w:r>
       <w:r>
         <w:rPr>
@@ -21052,7 +21504,288 @@
           <w:sz w:val="20"/>
           <w:szCs w:val="20"/>
         </w:rPr>
-        <w:t>2</w:t>
+        <w:t xml:space="preserve">large number of </w:t>
+      </w:r>
+      <w:r>
+        <w:rPr>
+          <w:rFonts w:ascii="Ebrima" w:hAnsi="Ebrima"/>
+          <w:sz w:val="20"/>
+          <w:szCs w:val="20"/>
+        </w:rPr>
+        <w:t>business lightweight functionalities</w:t>
+      </w:r>
+    </w:p>
+    <w:p>
+      <w:pPr>
+        <w:pStyle w:val="ListParagraph"/>
+        <w:numPr>
+          <w:ilvl w:val="1"/>
+          <w:numId w:val="2"/>
+        </w:numPr>
+        <w:spacing w:before="100" w:beforeAutospacing="1" w:after="100" w:afterAutospacing="1" w:line="264" w:lineRule="auto"/>
+        <w:ind w:left="709"/>
+        <w:jc w:val="both"/>
+        <w:rPr>
+          <w:rFonts w:ascii="Ebrima" w:hAnsi="Ebrima"/>
+          <w:sz w:val="20"/>
+          <w:szCs w:val="20"/>
+        </w:rPr>
+      </w:pPr>
+      <w:r>
+        <w:rPr>
+          <w:rFonts w:ascii="Ebrima" w:hAnsi="Ebrima"/>
+          <w:sz w:val="20"/>
+          <w:szCs w:val="20"/>
+        </w:rPr>
+        <w:t xml:space="preserve">Application Gateways – 4 containers are stored </w:t>
+      </w:r>
+    </w:p>
+    <w:p>
+      <w:pPr>
+        <w:pStyle w:val="ListParagraph"/>
+        <w:numPr>
+          <w:ilvl w:val="1"/>
+          <w:numId w:val="2"/>
+        </w:numPr>
+        <w:spacing w:before="100" w:beforeAutospacing="1" w:after="100" w:afterAutospacing="1" w:line="264" w:lineRule="auto"/>
+        <w:ind w:left="709"/>
+        <w:jc w:val="both"/>
+        <w:rPr>
+          <w:rFonts w:ascii="Ebrima" w:hAnsi="Ebrima"/>
+          <w:sz w:val="20"/>
+          <w:szCs w:val="20"/>
+        </w:rPr>
+      </w:pPr>
+      <w:r>
+        <w:rPr>
+          <w:rFonts w:ascii="Ebrima" w:hAnsi="Ebrima"/>
+          <w:sz w:val="20"/>
+          <w:szCs w:val="20"/>
+        </w:rPr>
+        <w:t xml:space="preserve">Identity </w:t>
+      </w:r>
+      <w:r>
+        <w:rPr>
+          <w:rFonts w:ascii="Ebrima" w:hAnsi="Ebrima"/>
+          <w:sz w:val="20"/>
+          <w:szCs w:val="20"/>
+        </w:rPr>
+        <w:t>s</w:t>
+      </w:r>
+      <w:r>
+        <w:rPr>
+          <w:rFonts w:ascii="Ebrima" w:hAnsi="Ebrima"/>
+          <w:sz w:val="20"/>
+          <w:szCs w:val="20"/>
+        </w:rPr>
+        <w:t>ervice</w:t>
+      </w:r>
+    </w:p>
+    <w:p>
+      <w:pPr>
+        <w:pStyle w:val="ListParagraph"/>
+        <w:numPr>
+          <w:ilvl w:val="1"/>
+          <w:numId w:val="2"/>
+        </w:numPr>
+        <w:spacing w:before="100" w:beforeAutospacing="1" w:after="100" w:afterAutospacing="1" w:line="264" w:lineRule="auto"/>
+        <w:ind w:left="709"/>
+        <w:jc w:val="both"/>
+        <w:rPr>
+          <w:rFonts w:ascii="Ebrima" w:hAnsi="Ebrima"/>
+          <w:sz w:val="20"/>
+          <w:szCs w:val="20"/>
+        </w:rPr>
+      </w:pPr>
+      <w:r>
+        <w:rPr>
+          <w:rFonts w:ascii="Ebrima" w:hAnsi="Ebrima"/>
+          <w:sz w:val="20"/>
+          <w:szCs w:val="20"/>
+        </w:rPr>
+        <w:t xml:space="preserve">Store </w:t>
+      </w:r>
+      <w:r>
+        <w:rPr>
+          <w:rFonts w:ascii="Ebrima" w:hAnsi="Ebrima"/>
+          <w:sz w:val="20"/>
+          <w:szCs w:val="20"/>
+        </w:rPr>
+        <w:t>s</w:t>
+      </w:r>
+      <w:r>
+        <w:rPr>
+          <w:rFonts w:ascii="Ebrima" w:hAnsi="Ebrima"/>
+          <w:sz w:val="20"/>
+          <w:szCs w:val="20"/>
+        </w:rPr>
+        <w:t>ervice</w:t>
+      </w:r>
+    </w:p>
+    <w:p>
+      <w:pPr>
+        <w:pStyle w:val="ListParagraph"/>
+        <w:numPr>
+          <w:ilvl w:val="1"/>
+          <w:numId w:val="2"/>
+        </w:numPr>
+        <w:spacing w:before="100" w:beforeAutospacing="1" w:after="100" w:afterAutospacing="1" w:line="264" w:lineRule="auto"/>
+        <w:ind w:left="709"/>
+        <w:jc w:val="both"/>
+        <w:rPr>
+          <w:rFonts w:ascii="Ebrima" w:hAnsi="Ebrima"/>
+          <w:sz w:val="20"/>
+          <w:szCs w:val="20"/>
+        </w:rPr>
+      </w:pPr>
+      <w:r>
+        <w:rPr>
+          <w:rFonts w:ascii="Ebrima" w:hAnsi="Ebrima"/>
+          <w:sz w:val="20"/>
+          <w:szCs w:val="20"/>
+        </w:rPr>
+        <w:t xml:space="preserve">Catalog </w:t>
+      </w:r>
+      <w:r>
+        <w:rPr>
+          <w:rFonts w:ascii="Ebrima" w:hAnsi="Ebrima"/>
+          <w:sz w:val="20"/>
+          <w:szCs w:val="20"/>
+        </w:rPr>
+        <w:t>s</w:t>
+      </w:r>
+      <w:r>
+        <w:rPr>
+          <w:rFonts w:ascii="Ebrima" w:hAnsi="Ebrima"/>
+          <w:sz w:val="20"/>
+          <w:szCs w:val="20"/>
+        </w:rPr>
+        <w:t>ervice</w:t>
+      </w:r>
+    </w:p>
+    <w:p>
+      <w:pPr>
+        <w:pStyle w:val="ListParagraph"/>
+        <w:numPr>
+          <w:ilvl w:val="1"/>
+          <w:numId w:val="2"/>
+        </w:numPr>
+        <w:spacing w:before="100" w:beforeAutospacing="1" w:after="100" w:afterAutospacing="1" w:line="264" w:lineRule="auto"/>
+        <w:ind w:left="709"/>
+        <w:jc w:val="both"/>
+        <w:rPr>
+          <w:rFonts w:ascii="Ebrima" w:hAnsi="Ebrima"/>
+          <w:sz w:val="20"/>
+          <w:szCs w:val="20"/>
+        </w:rPr>
+      </w:pPr>
+      <w:r>
+        <w:rPr>
+          <w:rFonts w:ascii="Ebrima" w:hAnsi="Ebrima"/>
+          <w:sz w:val="20"/>
+          <w:szCs w:val="20"/>
+        </w:rPr>
+        <w:t xml:space="preserve">Payment </w:t>
+      </w:r>
+      <w:r>
+        <w:rPr>
+          <w:rFonts w:ascii="Ebrima" w:hAnsi="Ebrima"/>
+          <w:sz w:val="20"/>
+          <w:szCs w:val="20"/>
+        </w:rPr>
+        <w:t>s</w:t>
+      </w:r>
+      <w:r>
+        <w:rPr>
+          <w:rFonts w:ascii="Ebrima" w:hAnsi="Ebrima"/>
+          <w:sz w:val="20"/>
+          <w:szCs w:val="20"/>
+        </w:rPr>
+        <w:t>ervice</w:t>
+      </w:r>
+    </w:p>
+    <w:p>
+      <w:pPr>
+        <w:pStyle w:val="ListParagraph"/>
+        <w:numPr>
+          <w:ilvl w:val="1"/>
+          <w:numId w:val="2"/>
+        </w:numPr>
+        <w:spacing w:before="100" w:beforeAutospacing="1" w:after="100" w:afterAutospacing="1" w:line="264" w:lineRule="auto"/>
+        <w:ind w:left="709"/>
+        <w:jc w:val="both"/>
+        <w:rPr>
+          <w:rFonts w:ascii="Ebrima" w:hAnsi="Ebrima"/>
+          <w:sz w:val="20"/>
+          <w:szCs w:val="20"/>
+        </w:rPr>
+      </w:pPr>
+      <w:r>
+        <w:rPr>
+          <w:rFonts w:ascii="Ebrima" w:hAnsi="Ebrima"/>
+          <w:sz w:val="20"/>
+          <w:szCs w:val="20"/>
+        </w:rPr>
+        <w:t xml:space="preserve">Delivery </w:t>
+      </w:r>
+      <w:r>
+        <w:rPr>
+          <w:rFonts w:ascii="Ebrima" w:hAnsi="Ebrima"/>
+          <w:sz w:val="20"/>
+          <w:szCs w:val="20"/>
+        </w:rPr>
+        <w:t>s</w:t>
+      </w:r>
+      <w:r>
+        <w:rPr>
+          <w:rFonts w:ascii="Ebrima" w:hAnsi="Ebrima"/>
+          <w:sz w:val="20"/>
+          <w:szCs w:val="20"/>
+        </w:rPr>
+        <w:t>ervice</w:t>
+      </w:r>
+    </w:p>
+    <w:p>
+      <w:pPr>
+        <w:pStyle w:val="ListParagraph"/>
+        <w:numPr>
+          <w:ilvl w:val="1"/>
+          <w:numId w:val="2"/>
+        </w:numPr>
+        <w:spacing w:before="100" w:beforeAutospacing="1" w:after="100" w:afterAutospacing="1" w:line="264" w:lineRule="auto"/>
+        <w:ind w:left="709"/>
+        <w:jc w:val="both"/>
+        <w:rPr>
+          <w:rFonts w:ascii="Ebrima" w:hAnsi="Ebrima"/>
+          <w:sz w:val="20"/>
+          <w:szCs w:val="20"/>
+        </w:rPr>
+      </w:pPr>
+      <w:r>
+        <w:rPr>
+          <w:rFonts w:ascii="Ebrima" w:hAnsi="Ebrima"/>
+          <w:sz w:val="20"/>
+          <w:szCs w:val="20"/>
+        </w:rPr>
+        <w:t xml:space="preserve">Identity database server – </w:t>
+      </w:r>
+      <w:bookmarkStart w:id="44" w:name="_Hlk57995231"/>
+      <w:r>
+        <w:rPr>
+          <w:rFonts w:ascii="Ebrima" w:hAnsi="Ebrima"/>
+          <w:sz w:val="20"/>
+          <w:szCs w:val="20"/>
+        </w:rPr>
+        <w:t xml:space="preserve">PostgreSQL database – </w:t>
+      </w:r>
+      <w:bookmarkEnd w:id="44"/>
+      <w:r>
+        <w:rPr>
+          <w:rFonts w:ascii="Ebrima" w:hAnsi="Ebrima"/>
+          <w:sz w:val="20"/>
+          <w:szCs w:val="20"/>
+        </w:rPr>
+        <w:t>replication</w:t>
       </w:r>
       <w:r>
         <w:rPr>
@@ -21068,71 +21801,203 @@
           <w:sz w:val="20"/>
           <w:szCs w:val="20"/>
         </w:rPr>
-        <w:t xml:space="preserve">nodes cluster, 4 vCPUs, 4GB RAM – </w:t>
-      </w:r>
-      <w:r>
-        <w:rPr>
-          <w:rFonts w:ascii="Ebrima" w:hAnsi="Ebrima"/>
-          <w:sz w:val="20"/>
-          <w:szCs w:val="20"/>
-        </w:rPr>
-        <w:t>E</w:t>
-      </w:r>
-      <w:r>
-        <w:rPr>
-          <w:rFonts w:ascii="Ebrima" w:hAnsi="Ebrima"/>
-          <w:sz w:val="20"/>
-          <w:szCs w:val="20"/>
-        </w:rPr>
-        <w:t>vent bus instance</w:t>
-      </w:r>
-      <w:r>
-        <w:rPr>
-          <w:rFonts w:ascii="Ebrima" w:hAnsi="Ebrima"/>
-          <w:sz w:val="20"/>
-          <w:szCs w:val="20"/>
-        </w:rPr>
-        <w:t>s</w:t>
-      </w:r>
-      <w:r>
-        <w:rPr>
-          <w:rFonts w:ascii="Ebrima" w:hAnsi="Ebrima"/>
-          <w:sz w:val="20"/>
-          <w:szCs w:val="20"/>
-        </w:rPr>
-        <w:t xml:space="preserve"> </w:t>
-      </w:r>
-      <w:r>
-        <w:rPr>
-          <w:rFonts w:ascii="Ebrima" w:hAnsi="Ebrima"/>
-          <w:sz w:val="20"/>
-          <w:szCs w:val="20"/>
-        </w:rPr>
-        <w:t xml:space="preserve">– </w:t>
-      </w:r>
-      <w:r>
-        <w:rPr>
-          <w:rFonts w:ascii="Ebrima" w:hAnsi="Ebrima"/>
-          <w:sz w:val="20"/>
-          <w:szCs w:val="20"/>
-        </w:rPr>
-        <w:t>to</w:t>
-      </w:r>
-      <w:r>
-        <w:rPr>
-          <w:rFonts w:ascii="Ebrima" w:hAnsi="Ebrima"/>
-          <w:sz w:val="20"/>
-          <w:szCs w:val="20"/>
-        </w:rPr>
-        <w:t xml:space="preserve"> </w:t>
-      </w:r>
-      <w:r>
-        <w:rPr>
-          <w:rFonts w:ascii="Ebrima" w:hAnsi="Ebrima"/>
-          <w:sz w:val="20"/>
-          <w:szCs w:val="20"/>
-        </w:rPr>
-        <w:t>serve a load of 50,400 messages of 1 KB each per day, with a peak load of 100 messages of 1 KB each per second</w:t>
+        <w:t xml:space="preserve">and automatic failover </w:t>
+      </w:r>
+      <w:r>
+        <w:rPr>
+          <w:rFonts w:ascii="Ebrima" w:hAnsi="Ebrima"/>
+          <w:sz w:val="20"/>
+          <w:szCs w:val="20"/>
+        </w:rPr>
+        <w:t>between instances 1 &amp; 2</w:t>
+      </w:r>
+    </w:p>
+    <w:p>
+      <w:pPr>
+        <w:pStyle w:val="ListParagraph"/>
+        <w:numPr>
+          <w:ilvl w:val="1"/>
+          <w:numId w:val="2"/>
+        </w:numPr>
+        <w:spacing w:before="100" w:beforeAutospacing="1" w:after="100" w:afterAutospacing="1" w:line="264" w:lineRule="auto"/>
+        <w:ind w:left="709"/>
+        <w:jc w:val="both"/>
+        <w:rPr>
+          <w:rFonts w:ascii="Ebrima" w:hAnsi="Ebrima"/>
+          <w:sz w:val="20"/>
+          <w:szCs w:val="20"/>
+        </w:rPr>
+      </w:pPr>
+      <w:r>
+        <w:rPr>
+          <w:rFonts w:ascii="Ebrima" w:hAnsi="Ebrima"/>
+          <w:sz w:val="20"/>
+          <w:szCs w:val="20"/>
+        </w:rPr>
+        <w:t xml:space="preserve">Store database server – </w:t>
+      </w:r>
+      <w:r>
+        <w:rPr>
+          <w:rFonts w:ascii="Ebrima" w:hAnsi="Ebrima"/>
+          <w:sz w:val="20"/>
+          <w:szCs w:val="20"/>
+        </w:rPr>
+        <w:t xml:space="preserve">PostgreSQL database – </w:t>
+      </w:r>
+      <w:r>
+        <w:rPr>
+          <w:rFonts w:ascii="Ebrima" w:hAnsi="Ebrima"/>
+          <w:sz w:val="20"/>
+          <w:szCs w:val="20"/>
+        </w:rPr>
+        <w:t xml:space="preserve">replication </w:t>
+      </w:r>
+      <w:r>
+        <w:rPr>
+          <w:rFonts w:ascii="Ebrima" w:hAnsi="Ebrima"/>
+          <w:sz w:val="20"/>
+          <w:szCs w:val="20"/>
+        </w:rPr>
+        <w:t xml:space="preserve">and automatic failover </w:t>
+      </w:r>
+      <w:r>
+        <w:rPr>
+          <w:rFonts w:ascii="Ebrima" w:hAnsi="Ebrima"/>
+          <w:sz w:val="20"/>
+          <w:szCs w:val="20"/>
+        </w:rPr>
+        <w:t>between instances 1 &amp; 2</w:t>
+      </w:r>
+    </w:p>
+    <w:p>
+      <w:pPr>
+        <w:pStyle w:val="ListParagraph"/>
+        <w:numPr>
+          <w:ilvl w:val="1"/>
+          <w:numId w:val="2"/>
+        </w:numPr>
+        <w:spacing w:before="100" w:beforeAutospacing="1" w:after="100" w:afterAutospacing="1" w:line="264" w:lineRule="auto"/>
+        <w:ind w:left="709"/>
+        <w:jc w:val="both"/>
+        <w:rPr>
+          <w:rFonts w:ascii="Ebrima" w:hAnsi="Ebrima"/>
+          <w:sz w:val="20"/>
+          <w:szCs w:val="20"/>
+        </w:rPr>
+      </w:pPr>
+      <w:r>
+        <w:rPr>
+          <w:rFonts w:ascii="Ebrima" w:hAnsi="Ebrima"/>
+          <w:sz w:val="20"/>
+          <w:szCs w:val="20"/>
+        </w:rPr>
+        <w:t xml:space="preserve">Catalog database server – </w:t>
+      </w:r>
+      <w:r>
+        <w:rPr>
+          <w:rFonts w:ascii="Ebrima" w:hAnsi="Ebrima"/>
+          <w:sz w:val="20"/>
+          <w:szCs w:val="20"/>
+        </w:rPr>
+        <w:t xml:space="preserve">MongoDB database – </w:t>
+      </w:r>
+      <w:r>
+        <w:rPr>
+          <w:rFonts w:ascii="Ebrima" w:hAnsi="Ebrima"/>
+          <w:sz w:val="20"/>
+          <w:szCs w:val="20"/>
+        </w:rPr>
+        <w:t xml:space="preserve">replication </w:t>
+      </w:r>
+      <w:r>
+        <w:rPr>
+          <w:rFonts w:ascii="Ebrima" w:hAnsi="Ebrima"/>
+          <w:sz w:val="20"/>
+          <w:szCs w:val="20"/>
+        </w:rPr>
+        <w:t xml:space="preserve">and automatic failover </w:t>
+      </w:r>
+      <w:r>
+        <w:rPr>
+          <w:rFonts w:ascii="Ebrima" w:hAnsi="Ebrima"/>
+          <w:sz w:val="20"/>
+          <w:szCs w:val="20"/>
+        </w:rPr>
+        <w:t>between instances 1 &amp; 2</w:t>
+      </w:r>
+    </w:p>
+    <w:p>
+      <w:pPr>
+        <w:pStyle w:val="ListParagraph"/>
+        <w:numPr>
+          <w:ilvl w:val="1"/>
+          <w:numId w:val="2"/>
+        </w:numPr>
+        <w:spacing w:before="100" w:beforeAutospacing="1" w:after="100" w:afterAutospacing="1" w:line="264" w:lineRule="auto"/>
+        <w:ind w:left="709"/>
+        <w:jc w:val="both"/>
+        <w:rPr>
+          <w:rFonts w:ascii="Ebrima" w:hAnsi="Ebrima"/>
+          <w:sz w:val="20"/>
+          <w:szCs w:val="20"/>
+        </w:rPr>
+      </w:pPr>
+      <w:r>
+        <w:rPr>
+          <w:rFonts w:ascii="Ebrima" w:hAnsi="Ebrima"/>
+          <w:sz w:val="20"/>
+          <w:szCs w:val="20"/>
+        </w:rPr>
+        <w:t xml:space="preserve">Payment database server – MongoDB database – replication </w:t>
+      </w:r>
+      <w:r>
+        <w:rPr>
+          <w:rFonts w:ascii="Ebrima" w:hAnsi="Ebrima"/>
+          <w:sz w:val="20"/>
+          <w:szCs w:val="20"/>
+        </w:rPr>
+        <w:t xml:space="preserve">and automatic failover </w:t>
+      </w:r>
+      <w:r>
+        <w:rPr>
+          <w:rFonts w:ascii="Ebrima" w:hAnsi="Ebrima"/>
+          <w:sz w:val="20"/>
+          <w:szCs w:val="20"/>
+        </w:rPr>
+        <w:t>between instances 1 &amp; 2</w:t>
+      </w:r>
+    </w:p>
+    <w:p>
+      <w:pPr>
+        <w:pStyle w:val="ListParagraph"/>
+        <w:numPr>
+          <w:ilvl w:val="1"/>
+          <w:numId w:val="2"/>
+        </w:numPr>
+        <w:spacing w:before="100" w:beforeAutospacing="1" w:after="100" w:afterAutospacing="1" w:line="264" w:lineRule="auto"/>
+        <w:ind w:left="709"/>
+        <w:jc w:val="both"/>
+        <w:rPr>
+          <w:rFonts w:ascii="Ebrima" w:hAnsi="Ebrima"/>
+          <w:sz w:val="20"/>
+          <w:szCs w:val="20"/>
+        </w:rPr>
+      </w:pPr>
+      <w:r>
+        <w:rPr>
+          <w:rFonts w:ascii="Ebrima" w:hAnsi="Ebrima"/>
+          <w:sz w:val="20"/>
+          <w:szCs w:val="20"/>
+        </w:rPr>
+        <w:t xml:space="preserve">Delivery database server – Redis cache – </w:t>
+      </w:r>
+      <w:r>
+        <w:rPr>
+          <w:rFonts w:ascii="Ebrima" w:hAnsi="Ebrima"/>
+          <w:sz w:val="20"/>
+          <w:szCs w:val="20"/>
+        </w:rPr>
+        <w:t>distributed caching with persistence enabled between instances 1 &amp; 2</w:t>
       </w:r>
     </w:p>
     <w:p>
@@ -21158,23 +22023,71 @@
           <w:sz w:val="20"/>
           <w:szCs w:val="20"/>
         </w:rPr>
-        <w:t>I</w:t>
-      </w:r>
-      <w:r>
-        <w:rPr>
-          <w:rFonts w:ascii="Ebrima" w:hAnsi="Ebrima"/>
-          <w:sz w:val="20"/>
-          <w:szCs w:val="20"/>
-        </w:rPr>
-        <w:t>nstance</w:t>
-      </w:r>
-      <w:r>
-        <w:rPr>
-          <w:rFonts w:ascii="Ebrima" w:hAnsi="Ebrima"/>
-          <w:sz w:val="20"/>
-          <w:szCs w:val="20"/>
-        </w:rPr>
-        <w:t xml:space="preserve"> set</w:t>
+        <w:t xml:space="preserve">Instance set </w:t>
+      </w:r>
+      <w:r>
+        <w:rPr>
+          <w:rFonts w:ascii="Ebrima" w:hAnsi="Ebrima"/>
+          <w:sz w:val="20"/>
+          <w:szCs w:val="20"/>
+        </w:rPr>
+        <w:t>3</w:t>
+      </w:r>
+      <w:r>
+        <w:rPr>
+          <w:rFonts w:ascii="Ebrima" w:hAnsi="Ebrima"/>
+          <w:sz w:val="20"/>
+          <w:szCs w:val="20"/>
+        </w:rPr>
+        <w:t xml:space="preserve"> – instances </w:t>
+      </w:r>
+      <w:r>
+        <w:rPr>
+          <w:rFonts w:ascii="Ebrima" w:hAnsi="Ebrima"/>
+          <w:sz w:val="20"/>
+          <w:szCs w:val="20"/>
+        </w:rPr>
+        <w:t>3</w:t>
+      </w:r>
+      <w:r>
+        <w:rPr>
+          <w:rFonts w:ascii="Ebrima" w:hAnsi="Ebrima"/>
+          <w:sz w:val="20"/>
+          <w:szCs w:val="20"/>
+        </w:rPr>
+        <w:t xml:space="preserve">.1 &amp; </w:t>
+      </w:r>
+      <w:r>
+        <w:rPr>
+          <w:rFonts w:ascii="Ebrima" w:hAnsi="Ebrima"/>
+          <w:sz w:val="20"/>
+          <w:szCs w:val="20"/>
+        </w:rPr>
+        <w:t>3</w:t>
+      </w:r>
+      <w:r>
+        <w:rPr>
+          <w:rFonts w:ascii="Ebrima" w:hAnsi="Ebrima"/>
+          <w:sz w:val="20"/>
+          <w:szCs w:val="20"/>
+        </w:rPr>
+        <w:t xml:space="preserve">.2 </w:t>
+      </w:r>
+      <w:r>
+        <w:rPr>
+          <w:rFonts w:ascii="Ebrima" w:hAnsi="Ebrima"/>
+          <w:sz w:val="20"/>
+          <w:szCs w:val="20"/>
+        </w:rPr>
+        <w:t xml:space="preserve">across 2 availability zones </w:t>
+      </w:r>
+      <w:r>
+        <w:rPr>
+          <w:rFonts w:ascii="Ebrima" w:hAnsi="Ebrima"/>
+          <w:sz w:val="20"/>
+          <w:szCs w:val="20"/>
+        </w:rPr>
+        <w:t>–</w:t>
       </w:r>
       <w:r>
         <w:rPr>
@@ -21190,175 +22103,39 @@
           <w:sz w:val="20"/>
           <w:szCs w:val="20"/>
         </w:rPr>
-        <w:t>2</w:t>
-      </w:r>
-      <w:r>
-        <w:rPr>
-          <w:rFonts w:ascii="Ebrima" w:hAnsi="Ebrima"/>
-          <w:sz w:val="20"/>
-          <w:szCs w:val="20"/>
-        </w:rPr>
-        <w:t xml:space="preserve"> – instances </w:t>
-      </w:r>
-      <w:r>
-        <w:rPr>
-          <w:rFonts w:ascii="Ebrima" w:hAnsi="Ebrima"/>
-          <w:sz w:val="20"/>
-          <w:szCs w:val="20"/>
-        </w:rPr>
-        <w:t>2</w:t>
-      </w:r>
-      <w:r>
-        <w:rPr>
-          <w:rFonts w:ascii="Ebrima" w:hAnsi="Ebrima"/>
-          <w:sz w:val="20"/>
-          <w:szCs w:val="20"/>
-        </w:rPr>
-        <w:t xml:space="preserve">.1 &amp; </w:t>
-      </w:r>
-      <w:r>
-        <w:rPr>
-          <w:rFonts w:ascii="Ebrima" w:hAnsi="Ebrima"/>
-          <w:sz w:val="20"/>
-          <w:szCs w:val="20"/>
-        </w:rPr>
-        <w:t>2</w:t>
-      </w:r>
-      <w:r>
-        <w:rPr>
-          <w:rFonts w:ascii="Ebrima" w:hAnsi="Ebrima"/>
-          <w:sz w:val="20"/>
-          <w:szCs w:val="20"/>
-        </w:rPr>
-        <w:t>.2</w:t>
-      </w:r>
-      <w:r>
-        <w:rPr>
-          <w:rFonts w:ascii="Ebrima" w:hAnsi="Ebrima"/>
-          <w:sz w:val="20"/>
-          <w:szCs w:val="20"/>
-        </w:rPr>
-        <w:t xml:space="preserve"> </w:t>
-      </w:r>
-      <w:r>
-        <w:rPr>
-          <w:rFonts w:ascii="Ebrima" w:hAnsi="Ebrima"/>
-          <w:sz w:val="20"/>
-          <w:szCs w:val="20"/>
-        </w:rPr>
-        <w:t xml:space="preserve">across 2 availability zones </w:t>
-      </w:r>
-      <w:r>
-        <w:rPr>
-          <w:rFonts w:ascii="Ebrima" w:hAnsi="Ebrima"/>
-          <w:sz w:val="20"/>
-          <w:szCs w:val="20"/>
-        </w:rPr>
-        <w:t xml:space="preserve">– </w:t>
-      </w:r>
-      <w:r>
-        <w:rPr>
-          <w:rFonts w:ascii="Ebrima" w:hAnsi="Ebrima"/>
-          <w:sz w:val="20"/>
-          <w:szCs w:val="20"/>
-        </w:rPr>
-        <w:t>load-balancing pair</w:t>
-      </w:r>
-      <w:r>
-        <w:rPr>
-          <w:rFonts w:ascii="Ebrima" w:hAnsi="Ebrima"/>
-          <w:sz w:val="20"/>
-          <w:szCs w:val="20"/>
-        </w:rPr>
-        <w:t>s</w:t>
-      </w:r>
-      <w:r>
-        <w:rPr>
-          <w:rFonts w:ascii="Ebrima" w:hAnsi="Ebrima"/>
-          <w:sz w:val="20"/>
-          <w:szCs w:val="20"/>
-        </w:rPr>
-        <w:t xml:space="preserve"> or replica</w:t>
-      </w:r>
-      <w:r>
-        <w:rPr>
-          <w:rFonts w:ascii="Ebrima" w:hAnsi="Ebrima"/>
-          <w:sz w:val="20"/>
-          <w:szCs w:val="20"/>
-        </w:rPr>
-        <w:t>s</w:t>
-      </w:r>
-      <w:r>
-        <w:rPr>
-          <w:rFonts w:ascii="Ebrima" w:hAnsi="Ebrima"/>
-          <w:sz w:val="20"/>
-          <w:szCs w:val="20"/>
-        </w:rPr>
-        <w:t xml:space="preserve"> for </w:t>
-      </w:r>
-      <w:r>
-        <w:rPr>
-          <w:rFonts w:ascii="Ebrima" w:hAnsi="Ebrima"/>
-          <w:sz w:val="20"/>
-          <w:szCs w:val="20"/>
-        </w:rPr>
-        <w:t>high availability</w:t>
-      </w:r>
-      <w:r>
-        <w:rPr>
-          <w:rFonts w:ascii="Ebrima" w:hAnsi="Ebrima"/>
-          <w:sz w:val="20"/>
-          <w:szCs w:val="20"/>
-        </w:rPr>
-        <w:t xml:space="preserve"> – th</w:t>
-      </w:r>
-      <w:r>
-        <w:rPr>
-          <w:rFonts w:ascii="Ebrima" w:hAnsi="Ebrima"/>
-          <w:sz w:val="20"/>
-          <w:szCs w:val="20"/>
-        </w:rPr>
-        <w:t>ese</w:t>
-      </w:r>
-      <w:r>
-        <w:rPr>
-          <w:rFonts w:ascii="Ebrima" w:hAnsi="Ebrima"/>
-          <w:sz w:val="20"/>
-          <w:szCs w:val="20"/>
-        </w:rPr>
-        <w:t xml:space="preserve"> run </w:t>
-      </w:r>
-      <w:r>
-        <w:rPr>
-          <w:rFonts w:ascii="Ebrima" w:hAnsi="Ebrima"/>
-          <w:sz w:val="20"/>
-          <w:szCs w:val="20"/>
-        </w:rPr>
-        <w:t>a combination of</w:t>
-      </w:r>
-      <w:r>
-        <w:rPr>
-          <w:rFonts w:ascii="Ebrima" w:hAnsi="Ebrima"/>
-          <w:sz w:val="20"/>
-          <w:szCs w:val="20"/>
-        </w:rPr>
-        <w:t xml:space="preserve"> </w:t>
-      </w:r>
-      <w:r>
-        <w:rPr>
-          <w:rFonts w:ascii="Ebrima" w:hAnsi="Ebrima"/>
-          <w:sz w:val="20"/>
-          <w:szCs w:val="20"/>
-        </w:rPr>
-        <w:t xml:space="preserve">large number of </w:t>
-      </w:r>
-      <w:r>
-        <w:rPr>
-          <w:rFonts w:ascii="Ebrima" w:hAnsi="Ebrima"/>
-          <w:sz w:val="20"/>
-          <w:szCs w:val="20"/>
-        </w:rPr>
-        <w:t>business lightweight functionalities</w:t>
+        <w:t>load-balancing pairs or replicas for high availability</w:t>
+      </w:r>
+      <w:r>
+        <w:rPr>
+          <w:rFonts w:ascii="Ebrima" w:hAnsi="Ebrima"/>
+          <w:sz w:val="20"/>
+          <w:szCs w:val="20"/>
+        </w:rPr>
+        <w:t xml:space="preserve"> – these run the most critical and most resource hogging functionalities</w:t>
+      </w:r>
+      <w:r>
+        <w:rPr>
+          <w:rFonts w:ascii="Ebrima" w:hAnsi="Ebrima"/>
+          <w:sz w:val="20"/>
+          <w:szCs w:val="20"/>
+        </w:rPr>
+        <w:t xml:space="preserve"> – these would be hit by the </w:t>
+      </w:r>
+      <w:r>
+        <w:rPr>
+          <w:rFonts w:ascii="Ebrima" w:hAnsi="Ebrima"/>
+          <w:sz w:val="20"/>
+          <w:szCs w:val="20"/>
+        </w:rPr>
+        <w:t xml:space="preserve">spike </w:t>
+      </w:r>
+      <w:r>
+        <w:rPr>
+          <w:rFonts w:ascii="Ebrima" w:hAnsi="Ebrima"/>
+          <w:sz w:val="20"/>
+          <w:szCs w:val="20"/>
+        </w:rPr>
+        <w:t>load</w:t>
       </w:r>
     </w:p>
     <w:p>
@@ -21383,7 +22160,7 @@
           <w:sz w:val="20"/>
           <w:szCs w:val="20"/>
         </w:rPr>
-        <w:t>Application Gateways – 4 containers are stored</w:t>
+        <w:t>Shopping Cart</w:t>
       </w:r>
       <w:r>
         <w:rPr>
@@ -21392,6 +22169,22 @@
           <w:szCs w:val="20"/>
         </w:rPr>
         <w:t xml:space="preserve"> </w:t>
+      </w:r>
+      <w:r>
+        <w:rPr>
+          <w:rFonts w:ascii="Ebrima" w:hAnsi="Ebrima"/>
+          <w:sz w:val="20"/>
+          <w:szCs w:val="20"/>
+        </w:rPr>
+        <w:t>s</w:t>
+      </w:r>
+      <w:r>
+        <w:rPr>
+          <w:rFonts w:ascii="Ebrima" w:hAnsi="Ebrima"/>
+          <w:sz w:val="20"/>
+          <w:szCs w:val="20"/>
+        </w:rPr>
+        <w:t>ervice</w:t>
       </w:r>
     </w:p>
     <w:p>
@@ -21416,23 +22209,15 @@
           <w:sz w:val="20"/>
           <w:szCs w:val="20"/>
         </w:rPr>
-        <w:t xml:space="preserve">Identity </w:t>
-      </w:r>
-      <w:r>
-        <w:rPr>
-          <w:rFonts w:ascii="Ebrima" w:hAnsi="Ebrima"/>
-          <w:sz w:val="20"/>
-          <w:szCs w:val="20"/>
-        </w:rPr>
-        <w:t>s</w:t>
-      </w:r>
-      <w:r>
-        <w:rPr>
-          <w:rFonts w:ascii="Ebrima" w:hAnsi="Ebrima"/>
-          <w:sz w:val="20"/>
-          <w:szCs w:val="20"/>
-        </w:rPr>
-        <w:t>ervice</w:t>
+        <w:t>Order</w:t>
+      </w:r>
+      <w:r>
+        <w:rPr>
+          <w:rFonts w:ascii="Ebrima" w:hAnsi="Ebrima"/>
+          <w:sz w:val="20"/>
+          <w:szCs w:val="20"/>
+        </w:rPr>
+        <w:t xml:space="preserve"> management service</w:t>
       </w:r>
     </w:p>
     <w:p>
@@ -21457,23 +22242,7 @@
           <w:sz w:val="20"/>
           <w:szCs w:val="20"/>
         </w:rPr>
-        <w:t xml:space="preserve">Store </w:t>
-      </w:r>
-      <w:r>
-        <w:rPr>
-          <w:rFonts w:ascii="Ebrima" w:hAnsi="Ebrima"/>
-          <w:sz w:val="20"/>
-          <w:szCs w:val="20"/>
-        </w:rPr>
-        <w:t>s</w:t>
-      </w:r>
-      <w:r>
-        <w:rPr>
-          <w:rFonts w:ascii="Ebrima" w:hAnsi="Ebrima"/>
-          <w:sz w:val="20"/>
-          <w:szCs w:val="20"/>
-        </w:rPr>
-        <w:t>ervice</w:t>
+        <w:t>Order fulfillment service</w:t>
       </w:r>
     </w:p>
     <w:p>
@@ -21498,7 +22267,7 @@
           <w:sz w:val="20"/>
           <w:szCs w:val="20"/>
         </w:rPr>
-        <w:t xml:space="preserve">Catalog </w:t>
+        <w:t xml:space="preserve">Inventory </w:t>
       </w:r>
       <w:r>
         <w:rPr>
@@ -21539,23 +22308,7 @@
           <w:sz w:val="20"/>
           <w:szCs w:val="20"/>
         </w:rPr>
-        <w:t xml:space="preserve">Payment </w:t>
-      </w:r>
-      <w:r>
-        <w:rPr>
-          <w:rFonts w:ascii="Ebrima" w:hAnsi="Ebrima"/>
-          <w:sz w:val="20"/>
-          <w:szCs w:val="20"/>
-        </w:rPr>
-        <w:t>s</w:t>
-      </w:r>
-      <w:r>
-        <w:rPr>
-          <w:rFonts w:ascii="Ebrima" w:hAnsi="Ebrima"/>
-          <w:sz w:val="20"/>
-          <w:szCs w:val="20"/>
-        </w:rPr>
-        <w:t>ervice</w:t>
+        <w:t>Shopping cart data – Redis cache – with persistence enabled</w:t>
       </w:r>
     </w:p>
     <w:p>
@@ -21580,23 +22333,41 @@
           <w:sz w:val="20"/>
           <w:szCs w:val="20"/>
         </w:rPr>
-        <w:t xml:space="preserve">Delivery </w:t>
-      </w:r>
-      <w:r>
-        <w:rPr>
-          <w:rFonts w:ascii="Ebrima" w:hAnsi="Ebrima"/>
-          <w:sz w:val="20"/>
-          <w:szCs w:val="20"/>
-        </w:rPr>
-        <w:t>s</w:t>
-      </w:r>
-      <w:r>
-        <w:rPr>
-          <w:rFonts w:ascii="Ebrima" w:hAnsi="Ebrima"/>
-          <w:sz w:val="20"/>
-          <w:szCs w:val="20"/>
-        </w:rPr>
-        <w:t>ervice</w:t>
+        <w:t xml:space="preserve">Order data – </w:t>
+      </w:r>
+      <w:r>
+        <w:rPr>
+          <w:rFonts w:ascii="Ebrima" w:hAnsi="Ebrima"/>
+          <w:sz w:val="20"/>
+          <w:szCs w:val="20"/>
+        </w:rPr>
+        <w:t>MongoDB database – replication and automatic failover between instances 1 &amp; 2</w:t>
+      </w:r>
+      <w:r>
+        <w:rPr>
+          <w:rFonts w:ascii="Ebrima" w:hAnsi="Ebrima"/>
+          <w:sz w:val="20"/>
+          <w:szCs w:val="20"/>
+        </w:rPr>
+        <w:t xml:space="preserve">, </w:t>
+      </w:r>
+      <w:proofErr w:type="spellStart"/>
+      <w:r>
+        <w:rPr>
+          <w:rFonts w:ascii="Ebrima" w:hAnsi="Ebrima"/>
+          <w:sz w:val="20"/>
+          <w:szCs w:val="20"/>
+        </w:rPr>
+        <w:t>sharding</w:t>
+      </w:r>
+      <w:proofErr w:type="spellEnd"/>
+      <w:r>
+        <w:rPr>
+          <w:rFonts w:ascii="Ebrima" w:hAnsi="Ebrima"/>
+          <w:sz w:val="20"/>
+          <w:szCs w:val="20"/>
+        </w:rPr>
+        <w:t xml:space="preserve"> (??)</w:t>
       </w:r>
     </w:p>
     <w:p>
@@ -21621,49 +22392,7 @@
           <w:sz w:val="20"/>
           <w:szCs w:val="20"/>
         </w:rPr>
-        <w:t xml:space="preserve">Identity database server – </w:t>
-      </w:r>
-      <w:bookmarkStart w:id="41" w:name="_Hlk57995231"/>
-      <w:r>
-        <w:rPr>
-          <w:rFonts w:ascii="Ebrima" w:hAnsi="Ebrima"/>
-          <w:sz w:val="20"/>
-          <w:szCs w:val="20"/>
-        </w:rPr>
-        <w:t>PostgreSQL database</w:t>
-      </w:r>
-      <w:r>
-        <w:rPr>
-          <w:rFonts w:ascii="Ebrima" w:hAnsi="Ebrima"/>
-          <w:sz w:val="20"/>
-          <w:szCs w:val="20"/>
-        </w:rPr>
-        <w:t xml:space="preserve"> – </w:t>
-      </w:r>
-      <w:bookmarkEnd w:id="41"/>
-      <w:r>
-        <w:rPr>
-          <w:rFonts w:ascii="Ebrima" w:hAnsi="Ebrima"/>
-          <w:sz w:val="20"/>
-          <w:szCs w:val="20"/>
-        </w:rPr>
-        <w:t>replication</w:t>
-      </w:r>
-      <w:r>
-        <w:rPr>
-          <w:rFonts w:ascii="Ebrima" w:hAnsi="Ebrima"/>
-          <w:sz w:val="20"/>
-          <w:szCs w:val="20"/>
-        </w:rPr>
-        <w:t xml:space="preserve"> </w:t>
-      </w:r>
-      <w:r>
-        <w:rPr>
-          <w:rFonts w:ascii="Ebrima" w:hAnsi="Ebrima"/>
-          <w:sz w:val="20"/>
-          <w:szCs w:val="20"/>
-        </w:rPr>
-        <w:t>between instances 1 &amp; 2</w:t>
+        <w:t>Order fulfillment cache – Redis cache – with persistence enabled</w:t>
       </w:r>
     </w:p>
     <w:p>
@@ -21688,23 +22417,89 @@
           <w:sz w:val="20"/>
           <w:szCs w:val="20"/>
         </w:rPr>
-        <w:t xml:space="preserve">Store database server – </w:t>
-      </w:r>
-      <w:r>
-        <w:rPr>
-          <w:rFonts w:ascii="Ebrima" w:hAnsi="Ebrima"/>
-          <w:sz w:val="20"/>
-          <w:szCs w:val="20"/>
-        </w:rPr>
-        <w:t xml:space="preserve">PostgreSQL database – </w:t>
-      </w:r>
-      <w:r>
-        <w:rPr>
-          <w:rFonts w:ascii="Ebrima" w:hAnsi="Ebrima"/>
-          <w:sz w:val="20"/>
-          <w:szCs w:val="20"/>
-        </w:rPr>
-        <w:t>replication between instances 1 &amp; 2</w:t>
+        <w:t>Inventory data – PostgreSQL database – replication between instances 1 &amp; 2</w:t>
+      </w:r>
+    </w:p>
+    <w:p>
+      <w:pPr>
+        <w:pStyle w:val="ListParagraph"/>
+        <w:numPr>
+          <w:ilvl w:val="0"/>
+          <w:numId w:val="2"/>
+        </w:numPr>
+        <w:spacing w:before="100" w:beforeAutospacing="1" w:after="100" w:afterAutospacing="1" w:line="264" w:lineRule="auto"/>
+        <w:ind w:left="360"/>
+        <w:contextualSpacing w:val="0"/>
+        <w:jc w:val="both"/>
+        <w:rPr>
+          <w:rFonts w:ascii="Ebrima" w:hAnsi="Ebrima"/>
+          <w:sz w:val="20"/>
+          <w:szCs w:val="20"/>
+        </w:rPr>
+      </w:pPr>
+      <w:r>
+        <w:rPr>
+          <w:rFonts w:ascii="Ebrima" w:hAnsi="Ebrima"/>
+          <w:sz w:val="20"/>
+          <w:szCs w:val="20"/>
+        </w:rPr>
+        <w:t xml:space="preserve">Instance set </w:t>
+      </w:r>
+      <w:r>
+        <w:rPr>
+          <w:rFonts w:ascii="Ebrima" w:hAnsi="Ebrima"/>
+          <w:sz w:val="20"/>
+          <w:szCs w:val="20"/>
+        </w:rPr>
+        <w:t>4</w:t>
+      </w:r>
+      <w:r>
+        <w:rPr>
+          <w:rFonts w:ascii="Ebrima" w:hAnsi="Ebrima"/>
+          <w:sz w:val="20"/>
+          <w:szCs w:val="20"/>
+        </w:rPr>
+        <w:t xml:space="preserve"> – instances </w:t>
+      </w:r>
+      <w:r>
+        <w:rPr>
+          <w:rFonts w:ascii="Ebrima" w:hAnsi="Ebrima"/>
+          <w:sz w:val="20"/>
+          <w:szCs w:val="20"/>
+        </w:rPr>
+        <w:t>4</w:t>
+      </w:r>
+      <w:r>
+        <w:rPr>
+          <w:rFonts w:ascii="Ebrima" w:hAnsi="Ebrima"/>
+          <w:sz w:val="20"/>
+          <w:szCs w:val="20"/>
+        </w:rPr>
+        <w:t xml:space="preserve">.1 &amp; </w:t>
+      </w:r>
+      <w:r>
+        <w:rPr>
+          <w:rFonts w:ascii="Ebrima" w:hAnsi="Ebrima"/>
+          <w:sz w:val="20"/>
+          <w:szCs w:val="20"/>
+        </w:rPr>
+        <w:t>4</w:t>
+      </w:r>
+      <w:r>
+        <w:rPr>
+          <w:rFonts w:ascii="Ebrima" w:hAnsi="Ebrima"/>
+          <w:sz w:val="20"/>
+          <w:szCs w:val="20"/>
+        </w:rPr>
+        <w:t>.2 across 2 availability zones</w:t>
+      </w:r>
+      <w:r>
+        <w:rPr>
+          <w:rFonts w:ascii="Ebrima" w:hAnsi="Ebrima"/>
+          <w:sz w:val="20"/>
+          <w:szCs w:val="20"/>
+        </w:rPr>
+        <w:t xml:space="preserve"> – for analytics jobs</w:t>
       </w:r>
     </w:p>
     <w:p>
@@ -21729,31 +22524,23 @@
           <w:sz w:val="20"/>
           <w:szCs w:val="20"/>
         </w:rPr>
-        <w:t xml:space="preserve">Catalog database server – </w:t>
-      </w:r>
-      <w:r>
-        <w:rPr>
-          <w:rFonts w:ascii="Ebrima" w:hAnsi="Ebrima"/>
-          <w:sz w:val="20"/>
-          <w:szCs w:val="20"/>
-        </w:rPr>
-        <w:t>MongoDB</w:t>
-      </w:r>
-      <w:r>
-        <w:rPr>
-          <w:rFonts w:ascii="Ebrima" w:hAnsi="Ebrima"/>
-          <w:sz w:val="20"/>
-          <w:szCs w:val="20"/>
-        </w:rPr>
-        <w:t xml:space="preserve"> database – </w:t>
-      </w:r>
-      <w:r>
-        <w:rPr>
-          <w:rFonts w:ascii="Ebrima" w:hAnsi="Ebrima"/>
-          <w:sz w:val="20"/>
-          <w:szCs w:val="20"/>
-        </w:rPr>
-        <w:t>replication between instances 1 &amp; 2</w:t>
+        <w:t xml:space="preserve">Insights </w:t>
+      </w:r>
+      <w:r>
+        <w:rPr>
+          <w:rFonts w:ascii="Ebrima" w:hAnsi="Ebrima"/>
+          <w:sz w:val="20"/>
+          <w:szCs w:val="20"/>
+        </w:rPr>
+        <w:t>s</w:t>
+      </w:r>
+      <w:r>
+        <w:rPr>
+          <w:rFonts w:ascii="Ebrima" w:hAnsi="Ebrima"/>
+          <w:sz w:val="20"/>
+          <w:szCs w:val="20"/>
+        </w:rPr>
+        <w:t>ervice</w:t>
       </w:r>
     </w:p>
     <w:p>
@@ -21778,7 +22565,7 @@
           <w:sz w:val="20"/>
           <w:szCs w:val="20"/>
         </w:rPr>
-        <w:t>Payment database server – MongoDB database – replication between instances 1 &amp; 2</w:t>
+        <w:t>Sentiments service</w:t>
       </w:r>
     </w:p>
     <w:p>
@@ -21803,7 +22590,66 @@
           <w:sz w:val="20"/>
           <w:szCs w:val="20"/>
         </w:rPr>
-        <w:t>Delivery database server – Redis cache – with persistence enabled</w:t>
+        <w:t>Insights data – PostgreSQL database – replication between instances 1 &amp; 2</w:t>
+      </w:r>
+    </w:p>
+    <w:p>
+      <w:pPr>
+        <w:pStyle w:val="ListParagraph"/>
+        <w:numPr>
+          <w:ilvl w:val="1"/>
+          <w:numId w:val="2"/>
+        </w:numPr>
+        <w:spacing w:before="100" w:beforeAutospacing="1" w:after="100" w:afterAutospacing="1" w:line="264" w:lineRule="auto"/>
+        <w:ind w:left="709"/>
+        <w:jc w:val="both"/>
+        <w:rPr>
+          <w:rFonts w:ascii="Ebrima" w:hAnsi="Ebrima"/>
+          <w:sz w:val="20"/>
+          <w:szCs w:val="20"/>
+        </w:rPr>
+      </w:pPr>
+      <w:r>
+        <w:rPr>
+          <w:rFonts w:ascii="Ebrima" w:hAnsi="Ebrima"/>
+          <w:sz w:val="20"/>
+          <w:szCs w:val="20"/>
+        </w:rPr>
+        <w:t>Sentiments data</w:t>
+      </w:r>
+      <w:r>
+        <w:rPr>
+          <w:rFonts w:ascii="Ebrima" w:hAnsi="Ebrima"/>
+          <w:sz w:val="20"/>
+          <w:szCs w:val="20"/>
+        </w:rPr>
+        <w:t xml:space="preserve"> – MongoDB database – replication between instances 1 &amp; 2</w:t>
+      </w:r>
+      <w:r>
+        <w:rPr>
+          <w:rFonts w:ascii="Ebrima" w:hAnsi="Ebrima"/>
+          <w:sz w:val="20"/>
+          <w:szCs w:val="20"/>
+        </w:rPr>
+        <w:t xml:space="preserve">, </w:t>
+      </w:r>
+      <w:proofErr w:type="spellStart"/>
+      <w:r>
+        <w:rPr>
+          <w:rFonts w:ascii="Ebrima" w:hAnsi="Ebrima"/>
+          <w:sz w:val="20"/>
+          <w:szCs w:val="20"/>
+        </w:rPr>
+        <w:t>sharding</w:t>
+      </w:r>
+      <w:proofErr w:type="spellEnd"/>
+      <w:r>
+        <w:rPr>
+          <w:rFonts w:ascii="Ebrima" w:hAnsi="Ebrima"/>
+          <w:sz w:val="20"/>
+          <w:szCs w:val="20"/>
+        </w:rPr>
+        <w:t xml:space="preserve"> (??)</w:t>
       </w:r>
     </w:p>
     <w:p>
@@ -21829,127 +22675,31 @@
           <w:sz w:val="20"/>
           <w:szCs w:val="20"/>
         </w:rPr>
-        <w:t xml:space="preserve">Instance set </w:t>
-      </w:r>
-      <w:r>
-        <w:rPr>
-          <w:rFonts w:ascii="Ebrima" w:hAnsi="Ebrima"/>
-          <w:sz w:val="20"/>
-          <w:szCs w:val="20"/>
-        </w:rPr>
-        <w:t>3</w:t>
-      </w:r>
-      <w:r>
-        <w:rPr>
-          <w:rFonts w:ascii="Ebrima" w:hAnsi="Ebrima"/>
-          <w:sz w:val="20"/>
-          <w:szCs w:val="20"/>
-        </w:rPr>
-        <w:t xml:space="preserve"> – instances </w:t>
-      </w:r>
-      <w:r>
-        <w:rPr>
-          <w:rFonts w:ascii="Ebrima" w:hAnsi="Ebrima"/>
-          <w:sz w:val="20"/>
-          <w:szCs w:val="20"/>
-        </w:rPr>
-        <w:t>3</w:t>
-      </w:r>
-      <w:r>
-        <w:rPr>
-          <w:rFonts w:ascii="Ebrima" w:hAnsi="Ebrima"/>
-          <w:sz w:val="20"/>
-          <w:szCs w:val="20"/>
-        </w:rPr>
-        <w:t xml:space="preserve">.1 &amp; </w:t>
-      </w:r>
-      <w:r>
-        <w:rPr>
-          <w:rFonts w:ascii="Ebrima" w:hAnsi="Ebrima"/>
-          <w:sz w:val="20"/>
-          <w:szCs w:val="20"/>
-        </w:rPr>
-        <w:t>3</w:t>
-      </w:r>
-      <w:r>
-        <w:rPr>
-          <w:rFonts w:ascii="Ebrima" w:hAnsi="Ebrima"/>
-          <w:sz w:val="20"/>
-          <w:szCs w:val="20"/>
-        </w:rPr>
-        <w:t xml:space="preserve">.2 </w:t>
-      </w:r>
-      <w:r>
-        <w:rPr>
-          <w:rFonts w:ascii="Ebrima" w:hAnsi="Ebrima"/>
-          <w:sz w:val="20"/>
-          <w:szCs w:val="20"/>
-        </w:rPr>
-        <w:t xml:space="preserve">across 2 availability zones </w:t>
-      </w:r>
-      <w:r>
-        <w:rPr>
-          <w:rFonts w:ascii="Ebrima" w:hAnsi="Ebrima"/>
-          <w:sz w:val="20"/>
-          <w:szCs w:val="20"/>
-        </w:rPr>
-        <w:t>–</w:t>
-      </w:r>
-      <w:r>
-        <w:rPr>
-          <w:rFonts w:ascii="Ebrima" w:hAnsi="Ebrima"/>
-          <w:sz w:val="20"/>
-          <w:szCs w:val="20"/>
-        </w:rPr>
-        <w:t xml:space="preserve"> </w:t>
-      </w:r>
-      <w:r>
-        <w:rPr>
-          <w:rFonts w:ascii="Ebrima" w:hAnsi="Ebrima"/>
-          <w:sz w:val="20"/>
-          <w:szCs w:val="20"/>
-        </w:rPr>
-        <w:t>load-balancing pairs or replicas for high availability</w:t>
-      </w:r>
-      <w:r>
-        <w:rPr>
-          <w:rFonts w:ascii="Ebrima" w:hAnsi="Ebrima"/>
-          <w:sz w:val="20"/>
-          <w:szCs w:val="20"/>
-        </w:rPr>
-        <w:t xml:space="preserve"> – these run the most critical and most resource hogging functionalities</w:t>
-      </w:r>
-      <w:r>
-        <w:rPr>
-          <w:rFonts w:ascii="Ebrima" w:hAnsi="Ebrima"/>
-          <w:sz w:val="20"/>
-          <w:szCs w:val="20"/>
-        </w:rPr>
-        <w:t xml:space="preserve"> – these would be hit by the </w:t>
-      </w:r>
-      <w:r>
-        <w:rPr>
-          <w:rFonts w:ascii="Ebrima" w:hAnsi="Ebrima"/>
-          <w:sz w:val="20"/>
-          <w:szCs w:val="20"/>
-        </w:rPr>
-        <w:t>spike</w:t>
-      </w:r>
-      <w:r>
-        <w:rPr>
-          <w:rFonts w:ascii="Ebrima" w:hAnsi="Ebrima"/>
-          <w:sz w:val="20"/>
-          <w:szCs w:val="20"/>
-        </w:rPr>
-        <w:t xml:space="preserve"> </w:t>
-      </w:r>
-      <w:r>
-        <w:rPr>
-          <w:rFonts w:ascii="Ebrima" w:hAnsi="Ebrima"/>
-          <w:sz w:val="20"/>
-          <w:szCs w:val="20"/>
-        </w:rPr>
-        <w:t>load</w:t>
+        <w:t>Instance set 5 – instances 5.1 &amp; 5.2 across 2 availability zones</w:t>
+      </w:r>
+      <w:r>
+        <w:rPr>
+          <w:rFonts w:ascii="Ebrima" w:hAnsi="Ebrima"/>
+          <w:sz w:val="20"/>
+          <w:szCs w:val="20"/>
+        </w:rPr>
+        <w:t xml:space="preserve"> – for web server </w:t>
+      </w:r>
+      <w:r>
+        <w:rPr>
+          <w:rFonts w:ascii="Ebrima" w:hAnsi="Ebrima"/>
+          <w:sz w:val="20"/>
+          <w:szCs w:val="20"/>
+        </w:rPr>
+        <w:t xml:space="preserve">and observability </w:t>
+      </w:r>
+      <w:r>
+        <w:rPr>
+          <w:rFonts w:ascii="Ebrima" w:hAnsi="Ebrima"/>
+          <w:sz w:val="20"/>
+          <w:szCs w:val="20"/>
+        </w:rPr>
+        <w:t>kind</w:t>
       </w:r>
     </w:p>
     <w:p>
@@ -21974,31 +22724,7 @@
           <w:sz w:val="20"/>
           <w:szCs w:val="20"/>
         </w:rPr>
-        <w:t>Shopping Cart</w:t>
-      </w:r>
-      <w:r>
-        <w:rPr>
-          <w:rFonts w:ascii="Ebrima" w:hAnsi="Ebrima"/>
-          <w:sz w:val="20"/>
-          <w:szCs w:val="20"/>
-        </w:rPr>
-        <w:t xml:space="preserve"> </w:t>
-      </w:r>
-      <w:r>
-        <w:rPr>
-          <w:rFonts w:ascii="Ebrima" w:hAnsi="Ebrima"/>
-          <w:sz w:val="20"/>
-          <w:szCs w:val="20"/>
-        </w:rPr>
-        <w:t>s</w:t>
-      </w:r>
-      <w:r>
-        <w:rPr>
-          <w:rFonts w:ascii="Ebrima" w:hAnsi="Ebrima"/>
-          <w:sz w:val="20"/>
-          <w:szCs w:val="20"/>
-        </w:rPr>
-        <w:t>ervice</w:t>
+        <w:t>Web SPA</w:t>
       </w:r>
     </w:p>
     <w:p>
@@ -22023,7 +22749,7 @@
           <w:sz w:val="20"/>
           <w:szCs w:val="20"/>
         </w:rPr>
-        <w:t>Order</w:t>
+        <w:t>Mobile app</w:t>
       </w:r>
     </w:p>
     <w:p>
@@ -22048,23 +22774,31 @@
           <w:sz w:val="20"/>
           <w:szCs w:val="20"/>
         </w:rPr>
-        <w:t xml:space="preserve">Inventory </w:t>
-      </w:r>
-      <w:r>
-        <w:rPr>
-          <w:rFonts w:ascii="Ebrima" w:hAnsi="Ebrima"/>
-          <w:sz w:val="20"/>
-          <w:szCs w:val="20"/>
-        </w:rPr>
-        <w:t>s</w:t>
-      </w:r>
-      <w:r>
-        <w:rPr>
-          <w:rFonts w:ascii="Ebrima" w:hAnsi="Ebrima"/>
-          <w:sz w:val="20"/>
-          <w:szCs w:val="20"/>
-        </w:rPr>
-        <w:t>ervice</w:t>
+        <w:t>Health check monitor service</w:t>
+      </w:r>
+      <w:r>
+        <w:rPr>
+          <w:rFonts w:ascii="Ebrima" w:hAnsi="Ebrima"/>
+          <w:sz w:val="20"/>
+          <w:szCs w:val="20"/>
+        </w:rPr>
+        <w:t xml:space="preserve"> (Grafana kind</w:t>
+      </w:r>
+      <w:r>
+        <w:rPr>
+          <w:rFonts w:ascii="Ebrima" w:hAnsi="Ebrima"/>
+          <w:sz w:val="20"/>
+          <w:szCs w:val="20"/>
+        </w:rPr>
+        <w:t xml:space="preserve"> or .Net Core health-check client</w:t>
+      </w:r>
+      <w:r>
+        <w:rPr>
+          <w:rFonts w:ascii="Ebrima" w:hAnsi="Ebrima"/>
+          <w:sz w:val="20"/>
+          <w:szCs w:val="20"/>
+        </w:rPr>
+        <w:t>)</w:t>
       </w:r>
     </w:p>
     <w:p>
@@ -22089,7 +22823,7 @@
           <w:sz w:val="20"/>
           <w:szCs w:val="20"/>
         </w:rPr>
-        <w:t>Shopping cart data – Redis cache – with persistence enabled</w:t>
+        <w:t>Logging service</w:t>
       </w:r>
     </w:p>
     <w:p>
@@ -22114,452 +22848,8 @@
           <w:sz w:val="20"/>
           <w:szCs w:val="20"/>
         </w:rPr>
-        <w:t xml:space="preserve">Order data – </w:t>
-      </w:r>
-      <w:r>
-        <w:rPr>
-          <w:rFonts w:ascii="Ebrima" w:hAnsi="Ebrima"/>
-          <w:sz w:val="20"/>
-          <w:szCs w:val="20"/>
-        </w:rPr>
-        <w:t>PostgreSQL database – replication between instances 1 &amp; 2</w:t>
-      </w:r>
-    </w:p>
-    <w:p>
-      <w:pPr>
-        <w:pStyle w:val="ListParagraph"/>
-        <w:numPr>
-          <w:ilvl w:val="1"/>
-          <w:numId w:val="2"/>
-        </w:numPr>
-        <w:spacing w:before="100" w:beforeAutospacing="1" w:after="100" w:afterAutospacing="1" w:line="264" w:lineRule="auto"/>
-        <w:ind w:left="709"/>
-        <w:jc w:val="both"/>
-        <w:rPr>
-          <w:rFonts w:ascii="Ebrima" w:hAnsi="Ebrima"/>
-          <w:sz w:val="20"/>
-          <w:szCs w:val="20"/>
-        </w:rPr>
-      </w:pPr>
-      <w:r>
-        <w:rPr>
-          <w:rFonts w:ascii="Ebrima" w:hAnsi="Ebrima"/>
-          <w:sz w:val="20"/>
-          <w:szCs w:val="20"/>
-        </w:rPr>
-        <w:t>Order fulfillment cache – Redis cache – with persistence enabled</w:t>
-      </w:r>
-    </w:p>
-    <w:p>
-      <w:pPr>
-        <w:pStyle w:val="ListParagraph"/>
-        <w:numPr>
-          <w:ilvl w:val="1"/>
-          <w:numId w:val="2"/>
-        </w:numPr>
-        <w:spacing w:before="100" w:beforeAutospacing="1" w:after="100" w:afterAutospacing="1" w:line="264" w:lineRule="auto"/>
-        <w:ind w:left="709"/>
-        <w:jc w:val="both"/>
-        <w:rPr>
-          <w:rFonts w:ascii="Ebrima" w:hAnsi="Ebrima"/>
-          <w:sz w:val="20"/>
-          <w:szCs w:val="20"/>
-        </w:rPr>
-      </w:pPr>
-      <w:r>
-        <w:rPr>
-          <w:rFonts w:ascii="Ebrima" w:hAnsi="Ebrima"/>
-          <w:sz w:val="20"/>
-          <w:szCs w:val="20"/>
-        </w:rPr>
-        <w:t>Inventory data</w:t>
-      </w:r>
-      <w:r>
-        <w:rPr>
-          <w:rFonts w:ascii="Ebrima" w:hAnsi="Ebrima"/>
-          <w:sz w:val="20"/>
-          <w:szCs w:val="20"/>
-        </w:rPr>
-        <w:t xml:space="preserve"> – PostgreSQL database – replication between instances 1 &amp; 2</w:t>
-      </w:r>
-    </w:p>
-    <w:p>
-      <w:pPr>
-        <w:pStyle w:val="ListParagraph"/>
-        <w:numPr>
-          <w:ilvl w:val="0"/>
-          <w:numId w:val="2"/>
-        </w:numPr>
-        <w:spacing w:before="100" w:beforeAutospacing="1" w:after="100" w:afterAutospacing="1" w:line="264" w:lineRule="auto"/>
-        <w:ind w:left="360"/>
-        <w:contextualSpacing w:val="0"/>
-        <w:jc w:val="both"/>
-        <w:rPr>
-          <w:rFonts w:ascii="Ebrima" w:hAnsi="Ebrima"/>
-          <w:sz w:val="20"/>
-          <w:szCs w:val="20"/>
-        </w:rPr>
-      </w:pPr>
-      <w:r>
-        <w:rPr>
-          <w:rFonts w:ascii="Ebrima" w:hAnsi="Ebrima"/>
-          <w:sz w:val="20"/>
-          <w:szCs w:val="20"/>
-        </w:rPr>
-        <w:t xml:space="preserve">Instance set </w:t>
-      </w:r>
-      <w:r>
-        <w:rPr>
-          <w:rFonts w:ascii="Ebrima" w:hAnsi="Ebrima"/>
-          <w:sz w:val="20"/>
-          <w:szCs w:val="20"/>
-        </w:rPr>
-        <w:t>4</w:t>
-      </w:r>
-      <w:r>
-        <w:rPr>
-          <w:rFonts w:ascii="Ebrima" w:hAnsi="Ebrima"/>
-          <w:sz w:val="20"/>
-          <w:szCs w:val="20"/>
-        </w:rPr>
-        <w:t xml:space="preserve"> – instances </w:t>
-      </w:r>
-      <w:r>
-        <w:rPr>
-          <w:rFonts w:ascii="Ebrima" w:hAnsi="Ebrima"/>
-          <w:sz w:val="20"/>
-          <w:szCs w:val="20"/>
-        </w:rPr>
-        <w:t>4</w:t>
-      </w:r>
-      <w:r>
-        <w:rPr>
-          <w:rFonts w:ascii="Ebrima" w:hAnsi="Ebrima"/>
-          <w:sz w:val="20"/>
-          <w:szCs w:val="20"/>
-        </w:rPr>
-        <w:t xml:space="preserve">.1 &amp; </w:t>
-      </w:r>
-      <w:r>
-        <w:rPr>
-          <w:rFonts w:ascii="Ebrima" w:hAnsi="Ebrima"/>
-          <w:sz w:val="20"/>
-          <w:szCs w:val="20"/>
-        </w:rPr>
-        <w:t>4</w:t>
-      </w:r>
-      <w:r>
-        <w:rPr>
-          <w:rFonts w:ascii="Ebrima" w:hAnsi="Ebrima"/>
-          <w:sz w:val="20"/>
-          <w:szCs w:val="20"/>
-        </w:rPr>
-        <w:t>.2 across 2 availability zones</w:t>
-      </w:r>
-    </w:p>
-    <w:p>
-      <w:pPr>
-        <w:pStyle w:val="ListParagraph"/>
-        <w:numPr>
-          <w:ilvl w:val="1"/>
-          <w:numId w:val="2"/>
-        </w:numPr>
-        <w:spacing w:before="100" w:beforeAutospacing="1" w:after="100" w:afterAutospacing="1" w:line="264" w:lineRule="auto"/>
-        <w:ind w:left="709"/>
-        <w:jc w:val="both"/>
-        <w:rPr>
-          <w:rFonts w:ascii="Ebrima" w:hAnsi="Ebrima"/>
-          <w:sz w:val="20"/>
-          <w:szCs w:val="20"/>
-        </w:rPr>
-      </w:pPr>
-      <w:r>
-        <w:rPr>
-          <w:rFonts w:ascii="Ebrima" w:hAnsi="Ebrima"/>
-          <w:sz w:val="20"/>
-          <w:szCs w:val="20"/>
-        </w:rPr>
-        <w:t xml:space="preserve">Insights </w:t>
-      </w:r>
-      <w:r>
-        <w:rPr>
-          <w:rFonts w:ascii="Ebrima" w:hAnsi="Ebrima"/>
-          <w:sz w:val="20"/>
-          <w:szCs w:val="20"/>
-        </w:rPr>
-        <w:t>s</w:t>
-      </w:r>
-      <w:r>
-        <w:rPr>
-          <w:rFonts w:ascii="Ebrima" w:hAnsi="Ebrima"/>
-          <w:sz w:val="20"/>
-          <w:szCs w:val="20"/>
-        </w:rPr>
-        <w:t>ervice</w:t>
-      </w:r>
-    </w:p>
-    <w:p>
-      <w:pPr>
-        <w:pStyle w:val="ListParagraph"/>
-        <w:numPr>
-          <w:ilvl w:val="1"/>
-          <w:numId w:val="2"/>
-        </w:numPr>
-        <w:spacing w:before="100" w:beforeAutospacing="1" w:after="100" w:afterAutospacing="1" w:line="264" w:lineRule="auto"/>
-        <w:ind w:left="709"/>
-        <w:jc w:val="both"/>
-        <w:rPr>
-          <w:rFonts w:ascii="Ebrima" w:hAnsi="Ebrima"/>
-          <w:sz w:val="20"/>
-          <w:szCs w:val="20"/>
-        </w:rPr>
-      </w:pPr>
-      <w:r>
-        <w:rPr>
-          <w:rFonts w:ascii="Ebrima" w:hAnsi="Ebrima"/>
-          <w:sz w:val="20"/>
-          <w:szCs w:val="20"/>
-        </w:rPr>
-        <w:t>Sentiments service</w:t>
-      </w:r>
-    </w:p>
-    <w:p>
-      <w:pPr>
-        <w:pStyle w:val="ListParagraph"/>
-        <w:numPr>
-          <w:ilvl w:val="1"/>
-          <w:numId w:val="2"/>
-        </w:numPr>
-        <w:spacing w:before="100" w:beforeAutospacing="1" w:after="100" w:afterAutospacing="1" w:line="264" w:lineRule="auto"/>
-        <w:ind w:left="709"/>
-        <w:jc w:val="both"/>
-        <w:rPr>
-          <w:rFonts w:ascii="Ebrima" w:hAnsi="Ebrima"/>
-          <w:sz w:val="20"/>
-          <w:szCs w:val="20"/>
-        </w:rPr>
-      </w:pPr>
-      <w:r>
-        <w:rPr>
-          <w:rFonts w:ascii="Ebrima" w:hAnsi="Ebrima"/>
-          <w:sz w:val="20"/>
-          <w:szCs w:val="20"/>
-        </w:rPr>
-        <w:t>Insights data</w:t>
-      </w:r>
-      <w:r>
-        <w:rPr>
-          <w:rFonts w:ascii="Ebrima" w:hAnsi="Ebrima"/>
-          <w:sz w:val="20"/>
-          <w:szCs w:val="20"/>
-        </w:rPr>
-        <w:t xml:space="preserve"> – PostgreSQL database – replication between instances 1 &amp; 2</w:t>
-      </w:r>
-    </w:p>
-    <w:p>
-      <w:pPr>
-        <w:pStyle w:val="ListParagraph"/>
-        <w:numPr>
-          <w:ilvl w:val="1"/>
-          <w:numId w:val="2"/>
-        </w:numPr>
-        <w:spacing w:before="100" w:beforeAutospacing="1" w:after="100" w:afterAutospacing="1" w:line="264" w:lineRule="auto"/>
-        <w:ind w:left="709"/>
-        <w:jc w:val="both"/>
-        <w:rPr>
-          <w:rFonts w:ascii="Ebrima" w:hAnsi="Ebrima"/>
-          <w:sz w:val="20"/>
-          <w:szCs w:val="20"/>
-        </w:rPr>
-      </w:pPr>
-      <w:r>
-        <w:rPr>
-          <w:rFonts w:ascii="Ebrima" w:hAnsi="Ebrima"/>
-          <w:sz w:val="20"/>
-          <w:szCs w:val="20"/>
-        </w:rPr>
-        <w:t>Sentiments data</w:t>
-      </w:r>
-      <w:r>
-        <w:rPr>
-          <w:rFonts w:ascii="Ebrima" w:hAnsi="Ebrima"/>
-          <w:sz w:val="20"/>
-          <w:szCs w:val="20"/>
-        </w:rPr>
-        <w:t xml:space="preserve"> – MongoDB database – replication between instances 1 &amp; 2</w:t>
-      </w:r>
-    </w:p>
-    <w:p>
-      <w:pPr>
-        <w:pStyle w:val="ListParagraph"/>
-        <w:numPr>
-          <w:ilvl w:val="0"/>
-          <w:numId w:val="2"/>
-        </w:numPr>
-        <w:spacing w:before="100" w:beforeAutospacing="1" w:after="100" w:afterAutospacing="1" w:line="264" w:lineRule="auto"/>
-        <w:ind w:left="360"/>
-        <w:contextualSpacing w:val="0"/>
-        <w:jc w:val="both"/>
-        <w:rPr>
-          <w:rFonts w:ascii="Ebrima" w:hAnsi="Ebrima"/>
-          <w:sz w:val="20"/>
-          <w:szCs w:val="20"/>
-        </w:rPr>
-      </w:pPr>
-      <w:r>
-        <w:rPr>
-          <w:rFonts w:ascii="Ebrima" w:hAnsi="Ebrima"/>
-          <w:sz w:val="20"/>
-          <w:szCs w:val="20"/>
-        </w:rPr>
-        <w:t>Instance set 5 – instances 5.1 &amp; 5.2 across 2 availability zones</w:t>
-      </w:r>
-    </w:p>
-    <w:p>
-      <w:pPr>
-        <w:pStyle w:val="ListParagraph"/>
-        <w:numPr>
-          <w:ilvl w:val="1"/>
-          <w:numId w:val="2"/>
-        </w:numPr>
-        <w:spacing w:before="100" w:beforeAutospacing="1" w:after="100" w:afterAutospacing="1" w:line="264" w:lineRule="auto"/>
-        <w:ind w:left="709"/>
-        <w:jc w:val="both"/>
-        <w:rPr>
-          <w:rFonts w:ascii="Ebrima" w:hAnsi="Ebrima"/>
-          <w:sz w:val="20"/>
-          <w:szCs w:val="20"/>
-        </w:rPr>
-      </w:pPr>
-      <w:r>
-        <w:rPr>
-          <w:rFonts w:ascii="Ebrima" w:hAnsi="Ebrima"/>
-          <w:sz w:val="20"/>
-          <w:szCs w:val="20"/>
-        </w:rPr>
-        <w:t>Web SPA</w:t>
-      </w:r>
-    </w:p>
-    <w:p>
-      <w:pPr>
-        <w:pStyle w:val="ListParagraph"/>
-        <w:numPr>
-          <w:ilvl w:val="1"/>
-          <w:numId w:val="2"/>
-        </w:numPr>
-        <w:spacing w:before="100" w:beforeAutospacing="1" w:after="100" w:afterAutospacing="1" w:line="264" w:lineRule="auto"/>
-        <w:ind w:left="709"/>
-        <w:jc w:val="both"/>
-        <w:rPr>
-          <w:rFonts w:ascii="Ebrima" w:hAnsi="Ebrima"/>
-          <w:sz w:val="20"/>
-          <w:szCs w:val="20"/>
-        </w:rPr>
-      </w:pPr>
-      <w:r>
-        <w:rPr>
-          <w:rFonts w:ascii="Ebrima" w:hAnsi="Ebrima"/>
-          <w:sz w:val="20"/>
-          <w:szCs w:val="20"/>
-        </w:rPr>
-        <w:t>Mobile app</w:t>
-      </w:r>
-    </w:p>
-    <w:p>
-      <w:pPr>
-        <w:pStyle w:val="ListParagraph"/>
-        <w:numPr>
-          <w:ilvl w:val="1"/>
-          <w:numId w:val="2"/>
-        </w:numPr>
-        <w:spacing w:before="100" w:beforeAutospacing="1" w:after="100" w:afterAutospacing="1" w:line="264" w:lineRule="auto"/>
-        <w:ind w:left="709"/>
-        <w:jc w:val="both"/>
-        <w:rPr>
-          <w:rFonts w:ascii="Ebrima" w:hAnsi="Ebrima"/>
-          <w:sz w:val="20"/>
-          <w:szCs w:val="20"/>
-        </w:rPr>
-      </w:pPr>
-      <w:r>
-        <w:rPr>
-          <w:rFonts w:ascii="Ebrima" w:hAnsi="Ebrima"/>
-          <w:sz w:val="20"/>
-          <w:szCs w:val="20"/>
-        </w:rPr>
-        <w:t>Health check monitor service</w:t>
-      </w:r>
-      <w:r>
-        <w:rPr>
-          <w:rFonts w:ascii="Ebrima" w:hAnsi="Ebrima"/>
-          <w:sz w:val="20"/>
-          <w:szCs w:val="20"/>
-        </w:rPr>
-        <w:t xml:space="preserve"> (Grafana kind)</w:t>
-      </w:r>
-      <w:bookmarkStart w:id="42" w:name="_GoBack"/>
-      <w:bookmarkEnd w:id="42"/>
-    </w:p>
-    <w:p>
-      <w:pPr>
-        <w:pStyle w:val="ListParagraph"/>
-        <w:numPr>
-          <w:ilvl w:val="1"/>
-          <w:numId w:val="2"/>
-        </w:numPr>
-        <w:spacing w:before="100" w:beforeAutospacing="1" w:after="100" w:afterAutospacing="1" w:line="264" w:lineRule="auto"/>
-        <w:ind w:left="709"/>
-        <w:jc w:val="both"/>
-        <w:rPr>
-          <w:rFonts w:ascii="Ebrima" w:hAnsi="Ebrima"/>
-          <w:sz w:val="20"/>
-          <w:szCs w:val="20"/>
-        </w:rPr>
-      </w:pPr>
-      <w:r>
-        <w:rPr>
-          <w:rFonts w:ascii="Ebrima" w:hAnsi="Ebrima"/>
-          <w:sz w:val="20"/>
-          <w:szCs w:val="20"/>
-        </w:rPr>
-        <w:t>Logging service</w:t>
-      </w:r>
-    </w:p>
-    <w:p>
-      <w:pPr>
-        <w:pStyle w:val="ListParagraph"/>
-        <w:numPr>
-          <w:ilvl w:val="1"/>
-          <w:numId w:val="2"/>
-        </w:numPr>
-        <w:spacing w:before="100" w:beforeAutospacing="1" w:after="100" w:afterAutospacing="1" w:line="264" w:lineRule="auto"/>
-        <w:ind w:left="709"/>
-        <w:jc w:val="both"/>
-        <w:rPr>
-          <w:rFonts w:ascii="Ebrima" w:hAnsi="Ebrima"/>
-          <w:sz w:val="20"/>
-          <w:szCs w:val="20"/>
-        </w:rPr>
-      </w:pPr>
-      <w:r>
-        <w:rPr>
-          <w:rFonts w:ascii="Ebrima" w:hAnsi="Ebrima"/>
-          <w:sz w:val="20"/>
-          <w:szCs w:val="20"/>
-        </w:rPr>
         <w:t>Logging data – files storage – no replication</w:t>
       </w:r>
-    </w:p>
-    <w:p>
-      <w:pPr>
-        <w:spacing w:before="100" w:beforeAutospacing="1" w:after="100" w:afterAutospacing="1" w:line="264" w:lineRule="auto"/>
-        <w:jc w:val="both"/>
-        <w:rPr>
-          <w:rFonts w:ascii="Ebrima" w:hAnsi="Ebrima"/>
-          <w:sz w:val="20"/>
-          <w:szCs w:val="20"/>
-        </w:rPr>
-      </w:pPr>
     </w:p>
     <w:p>
       <w:pPr>
@@ -24937,6 +25227,7 @@
     <w:lvl w:ilvl="0">
       <w:start w:val="10"/>
       <w:numFmt w:val="decimal"/>
+      <w:pStyle w:val="TOCHeading"/>
       <w:lvlText w:val="%1"/>
       <w:lvlJc w:val="left"/>
       <w:pPr>
@@ -27030,7 +27321,7 @@
 </file>
 
 <file path=customXml/itemProps4.xml><?xml version="1.0" encoding="utf-8"?>
-<ds:datastoreItem xmlns:ds="http://schemas.openxmlformats.org/officeDocument/2006/customXml" ds:itemID="{753D70A9-B5E6-4E1D-9D01-1F0F44563CFF}">
+<ds:datastoreItem xmlns:ds="http://schemas.openxmlformats.org/officeDocument/2006/customXml" ds:itemID="{2F3E98BB-D098-4985-8726-2FE194938646}">
   <ds:schemaRefs>
     <ds:schemaRef ds:uri="http://schemas.openxmlformats.org/officeDocument/2006/bibliography"/>
   </ds:schemaRefs>

</xml_diff>